<commit_message>
Added comments for algorithm. Added constant for linspaceSize. Included commented code in report.
</commit_message>
<xml_diff>
--- a/Balog_Linhart_Multivariate_Interpolation.docx
+++ b/Balog_Linhart_Multivariate_Interpolation.docx
@@ -1,6 +1,6 @@
 
 <file path=word/document.xml><?xml version="1.0" encoding="utf-8"?>
-<w:document xmlns:wpc="http://schemas.microsoft.com/office/word/2010/wordprocessingCanvas" xmlns:mc="http://schemas.openxmlformats.org/markup-compatibility/2006" xmlns:o="urn:schemas-microsoft-com:office:office" xmlns:r="http://schemas.openxmlformats.org/officeDocument/2006/relationships" xmlns:m="http://schemas.openxmlformats.org/officeDocument/2006/math" xmlns:v="urn:schemas-microsoft-com:vml" xmlns:wp14="http://schemas.microsoft.com/office/word/2010/wordprocessingDrawing" xmlns:wp="http://schemas.openxmlformats.org/drawingml/2006/wordprocessingDrawing" xmlns:w10="urn:schemas-microsoft-com:office:word" xmlns:w="http://schemas.openxmlformats.org/wordprocessingml/2006/main" xmlns:w14="http://schemas.microsoft.com/office/word/2010/wordml" xmlns:wpg="http://schemas.microsoft.com/office/word/2010/wordprocessingGroup" xmlns:wpi="http://schemas.microsoft.com/office/word/2010/wordprocessingInk" xmlns:wne="http://schemas.microsoft.com/office/word/2006/wordml" xmlns:wps="http://schemas.microsoft.com/office/word/2010/wordprocessingShape" mc:Ignorable="w14 wp14">
+<w:document xmlns:wpc="http://schemas.microsoft.com/office/word/2010/wordprocessingCanvas" xmlns:mc="http://schemas.openxmlformats.org/markup-compatibility/2006" xmlns:o="urn:schemas-microsoft-com:office:office" xmlns:r="http://schemas.openxmlformats.org/officeDocument/2006/relationships" xmlns:m="http://schemas.openxmlformats.org/officeDocument/2006/math" xmlns:v="urn:schemas-microsoft-com:vml" xmlns:wp14="http://schemas.microsoft.com/office/word/2010/wordprocessingDrawing" xmlns:wp="http://schemas.openxmlformats.org/drawingml/2006/wordprocessingDrawing" xmlns:w10="urn:schemas-microsoft-com:office:word" xmlns:w="http://schemas.openxmlformats.org/wordprocessingml/2006/main" xmlns:w14="http://schemas.microsoft.com/office/word/2010/wordml" xmlns:w15="http://schemas.microsoft.com/office/word/2012/wordml" xmlns:wpg="http://schemas.microsoft.com/office/word/2010/wordprocessingGroup" xmlns:wpi="http://schemas.microsoft.com/office/word/2010/wordprocessingInk" xmlns:wne="http://schemas.microsoft.com/office/word/2006/wordml" xmlns:wps="http://schemas.microsoft.com/office/word/2010/wordprocessingShape" mc:Ignorable="w14 w15 wp14">
   <w:body>
     <w:p>
       <w:pPr>
@@ -417,28 +417,308 @@
       <w:pPr>
         <w:rPr>
           <w:rFonts w:ascii="Times New Roman" w:hAnsi="Times New Roman" w:cs="Times New Roman"/>
-          <w:sz w:val="24"/>
-          <w:szCs w:val="24"/>
-        </w:rPr>
-      </w:pPr>
-    </w:p>
-    <w:p>
-      <w:pPr>
-        <w:rPr>
-          <w:rFonts w:ascii="Times New Roman" w:hAnsi="Times New Roman" w:cs="Times New Roman"/>
-          <w:b/>
-          <w:sz w:val="24"/>
-          <w:szCs w:val="24"/>
-        </w:rPr>
-      </w:pPr>
-      <w:r>
-        <w:rPr>
-          <w:rFonts w:ascii="Times New Roman" w:hAnsi="Times New Roman" w:cs="Times New Roman"/>
-          <w:b/>
+          <w:b/>
+          <w:sz w:val="24"/>
+          <w:szCs w:val="24"/>
+        </w:rPr>
+      </w:pPr>
+      <w:r>
+        <w:rPr>
+          <w:rFonts w:ascii="Times New Roman" w:hAnsi="Times New Roman" w:cs="Times New Roman"/>
+          <w:b/>
+          <w:sz w:val="24"/>
+          <w:szCs w:val="24"/>
+        </w:rPr>
+        <w:t>Algorithm</w:t>
+      </w:r>
+      <w:r>
+        <w:rPr>
+          <w:rFonts w:ascii="Times New Roman" w:hAnsi="Times New Roman" w:cs="Times New Roman"/>
+          <w:b/>
+          <w:sz w:val="24"/>
+          <w:szCs w:val="24"/>
+        </w:rPr>
+        <w:t xml:space="preserve"> Code</w:t>
+      </w:r>
+    </w:p>
+    <w:p>
+      <w:pPr>
+        <w:rPr>
+          <w:rFonts w:ascii="Times New Roman" w:hAnsi="Times New Roman" w:cs="Times New Roman"/>
+          <w:b/>
+          <w:sz w:val="24"/>
+          <w:szCs w:val="24"/>
+        </w:rPr>
+      </w:pPr>
+      <w:r>
+        <w:rPr>
+          <w:rFonts w:ascii="Times New Roman" w:hAnsi="Times New Roman" w:cs="Times New Roman"/>
+          <w:b/>
+          <w:noProof/>
           <w:sz w:val="24"/>
           <w:szCs w:val="24"/>
         </w:rPr>
         <w:lastRenderedPageBreak/>
+        <w:drawing>
+          <wp:inline distT="0" distB="0" distL="0" distR="0">
+            <wp:extent cx="6588748" cy="2438400"/>
+            <wp:effectExtent l="0" t="0" r="3175" b="0"/>
+            <wp:docPr id="1" name="Picture 1"/>
+            <wp:cNvGraphicFramePr>
+              <a:graphicFrameLocks xmlns:a="http://schemas.openxmlformats.org/drawingml/2006/main" noChangeAspect="1"/>
+            </wp:cNvGraphicFramePr>
+            <a:graphic xmlns:a="http://schemas.openxmlformats.org/drawingml/2006/main">
+              <a:graphicData uri="http://schemas.openxmlformats.org/drawingml/2006/picture">
+                <pic:pic xmlns:pic="http://schemas.openxmlformats.org/drawingml/2006/picture">
+                  <pic:nvPicPr>
+                    <pic:cNvPr id="1" name="Interpolate.PNG"/>
+                    <pic:cNvPicPr/>
+                  </pic:nvPicPr>
+                  <pic:blipFill>
+                    <a:blip r:embed="rId6">
+                      <a:extLst>
+                        <a:ext uri="{28A0092B-C50C-407E-A947-70E740481C1C}">
+                          <a14:useLocalDpi xmlns:a14="http://schemas.microsoft.com/office/drawing/2010/main" val="0"/>
+                        </a:ext>
+                      </a:extLst>
+                    </a:blip>
+                    <a:stretch>
+                      <a:fillRect/>
+                    </a:stretch>
+                  </pic:blipFill>
+                  <pic:spPr>
+                    <a:xfrm>
+                      <a:off x="0" y="0"/>
+                      <a:ext cx="6599175" cy="2442259"/>
+                    </a:xfrm>
+                    <a:prstGeom prst="rect">
+                      <a:avLst/>
+                    </a:prstGeom>
+                  </pic:spPr>
+                </pic:pic>
+              </a:graphicData>
+            </a:graphic>
+          </wp:inline>
+        </w:drawing>
+      </w:r>
+    </w:p>
+    <w:p>
+      <w:pPr>
+        <w:rPr>
+          <w:rFonts w:ascii="Times New Roman" w:hAnsi="Times New Roman" w:cs="Times New Roman"/>
+          <w:b/>
+          <w:sz w:val="24"/>
+          <w:szCs w:val="24"/>
+        </w:rPr>
+      </w:pPr>
+      <w:r>
+        <w:rPr>
+          <w:rFonts w:ascii="Times New Roman" w:hAnsi="Times New Roman" w:cs="Times New Roman"/>
+          <w:b/>
+          <w:noProof/>
+          <w:sz w:val="24"/>
+          <w:szCs w:val="24"/>
+        </w:rPr>
+        <w:drawing>
+          <wp:inline distT="0" distB="0" distL="0" distR="0">
+            <wp:extent cx="6351340" cy="1028700"/>
+            <wp:effectExtent l="0" t="0" r="0" b="0"/>
+            <wp:docPr id="2" name="Picture 2"/>
+            <wp:cNvGraphicFramePr>
+              <a:graphicFrameLocks xmlns:a="http://schemas.openxmlformats.org/drawingml/2006/main" noChangeAspect="1"/>
+            </wp:cNvGraphicFramePr>
+            <a:graphic xmlns:a="http://schemas.openxmlformats.org/drawingml/2006/main">
+              <a:graphicData uri="http://schemas.openxmlformats.org/drawingml/2006/picture">
+                <pic:pic xmlns:pic="http://schemas.openxmlformats.org/drawingml/2006/picture">
+                  <pic:nvPicPr>
+                    <pic:cNvPr id="2" name="CreateVandermonde.PNG"/>
+                    <pic:cNvPicPr/>
+                  </pic:nvPicPr>
+                  <pic:blipFill>
+                    <a:blip r:embed="rId7">
+                      <a:extLst>
+                        <a:ext uri="{28A0092B-C50C-407E-A947-70E740481C1C}">
+                          <a14:useLocalDpi xmlns:a14="http://schemas.microsoft.com/office/drawing/2010/main" val="0"/>
+                        </a:ext>
+                      </a:extLst>
+                    </a:blip>
+                    <a:stretch>
+                      <a:fillRect/>
+                    </a:stretch>
+                  </pic:blipFill>
+                  <pic:spPr>
+                    <a:xfrm>
+                      <a:off x="0" y="0"/>
+                      <a:ext cx="6362719" cy="1030543"/>
+                    </a:xfrm>
+                    <a:prstGeom prst="rect">
+                      <a:avLst/>
+                    </a:prstGeom>
+                  </pic:spPr>
+                </pic:pic>
+              </a:graphicData>
+            </a:graphic>
+          </wp:inline>
+        </w:drawing>
+      </w:r>
+    </w:p>
+    <w:p>
+      <w:pPr>
+        <w:rPr>
+          <w:rFonts w:ascii="Times New Roman" w:hAnsi="Times New Roman" w:cs="Times New Roman"/>
+          <w:b/>
+          <w:sz w:val="24"/>
+          <w:szCs w:val="24"/>
+        </w:rPr>
+      </w:pPr>
+      <w:r>
+        <w:rPr>
+          <w:rFonts w:ascii="Times New Roman" w:hAnsi="Times New Roman" w:cs="Times New Roman"/>
+          <w:b/>
+          <w:noProof/>
+          <w:sz w:val="24"/>
+          <w:szCs w:val="24"/>
+        </w:rPr>
+        <w:drawing>
+          <wp:inline distT="0" distB="0" distL="0" distR="0">
+            <wp:extent cx="5943600" cy="3766185"/>
+            <wp:effectExtent l="0" t="0" r="0" b="5715"/>
+            <wp:docPr id="3" name="Picture 3"/>
+            <wp:cNvGraphicFramePr>
+              <a:graphicFrameLocks xmlns:a="http://schemas.openxmlformats.org/drawingml/2006/main" noChangeAspect="1"/>
+            </wp:cNvGraphicFramePr>
+            <a:graphic xmlns:a="http://schemas.openxmlformats.org/drawingml/2006/main">
+              <a:graphicData uri="http://schemas.openxmlformats.org/drawingml/2006/picture">
+                <pic:pic xmlns:pic="http://schemas.openxmlformats.org/drawingml/2006/picture">
+                  <pic:nvPicPr>
+                    <pic:cNvPr id="3" name="CreateCombination.PNG"/>
+                    <pic:cNvPicPr/>
+                  </pic:nvPicPr>
+                  <pic:blipFill>
+                    <a:blip r:embed="rId8">
+                      <a:extLst>
+                        <a:ext uri="{28A0092B-C50C-407E-A947-70E740481C1C}">
+                          <a14:useLocalDpi xmlns:a14="http://schemas.microsoft.com/office/drawing/2010/main" val="0"/>
+                        </a:ext>
+                      </a:extLst>
+                    </a:blip>
+                    <a:stretch>
+                      <a:fillRect/>
+                    </a:stretch>
+                  </pic:blipFill>
+                  <pic:spPr>
+                    <a:xfrm>
+                      <a:off x="0" y="0"/>
+                      <a:ext cx="5943600" cy="3766185"/>
+                    </a:xfrm>
+                    <a:prstGeom prst="rect">
+                      <a:avLst/>
+                    </a:prstGeom>
+                  </pic:spPr>
+                </pic:pic>
+              </a:graphicData>
+            </a:graphic>
+          </wp:inline>
+        </w:drawing>
+      </w:r>
+    </w:p>
+    <w:p>
+      <w:pPr>
+        <w:rPr>
+          <w:rFonts w:ascii="Times New Roman" w:hAnsi="Times New Roman" w:cs="Times New Roman"/>
+          <w:b/>
+          <w:sz w:val="24"/>
+          <w:szCs w:val="24"/>
+        </w:rPr>
+      </w:pPr>
+      <w:bookmarkStart w:id="0" w:name="_GoBack"/>
+      <w:r>
+        <w:rPr>
+          <w:rFonts w:ascii="Times New Roman" w:hAnsi="Times New Roman" w:cs="Times New Roman"/>
+          <w:b/>
+          <w:noProof/>
+          <w:sz w:val="24"/>
+          <w:szCs w:val="24"/>
+        </w:rPr>
+        <w:lastRenderedPageBreak/>
+        <w:drawing>
+          <wp:inline distT="0" distB="0" distL="0" distR="0">
+            <wp:extent cx="5496692" cy="5106113"/>
+            <wp:effectExtent l="0" t="0" r="8890" b="0"/>
+            <wp:docPr id="4" name="Picture 4"/>
+            <wp:cNvGraphicFramePr>
+              <a:graphicFrameLocks xmlns:a="http://schemas.openxmlformats.org/drawingml/2006/main" noChangeAspect="1"/>
+            </wp:cNvGraphicFramePr>
+            <a:graphic xmlns:a="http://schemas.openxmlformats.org/drawingml/2006/main">
+              <a:graphicData uri="http://schemas.openxmlformats.org/drawingml/2006/picture">
+                <pic:pic xmlns:pic="http://schemas.openxmlformats.org/drawingml/2006/picture">
+                  <pic:nvPicPr>
+                    <pic:cNvPr id="4" name="Weave.PNG"/>
+                    <pic:cNvPicPr/>
+                  </pic:nvPicPr>
+                  <pic:blipFill>
+                    <a:blip r:embed="rId9">
+                      <a:extLst>
+                        <a:ext uri="{28A0092B-C50C-407E-A947-70E740481C1C}">
+                          <a14:useLocalDpi xmlns:a14="http://schemas.microsoft.com/office/drawing/2010/main" val="0"/>
+                        </a:ext>
+                      </a:extLst>
+                    </a:blip>
+                    <a:stretch>
+                      <a:fillRect/>
+                    </a:stretch>
+                  </pic:blipFill>
+                  <pic:spPr>
+                    <a:xfrm>
+                      <a:off x="0" y="0"/>
+                      <a:ext cx="5496692" cy="5106113"/>
+                    </a:xfrm>
+                    <a:prstGeom prst="rect">
+                      <a:avLst/>
+                    </a:prstGeom>
+                  </pic:spPr>
+                </pic:pic>
+              </a:graphicData>
+            </a:graphic>
+          </wp:inline>
+        </w:drawing>
+      </w:r>
+      <w:bookmarkEnd w:id="0"/>
+    </w:p>
+    <w:p>
+      <w:pPr>
+        <w:rPr>
+          <w:rFonts w:ascii="Times New Roman" w:hAnsi="Times New Roman" w:cs="Times New Roman"/>
+          <w:sz w:val="24"/>
+          <w:szCs w:val="24"/>
+        </w:rPr>
+      </w:pPr>
+    </w:p>
+    <w:p>
+      <w:pPr>
+        <w:rPr>
+          <w:rFonts w:ascii="Times New Roman" w:hAnsi="Times New Roman" w:cs="Times New Roman"/>
+          <w:sz w:val="24"/>
+          <w:szCs w:val="24"/>
+        </w:rPr>
+      </w:pPr>
+    </w:p>
+    <w:p>
+      <w:pPr>
+        <w:rPr>
+          <w:rFonts w:ascii="Times New Roman" w:hAnsi="Times New Roman" w:cs="Times New Roman"/>
+          <w:b/>
+          <w:sz w:val="24"/>
+          <w:szCs w:val="24"/>
+        </w:rPr>
+      </w:pPr>
+      <w:r>
+        <w:rPr>
+          <w:rFonts w:ascii="Times New Roman" w:hAnsi="Times New Roman" w:cs="Times New Roman"/>
+          <w:b/>
+          <w:sz w:val="24"/>
+          <w:szCs w:val="24"/>
+        </w:rPr>
         <w:t>Results</w:t>
       </w:r>
     </w:p>
@@ -465,7 +745,43 @@
           <w:sz w:val="24"/>
           <w:szCs w:val="24"/>
         </w:rPr>
-        <w:t xml:space="preserve">So far we have created the algorithm which successfully creates the Vandermonde matrix and solves for the coefficients, but we are having issues with the polynomial created. </w:t>
+        <w:t>So far we have created the algorithm which successfully creates the Vandermonde matrix and solves for the coefficients, but we are having issues with the polynomial created. We debugging the algorithm by plotting the polynomial in the 3-D plane and outputting sample values to compare with the expected results. The code has been included with this report.</w:t>
+      </w:r>
+    </w:p>
+    <w:p>
+      <w:pPr>
+        <w:rPr>
+          <w:rFonts w:ascii="Times New Roman" w:hAnsi="Times New Roman" w:cs="Times New Roman"/>
+          <w:b/>
+          <w:sz w:val="24"/>
+          <w:szCs w:val="24"/>
+        </w:rPr>
+      </w:pPr>
+      <w:r>
+        <w:rPr>
+          <w:rFonts w:ascii="Times New Roman" w:hAnsi="Times New Roman" w:cs="Times New Roman"/>
+          <w:b/>
+          <w:sz w:val="24"/>
+          <w:szCs w:val="24"/>
+        </w:rPr>
+        <w:t>Conclusion</w:t>
+      </w:r>
+    </w:p>
+    <w:p>
+      <w:pPr>
+        <w:rPr>
+          <w:rFonts w:ascii="Times New Roman" w:hAnsi="Times New Roman" w:cs="Times New Roman"/>
+          <w:sz w:val="24"/>
+          <w:szCs w:val="24"/>
+        </w:rPr>
+      </w:pPr>
+      <w:r>
+        <w:rPr>
+          <w:rFonts w:ascii="Times New Roman" w:hAnsi="Times New Roman" w:cs="Times New Roman"/>
+          <w:sz w:val="24"/>
+          <w:szCs w:val="24"/>
+        </w:rPr>
+        <w:t>(</w:t>
       </w:r>
       <w:proofErr w:type="gramStart"/>
       <w:r>
@@ -474,7 +790,7 @@
           <w:sz w:val="24"/>
           <w:szCs w:val="24"/>
         </w:rPr>
-        <w:t>We debugging</w:t>
+        <w:t>to</w:t>
       </w:r>
       <w:proofErr w:type="gramEnd"/>
       <w:r>
@@ -483,62 +799,6 @@
           <w:sz w:val="24"/>
           <w:szCs w:val="24"/>
         </w:rPr>
-        <w:t xml:space="preserve"> the algorithm by plotting the polynomial in the 3-D plane and outputting sample values to compare with the expected results. The code has been included with this report.</w:t>
-      </w:r>
-    </w:p>
-    <w:p>
-      <w:pPr>
-        <w:rPr>
-          <w:rFonts w:ascii="Times New Roman" w:hAnsi="Times New Roman" w:cs="Times New Roman"/>
-          <w:b/>
-          <w:sz w:val="24"/>
-          <w:szCs w:val="24"/>
-        </w:rPr>
-      </w:pPr>
-      <w:r>
-        <w:rPr>
-          <w:rFonts w:ascii="Times New Roman" w:hAnsi="Times New Roman" w:cs="Times New Roman"/>
-          <w:b/>
-          <w:sz w:val="24"/>
-          <w:szCs w:val="24"/>
-        </w:rPr>
-        <w:t>Conclusion</w:t>
-      </w:r>
-      <w:bookmarkStart w:id="0" w:name="_GoBack"/>
-      <w:bookmarkEnd w:id="0"/>
-    </w:p>
-    <w:p>
-      <w:pPr>
-        <w:rPr>
-          <w:rFonts w:ascii="Times New Roman" w:hAnsi="Times New Roman" w:cs="Times New Roman"/>
-          <w:sz w:val="24"/>
-          <w:szCs w:val="24"/>
-        </w:rPr>
-      </w:pPr>
-      <w:r>
-        <w:rPr>
-          <w:rFonts w:ascii="Times New Roman" w:hAnsi="Times New Roman" w:cs="Times New Roman"/>
-          <w:sz w:val="24"/>
-          <w:szCs w:val="24"/>
-        </w:rPr>
-        <w:t>(</w:t>
-      </w:r>
-      <w:proofErr w:type="gramStart"/>
-      <w:r>
-        <w:rPr>
-          <w:rFonts w:ascii="Times New Roman" w:hAnsi="Times New Roman" w:cs="Times New Roman"/>
-          <w:sz w:val="24"/>
-          <w:szCs w:val="24"/>
-        </w:rPr>
-        <w:t>to</w:t>
-      </w:r>
-      <w:proofErr w:type="gramEnd"/>
-      <w:r>
-        <w:rPr>
-          <w:rFonts w:ascii="Times New Roman" w:hAnsi="Times New Roman" w:cs="Times New Roman"/>
-          <w:sz w:val="24"/>
-          <w:szCs w:val="24"/>
-        </w:rPr>
         <w:t xml:space="preserve"> be written)</w:t>
       </w:r>
     </w:p>
@@ -553,7 +813,7 @@
       </w:pPr>
     </w:p>
     <w:sectPr>
-      <w:headerReference w:type="default" r:id="rId7"/>
+      <w:headerReference w:type="default" r:id="rId10"/>
       <w:pgSz w:w="12240" w:h="15840"/>
       <w:pgMar w:top="1440" w:right="1440" w:bottom="1440" w:left="1440" w:header="720" w:footer="720" w:gutter="0"/>
       <w:cols w:space="720"/>
@@ -564,7 +824,7 @@
 </file>
 
 <file path=word/endnotes.xml><?xml version="1.0" encoding="utf-8"?>
-<w:endnotes xmlns:wpc="http://schemas.microsoft.com/office/word/2010/wordprocessingCanvas" xmlns:mc="http://schemas.openxmlformats.org/markup-compatibility/2006" xmlns:o="urn:schemas-microsoft-com:office:office" xmlns:r="http://schemas.openxmlformats.org/officeDocument/2006/relationships" xmlns:m="http://schemas.openxmlformats.org/officeDocument/2006/math" xmlns:v="urn:schemas-microsoft-com:vml" xmlns:wp14="http://schemas.microsoft.com/office/word/2010/wordprocessingDrawing" xmlns:wp="http://schemas.openxmlformats.org/drawingml/2006/wordprocessingDrawing" xmlns:w10="urn:schemas-microsoft-com:office:word" xmlns:w="http://schemas.openxmlformats.org/wordprocessingml/2006/main" xmlns:w14="http://schemas.microsoft.com/office/word/2010/wordml" xmlns:wpg="http://schemas.microsoft.com/office/word/2010/wordprocessingGroup" xmlns:wpi="http://schemas.microsoft.com/office/word/2010/wordprocessingInk" xmlns:wne="http://schemas.microsoft.com/office/word/2006/wordml" xmlns:wps="http://schemas.microsoft.com/office/word/2010/wordprocessingShape" mc:Ignorable="w14 wp14">
+<w:endnotes xmlns:wpc="http://schemas.microsoft.com/office/word/2010/wordprocessingCanvas" xmlns:mc="http://schemas.openxmlformats.org/markup-compatibility/2006" xmlns:o="urn:schemas-microsoft-com:office:office" xmlns:r="http://schemas.openxmlformats.org/officeDocument/2006/relationships" xmlns:m="http://schemas.openxmlformats.org/officeDocument/2006/math" xmlns:v="urn:schemas-microsoft-com:vml" xmlns:wp14="http://schemas.microsoft.com/office/word/2010/wordprocessingDrawing" xmlns:wp="http://schemas.openxmlformats.org/drawingml/2006/wordprocessingDrawing" xmlns:w10="urn:schemas-microsoft-com:office:word" xmlns:w="http://schemas.openxmlformats.org/wordprocessingml/2006/main" xmlns:w14="http://schemas.microsoft.com/office/word/2010/wordml" xmlns:w15="http://schemas.microsoft.com/office/word/2012/wordml" xmlns:wpg="http://schemas.microsoft.com/office/word/2010/wordprocessingGroup" xmlns:wpi="http://schemas.microsoft.com/office/word/2010/wordprocessingInk" xmlns:wne="http://schemas.microsoft.com/office/word/2006/wordml" xmlns:wps="http://schemas.microsoft.com/office/word/2010/wordprocessingShape" mc:Ignorable="w14 w15 wp14">
   <w:endnote w:type="separator" w:id="-1">
     <w:p>
       <w:pPr>
@@ -589,7 +849,7 @@
 </file>
 
 <file path=word/footnotes.xml><?xml version="1.0" encoding="utf-8"?>
-<w:footnotes xmlns:wpc="http://schemas.microsoft.com/office/word/2010/wordprocessingCanvas" xmlns:mc="http://schemas.openxmlformats.org/markup-compatibility/2006" xmlns:o="urn:schemas-microsoft-com:office:office" xmlns:r="http://schemas.openxmlformats.org/officeDocument/2006/relationships" xmlns:m="http://schemas.openxmlformats.org/officeDocument/2006/math" xmlns:v="urn:schemas-microsoft-com:vml" xmlns:wp14="http://schemas.microsoft.com/office/word/2010/wordprocessingDrawing" xmlns:wp="http://schemas.openxmlformats.org/drawingml/2006/wordprocessingDrawing" xmlns:w10="urn:schemas-microsoft-com:office:word" xmlns:w="http://schemas.openxmlformats.org/wordprocessingml/2006/main" xmlns:w14="http://schemas.microsoft.com/office/word/2010/wordml" xmlns:wpg="http://schemas.microsoft.com/office/word/2010/wordprocessingGroup" xmlns:wpi="http://schemas.microsoft.com/office/word/2010/wordprocessingInk" xmlns:wne="http://schemas.microsoft.com/office/word/2006/wordml" xmlns:wps="http://schemas.microsoft.com/office/word/2010/wordprocessingShape" mc:Ignorable="w14 wp14">
+<w:footnotes xmlns:wpc="http://schemas.microsoft.com/office/word/2010/wordprocessingCanvas" xmlns:mc="http://schemas.openxmlformats.org/markup-compatibility/2006" xmlns:o="urn:schemas-microsoft-com:office:office" xmlns:r="http://schemas.openxmlformats.org/officeDocument/2006/relationships" xmlns:m="http://schemas.openxmlformats.org/officeDocument/2006/math" xmlns:v="urn:schemas-microsoft-com:vml" xmlns:wp14="http://schemas.microsoft.com/office/word/2010/wordprocessingDrawing" xmlns:wp="http://schemas.openxmlformats.org/drawingml/2006/wordprocessingDrawing" xmlns:w10="urn:schemas-microsoft-com:office:word" xmlns:w="http://schemas.openxmlformats.org/wordprocessingml/2006/main" xmlns:w14="http://schemas.microsoft.com/office/word/2010/wordml" xmlns:w15="http://schemas.microsoft.com/office/word/2012/wordml" xmlns:wpg="http://schemas.microsoft.com/office/word/2010/wordprocessingGroup" xmlns:wpi="http://schemas.microsoft.com/office/word/2010/wordprocessingInk" xmlns:wne="http://schemas.microsoft.com/office/word/2006/wordml" xmlns:wps="http://schemas.microsoft.com/office/word/2010/wordprocessingShape" mc:Ignorable="w14 w15 wp14">
   <w:footnote w:type="separator" w:id="-1">
     <w:p>
       <w:pPr>
@@ -614,7 +874,7 @@
 </file>
 
 <file path=word/header1.xml><?xml version="1.0" encoding="utf-8"?>
-<w:hdr xmlns:wpc="http://schemas.microsoft.com/office/word/2010/wordprocessingCanvas" xmlns:mc="http://schemas.openxmlformats.org/markup-compatibility/2006" xmlns:o="urn:schemas-microsoft-com:office:office" xmlns:r="http://schemas.openxmlformats.org/officeDocument/2006/relationships" xmlns:m="http://schemas.openxmlformats.org/officeDocument/2006/math" xmlns:v="urn:schemas-microsoft-com:vml" xmlns:wp14="http://schemas.microsoft.com/office/word/2010/wordprocessingDrawing" xmlns:wp="http://schemas.openxmlformats.org/drawingml/2006/wordprocessingDrawing" xmlns:w10="urn:schemas-microsoft-com:office:word" xmlns:w="http://schemas.openxmlformats.org/wordprocessingml/2006/main" xmlns:w14="http://schemas.microsoft.com/office/word/2010/wordml" xmlns:wpg="http://schemas.microsoft.com/office/word/2010/wordprocessingGroup" xmlns:wpi="http://schemas.microsoft.com/office/word/2010/wordprocessingInk" xmlns:wne="http://schemas.microsoft.com/office/word/2006/wordml" xmlns:wps="http://schemas.microsoft.com/office/word/2010/wordprocessingShape" mc:Ignorable="w14 wp14">
+<w:hdr xmlns:wpc="http://schemas.microsoft.com/office/word/2010/wordprocessingCanvas" xmlns:mc="http://schemas.openxmlformats.org/markup-compatibility/2006" xmlns:o="urn:schemas-microsoft-com:office:office" xmlns:r="http://schemas.openxmlformats.org/officeDocument/2006/relationships" xmlns:m="http://schemas.openxmlformats.org/officeDocument/2006/math" xmlns:v="urn:schemas-microsoft-com:vml" xmlns:wp14="http://schemas.microsoft.com/office/word/2010/wordprocessingDrawing" xmlns:wp="http://schemas.openxmlformats.org/drawingml/2006/wordprocessingDrawing" xmlns:w10="urn:schemas-microsoft-com:office:word" xmlns:w="http://schemas.openxmlformats.org/wordprocessingml/2006/main" xmlns:w14="http://schemas.microsoft.com/office/word/2010/wordml" xmlns:w15="http://schemas.microsoft.com/office/word/2012/wordml" xmlns:wpg="http://schemas.microsoft.com/office/word/2010/wordprocessingGroup" xmlns:wpi="http://schemas.microsoft.com/office/word/2010/wordprocessingInk" xmlns:wne="http://schemas.microsoft.com/office/word/2006/wordml" xmlns:wps="http://schemas.microsoft.com/office/word/2010/wordprocessingShape" mc:Ignorable="w14 w15 wp14">
   <w:p>
     <w:pPr>
       <w:pStyle w:val="Header"/>
@@ -665,7 +925,7 @@
 </file>
 
 <file path=word/styles.xml><?xml version="1.0" encoding="utf-8"?>
-<w:styles xmlns:mc="http://schemas.openxmlformats.org/markup-compatibility/2006" xmlns:r="http://schemas.openxmlformats.org/officeDocument/2006/relationships" xmlns:w="http://schemas.openxmlformats.org/wordprocessingml/2006/main" xmlns:w14="http://schemas.microsoft.com/office/word/2010/wordml" mc:Ignorable="w14">
+<w:styles xmlns:mc="http://schemas.openxmlformats.org/markup-compatibility/2006" xmlns:r="http://schemas.openxmlformats.org/officeDocument/2006/relationships" xmlns:w="http://schemas.openxmlformats.org/wordprocessingml/2006/main" xmlns:w14="http://schemas.microsoft.com/office/word/2010/wordml" xmlns:w15="http://schemas.microsoft.com/office/word/2012/wordml" mc:Ignorable="w14 w15">
   <w:docDefaults>
     <w:rPrDefault>
       <w:rPr>
@@ -681,144 +941,378 @@
       </w:pPr>
     </w:pPrDefault>
   </w:docDefaults>
-  <w:latentStyles w:defLockedState="0" w:defUIPriority="99" w:defSemiHidden="1" w:defUnhideWhenUsed="1" w:defQFormat="0" w:count="267">
-    <w:lsdException w:name="Normal" w:semiHidden="0" w:uiPriority="0" w:unhideWhenUsed="0" w:qFormat="1"/>
-    <w:lsdException w:name="heading 1" w:semiHidden="0" w:uiPriority="9" w:unhideWhenUsed="0" w:qFormat="1"/>
-    <w:lsdException w:name="heading 2" w:uiPriority="9" w:qFormat="1"/>
-    <w:lsdException w:name="heading 3" w:uiPriority="9" w:qFormat="1"/>
-    <w:lsdException w:name="heading 4" w:uiPriority="9" w:qFormat="1"/>
-    <w:lsdException w:name="heading 5" w:uiPriority="9" w:qFormat="1"/>
-    <w:lsdException w:name="heading 6" w:uiPriority="9" w:qFormat="1"/>
-    <w:lsdException w:name="heading 7" w:uiPriority="9" w:qFormat="1"/>
-    <w:lsdException w:name="heading 8" w:uiPriority="9" w:qFormat="1"/>
-    <w:lsdException w:name="heading 9" w:uiPriority="9" w:qFormat="1"/>
-    <w:lsdException w:name="toc 1" w:uiPriority="39"/>
-    <w:lsdException w:name="toc 2" w:uiPriority="39"/>
-    <w:lsdException w:name="toc 3" w:uiPriority="39"/>
-    <w:lsdException w:name="toc 4" w:uiPriority="39"/>
-    <w:lsdException w:name="toc 5" w:uiPriority="39"/>
-    <w:lsdException w:name="toc 6" w:uiPriority="39"/>
-    <w:lsdException w:name="toc 7" w:uiPriority="39"/>
-    <w:lsdException w:name="toc 8" w:uiPriority="39"/>
-    <w:lsdException w:name="toc 9" w:uiPriority="39"/>
-    <w:lsdException w:name="caption" w:uiPriority="35" w:qFormat="1"/>
-    <w:lsdException w:name="Title" w:semiHidden="0" w:uiPriority="10" w:unhideWhenUsed="0" w:qFormat="1"/>
-    <w:lsdException w:name="Default Paragraph Font" w:uiPriority="1"/>
-    <w:lsdException w:name="Subtitle" w:semiHidden="0" w:uiPriority="11" w:unhideWhenUsed="0" w:qFormat="1"/>
-    <w:lsdException w:name="Strong" w:semiHidden="0" w:uiPriority="22" w:unhideWhenUsed="0" w:qFormat="1"/>
-    <w:lsdException w:name="Emphasis" w:semiHidden="0" w:uiPriority="20" w:unhideWhenUsed="0" w:qFormat="1"/>
-    <w:lsdException w:name="Table Grid" w:semiHidden="0" w:uiPriority="59" w:unhideWhenUsed="0"/>
-    <w:lsdException w:name="Placeholder Text" w:unhideWhenUsed="0"/>
-    <w:lsdException w:name="No Spacing" w:semiHidden="0" w:uiPriority="1" w:unhideWhenUsed="0" w:qFormat="1"/>
-    <w:lsdException w:name="Light Shading" w:semiHidden="0" w:uiPriority="60" w:unhideWhenUsed="0"/>
-    <w:lsdException w:name="Light List" w:semiHidden="0" w:uiPriority="61" w:unhideWhenUsed="0"/>
-    <w:lsdException w:name="Light Grid" w:semiHidden="0" w:uiPriority="62" w:unhideWhenUsed="0"/>
-    <w:lsdException w:name="Medium Shading 1" w:semiHidden="0" w:uiPriority="63" w:unhideWhenUsed="0"/>
-    <w:lsdException w:name="Medium Shading 2" w:semiHidden="0" w:uiPriority="64" w:unhideWhenUsed="0"/>
-    <w:lsdException w:name="Medium List 1" w:semiHidden="0" w:uiPriority="65" w:unhideWhenUsed="0"/>
-    <w:lsdException w:name="Medium List 2" w:semiHidden="0" w:uiPriority="66" w:unhideWhenUsed="0"/>
-    <w:lsdException w:name="Medium Grid 1" w:semiHidden="0" w:uiPriority="67" w:unhideWhenUsed="0"/>
-    <w:lsdException w:name="Medium Grid 2" w:semiHidden="0" w:uiPriority="68" w:unhideWhenUsed="0"/>
-    <w:lsdException w:name="Medium Grid 3" w:semiHidden="0" w:uiPriority="69" w:unhideWhenUsed="0"/>
-    <w:lsdException w:name="Dark List" w:semiHidden="0" w:uiPriority="70" w:unhideWhenUsed="0"/>
-    <w:lsdException w:name="Colorful Shading" w:semiHidden="0" w:uiPriority="71" w:unhideWhenUsed="0"/>
-    <w:lsdException w:name="Colorful List" w:semiHidden="0" w:uiPriority="72" w:unhideWhenUsed="0"/>
-    <w:lsdException w:name="Colorful Grid" w:semiHidden="0" w:uiPriority="73" w:unhideWhenUsed="0"/>
-    <w:lsdException w:name="Light Shading Accent 1" w:semiHidden="0" w:uiPriority="60" w:unhideWhenUsed="0"/>
-    <w:lsdException w:name="Light List Accent 1" w:semiHidden="0" w:uiPriority="61" w:unhideWhenUsed="0"/>
-    <w:lsdException w:name="Light Grid Accent 1" w:semiHidden="0" w:uiPriority="62" w:unhideWhenUsed="0"/>
-    <w:lsdException w:name="Medium Shading 1 Accent 1" w:semiHidden="0" w:uiPriority="63" w:unhideWhenUsed="0"/>
-    <w:lsdException w:name="Medium Shading 2 Accent 1" w:semiHidden="0" w:uiPriority="64" w:unhideWhenUsed="0"/>
-    <w:lsdException w:name="Medium List 1 Accent 1" w:semiHidden="0" w:uiPriority="65" w:unhideWhenUsed="0"/>
-    <w:lsdException w:name="Revision" w:unhideWhenUsed="0"/>
-    <w:lsdException w:name="List Paragraph" w:semiHidden="0" w:uiPriority="34" w:unhideWhenUsed="0" w:qFormat="1"/>
-    <w:lsdException w:name="Quote" w:semiHidden="0" w:uiPriority="29" w:unhideWhenUsed="0" w:qFormat="1"/>
-    <w:lsdException w:name="Intense Quote" w:semiHidden="0" w:uiPriority="30" w:unhideWhenUsed="0" w:qFormat="1"/>
-    <w:lsdException w:name="Medium List 2 Accent 1" w:semiHidden="0" w:uiPriority="66" w:unhideWhenUsed="0"/>
-    <w:lsdException w:name="Medium Grid 1 Accent 1" w:semiHidden="0" w:uiPriority="67" w:unhideWhenUsed="0"/>
-    <w:lsdException w:name="Medium Grid 2 Accent 1" w:semiHidden="0" w:uiPriority="68" w:unhideWhenUsed="0"/>
-    <w:lsdException w:name="Medium Grid 3 Accent 1" w:semiHidden="0" w:uiPriority="69" w:unhideWhenUsed="0"/>
-    <w:lsdException w:name="Dark List Accent 1" w:semiHidden="0" w:uiPriority="70" w:unhideWhenUsed="0"/>
-    <w:lsdException w:name="Colorful Shading Accent 1" w:semiHidden="0" w:uiPriority="71" w:unhideWhenUsed="0"/>
-    <w:lsdException w:name="Colorful List Accent 1" w:semiHidden="0" w:uiPriority="72" w:unhideWhenUsed="0"/>
-    <w:lsdException w:name="Colorful Grid Accent 1" w:semiHidden="0" w:uiPriority="73" w:unhideWhenUsed="0"/>
-    <w:lsdException w:name="Light Shading Accent 2" w:semiHidden="0" w:uiPriority="60" w:unhideWhenUsed="0"/>
-    <w:lsdException w:name="Light List Accent 2" w:semiHidden="0" w:uiPriority="61" w:unhideWhenUsed="0"/>
-    <w:lsdException w:name="Light Grid Accent 2" w:semiHidden="0" w:uiPriority="62" w:unhideWhenUsed="0"/>
-    <w:lsdException w:name="Medium Shading 1 Accent 2" w:semiHidden="0" w:uiPriority="63" w:unhideWhenUsed="0"/>
-    <w:lsdException w:name="Medium Shading 2 Accent 2" w:semiHidden="0" w:uiPriority="64" w:unhideWhenUsed="0"/>
-    <w:lsdException w:name="Medium List 1 Accent 2" w:semiHidden="0" w:uiPriority="65" w:unhideWhenUsed="0"/>
-    <w:lsdException w:name="Medium List 2 Accent 2" w:semiHidden="0" w:uiPriority="66" w:unhideWhenUsed="0"/>
-    <w:lsdException w:name="Medium Grid 1 Accent 2" w:semiHidden="0" w:uiPriority="67" w:unhideWhenUsed="0"/>
-    <w:lsdException w:name="Medium Grid 2 Accent 2" w:semiHidden="0" w:uiPriority="68" w:unhideWhenUsed="0"/>
-    <w:lsdException w:name="Medium Grid 3 Accent 2" w:semiHidden="0" w:uiPriority="69" w:unhideWhenUsed="0"/>
-    <w:lsdException w:name="Dark List Accent 2" w:semiHidden="0" w:uiPriority="70" w:unhideWhenUsed="0"/>
-    <w:lsdException w:name="Colorful Shading Accent 2" w:semiHidden="0" w:uiPriority="71" w:unhideWhenUsed="0"/>
-    <w:lsdException w:name="Colorful List Accent 2" w:semiHidden="0" w:uiPriority="72" w:unhideWhenUsed="0"/>
-    <w:lsdException w:name="Colorful Grid Accent 2" w:semiHidden="0" w:uiPriority="73" w:unhideWhenUsed="0"/>
-    <w:lsdException w:name="Light Shading Accent 3" w:semiHidden="0" w:uiPriority="60" w:unhideWhenUsed="0"/>
-    <w:lsdException w:name="Light List Accent 3" w:semiHidden="0" w:uiPriority="61" w:unhideWhenUsed="0"/>
-    <w:lsdException w:name="Light Grid Accent 3" w:semiHidden="0" w:uiPriority="62" w:unhideWhenUsed="0"/>
-    <w:lsdException w:name="Medium Shading 1 Accent 3" w:semiHidden="0" w:uiPriority="63" w:unhideWhenUsed="0"/>
-    <w:lsdException w:name="Medium Shading 2 Accent 3" w:semiHidden="0" w:uiPriority="64" w:unhideWhenUsed="0"/>
-    <w:lsdException w:name="Medium List 1 Accent 3" w:semiHidden="0" w:uiPriority="65" w:unhideWhenUsed="0"/>
-    <w:lsdException w:name="Medium List 2 Accent 3" w:semiHidden="0" w:uiPriority="66" w:unhideWhenUsed="0"/>
-    <w:lsdException w:name="Medium Grid 1 Accent 3" w:semiHidden="0" w:uiPriority="67" w:unhideWhenUsed="0"/>
-    <w:lsdException w:name="Medium Grid 2 Accent 3" w:semiHidden="0" w:uiPriority="68" w:unhideWhenUsed="0"/>
-    <w:lsdException w:name="Medium Grid 3 Accent 3" w:semiHidden="0" w:uiPriority="69" w:unhideWhenUsed="0"/>
-    <w:lsdException w:name="Dark List Accent 3" w:semiHidden="0" w:uiPriority="70" w:unhideWhenUsed="0"/>
-    <w:lsdException w:name="Colorful Shading Accent 3" w:semiHidden="0" w:uiPriority="71" w:unhideWhenUsed="0"/>
-    <w:lsdException w:name="Colorful List Accent 3" w:semiHidden="0" w:uiPriority="72" w:unhideWhenUsed="0"/>
-    <w:lsdException w:name="Colorful Grid Accent 3" w:semiHidden="0" w:uiPriority="73" w:unhideWhenUsed="0"/>
-    <w:lsdException w:name="Light Shading Accent 4" w:semiHidden="0" w:uiPriority="60" w:unhideWhenUsed="0"/>
-    <w:lsdException w:name="Light List Accent 4" w:semiHidden="0" w:uiPriority="61" w:unhideWhenUsed="0"/>
-    <w:lsdException w:name="Light Grid Accent 4" w:semiHidden="0" w:uiPriority="62" w:unhideWhenUsed="0"/>
-    <w:lsdException w:name="Medium Shading 1 Accent 4" w:semiHidden="0" w:uiPriority="63" w:unhideWhenUsed="0"/>
-    <w:lsdException w:name="Medium Shading 2 Accent 4" w:semiHidden="0" w:uiPriority="64" w:unhideWhenUsed="0"/>
-    <w:lsdException w:name="Medium List 1 Accent 4" w:semiHidden="0" w:uiPriority="65" w:unhideWhenUsed="0"/>
-    <w:lsdException w:name="Medium List 2 Accent 4" w:semiHidden="0" w:uiPriority="66" w:unhideWhenUsed="0"/>
-    <w:lsdException w:name="Medium Grid 1 Accent 4" w:semiHidden="0" w:uiPriority="67" w:unhideWhenUsed="0"/>
-    <w:lsdException w:name="Medium Grid 2 Accent 4" w:semiHidden="0" w:uiPriority="68" w:unhideWhenUsed="0"/>
-    <w:lsdException w:name="Medium Grid 3 Accent 4" w:semiHidden="0" w:uiPriority="69" w:unhideWhenUsed="0"/>
-    <w:lsdException w:name="Dark List Accent 4" w:semiHidden="0" w:uiPriority="70" w:unhideWhenUsed="0"/>
-    <w:lsdException w:name="Colorful Shading Accent 4" w:semiHidden="0" w:uiPriority="71" w:unhideWhenUsed="0"/>
-    <w:lsdException w:name="Colorful List Accent 4" w:semiHidden="0" w:uiPriority="72" w:unhideWhenUsed="0"/>
-    <w:lsdException w:name="Colorful Grid Accent 4" w:semiHidden="0" w:uiPriority="73" w:unhideWhenUsed="0"/>
-    <w:lsdException w:name="Light Shading Accent 5" w:semiHidden="0" w:uiPriority="60" w:unhideWhenUsed="0"/>
-    <w:lsdException w:name="Light List Accent 5" w:semiHidden="0" w:uiPriority="61" w:unhideWhenUsed="0"/>
-    <w:lsdException w:name="Light Grid Accent 5" w:semiHidden="0" w:uiPriority="62" w:unhideWhenUsed="0"/>
-    <w:lsdException w:name="Medium Shading 1 Accent 5" w:semiHidden="0" w:uiPriority="63" w:unhideWhenUsed="0"/>
-    <w:lsdException w:name="Medium Shading 2 Accent 5" w:semiHidden="0" w:uiPriority="64" w:unhideWhenUsed="0"/>
-    <w:lsdException w:name="Medium List 1 Accent 5" w:semiHidden="0" w:uiPriority="65" w:unhideWhenUsed="0"/>
-    <w:lsdException w:name="Medium List 2 Accent 5" w:semiHidden="0" w:uiPriority="66" w:unhideWhenUsed="0"/>
-    <w:lsdException w:name="Medium Grid 1 Accent 5" w:semiHidden="0" w:uiPriority="67" w:unhideWhenUsed="0"/>
-    <w:lsdException w:name="Medium Grid 2 Accent 5" w:semiHidden="0" w:uiPriority="68" w:unhideWhenUsed="0"/>
-    <w:lsdException w:name="Medium Grid 3 Accent 5" w:semiHidden="0" w:uiPriority="69" w:unhideWhenUsed="0"/>
-    <w:lsdException w:name="Dark List Accent 5" w:semiHidden="0" w:uiPriority="70" w:unhideWhenUsed="0"/>
-    <w:lsdException w:name="Colorful Shading Accent 5" w:semiHidden="0" w:uiPriority="71" w:unhideWhenUsed="0"/>
-    <w:lsdException w:name="Colorful List Accent 5" w:semiHidden="0" w:uiPriority="72" w:unhideWhenUsed="0"/>
-    <w:lsdException w:name="Colorful Grid Accent 5" w:semiHidden="0" w:uiPriority="73" w:unhideWhenUsed="0"/>
-    <w:lsdException w:name="Light Shading Accent 6" w:semiHidden="0" w:uiPriority="60" w:unhideWhenUsed="0"/>
-    <w:lsdException w:name="Light List Accent 6" w:semiHidden="0" w:uiPriority="61" w:unhideWhenUsed="0"/>
-    <w:lsdException w:name="Light Grid Accent 6" w:semiHidden="0" w:uiPriority="62" w:unhideWhenUsed="0"/>
-    <w:lsdException w:name="Medium Shading 1 Accent 6" w:semiHidden="0" w:uiPriority="63" w:unhideWhenUsed="0"/>
-    <w:lsdException w:name="Medium Shading 2 Accent 6" w:semiHidden="0" w:uiPriority="64" w:unhideWhenUsed="0"/>
-    <w:lsdException w:name="Medium List 1 Accent 6" w:semiHidden="0" w:uiPriority="65" w:unhideWhenUsed="0"/>
-    <w:lsdException w:name="Medium List 2 Accent 6" w:semiHidden="0" w:uiPriority="66" w:unhideWhenUsed="0"/>
-    <w:lsdException w:name="Medium Grid 1 Accent 6" w:semiHidden="0" w:uiPriority="67" w:unhideWhenUsed="0"/>
-    <w:lsdException w:name="Medium Grid 2 Accent 6" w:semiHidden="0" w:uiPriority="68" w:unhideWhenUsed="0"/>
-    <w:lsdException w:name="Medium Grid 3 Accent 6" w:semiHidden="0" w:uiPriority="69" w:unhideWhenUsed="0"/>
-    <w:lsdException w:name="Dark List Accent 6" w:semiHidden="0" w:uiPriority="70" w:unhideWhenUsed="0"/>
-    <w:lsdException w:name="Colorful Shading Accent 6" w:semiHidden="0" w:uiPriority="71" w:unhideWhenUsed="0"/>
-    <w:lsdException w:name="Colorful List Accent 6" w:semiHidden="0" w:uiPriority="72" w:unhideWhenUsed="0"/>
-    <w:lsdException w:name="Colorful Grid Accent 6" w:semiHidden="0" w:uiPriority="73" w:unhideWhenUsed="0"/>
-    <w:lsdException w:name="Subtle Emphasis" w:semiHidden="0" w:uiPriority="19" w:unhideWhenUsed="0" w:qFormat="1"/>
-    <w:lsdException w:name="Intense Emphasis" w:semiHidden="0" w:uiPriority="21" w:unhideWhenUsed="0" w:qFormat="1"/>
-    <w:lsdException w:name="Subtle Reference" w:semiHidden="0" w:uiPriority="31" w:unhideWhenUsed="0" w:qFormat="1"/>
-    <w:lsdException w:name="Intense Reference" w:semiHidden="0" w:uiPriority="32" w:unhideWhenUsed="0" w:qFormat="1"/>
-    <w:lsdException w:name="Book Title" w:semiHidden="0" w:uiPriority="33" w:unhideWhenUsed="0" w:qFormat="1"/>
-    <w:lsdException w:name="Bibliography" w:uiPriority="37"/>
-    <w:lsdException w:name="TOC Heading" w:uiPriority="39" w:qFormat="1"/>
+  <w:latentStyles w:defLockedState="0" w:defUIPriority="99" w:defSemiHidden="0" w:defUnhideWhenUsed="0" w:defQFormat="0" w:count="371">
+    <w:lsdException w:name="Normal" w:uiPriority="0" w:qFormat="1"/>
+    <w:lsdException w:name="heading 1" w:uiPriority="9" w:qFormat="1"/>
+    <w:lsdException w:name="heading 2" w:semiHidden="1" w:uiPriority="9" w:unhideWhenUsed="1" w:qFormat="1"/>
+    <w:lsdException w:name="heading 3" w:semiHidden="1" w:uiPriority="9" w:unhideWhenUsed="1" w:qFormat="1"/>
+    <w:lsdException w:name="heading 4" w:semiHidden="1" w:uiPriority="9" w:unhideWhenUsed="1" w:qFormat="1"/>
+    <w:lsdException w:name="heading 5" w:semiHidden="1" w:uiPriority="9" w:unhideWhenUsed="1" w:qFormat="1"/>
+    <w:lsdException w:name="heading 6" w:semiHidden="1" w:uiPriority="9" w:unhideWhenUsed="1" w:qFormat="1"/>
+    <w:lsdException w:name="heading 7" w:semiHidden="1" w:uiPriority="9" w:unhideWhenUsed="1" w:qFormat="1"/>
+    <w:lsdException w:name="heading 8" w:semiHidden="1" w:uiPriority="9" w:unhideWhenUsed="1" w:qFormat="1"/>
+    <w:lsdException w:name="heading 9" w:semiHidden="1" w:uiPriority="9" w:unhideWhenUsed="1" w:qFormat="1"/>
+    <w:lsdException w:name="index 1" w:semiHidden="1" w:unhideWhenUsed="1"/>
+    <w:lsdException w:name="index 2" w:semiHidden="1" w:unhideWhenUsed="1"/>
+    <w:lsdException w:name="index 3" w:semiHidden="1" w:unhideWhenUsed="1"/>
+    <w:lsdException w:name="index 4" w:semiHidden="1" w:unhideWhenUsed="1"/>
+    <w:lsdException w:name="index 5" w:semiHidden="1" w:unhideWhenUsed="1"/>
+    <w:lsdException w:name="index 6" w:semiHidden="1" w:unhideWhenUsed="1"/>
+    <w:lsdException w:name="index 7" w:semiHidden="1" w:unhideWhenUsed="1"/>
+    <w:lsdException w:name="index 8" w:semiHidden="1" w:unhideWhenUsed="1"/>
+    <w:lsdException w:name="index 9" w:semiHidden="1" w:unhideWhenUsed="1"/>
+    <w:lsdException w:name="toc 1" w:semiHidden="1" w:uiPriority="39" w:unhideWhenUsed="1"/>
+    <w:lsdException w:name="toc 2" w:semiHidden="1" w:uiPriority="39" w:unhideWhenUsed="1"/>
+    <w:lsdException w:name="toc 3" w:semiHidden="1" w:uiPriority="39" w:unhideWhenUsed="1"/>
+    <w:lsdException w:name="toc 4" w:semiHidden="1" w:uiPriority="39" w:unhideWhenUsed="1"/>
+    <w:lsdException w:name="toc 5" w:semiHidden="1" w:uiPriority="39" w:unhideWhenUsed="1"/>
+    <w:lsdException w:name="toc 6" w:semiHidden="1" w:uiPriority="39" w:unhideWhenUsed="1"/>
+    <w:lsdException w:name="toc 7" w:semiHidden="1" w:uiPriority="39" w:unhideWhenUsed="1"/>
+    <w:lsdException w:name="toc 8" w:semiHidden="1" w:uiPriority="39" w:unhideWhenUsed="1"/>
+    <w:lsdException w:name="toc 9" w:semiHidden="1" w:uiPriority="39" w:unhideWhenUsed="1"/>
+    <w:lsdException w:name="Normal Indent" w:semiHidden="1" w:unhideWhenUsed="1"/>
+    <w:lsdException w:name="footnote text" w:semiHidden="1" w:unhideWhenUsed="1"/>
+    <w:lsdException w:name="annotation text" w:semiHidden="1" w:unhideWhenUsed="1"/>
+    <w:lsdException w:name="header" w:semiHidden="1" w:unhideWhenUsed="1"/>
+    <w:lsdException w:name="footer" w:semiHidden="1" w:unhideWhenUsed="1"/>
+    <w:lsdException w:name="index heading" w:semiHidden="1" w:unhideWhenUsed="1"/>
+    <w:lsdException w:name="caption" w:semiHidden="1" w:uiPriority="35" w:unhideWhenUsed="1" w:qFormat="1"/>
+    <w:lsdException w:name="table of figures" w:semiHidden="1" w:unhideWhenUsed="1"/>
+    <w:lsdException w:name="envelope address" w:semiHidden="1" w:unhideWhenUsed="1"/>
+    <w:lsdException w:name="envelope return" w:semiHidden="1" w:unhideWhenUsed="1"/>
+    <w:lsdException w:name="footnote reference" w:semiHidden="1" w:unhideWhenUsed="1"/>
+    <w:lsdException w:name="annotation reference" w:semiHidden="1" w:unhideWhenUsed="1"/>
+    <w:lsdException w:name="line number" w:semiHidden="1" w:unhideWhenUsed="1"/>
+    <w:lsdException w:name="page number" w:semiHidden="1" w:unhideWhenUsed="1"/>
+    <w:lsdException w:name="endnote reference" w:semiHidden="1" w:unhideWhenUsed="1"/>
+    <w:lsdException w:name="endnote text" w:semiHidden="1" w:unhideWhenUsed="1"/>
+    <w:lsdException w:name="table of authorities" w:semiHidden="1" w:unhideWhenUsed="1"/>
+    <w:lsdException w:name="macro" w:semiHidden="1" w:unhideWhenUsed="1"/>
+    <w:lsdException w:name="toa heading" w:semiHidden="1" w:unhideWhenUsed="1"/>
+    <w:lsdException w:name="List" w:semiHidden="1" w:unhideWhenUsed="1"/>
+    <w:lsdException w:name="List Bullet" w:semiHidden="1" w:unhideWhenUsed="1"/>
+    <w:lsdException w:name="List Number" w:semiHidden="1" w:unhideWhenUsed="1"/>
+    <w:lsdException w:name="List 2" w:semiHidden="1" w:unhideWhenUsed="1"/>
+    <w:lsdException w:name="List 3" w:semiHidden="1" w:unhideWhenUsed="1"/>
+    <w:lsdException w:name="List 4" w:semiHidden="1" w:unhideWhenUsed="1"/>
+    <w:lsdException w:name="List 5" w:semiHidden="1" w:unhideWhenUsed="1"/>
+    <w:lsdException w:name="List Bullet 2" w:semiHidden="1" w:unhideWhenUsed="1"/>
+    <w:lsdException w:name="List Bullet 3" w:semiHidden="1" w:unhideWhenUsed="1"/>
+    <w:lsdException w:name="List Bullet 4" w:semiHidden="1" w:unhideWhenUsed="1"/>
+    <w:lsdException w:name="List Bullet 5" w:semiHidden="1" w:unhideWhenUsed="1"/>
+    <w:lsdException w:name="List Number 2" w:semiHidden="1" w:unhideWhenUsed="1"/>
+    <w:lsdException w:name="List Number 3" w:semiHidden="1" w:unhideWhenUsed="1"/>
+    <w:lsdException w:name="List Number 4" w:semiHidden="1" w:unhideWhenUsed="1"/>
+    <w:lsdException w:name="List Number 5" w:semiHidden="1" w:unhideWhenUsed="1"/>
+    <w:lsdException w:name="Title" w:uiPriority="10" w:qFormat="1"/>
+    <w:lsdException w:name="Closing" w:semiHidden="1" w:unhideWhenUsed="1"/>
+    <w:lsdException w:name="Signature" w:semiHidden="1" w:unhideWhenUsed="1"/>
+    <w:lsdException w:name="Default Paragraph Font" w:semiHidden="1" w:uiPriority="1" w:unhideWhenUsed="1"/>
+    <w:lsdException w:name="Body Text" w:semiHidden="1" w:unhideWhenUsed="1"/>
+    <w:lsdException w:name="Body Text Indent" w:semiHidden="1" w:unhideWhenUsed="1"/>
+    <w:lsdException w:name="List Continue" w:semiHidden="1" w:unhideWhenUsed="1"/>
+    <w:lsdException w:name="List Continue 2" w:semiHidden="1" w:unhideWhenUsed="1"/>
+    <w:lsdException w:name="List Continue 3" w:semiHidden="1" w:unhideWhenUsed="1"/>
+    <w:lsdException w:name="List Continue 4" w:semiHidden="1" w:unhideWhenUsed="1"/>
+    <w:lsdException w:name="List Continue 5" w:semiHidden="1" w:unhideWhenUsed="1"/>
+    <w:lsdException w:name="Message Header" w:semiHidden="1" w:unhideWhenUsed="1"/>
+    <w:lsdException w:name="Subtitle" w:uiPriority="11" w:qFormat="1"/>
+    <w:lsdException w:name="Salutation" w:semiHidden="1" w:unhideWhenUsed="1"/>
+    <w:lsdException w:name="Date" w:semiHidden="1" w:unhideWhenUsed="1"/>
+    <w:lsdException w:name="Body Text First Indent" w:semiHidden="1" w:unhideWhenUsed="1"/>
+    <w:lsdException w:name="Body Text First Indent 2" w:semiHidden="1" w:unhideWhenUsed="1"/>
+    <w:lsdException w:name="Note Heading" w:semiHidden="1" w:unhideWhenUsed="1"/>
+    <w:lsdException w:name="Body Text 2" w:semiHidden="1" w:unhideWhenUsed="1"/>
+    <w:lsdException w:name="Body Text 3" w:semiHidden="1" w:unhideWhenUsed="1"/>
+    <w:lsdException w:name="Body Text Indent 2" w:semiHidden="1" w:unhideWhenUsed="1"/>
+    <w:lsdException w:name="Body Text Indent 3" w:semiHidden="1" w:unhideWhenUsed="1"/>
+    <w:lsdException w:name="Block Text" w:semiHidden="1" w:unhideWhenUsed="1"/>
+    <w:lsdException w:name="Hyperlink" w:semiHidden="1" w:unhideWhenUsed="1"/>
+    <w:lsdException w:name="FollowedHyperlink" w:semiHidden="1" w:unhideWhenUsed="1"/>
+    <w:lsdException w:name="Strong" w:uiPriority="22" w:qFormat="1"/>
+    <w:lsdException w:name="Emphasis" w:uiPriority="20" w:qFormat="1"/>
+    <w:lsdException w:name="Document Map" w:semiHidden="1" w:unhideWhenUsed="1"/>
+    <w:lsdException w:name="Plain Text" w:semiHidden="1" w:unhideWhenUsed="1"/>
+    <w:lsdException w:name="E-mail Signature" w:semiHidden="1" w:unhideWhenUsed="1"/>
+    <w:lsdException w:name="HTML Top of Form" w:semiHidden="1" w:unhideWhenUsed="1"/>
+    <w:lsdException w:name="HTML Bottom of Form" w:semiHidden="1" w:unhideWhenUsed="1"/>
+    <w:lsdException w:name="Normal (Web)" w:semiHidden="1" w:unhideWhenUsed="1"/>
+    <w:lsdException w:name="HTML Acronym" w:semiHidden="1" w:unhideWhenUsed="1"/>
+    <w:lsdException w:name="HTML Address" w:semiHidden="1" w:unhideWhenUsed="1"/>
+    <w:lsdException w:name="HTML Cite" w:semiHidden="1" w:unhideWhenUsed="1"/>
+    <w:lsdException w:name="HTML Code" w:semiHidden="1" w:unhideWhenUsed="1"/>
+    <w:lsdException w:name="HTML Definition" w:semiHidden="1" w:unhideWhenUsed="1"/>
+    <w:lsdException w:name="HTML Keyboard" w:semiHidden="1" w:unhideWhenUsed="1"/>
+    <w:lsdException w:name="HTML Preformatted" w:semiHidden="1" w:unhideWhenUsed="1"/>
+    <w:lsdException w:name="HTML Sample" w:semiHidden="1" w:unhideWhenUsed="1"/>
+    <w:lsdException w:name="HTML Typewriter" w:semiHidden="1" w:unhideWhenUsed="1"/>
+    <w:lsdException w:name="HTML Variable" w:semiHidden="1" w:unhideWhenUsed="1"/>
+    <w:lsdException w:name="Normal Table" w:semiHidden="1" w:unhideWhenUsed="1"/>
+    <w:lsdException w:name="annotation subject" w:semiHidden="1" w:unhideWhenUsed="1"/>
+    <w:lsdException w:name="No List" w:semiHidden="1" w:unhideWhenUsed="1"/>
+    <w:lsdException w:name="Outline List 1" w:semiHidden="1" w:unhideWhenUsed="1"/>
+    <w:lsdException w:name="Outline List 2" w:semiHidden="1" w:unhideWhenUsed="1"/>
+    <w:lsdException w:name="Outline List 3" w:semiHidden="1" w:unhideWhenUsed="1"/>
+    <w:lsdException w:name="Table Simple 1" w:semiHidden="1" w:unhideWhenUsed="1"/>
+    <w:lsdException w:name="Table Simple 2" w:semiHidden="1" w:unhideWhenUsed="1"/>
+    <w:lsdException w:name="Table Simple 3" w:semiHidden="1" w:unhideWhenUsed="1"/>
+    <w:lsdException w:name="Table Classic 1" w:semiHidden="1" w:unhideWhenUsed="1"/>
+    <w:lsdException w:name="Table Classic 2" w:semiHidden="1" w:unhideWhenUsed="1"/>
+    <w:lsdException w:name="Table Classic 3" w:semiHidden="1" w:unhideWhenUsed="1"/>
+    <w:lsdException w:name="Table Classic 4" w:semiHidden="1" w:unhideWhenUsed="1"/>
+    <w:lsdException w:name="Table Colorful 1" w:semiHidden="1" w:unhideWhenUsed="1"/>
+    <w:lsdException w:name="Table Colorful 2" w:semiHidden="1" w:unhideWhenUsed="1"/>
+    <w:lsdException w:name="Table Colorful 3" w:semiHidden="1" w:unhideWhenUsed="1"/>
+    <w:lsdException w:name="Table Columns 1" w:semiHidden="1" w:unhideWhenUsed="1"/>
+    <w:lsdException w:name="Table Columns 2" w:semiHidden="1" w:unhideWhenUsed="1"/>
+    <w:lsdException w:name="Table Columns 3" w:semiHidden="1" w:unhideWhenUsed="1"/>
+    <w:lsdException w:name="Table Columns 4" w:semiHidden="1" w:unhideWhenUsed="1"/>
+    <w:lsdException w:name="Table Columns 5" w:semiHidden="1" w:unhideWhenUsed="1"/>
+    <w:lsdException w:name="Table Grid 1" w:semiHidden="1" w:unhideWhenUsed="1"/>
+    <w:lsdException w:name="Table Grid 2" w:semiHidden="1" w:unhideWhenUsed="1"/>
+    <w:lsdException w:name="Table Grid 3" w:semiHidden="1" w:unhideWhenUsed="1"/>
+    <w:lsdException w:name="Table Grid 4" w:semiHidden="1" w:unhideWhenUsed="1"/>
+    <w:lsdException w:name="Table Grid 5" w:semiHidden="1" w:unhideWhenUsed="1"/>
+    <w:lsdException w:name="Table Grid 6" w:semiHidden="1" w:unhideWhenUsed="1"/>
+    <w:lsdException w:name="Table Grid 7" w:semiHidden="1" w:unhideWhenUsed="1"/>
+    <w:lsdException w:name="Table Grid 8" w:semiHidden="1" w:unhideWhenUsed="1"/>
+    <w:lsdException w:name="Table List 1" w:semiHidden="1" w:unhideWhenUsed="1"/>
+    <w:lsdException w:name="Table List 2" w:semiHidden="1" w:unhideWhenUsed="1"/>
+    <w:lsdException w:name="Table List 3" w:semiHidden="1" w:unhideWhenUsed="1"/>
+    <w:lsdException w:name="Table List 4" w:semiHidden="1" w:unhideWhenUsed="1"/>
+    <w:lsdException w:name="Table List 5" w:semiHidden="1" w:unhideWhenUsed="1"/>
+    <w:lsdException w:name="Table List 6" w:semiHidden="1" w:unhideWhenUsed="1"/>
+    <w:lsdException w:name="Table List 7" w:semiHidden="1" w:unhideWhenUsed="1"/>
+    <w:lsdException w:name="Table List 8" w:semiHidden="1" w:unhideWhenUsed="1"/>
+    <w:lsdException w:name="Table 3D effects 1" w:semiHidden="1" w:unhideWhenUsed="1"/>
+    <w:lsdException w:name="Table 3D effects 2" w:semiHidden="1" w:unhideWhenUsed="1"/>
+    <w:lsdException w:name="Table 3D effects 3" w:semiHidden="1" w:unhideWhenUsed="1"/>
+    <w:lsdException w:name="Table Contemporary" w:semiHidden="1" w:unhideWhenUsed="1"/>
+    <w:lsdException w:name="Table Elegant" w:semiHidden="1" w:unhideWhenUsed="1"/>
+    <w:lsdException w:name="Table Professional" w:semiHidden="1" w:unhideWhenUsed="1"/>
+    <w:lsdException w:name="Table Subtle 1" w:semiHidden="1" w:unhideWhenUsed="1"/>
+    <w:lsdException w:name="Table Subtle 2" w:semiHidden="1" w:unhideWhenUsed="1"/>
+    <w:lsdException w:name="Table Web 1" w:semiHidden="1" w:unhideWhenUsed="1"/>
+    <w:lsdException w:name="Table Web 2" w:semiHidden="1" w:unhideWhenUsed="1"/>
+    <w:lsdException w:name="Table Web 3" w:semiHidden="1" w:unhideWhenUsed="1"/>
+    <w:lsdException w:name="Balloon Text" w:semiHidden="1" w:unhideWhenUsed="1"/>
+    <w:lsdException w:name="Table Grid" w:uiPriority="59"/>
+    <w:lsdException w:name="Table Theme" w:semiHidden="1" w:unhideWhenUsed="1"/>
+    <w:lsdException w:name="Placeholder Text" w:semiHidden="1"/>
+    <w:lsdException w:name="No Spacing" w:uiPriority="1" w:qFormat="1"/>
+    <w:lsdException w:name="Light Shading" w:uiPriority="60"/>
+    <w:lsdException w:name="Light List" w:uiPriority="61"/>
+    <w:lsdException w:name="Light Grid" w:uiPriority="62"/>
+    <w:lsdException w:name="Medium Shading 1" w:uiPriority="63"/>
+    <w:lsdException w:name="Medium Shading 2" w:uiPriority="64"/>
+    <w:lsdException w:name="Medium List 1" w:uiPriority="65"/>
+    <w:lsdException w:name="Medium List 2" w:uiPriority="66"/>
+    <w:lsdException w:name="Medium Grid 1" w:uiPriority="67"/>
+    <w:lsdException w:name="Medium Grid 2" w:uiPriority="68"/>
+    <w:lsdException w:name="Medium Grid 3" w:uiPriority="69"/>
+    <w:lsdException w:name="Dark List" w:uiPriority="70"/>
+    <w:lsdException w:name="Colorful Shading" w:uiPriority="71"/>
+    <w:lsdException w:name="Colorful List" w:uiPriority="72"/>
+    <w:lsdException w:name="Colorful Grid" w:uiPriority="73"/>
+    <w:lsdException w:name="Light Shading Accent 1" w:uiPriority="60"/>
+    <w:lsdException w:name="Light List Accent 1" w:uiPriority="61"/>
+    <w:lsdException w:name="Light Grid Accent 1" w:uiPriority="62"/>
+    <w:lsdException w:name="Medium Shading 1 Accent 1" w:uiPriority="63"/>
+    <w:lsdException w:name="Medium Shading 2 Accent 1" w:uiPriority="64"/>
+    <w:lsdException w:name="Medium List 1 Accent 1" w:uiPriority="65"/>
+    <w:lsdException w:name="Revision" w:semiHidden="1"/>
+    <w:lsdException w:name="List Paragraph" w:uiPriority="34" w:qFormat="1"/>
+    <w:lsdException w:name="Quote" w:uiPriority="29" w:qFormat="1"/>
+    <w:lsdException w:name="Intense Quote" w:uiPriority="30" w:qFormat="1"/>
+    <w:lsdException w:name="Medium List 2 Accent 1" w:uiPriority="66"/>
+    <w:lsdException w:name="Medium Grid 1 Accent 1" w:uiPriority="67"/>
+    <w:lsdException w:name="Medium Grid 2 Accent 1" w:uiPriority="68"/>
+    <w:lsdException w:name="Medium Grid 3 Accent 1" w:uiPriority="69"/>
+    <w:lsdException w:name="Dark List Accent 1" w:uiPriority="70"/>
+    <w:lsdException w:name="Colorful Shading Accent 1" w:uiPriority="71"/>
+    <w:lsdException w:name="Colorful List Accent 1" w:uiPriority="72"/>
+    <w:lsdException w:name="Colorful Grid Accent 1" w:uiPriority="73"/>
+    <w:lsdException w:name="Light Shading Accent 2" w:uiPriority="60"/>
+    <w:lsdException w:name="Light List Accent 2" w:uiPriority="61"/>
+    <w:lsdException w:name="Light Grid Accent 2" w:uiPriority="62"/>
+    <w:lsdException w:name="Medium Shading 1 Accent 2" w:uiPriority="63"/>
+    <w:lsdException w:name="Medium Shading 2 Accent 2" w:uiPriority="64"/>
+    <w:lsdException w:name="Medium List 1 Accent 2" w:uiPriority="65"/>
+    <w:lsdException w:name="Medium List 2 Accent 2" w:uiPriority="66"/>
+    <w:lsdException w:name="Medium Grid 1 Accent 2" w:uiPriority="67"/>
+    <w:lsdException w:name="Medium Grid 2 Accent 2" w:uiPriority="68"/>
+    <w:lsdException w:name="Medium Grid 3 Accent 2" w:uiPriority="69"/>
+    <w:lsdException w:name="Dark List Accent 2" w:uiPriority="70"/>
+    <w:lsdException w:name="Colorful Shading Accent 2" w:uiPriority="71"/>
+    <w:lsdException w:name="Colorful List Accent 2" w:uiPriority="72"/>
+    <w:lsdException w:name="Colorful Grid Accent 2" w:uiPriority="73"/>
+    <w:lsdException w:name="Light Shading Accent 3" w:uiPriority="60"/>
+    <w:lsdException w:name="Light List Accent 3" w:uiPriority="61"/>
+    <w:lsdException w:name="Light Grid Accent 3" w:uiPriority="62"/>
+    <w:lsdException w:name="Medium Shading 1 Accent 3" w:uiPriority="63"/>
+    <w:lsdException w:name="Medium Shading 2 Accent 3" w:uiPriority="64"/>
+    <w:lsdException w:name="Medium List 1 Accent 3" w:uiPriority="65"/>
+    <w:lsdException w:name="Medium List 2 Accent 3" w:uiPriority="66"/>
+    <w:lsdException w:name="Medium Grid 1 Accent 3" w:uiPriority="67"/>
+    <w:lsdException w:name="Medium Grid 2 Accent 3" w:uiPriority="68"/>
+    <w:lsdException w:name="Medium Grid 3 Accent 3" w:uiPriority="69"/>
+    <w:lsdException w:name="Dark List Accent 3" w:uiPriority="70"/>
+    <w:lsdException w:name="Colorful Shading Accent 3" w:uiPriority="71"/>
+    <w:lsdException w:name="Colorful List Accent 3" w:uiPriority="72"/>
+    <w:lsdException w:name="Colorful Grid Accent 3" w:uiPriority="73"/>
+    <w:lsdException w:name="Light Shading Accent 4" w:uiPriority="60"/>
+    <w:lsdException w:name="Light List Accent 4" w:uiPriority="61"/>
+    <w:lsdException w:name="Light Grid Accent 4" w:uiPriority="62"/>
+    <w:lsdException w:name="Medium Shading 1 Accent 4" w:uiPriority="63"/>
+    <w:lsdException w:name="Medium Shading 2 Accent 4" w:uiPriority="64"/>
+    <w:lsdException w:name="Medium List 1 Accent 4" w:uiPriority="65"/>
+    <w:lsdException w:name="Medium List 2 Accent 4" w:uiPriority="66"/>
+    <w:lsdException w:name="Medium Grid 1 Accent 4" w:uiPriority="67"/>
+    <w:lsdException w:name="Medium Grid 2 Accent 4" w:uiPriority="68"/>
+    <w:lsdException w:name="Medium Grid 3 Accent 4" w:uiPriority="69"/>
+    <w:lsdException w:name="Dark List Accent 4" w:uiPriority="70"/>
+    <w:lsdException w:name="Colorful Shading Accent 4" w:uiPriority="71"/>
+    <w:lsdException w:name="Colorful List Accent 4" w:uiPriority="72"/>
+    <w:lsdException w:name="Colorful Grid Accent 4" w:uiPriority="73"/>
+    <w:lsdException w:name="Light Shading Accent 5" w:uiPriority="60"/>
+    <w:lsdException w:name="Light List Accent 5" w:uiPriority="61"/>
+    <w:lsdException w:name="Light Grid Accent 5" w:uiPriority="62"/>
+    <w:lsdException w:name="Medium Shading 1 Accent 5" w:uiPriority="63"/>
+    <w:lsdException w:name="Medium Shading 2 Accent 5" w:uiPriority="64"/>
+    <w:lsdException w:name="Medium List 1 Accent 5" w:uiPriority="65"/>
+    <w:lsdException w:name="Medium List 2 Accent 5" w:uiPriority="66"/>
+    <w:lsdException w:name="Medium Grid 1 Accent 5" w:uiPriority="67"/>
+    <w:lsdException w:name="Medium Grid 2 Accent 5" w:uiPriority="68"/>
+    <w:lsdException w:name="Medium Grid 3 Accent 5" w:uiPriority="69"/>
+    <w:lsdException w:name="Dark List Accent 5" w:uiPriority="70"/>
+    <w:lsdException w:name="Colorful Shading Accent 5" w:uiPriority="71"/>
+    <w:lsdException w:name="Colorful List Accent 5" w:uiPriority="72"/>
+    <w:lsdException w:name="Colorful Grid Accent 5" w:uiPriority="73"/>
+    <w:lsdException w:name="Light Shading Accent 6" w:uiPriority="60"/>
+    <w:lsdException w:name="Light List Accent 6" w:uiPriority="61"/>
+    <w:lsdException w:name="Light Grid Accent 6" w:uiPriority="62"/>
+    <w:lsdException w:name="Medium Shading 1 Accent 6" w:uiPriority="63"/>
+    <w:lsdException w:name="Medium Shading 2 Accent 6" w:uiPriority="64"/>
+    <w:lsdException w:name="Medium List 1 Accent 6" w:uiPriority="65"/>
+    <w:lsdException w:name="Medium List 2 Accent 6" w:uiPriority="66"/>
+    <w:lsdException w:name="Medium Grid 1 Accent 6" w:uiPriority="67"/>
+    <w:lsdException w:name="Medium Grid 2 Accent 6" w:uiPriority="68"/>
+    <w:lsdException w:name="Medium Grid 3 Accent 6" w:uiPriority="69"/>
+    <w:lsdException w:name="Dark List Accent 6" w:uiPriority="70"/>
+    <w:lsdException w:name="Colorful Shading Accent 6" w:uiPriority="71"/>
+    <w:lsdException w:name="Colorful List Accent 6" w:uiPriority="72"/>
+    <w:lsdException w:name="Colorful Grid Accent 6" w:uiPriority="73"/>
+    <w:lsdException w:name="Subtle Emphasis" w:uiPriority="19" w:qFormat="1"/>
+    <w:lsdException w:name="Intense Emphasis" w:uiPriority="21" w:qFormat="1"/>
+    <w:lsdException w:name="Subtle Reference" w:uiPriority="31" w:qFormat="1"/>
+    <w:lsdException w:name="Intense Reference" w:uiPriority="32" w:qFormat="1"/>
+    <w:lsdException w:name="Book Title" w:uiPriority="33" w:qFormat="1"/>
+    <w:lsdException w:name="Bibliography" w:semiHidden="1" w:uiPriority="37" w:unhideWhenUsed="1"/>
+    <w:lsdException w:name="TOC Heading" w:semiHidden="1" w:uiPriority="39" w:unhideWhenUsed="1" w:qFormat="1"/>
+    <w:lsdException w:name="Plain Table 1" w:uiPriority="41"/>
+    <w:lsdException w:name="Plain Table 2" w:uiPriority="42"/>
+    <w:lsdException w:name="Plain Table 3" w:uiPriority="43"/>
+    <w:lsdException w:name="Plain Table 4" w:uiPriority="44"/>
+    <w:lsdException w:name="Plain Table 5" w:uiPriority="45"/>
+    <w:lsdException w:name="Grid Table Light" w:uiPriority="40"/>
+    <w:lsdException w:name="Grid Table 1 Light" w:uiPriority="46"/>
+    <w:lsdException w:name="Grid Table 2" w:uiPriority="47"/>
+    <w:lsdException w:name="Grid Table 3" w:uiPriority="48"/>
+    <w:lsdException w:name="Grid Table 4" w:uiPriority="49"/>
+    <w:lsdException w:name="Grid Table 5 Dark" w:uiPriority="50"/>
+    <w:lsdException w:name="Grid Table 6 Colorful" w:uiPriority="51"/>
+    <w:lsdException w:name="Grid Table 7 Colorful" w:uiPriority="52"/>
+    <w:lsdException w:name="Grid Table 1 Light Accent 1" w:uiPriority="46"/>
+    <w:lsdException w:name="Grid Table 2 Accent 1" w:uiPriority="47"/>
+    <w:lsdException w:name="Grid Table 3 Accent 1" w:uiPriority="48"/>
+    <w:lsdException w:name="Grid Table 4 Accent 1" w:uiPriority="49"/>
+    <w:lsdException w:name="Grid Table 5 Dark Accent 1" w:uiPriority="50"/>
+    <w:lsdException w:name="Grid Table 6 Colorful Accent 1" w:uiPriority="51"/>
+    <w:lsdException w:name="Grid Table 7 Colorful Accent 1" w:uiPriority="52"/>
+    <w:lsdException w:name="Grid Table 1 Light Accent 2" w:uiPriority="46"/>
+    <w:lsdException w:name="Grid Table 2 Accent 2" w:uiPriority="47"/>
+    <w:lsdException w:name="Grid Table 3 Accent 2" w:uiPriority="48"/>
+    <w:lsdException w:name="Grid Table 4 Accent 2" w:uiPriority="49"/>
+    <w:lsdException w:name="Grid Table 5 Dark Accent 2" w:uiPriority="50"/>
+    <w:lsdException w:name="Grid Table 6 Colorful Accent 2" w:uiPriority="51"/>
+    <w:lsdException w:name="Grid Table 7 Colorful Accent 2" w:uiPriority="52"/>
+    <w:lsdException w:name="Grid Table 1 Light Accent 3" w:uiPriority="46"/>
+    <w:lsdException w:name="Grid Table 2 Accent 3" w:uiPriority="47"/>
+    <w:lsdException w:name="Grid Table 3 Accent 3" w:uiPriority="48"/>
+    <w:lsdException w:name="Grid Table 4 Accent 3" w:uiPriority="49"/>
+    <w:lsdException w:name="Grid Table 5 Dark Accent 3" w:uiPriority="50"/>
+    <w:lsdException w:name="Grid Table 6 Colorful Accent 3" w:uiPriority="51"/>
+    <w:lsdException w:name="Grid Table 7 Colorful Accent 3" w:uiPriority="52"/>
+    <w:lsdException w:name="Grid Table 1 Light Accent 4" w:uiPriority="46"/>
+    <w:lsdException w:name="Grid Table 2 Accent 4" w:uiPriority="47"/>
+    <w:lsdException w:name="Grid Table 3 Accent 4" w:uiPriority="48"/>
+    <w:lsdException w:name="Grid Table 4 Accent 4" w:uiPriority="49"/>
+    <w:lsdException w:name="Grid Table 5 Dark Accent 4" w:uiPriority="50"/>
+    <w:lsdException w:name="Grid Table 6 Colorful Accent 4" w:uiPriority="51"/>
+    <w:lsdException w:name="Grid Table 7 Colorful Accent 4" w:uiPriority="52"/>
+    <w:lsdException w:name="Grid Table 1 Light Accent 5" w:uiPriority="46"/>
+    <w:lsdException w:name="Grid Table 2 Accent 5" w:uiPriority="47"/>
+    <w:lsdException w:name="Grid Table 3 Accent 5" w:uiPriority="48"/>
+    <w:lsdException w:name="Grid Table 4 Accent 5" w:uiPriority="49"/>
+    <w:lsdException w:name="Grid Table 5 Dark Accent 5" w:uiPriority="50"/>
+    <w:lsdException w:name="Grid Table 6 Colorful Accent 5" w:uiPriority="51"/>
+    <w:lsdException w:name="Grid Table 7 Colorful Accent 5" w:uiPriority="52"/>
+    <w:lsdException w:name="Grid Table 1 Light Accent 6" w:uiPriority="46"/>
+    <w:lsdException w:name="Grid Table 2 Accent 6" w:uiPriority="47"/>
+    <w:lsdException w:name="Grid Table 3 Accent 6" w:uiPriority="48"/>
+    <w:lsdException w:name="Grid Table 4 Accent 6" w:uiPriority="49"/>
+    <w:lsdException w:name="Grid Table 5 Dark Accent 6" w:uiPriority="50"/>
+    <w:lsdException w:name="Grid Table 6 Colorful Accent 6" w:uiPriority="51"/>
+    <w:lsdException w:name="Grid Table 7 Colorful Accent 6" w:uiPriority="52"/>
+    <w:lsdException w:name="List Table 1 Light" w:uiPriority="46"/>
+    <w:lsdException w:name="List Table 2" w:uiPriority="47"/>
+    <w:lsdException w:name="List Table 3" w:uiPriority="48"/>
+    <w:lsdException w:name="List Table 4" w:uiPriority="49"/>
+    <w:lsdException w:name="List Table 5 Dark" w:uiPriority="50"/>
+    <w:lsdException w:name="List Table 6 Colorful" w:uiPriority="51"/>
+    <w:lsdException w:name="List Table 7 Colorful" w:uiPriority="52"/>
+    <w:lsdException w:name="List Table 1 Light Accent 1" w:uiPriority="46"/>
+    <w:lsdException w:name="List Table 2 Accent 1" w:uiPriority="47"/>
+    <w:lsdException w:name="List Table 3 Accent 1" w:uiPriority="48"/>
+    <w:lsdException w:name="List Table 4 Accent 1" w:uiPriority="49"/>
+    <w:lsdException w:name="List Table 5 Dark Accent 1" w:uiPriority="50"/>
+    <w:lsdException w:name="List Table 6 Colorful Accent 1" w:uiPriority="51"/>
+    <w:lsdException w:name="List Table 7 Colorful Accent 1" w:uiPriority="52"/>
+    <w:lsdException w:name="List Table 1 Light Accent 2" w:uiPriority="46"/>
+    <w:lsdException w:name="List Table 2 Accent 2" w:uiPriority="47"/>
+    <w:lsdException w:name="List Table 3 Accent 2" w:uiPriority="48"/>
+    <w:lsdException w:name="List Table 4 Accent 2" w:uiPriority="49"/>
+    <w:lsdException w:name="List Table 5 Dark Accent 2" w:uiPriority="50"/>
+    <w:lsdException w:name="List Table 6 Colorful Accent 2" w:uiPriority="51"/>
+    <w:lsdException w:name="List Table 7 Colorful Accent 2" w:uiPriority="52"/>
+    <w:lsdException w:name="List Table 1 Light Accent 3" w:uiPriority="46"/>
+    <w:lsdException w:name="List Table 2 Accent 3" w:uiPriority="47"/>
+    <w:lsdException w:name="List Table 3 Accent 3" w:uiPriority="48"/>
+    <w:lsdException w:name="List Table 4 Accent 3" w:uiPriority="49"/>
+    <w:lsdException w:name="List Table 5 Dark Accent 3" w:uiPriority="50"/>
+    <w:lsdException w:name="List Table 6 Colorful Accent 3" w:uiPriority="51"/>
+    <w:lsdException w:name="List Table 7 Colorful Accent 3" w:uiPriority="52"/>
+    <w:lsdException w:name="List Table 1 Light Accent 4" w:uiPriority="46"/>
+    <w:lsdException w:name="List Table 2 Accent 4" w:uiPriority="47"/>
+    <w:lsdException w:name="List Table 3 Accent 4" w:uiPriority="48"/>
+    <w:lsdException w:name="List Table 4 Accent 4" w:uiPriority="49"/>
+    <w:lsdException w:name="List Table 5 Dark Accent 4" w:uiPriority="50"/>
+    <w:lsdException w:name="List Table 6 Colorful Accent 4" w:uiPriority="51"/>
+    <w:lsdException w:name="List Table 7 Colorful Accent 4" w:uiPriority="52"/>
+    <w:lsdException w:name="List Table 1 Light Accent 5" w:uiPriority="46"/>
+    <w:lsdException w:name="List Table 2 Accent 5" w:uiPriority="47"/>
+    <w:lsdException w:name="List Table 3 Accent 5" w:uiPriority="48"/>
+    <w:lsdException w:name="List Table 4 Accent 5" w:uiPriority="49"/>
+    <w:lsdException w:name="List Table 5 Dark Accent 5" w:uiPriority="50"/>
+    <w:lsdException w:name="List Table 6 Colorful Accent 5" w:uiPriority="51"/>
+    <w:lsdException w:name="List Table 7 Colorful Accent 5" w:uiPriority="52"/>
+    <w:lsdException w:name="List Table 1 Light Accent 6" w:uiPriority="46"/>
+    <w:lsdException w:name="List Table 2 Accent 6" w:uiPriority="47"/>
+    <w:lsdException w:name="List Table 3 Accent 6" w:uiPriority="48"/>
+    <w:lsdException w:name="List Table 4 Accent 6" w:uiPriority="49"/>
+    <w:lsdException w:name="List Table 5 Dark Accent 6" w:uiPriority="50"/>
+    <w:lsdException w:name="List Table 6 Colorful Accent 6" w:uiPriority="51"/>
+    <w:lsdException w:name="List Table 7 Colorful Accent 6" w:uiPriority="52"/>
   </w:latentStyles>
   <w:style w:type="paragraph" w:default="1" w:styleId="Normal">
     <w:name w:val="Normal"/>
@@ -828,270 +1322,7 @@
   <w:style w:type="character" w:default="1" w:styleId="DefaultParagraphFont">
     <w:name w:val="Default Paragraph Font"/>
     <w:uiPriority w:val="1"/>
-    <w:unhideWhenUsed/>
-  </w:style>
-  <w:style w:type="table" w:default="1" w:styleId="TableNormal">
-    <w:name w:val="Normal Table"/>
-    <w:uiPriority w:val="99"/>
     <w:semiHidden/>
-    <w:unhideWhenUsed/>
-    <w:tblPr>
-      <w:tblInd w:w="0" w:type="dxa"/>
-      <w:tblCellMar>
-        <w:top w:w="0" w:type="dxa"/>
-        <w:left w:w="108" w:type="dxa"/>
-        <w:bottom w:w="0" w:type="dxa"/>
-        <w:right w:w="108" w:type="dxa"/>
-      </w:tblCellMar>
-    </w:tblPr>
-  </w:style>
-  <w:style w:type="numbering" w:default="1" w:styleId="NoList">
-    <w:name w:val="No List"/>
-    <w:uiPriority w:val="99"/>
-    <w:semiHidden/>
-    <w:unhideWhenUsed/>
-  </w:style>
-  <w:style w:type="paragraph" w:styleId="Header">
-    <w:name w:val="header"/>
-    <w:basedOn w:val="Normal"/>
-    <w:link w:val="HeaderChar"/>
-    <w:uiPriority w:val="99"/>
-    <w:unhideWhenUsed/>
-    <w:rsid w:val="007B19C5"/>
-    <w:pPr>
-      <w:tabs>
-        <w:tab w:val="center" w:pos="4680"/>
-        <w:tab w:val="right" w:pos="9360"/>
-      </w:tabs>
-      <w:spacing w:after="0" w:line="240" w:lineRule="auto"/>
-    </w:pPr>
-  </w:style>
-  <w:style w:type="character" w:customStyle="1" w:styleId="HeaderChar">
-    <w:name w:val="Header Char"/>
-    <w:basedOn w:val="DefaultParagraphFont"/>
-    <w:link w:val="Header"/>
-    <w:uiPriority w:val="99"/>
-    <w:rsid w:val="007B19C5"/>
-  </w:style>
-  <w:style w:type="paragraph" w:styleId="Footer">
-    <w:name w:val="footer"/>
-    <w:basedOn w:val="Normal"/>
-    <w:link w:val="FooterChar"/>
-    <w:uiPriority w:val="99"/>
-    <w:unhideWhenUsed/>
-    <w:rsid w:val="007B19C5"/>
-    <w:pPr>
-      <w:tabs>
-        <w:tab w:val="center" w:pos="4680"/>
-        <w:tab w:val="right" w:pos="9360"/>
-      </w:tabs>
-      <w:spacing w:after="0" w:line="240" w:lineRule="auto"/>
-    </w:pPr>
-  </w:style>
-  <w:style w:type="character" w:customStyle="1" w:styleId="FooterChar">
-    <w:name w:val="Footer Char"/>
-    <w:basedOn w:val="DefaultParagraphFont"/>
-    <w:link w:val="Footer"/>
-    <w:uiPriority w:val="99"/>
-    <w:rsid w:val="007B19C5"/>
-  </w:style>
-  <w:style w:type="paragraph" w:styleId="BalloonText">
-    <w:name w:val="Balloon Text"/>
-    <w:basedOn w:val="Normal"/>
-    <w:link w:val="BalloonTextChar"/>
-    <w:uiPriority w:val="99"/>
-    <w:semiHidden/>
-    <w:unhideWhenUsed/>
-    <w:rsid w:val="007B19C5"/>
-    <w:pPr>
-      <w:spacing w:after="0" w:line="240" w:lineRule="auto"/>
-    </w:pPr>
-    <w:rPr>
-      <w:rFonts w:ascii="Tahoma" w:hAnsi="Tahoma" w:cs="Tahoma"/>
-      <w:sz w:val="16"/>
-      <w:szCs w:val="16"/>
-    </w:rPr>
-  </w:style>
-  <w:style w:type="character" w:customStyle="1" w:styleId="BalloonTextChar">
-    <w:name w:val="Balloon Text Char"/>
-    <w:basedOn w:val="DefaultParagraphFont"/>
-    <w:link w:val="BalloonText"/>
-    <w:uiPriority w:val="99"/>
-    <w:semiHidden/>
-    <w:rsid w:val="007B19C5"/>
-    <w:rPr>
-      <w:rFonts w:ascii="Tahoma" w:hAnsi="Tahoma" w:cs="Tahoma"/>
-      <w:sz w:val="16"/>
-      <w:szCs w:val="16"/>
-    </w:rPr>
-  </w:style>
-</w:styles>
-</file>
-
-<file path=word/stylesWithEffects.xml><?xml version="1.0" encoding="utf-8"?>
-<w:styles xmlns:wpc="http://schemas.microsoft.com/office/word/2010/wordprocessingCanvas" xmlns:mc="http://schemas.openxmlformats.org/markup-compatibility/2006" xmlns:o="urn:schemas-microsoft-com:office:office" xmlns:r="http://schemas.openxmlformats.org/officeDocument/2006/relationships" xmlns:m="http://schemas.openxmlformats.org/officeDocument/2006/math" xmlns:v="urn:schemas-microsoft-com:vml" xmlns:wp14="http://schemas.microsoft.com/office/word/2010/wordprocessingDrawing" xmlns:wp="http://schemas.openxmlformats.org/drawingml/2006/wordprocessingDrawing" xmlns:w10="urn:schemas-microsoft-com:office:word" xmlns:w="http://schemas.openxmlformats.org/wordprocessingml/2006/main" xmlns:w14="http://schemas.microsoft.com/office/word/2010/wordml" xmlns:wpg="http://schemas.microsoft.com/office/word/2010/wordprocessingGroup" xmlns:wpi="http://schemas.microsoft.com/office/word/2010/wordprocessingInk" xmlns:wne="http://schemas.microsoft.com/office/word/2006/wordml" xmlns:wps="http://schemas.microsoft.com/office/word/2010/wordprocessingShape" mc:Ignorable="w14 wp14">
-  <w:docDefaults>
-    <w:rPrDefault>
-      <w:rPr>
-        <w:rFonts w:asciiTheme="minorHAnsi" w:eastAsiaTheme="minorHAnsi" w:hAnsiTheme="minorHAnsi" w:cstheme="minorBidi"/>
-        <w:sz w:val="22"/>
-        <w:szCs w:val="22"/>
-        <w:lang w:val="en-US" w:eastAsia="en-US" w:bidi="ar-SA"/>
-      </w:rPr>
-    </w:rPrDefault>
-    <w:pPrDefault>
-      <w:pPr>
-        <w:spacing w:after="200" w:line="276" w:lineRule="auto"/>
-      </w:pPr>
-    </w:pPrDefault>
-  </w:docDefaults>
-  <w:latentStyles w:defLockedState="0" w:defUIPriority="99" w:defSemiHidden="1" w:defUnhideWhenUsed="1" w:defQFormat="0" w:count="267">
-    <w:lsdException w:name="Normal" w:semiHidden="0" w:uiPriority="0" w:unhideWhenUsed="0" w:qFormat="1"/>
-    <w:lsdException w:name="heading 1" w:semiHidden="0" w:uiPriority="9" w:unhideWhenUsed="0" w:qFormat="1"/>
-    <w:lsdException w:name="heading 2" w:uiPriority="9" w:qFormat="1"/>
-    <w:lsdException w:name="heading 3" w:uiPriority="9" w:qFormat="1"/>
-    <w:lsdException w:name="heading 4" w:uiPriority="9" w:qFormat="1"/>
-    <w:lsdException w:name="heading 5" w:uiPriority="9" w:qFormat="1"/>
-    <w:lsdException w:name="heading 6" w:uiPriority="9" w:qFormat="1"/>
-    <w:lsdException w:name="heading 7" w:uiPriority="9" w:qFormat="1"/>
-    <w:lsdException w:name="heading 8" w:uiPriority="9" w:qFormat="1"/>
-    <w:lsdException w:name="heading 9" w:uiPriority="9" w:qFormat="1"/>
-    <w:lsdException w:name="toc 1" w:uiPriority="39"/>
-    <w:lsdException w:name="toc 2" w:uiPriority="39"/>
-    <w:lsdException w:name="toc 3" w:uiPriority="39"/>
-    <w:lsdException w:name="toc 4" w:uiPriority="39"/>
-    <w:lsdException w:name="toc 5" w:uiPriority="39"/>
-    <w:lsdException w:name="toc 6" w:uiPriority="39"/>
-    <w:lsdException w:name="toc 7" w:uiPriority="39"/>
-    <w:lsdException w:name="toc 8" w:uiPriority="39"/>
-    <w:lsdException w:name="toc 9" w:uiPriority="39"/>
-    <w:lsdException w:name="caption" w:uiPriority="35" w:qFormat="1"/>
-    <w:lsdException w:name="Title" w:semiHidden="0" w:uiPriority="10" w:unhideWhenUsed="0" w:qFormat="1"/>
-    <w:lsdException w:name="Default Paragraph Font" w:uiPriority="1"/>
-    <w:lsdException w:name="Subtitle" w:semiHidden="0" w:uiPriority="11" w:unhideWhenUsed="0" w:qFormat="1"/>
-    <w:lsdException w:name="Strong" w:semiHidden="0" w:uiPriority="22" w:unhideWhenUsed="0" w:qFormat="1"/>
-    <w:lsdException w:name="Emphasis" w:semiHidden="0" w:uiPriority="20" w:unhideWhenUsed="0" w:qFormat="1"/>
-    <w:lsdException w:name="Table Grid" w:semiHidden="0" w:uiPriority="59" w:unhideWhenUsed="0"/>
-    <w:lsdException w:name="Placeholder Text" w:unhideWhenUsed="0"/>
-    <w:lsdException w:name="No Spacing" w:semiHidden="0" w:uiPriority="1" w:unhideWhenUsed="0" w:qFormat="1"/>
-    <w:lsdException w:name="Light Shading" w:semiHidden="0" w:uiPriority="60" w:unhideWhenUsed="0"/>
-    <w:lsdException w:name="Light List" w:semiHidden="0" w:uiPriority="61" w:unhideWhenUsed="0"/>
-    <w:lsdException w:name="Light Grid" w:semiHidden="0" w:uiPriority="62" w:unhideWhenUsed="0"/>
-    <w:lsdException w:name="Medium Shading 1" w:semiHidden="0" w:uiPriority="63" w:unhideWhenUsed="0"/>
-    <w:lsdException w:name="Medium Shading 2" w:semiHidden="0" w:uiPriority="64" w:unhideWhenUsed="0"/>
-    <w:lsdException w:name="Medium List 1" w:semiHidden="0" w:uiPriority="65" w:unhideWhenUsed="0"/>
-    <w:lsdException w:name="Medium List 2" w:semiHidden="0" w:uiPriority="66" w:unhideWhenUsed="0"/>
-    <w:lsdException w:name="Medium Grid 1" w:semiHidden="0" w:uiPriority="67" w:unhideWhenUsed="0"/>
-    <w:lsdException w:name="Medium Grid 2" w:semiHidden="0" w:uiPriority="68" w:unhideWhenUsed="0"/>
-    <w:lsdException w:name="Medium Grid 3" w:semiHidden="0" w:uiPriority="69" w:unhideWhenUsed="0"/>
-    <w:lsdException w:name="Dark List" w:semiHidden="0" w:uiPriority="70" w:unhideWhenUsed="0"/>
-    <w:lsdException w:name="Colorful Shading" w:semiHidden="0" w:uiPriority="71" w:unhideWhenUsed="0"/>
-    <w:lsdException w:name="Colorful List" w:semiHidden="0" w:uiPriority="72" w:unhideWhenUsed="0"/>
-    <w:lsdException w:name="Colorful Grid" w:semiHidden="0" w:uiPriority="73" w:unhideWhenUsed="0"/>
-    <w:lsdException w:name="Light Shading Accent 1" w:semiHidden="0" w:uiPriority="60" w:unhideWhenUsed="0"/>
-    <w:lsdException w:name="Light List Accent 1" w:semiHidden="0" w:uiPriority="61" w:unhideWhenUsed="0"/>
-    <w:lsdException w:name="Light Grid Accent 1" w:semiHidden="0" w:uiPriority="62" w:unhideWhenUsed="0"/>
-    <w:lsdException w:name="Medium Shading 1 Accent 1" w:semiHidden="0" w:uiPriority="63" w:unhideWhenUsed="0"/>
-    <w:lsdException w:name="Medium Shading 2 Accent 1" w:semiHidden="0" w:uiPriority="64" w:unhideWhenUsed="0"/>
-    <w:lsdException w:name="Medium List 1 Accent 1" w:semiHidden="0" w:uiPriority="65" w:unhideWhenUsed="0"/>
-    <w:lsdException w:name="Revision" w:unhideWhenUsed="0"/>
-    <w:lsdException w:name="List Paragraph" w:semiHidden="0" w:uiPriority="34" w:unhideWhenUsed="0" w:qFormat="1"/>
-    <w:lsdException w:name="Quote" w:semiHidden="0" w:uiPriority="29" w:unhideWhenUsed="0" w:qFormat="1"/>
-    <w:lsdException w:name="Intense Quote" w:semiHidden="0" w:uiPriority="30" w:unhideWhenUsed="0" w:qFormat="1"/>
-    <w:lsdException w:name="Medium List 2 Accent 1" w:semiHidden="0" w:uiPriority="66" w:unhideWhenUsed="0"/>
-    <w:lsdException w:name="Medium Grid 1 Accent 1" w:semiHidden="0" w:uiPriority="67" w:unhideWhenUsed="0"/>
-    <w:lsdException w:name="Medium Grid 2 Accent 1" w:semiHidden="0" w:uiPriority="68" w:unhideWhenUsed="0"/>
-    <w:lsdException w:name="Medium Grid 3 Accent 1" w:semiHidden="0" w:uiPriority="69" w:unhideWhenUsed="0"/>
-    <w:lsdException w:name="Dark List Accent 1" w:semiHidden="0" w:uiPriority="70" w:unhideWhenUsed="0"/>
-    <w:lsdException w:name="Colorful Shading Accent 1" w:semiHidden="0" w:uiPriority="71" w:unhideWhenUsed="0"/>
-    <w:lsdException w:name="Colorful List Accent 1" w:semiHidden="0" w:uiPriority="72" w:unhideWhenUsed="0"/>
-    <w:lsdException w:name="Colorful Grid Accent 1" w:semiHidden="0" w:uiPriority="73" w:unhideWhenUsed="0"/>
-    <w:lsdException w:name="Light Shading Accent 2" w:semiHidden="0" w:uiPriority="60" w:unhideWhenUsed="0"/>
-    <w:lsdException w:name="Light List Accent 2" w:semiHidden="0" w:uiPriority="61" w:unhideWhenUsed="0"/>
-    <w:lsdException w:name="Light Grid Accent 2" w:semiHidden="0" w:uiPriority="62" w:unhideWhenUsed="0"/>
-    <w:lsdException w:name="Medium Shading 1 Accent 2" w:semiHidden="0" w:uiPriority="63" w:unhideWhenUsed="0"/>
-    <w:lsdException w:name="Medium Shading 2 Accent 2" w:semiHidden="0" w:uiPriority="64" w:unhideWhenUsed="0"/>
-    <w:lsdException w:name="Medium List 1 Accent 2" w:semiHidden="0" w:uiPriority="65" w:unhideWhenUsed="0"/>
-    <w:lsdException w:name="Medium List 2 Accent 2" w:semiHidden="0" w:uiPriority="66" w:unhideWhenUsed="0"/>
-    <w:lsdException w:name="Medium Grid 1 Accent 2" w:semiHidden="0" w:uiPriority="67" w:unhideWhenUsed="0"/>
-    <w:lsdException w:name="Medium Grid 2 Accent 2" w:semiHidden="0" w:uiPriority="68" w:unhideWhenUsed="0"/>
-    <w:lsdException w:name="Medium Grid 3 Accent 2" w:semiHidden="0" w:uiPriority="69" w:unhideWhenUsed="0"/>
-    <w:lsdException w:name="Dark List Accent 2" w:semiHidden="0" w:uiPriority="70" w:unhideWhenUsed="0"/>
-    <w:lsdException w:name="Colorful Shading Accent 2" w:semiHidden="0" w:uiPriority="71" w:unhideWhenUsed="0"/>
-    <w:lsdException w:name="Colorful List Accent 2" w:semiHidden="0" w:uiPriority="72" w:unhideWhenUsed="0"/>
-    <w:lsdException w:name="Colorful Grid Accent 2" w:semiHidden="0" w:uiPriority="73" w:unhideWhenUsed="0"/>
-    <w:lsdException w:name="Light Shading Accent 3" w:semiHidden="0" w:uiPriority="60" w:unhideWhenUsed="0"/>
-    <w:lsdException w:name="Light List Accent 3" w:semiHidden="0" w:uiPriority="61" w:unhideWhenUsed="0"/>
-    <w:lsdException w:name="Light Grid Accent 3" w:semiHidden="0" w:uiPriority="62" w:unhideWhenUsed="0"/>
-    <w:lsdException w:name="Medium Shading 1 Accent 3" w:semiHidden="0" w:uiPriority="63" w:unhideWhenUsed="0"/>
-    <w:lsdException w:name="Medium Shading 2 Accent 3" w:semiHidden="0" w:uiPriority="64" w:unhideWhenUsed="0"/>
-    <w:lsdException w:name="Medium List 1 Accent 3" w:semiHidden="0" w:uiPriority="65" w:unhideWhenUsed="0"/>
-    <w:lsdException w:name="Medium List 2 Accent 3" w:semiHidden="0" w:uiPriority="66" w:unhideWhenUsed="0"/>
-    <w:lsdException w:name="Medium Grid 1 Accent 3" w:semiHidden="0" w:uiPriority="67" w:unhideWhenUsed="0"/>
-    <w:lsdException w:name="Medium Grid 2 Accent 3" w:semiHidden="0" w:uiPriority="68" w:unhideWhenUsed="0"/>
-    <w:lsdException w:name="Medium Grid 3 Accent 3" w:semiHidden="0" w:uiPriority="69" w:unhideWhenUsed="0"/>
-    <w:lsdException w:name="Dark List Accent 3" w:semiHidden="0" w:uiPriority="70" w:unhideWhenUsed="0"/>
-    <w:lsdException w:name="Colorful Shading Accent 3" w:semiHidden="0" w:uiPriority="71" w:unhideWhenUsed="0"/>
-    <w:lsdException w:name="Colorful List Accent 3" w:semiHidden="0" w:uiPriority="72" w:unhideWhenUsed="0"/>
-    <w:lsdException w:name="Colorful Grid Accent 3" w:semiHidden="0" w:uiPriority="73" w:unhideWhenUsed="0"/>
-    <w:lsdException w:name="Light Shading Accent 4" w:semiHidden="0" w:uiPriority="60" w:unhideWhenUsed="0"/>
-    <w:lsdException w:name="Light List Accent 4" w:semiHidden="0" w:uiPriority="61" w:unhideWhenUsed="0"/>
-    <w:lsdException w:name="Light Grid Accent 4" w:semiHidden="0" w:uiPriority="62" w:unhideWhenUsed="0"/>
-    <w:lsdException w:name="Medium Shading 1 Accent 4" w:semiHidden="0" w:uiPriority="63" w:unhideWhenUsed="0"/>
-    <w:lsdException w:name="Medium Shading 2 Accent 4" w:semiHidden="0" w:uiPriority="64" w:unhideWhenUsed="0"/>
-    <w:lsdException w:name="Medium List 1 Accent 4" w:semiHidden="0" w:uiPriority="65" w:unhideWhenUsed="0"/>
-    <w:lsdException w:name="Medium List 2 Accent 4" w:semiHidden="0" w:uiPriority="66" w:unhideWhenUsed="0"/>
-    <w:lsdException w:name="Medium Grid 1 Accent 4" w:semiHidden="0" w:uiPriority="67" w:unhideWhenUsed="0"/>
-    <w:lsdException w:name="Medium Grid 2 Accent 4" w:semiHidden="0" w:uiPriority="68" w:unhideWhenUsed="0"/>
-    <w:lsdException w:name="Medium Grid 3 Accent 4" w:semiHidden="0" w:uiPriority="69" w:unhideWhenUsed="0"/>
-    <w:lsdException w:name="Dark List Accent 4" w:semiHidden="0" w:uiPriority="70" w:unhideWhenUsed="0"/>
-    <w:lsdException w:name="Colorful Shading Accent 4" w:semiHidden="0" w:uiPriority="71" w:unhideWhenUsed="0"/>
-    <w:lsdException w:name="Colorful List Accent 4" w:semiHidden="0" w:uiPriority="72" w:unhideWhenUsed="0"/>
-    <w:lsdException w:name="Colorful Grid Accent 4" w:semiHidden="0" w:uiPriority="73" w:unhideWhenUsed="0"/>
-    <w:lsdException w:name="Light Shading Accent 5" w:semiHidden="0" w:uiPriority="60" w:unhideWhenUsed="0"/>
-    <w:lsdException w:name="Light List Accent 5" w:semiHidden="0" w:uiPriority="61" w:unhideWhenUsed="0"/>
-    <w:lsdException w:name="Light Grid Accent 5" w:semiHidden="0" w:uiPriority="62" w:unhideWhenUsed="0"/>
-    <w:lsdException w:name="Medium Shading 1 Accent 5" w:semiHidden="0" w:uiPriority="63" w:unhideWhenUsed="0"/>
-    <w:lsdException w:name="Medium Shading 2 Accent 5" w:semiHidden="0" w:uiPriority="64" w:unhideWhenUsed="0"/>
-    <w:lsdException w:name="Medium List 1 Accent 5" w:semiHidden="0" w:uiPriority="65" w:unhideWhenUsed="0"/>
-    <w:lsdException w:name="Medium List 2 Accent 5" w:semiHidden="0" w:uiPriority="66" w:unhideWhenUsed="0"/>
-    <w:lsdException w:name="Medium Grid 1 Accent 5" w:semiHidden="0" w:uiPriority="67" w:unhideWhenUsed="0"/>
-    <w:lsdException w:name="Medium Grid 2 Accent 5" w:semiHidden="0" w:uiPriority="68" w:unhideWhenUsed="0"/>
-    <w:lsdException w:name="Medium Grid 3 Accent 5" w:semiHidden="0" w:uiPriority="69" w:unhideWhenUsed="0"/>
-    <w:lsdException w:name="Dark List Accent 5" w:semiHidden="0" w:uiPriority="70" w:unhideWhenUsed="0"/>
-    <w:lsdException w:name="Colorful Shading Accent 5" w:semiHidden="0" w:uiPriority="71" w:unhideWhenUsed="0"/>
-    <w:lsdException w:name="Colorful List Accent 5" w:semiHidden="0" w:uiPriority="72" w:unhideWhenUsed="0"/>
-    <w:lsdException w:name="Colorful Grid Accent 5" w:semiHidden="0" w:uiPriority="73" w:unhideWhenUsed="0"/>
-    <w:lsdException w:name="Light Shading Accent 6" w:semiHidden="0" w:uiPriority="60" w:unhideWhenUsed="0"/>
-    <w:lsdException w:name="Light List Accent 6" w:semiHidden="0" w:uiPriority="61" w:unhideWhenUsed="0"/>
-    <w:lsdException w:name="Light Grid Accent 6" w:semiHidden="0" w:uiPriority="62" w:unhideWhenUsed="0"/>
-    <w:lsdException w:name="Medium Shading 1 Accent 6" w:semiHidden="0" w:uiPriority="63" w:unhideWhenUsed="0"/>
-    <w:lsdException w:name="Medium Shading 2 Accent 6" w:semiHidden="0" w:uiPriority="64" w:unhideWhenUsed="0"/>
-    <w:lsdException w:name="Medium List 1 Accent 6" w:semiHidden="0" w:uiPriority="65" w:unhideWhenUsed="0"/>
-    <w:lsdException w:name="Medium List 2 Accent 6" w:semiHidden="0" w:uiPriority="66" w:unhideWhenUsed="0"/>
-    <w:lsdException w:name="Medium Grid 1 Accent 6" w:semiHidden="0" w:uiPriority="67" w:unhideWhenUsed="0"/>
-    <w:lsdException w:name="Medium Grid 2 Accent 6" w:semiHidden="0" w:uiPriority="68" w:unhideWhenUsed="0"/>
-    <w:lsdException w:name="Medium Grid 3 Accent 6" w:semiHidden="0" w:uiPriority="69" w:unhideWhenUsed="0"/>
-    <w:lsdException w:name="Dark List Accent 6" w:semiHidden="0" w:uiPriority="70" w:unhideWhenUsed="0"/>
-    <w:lsdException w:name="Colorful Shading Accent 6" w:semiHidden="0" w:uiPriority="71" w:unhideWhenUsed="0"/>
-    <w:lsdException w:name="Colorful List Accent 6" w:semiHidden="0" w:uiPriority="72" w:unhideWhenUsed="0"/>
-    <w:lsdException w:name="Colorful Grid Accent 6" w:semiHidden="0" w:uiPriority="73" w:unhideWhenUsed="0"/>
-    <w:lsdException w:name="Subtle Emphasis" w:semiHidden="0" w:uiPriority="19" w:unhideWhenUsed="0" w:qFormat="1"/>
-    <w:lsdException w:name="Intense Emphasis" w:semiHidden="0" w:uiPriority="21" w:unhideWhenUsed="0" w:qFormat="1"/>
-    <w:lsdException w:name="Subtle Reference" w:semiHidden="0" w:uiPriority="31" w:unhideWhenUsed="0" w:qFormat="1"/>
-    <w:lsdException w:name="Intense Reference" w:semiHidden="0" w:uiPriority="32" w:unhideWhenUsed="0" w:qFormat="1"/>
-    <w:lsdException w:name="Book Title" w:semiHidden="0" w:uiPriority="33" w:unhideWhenUsed="0" w:qFormat="1"/>
-    <w:lsdException w:name="Bibliography" w:uiPriority="37"/>
-    <w:lsdException w:name="TOC Heading" w:uiPriority="39" w:qFormat="1"/>
-  </w:latentStyles>
-  <w:style w:type="paragraph" w:default="1" w:styleId="Normal">
-    <w:name w:val="Normal"/>
-    <w:qFormat/>
-    <w:rsid w:val="007B19C5"/>
-  </w:style>
-  <w:style w:type="character" w:default="1" w:styleId="DefaultParagraphFont">
-    <w:name w:val="Default Paragraph Font"/>
-    <w:uiPriority w:val="1"/>
     <w:unhideWhenUsed/>
   </w:style>
   <w:style w:type="table" w:default="1" w:styleId="TableNormal">

</xml_diff>

<commit_message>
Report version 2, updated the algorithm section
</commit_message>
<xml_diff>
--- a/Balog_Linhart_Multivariate_Interpolation.docx
+++ b/Balog_Linhart_Multivariate_Interpolation.docx
@@ -336,7 +336,15 @@
           <w:sz w:val="24"/>
           <w:szCs w:val="24"/>
         </w:rPr>
-        <w:t>where each row is a linear combination of monomials</w:t>
+        <w:t>where each</w:t>
+      </w:r>
+      <w:r>
+        <w:rPr>
+          <w:rFonts w:ascii="Times New Roman" w:hAnsi="Times New Roman" w:cs="Times New Roman"/>
+          <w:sz w:val="24"/>
+          <w:szCs w:val="24"/>
+        </w:rPr>
+        <w:t xml:space="preserve"> row is a linear combination of</w:t>
       </w:r>
       <w:r>
         <w:rPr>
@@ -352,6 +360,30 @@
           <w:sz w:val="24"/>
           <w:szCs w:val="24"/>
         </w:rPr>
+        <w:t xml:space="preserve">bivariate </w:t>
+      </w:r>
+      <w:r>
+        <w:rPr>
+          <w:rFonts w:ascii="Times New Roman" w:hAnsi="Times New Roman" w:cs="Times New Roman"/>
+          <w:sz w:val="24"/>
+          <w:szCs w:val="24"/>
+        </w:rPr>
+        <w:t>monomials</w:t>
+      </w:r>
+      <w:r>
+        <w:rPr>
+          <w:rFonts w:ascii="Times New Roman" w:hAnsi="Times New Roman" w:cs="Times New Roman"/>
+          <w:sz w:val="24"/>
+          <w:szCs w:val="24"/>
+        </w:rPr>
+        <w:t xml:space="preserve"> </w:t>
+      </w:r>
+      <w:r>
+        <w:rPr>
+          <w:rFonts w:ascii="Times New Roman" w:hAnsi="Times New Roman" w:cs="Times New Roman"/>
+          <w:sz w:val="24"/>
+          <w:szCs w:val="24"/>
+        </w:rPr>
         <w:t>which span a</w:t>
       </w:r>
       <w:r>
@@ -370,6 +402,153 @@
         </w:rPr>
         <w:t xml:space="preserve"> </w:t>
       </w:r>
+      <w:r>
+        <w:rPr>
+          <w:rFonts w:ascii="Times New Roman" w:hAnsi="Times New Roman" w:cs="Times New Roman"/>
+          <w:i/>
+          <w:sz w:val="24"/>
+          <w:szCs w:val="24"/>
+        </w:rPr>
+        <w:t>basis</w:t>
+      </w:r>
+      <w:r>
+        <w:rPr>
+          <w:rFonts w:ascii="Times New Roman" w:hAnsi="Times New Roman" w:cs="Times New Roman"/>
+          <w:i/>
+          <w:sz w:val="24"/>
+          <w:szCs w:val="24"/>
+        </w:rPr>
+        <w:t xml:space="preserve"> functions</w:t>
+      </w:r>
+      <w:r>
+        <w:rPr>
+          <w:rFonts w:ascii="Times New Roman" w:hAnsi="Times New Roman" w:cs="Times New Roman"/>
+          <w:sz w:val="24"/>
+          <w:szCs w:val="24"/>
+        </w:rPr>
+        <w:t>. The basis functions are dependent upon the number of data points given, ((x</w:t>
+      </w:r>
+      <w:r>
+        <w:rPr>
+          <w:rFonts w:ascii="Times New Roman" w:hAnsi="Times New Roman" w:cs="Times New Roman"/>
+          <w:sz w:val="24"/>
+          <w:szCs w:val="24"/>
+          <w:vertAlign w:val="subscript"/>
+        </w:rPr>
+        <w:t>1</w:t>
+      </w:r>
+      <w:proofErr w:type="gramStart"/>
+      <w:r>
+        <w:rPr>
+          <w:rFonts w:ascii="Times New Roman" w:hAnsi="Times New Roman" w:cs="Times New Roman"/>
+          <w:sz w:val="24"/>
+          <w:szCs w:val="24"/>
+          <w:vertAlign w:val="subscript"/>
+        </w:rPr>
+        <w:t>,</w:t>
+      </w:r>
+      <w:r>
+        <w:rPr>
+          <w:rFonts w:ascii="Times New Roman" w:hAnsi="Times New Roman" w:cs="Times New Roman"/>
+          <w:sz w:val="24"/>
+          <w:szCs w:val="24"/>
+        </w:rPr>
+        <w:t>y</w:t>
+      </w:r>
+      <w:r>
+        <w:rPr>
+          <w:rFonts w:ascii="Times New Roman" w:hAnsi="Times New Roman" w:cs="Times New Roman"/>
+          <w:sz w:val="24"/>
+          <w:szCs w:val="24"/>
+          <w:vertAlign w:val="subscript"/>
+        </w:rPr>
+        <w:t>1</w:t>
+      </w:r>
+      <w:proofErr w:type="gramEnd"/>
+      <w:r>
+        <w:rPr>
+          <w:rFonts w:ascii="Times New Roman" w:hAnsi="Times New Roman" w:cs="Times New Roman"/>
+          <w:sz w:val="24"/>
+          <w:szCs w:val="24"/>
+        </w:rPr>
+        <w:t>), z</w:t>
+      </w:r>
+      <w:r>
+        <w:rPr>
+          <w:rFonts w:ascii="Times New Roman" w:hAnsi="Times New Roman" w:cs="Times New Roman"/>
+          <w:sz w:val="24"/>
+          <w:szCs w:val="24"/>
+          <w:vertAlign w:val="subscript"/>
+        </w:rPr>
+        <w:t>1</w:t>
+      </w:r>
+      <w:r>
+        <w:rPr>
+          <w:rFonts w:ascii="Times New Roman" w:hAnsi="Times New Roman" w:cs="Times New Roman"/>
+          <w:sz w:val="24"/>
+          <w:szCs w:val="24"/>
+        </w:rPr>
+        <w:t>), ((x</w:t>
+      </w:r>
+      <w:r>
+        <w:rPr>
+          <w:rFonts w:ascii="Times New Roman" w:hAnsi="Times New Roman" w:cs="Times New Roman"/>
+          <w:sz w:val="24"/>
+          <w:szCs w:val="24"/>
+        </w:rPr>
+        <w:softHyphen/>
+      </w:r>
+      <w:r>
+        <w:rPr>
+          <w:rFonts w:ascii="Times New Roman" w:hAnsi="Times New Roman" w:cs="Times New Roman"/>
+          <w:sz w:val="24"/>
+          <w:szCs w:val="24"/>
+          <w:vertAlign w:val="subscript"/>
+        </w:rPr>
+        <w:t>2</w:t>
+      </w:r>
+      <w:r>
+        <w:rPr>
+          <w:rFonts w:ascii="Times New Roman" w:hAnsi="Times New Roman" w:cs="Times New Roman"/>
+          <w:sz w:val="24"/>
+          <w:szCs w:val="24"/>
+        </w:rPr>
+        <w:t>,y</w:t>
+      </w:r>
+      <w:r>
+        <w:rPr>
+          <w:rFonts w:ascii="Times New Roman" w:hAnsi="Times New Roman" w:cs="Times New Roman"/>
+          <w:sz w:val="24"/>
+          <w:szCs w:val="24"/>
+          <w:vertAlign w:val="subscript"/>
+        </w:rPr>
+        <w:t>2</w:t>
+      </w:r>
+      <w:r>
+        <w:rPr>
+          <w:rFonts w:ascii="Times New Roman" w:hAnsi="Times New Roman" w:cs="Times New Roman"/>
+          <w:sz w:val="24"/>
+          <w:szCs w:val="24"/>
+        </w:rPr>
+        <w:t>), z</w:t>
+      </w:r>
+      <w:r>
+        <w:rPr>
+          <w:rFonts w:ascii="Times New Roman" w:hAnsi="Times New Roman" w:cs="Times New Roman"/>
+          <w:sz w:val="24"/>
+          <w:szCs w:val="24"/>
+          <w:vertAlign w:val="subscript"/>
+        </w:rPr>
+        <w:t>2</w:t>
+      </w:r>
+      <w:r>
+        <w:rPr>
+          <w:rFonts w:ascii="Times New Roman" w:hAnsi="Times New Roman" w:cs="Times New Roman"/>
+          <w:sz w:val="24"/>
+          <w:szCs w:val="24"/>
+        </w:rPr>
+        <w:t>), …, ((</w:t>
+      </w:r>
       <w:proofErr w:type="spellStart"/>
       <w:r>
         <w:rPr>
@@ -377,7 +556,33 @@
           <w:sz w:val="24"/>
           <w:szCs w:val="24"/>
         </w:rPr>
-        <w:t>basis</w:t>
+        <w:t>x</w:t>
+      </w:r>
+      <w:r>
+        <w:rPr>
+          <w:rFonts w:ascii="Times New Roman" w:hAnsi="Times New Roman" w:cs="Times New Roman"/>
+          <w:sz w:val="24"/>
+          <w:szCs w:val="24"/>
+          <w:vertAlign w:val="subscript"/>
+        </w:rPr>
+        <w:t>n</w:t>
+      </w:r>
+      <w:r>
+        <w:rPr>
+          <w:rFonts w:ascii="Times New Roman" w:hAnsi="Times New Roman" w:cs="Times New Roman"/>
+          <w:sz w:val="24"/>
+          <w:szCs w:val="24"/>
+        </w:rPr>
+        <w:t>,y</w:t>
+      </w:r>
+      <w:r>
+        <w:rPr>
+          <w:rFonts w:ascii="Times New Roman" w:hAnsi="Times New Roman" w:cs="Times New Roman"/>
+          <w:sz w:val="24"/>
+          <w:szCs w:val="24"/>
+          <w:vertAlign w:val="subscript"/>
+        </w:rPr>
+        <w:t>n</w:t>
       </w:r>
       <w:proofErr w:type="spellEnd"/>
       <w:r>
@@ -386,110 +591,928 @@
           <w:sz w:val="24"/>
           <w:szCs w:val="24"/>
         </w:rPr>
-        <w:t xml:space="preserve"> functions. </w:t>
-      </w:r>
-      <w:r>
-        <w:rPr>
-          <w:rFonts w:ascii="Times New Roman" w:hAnsi="Times New Roman" w:cs="Times New Roman"/>
-          <w:sz w:val="24"/>
-          <w:szCs w:val="24"/>
-        </w:rPr>
-        <w:t xml:space="preserve"> </w:t>
-      </w:r>
-      <w:r>
-        <w:rPr>
-          <w:rFonts w:ascii="Times New Roman" w:hAnsi="Times New Roman" w:cs="Times New Roman"/>
-          <w:sz w:val="24"/>
-          <w:szCs w:val="24"/>
-        </w:rPr>
-        <w:t>The coefficients are determined by using the equation V*c = z, where V is the Vandermonde matrix, c are the coefficients, and z is the solutio</w:t>
-      </w:r>
-      <w:r>
-        <w:rPr>
-          <w:rFonts w:ascii="Times New Roman" w:hAnsi="Times New Roman" w:cs="Times New Roman"/>
-          <w:sz w:val="24"/>
-          <w:szCs w:val="24"/>
-        </w:rPr>
-        <w:t>n vector given in the data set. The algorithm must be able to create this matrix given a set of data points, determine the degree of the polynomial, create the basis function, and fill in the matrix row by row using the same index of x and y values for each row. Then the algorithm solves the system using the equation above for the coefficients and creates a general polynomial which can be used to interpolate any set of data points.</w:t>
+        <w:t xml:space="preserve">), </w:t>
+      </w:r>
+      <w:proofErr w:type="spellStart"/>
+      <w:r>
+        <w:rPr>
+          <w:rFonts w:ascii="Times New Roman" w:hAnsi="Times New Roman" w:cs="Times New Roman"/>
+          <w:sz w:val="24"/>
+          <w:szCs w:val="24"/>
+        </w:rPr>
+        <w:t>z</w:t>
+      </w:r>
+      <w:r>
+        <w:rPr>
+          <w:rFonts w:ascii="Times New Roman" w:hAnsi="Times New Roman" w:cs="Times New Roman"/>
+          <w:sz w:val="24"/>
+          <w:szCs w:val="24"/>
+          <w:vertAlign w:val="subscript"/>
+        </w:rPr>
+        <w:t>n</w:t>
+      </w:r>
+      <w:proofErr w:type="spellEnd"/>
+      <w:r>
+        <w:rPr>
+          <w:rFonts w:ascii="Times New Roman" w:hAnsi="Times New Roman" w:cs="Times New Roman"/>
+          <w:sz w:val="24"/>
+          <w:szCs w:val="24"/>
+        </w:rPr>
+        <w:t>)</w:t>
+      </w:r>
+      <w:r>
+        <w:rPr>
+          <w:rFonts w:ascii="Times New Roman" w:hAnsi="Times New Roman" w:cs="Times New Roman"/>
+          <w:sz w:val="24"/>
+          <w:szCs w:val="24"/>
+        </w:rPr>
+        <w:t>,</w:t>
+      </w:r>
+      <w:r>
+        <w:rPr>
+          <w:rFonts w:ascii="Times New Roman" w:hAnsi="Times New Roman" w:cs="Times New Roman"/>
+          <w:sz w:val="24"/>
+          <w:szCs w:val="24"/>
+        </w:rPr>
+        <w:t xml:space="preserve"> where the polynomial created is a</w:t>
+      </w:r>
+      <w:r>
+        <w:rPr>
+          <w:rFonts w:ascii="Times New Roman" w:hAnsi="Times New Roman" w:cs="Times New Roman"/>
+          <w:sz w:val="24"/>
+          <w:szCs w:val="24"/>
+        </w:rPr>
+        <w:t xml:space="preserve"> linear combination </w:t>
+      </w:r>
+      <w:r>
+        <w:rPr>
+          <w:rFonts w:ascii="Times New Roman" w:hAnsi="Times New Roman" w:cs="Times New Roman"/>
+          <w:sz w:val="24"/>
+          <w:szCs w:val="24"/>
+        </w:rPr>
+        <w:t>of the form:</w:t>
       </w:r>
     </w:p>
     <w:p>
       <w:pPr>
-        <w:rPr>
-          <w:rFonts w:ascii="Times New Roman" w:hAnsi="Times New Roman" w:cs="Times New Roman"/>
-          <w:sz w:val="24"/>
-          <w:szCs w:val="24"/>
-        </w:rPr>
-      </w:pPr>
+        <w:jc w:val="center"/>
+        <w:rPr>
+          <w:rFonts w:ascii="Times New Roman" w:hAnsi="Times New Roman" w:cs="Times New Roman"/>
+          <w:sz w:val="24"/>
+          <w:szCs w:val="24"/>
+          <w:vertAlign w:val="superscript"/>
+        </w:rPr>
+      </w:pPr>
+      <w:proofErr w:type="gramStart"/>
+      <w:r>
+        <w:rPr>
+          <w:rFonts w:ascii="Times New Roman" w:hAnsi="Times New Roman" w:cs="Times New Roman"/>
+          <w:sz w:val="24"/>
+          <w:szCs w:val="24"/>
+        </w:rPr>
+        <w:t>z(</w:t>
+      </w:r>
+      <w:proofErr w:type="spellStart"/>
+      <w:proofErr w:type="gramEnd"/>
+      <w:r>
+        <w:rPr>
+          <w:rFonts w:ascii="Times New Roman" w:hAnsi="Times New Roman" w:cs="Times New Roman"/>
+          <w:sz w:val="24"/>
+          <w:szCs w:val="24"/>
+        </w:rPr>
+        <w:t>x,y</w:t>
+      </w:r>
+      <w:proofErr w:type="spellEnd"/>
+      <w:r>
+        <w:rPr>
+          <w:rFonts w:ascii="Times New Roman" w:hAnsi="Times New Roman" w:cs="Times New Roman"/>
+          <w:sz w:val="24"/>
+          <w:szCs w:val="24"/>
+        </w:rPr>
+        <w:t>)</w:t>
+      </w:r>
+      <w:r>
+        <w:rPr>
+          <w:rFonts w:ascii="Times New Roman" w:hAnsi="Times New Roman" w:cs="Times New Roman"/>
+          <w:sz w:val="24"/>
+          <w:szCs w:val="24"/>
+          <w:vertAlign w:val="superscript"/>
+        </w:rPr>
+        <w:t xml:space="preserve"> </w:t>
+      </w:r>
+      <w:r>
+        <w:rPr>
+          <w:rFonts w:ascii="Times New Roman" w:hAnsi="Times New Roman" w:cs="Times New Roman"/>
+          <w:sz w:val="24"/>
+          <w:szCs w:val="24"/>
+        </w:rPr>
+        <w:t xml:space="preserve"> =</w:t>
+      </w:r>
+      <w:r>
+        <w:rPr>
+          <w:rFonts w:ascii="Times New Roman" w:hAnsi="Times New Roman" w:cs="Times New Roman"/>
+          <w:sz w:val="24"/>
+          <w:szCs w:val="24"/>
+        </w:rPr>
+        <w:t xml:space="preserve"> c</w:t>
+      </w:r>
+      <w:r>
+        <w:rPr>
+          <w:rFonts w:ascii="Times New Roman" w:hAnsi="Times New Roman" w:cs="Times New Roman"/>
+          <w:sz w:val="24"/>
+          <w:szCs w:val="24"/>
+          <w:vertAlign w:val="subscript"/>
+        </w:rPr>
+        <w:t>0</w:t>
+      </w:r>
+      <w:r>
+        <w:rPr>
+          <w:rFonts w:ascii="Times New Roman" w:hAnsi="Times New Roman" w:cs="Times New Roman"/>
+          <w:sz w:val="24"/>
+          <w:szCs w:val="24"/>
+        </w:rPr>
+        <w:t xml:space="preserve"> + </w:t>
+      </w:r>
+      <w:r>
+        <w:rPr>
+          <w:rFonts w:ascii="Times New Roman" w:hAnsi="Times New Roman" w:cs="Times New Roman"/>
+          <w:sz w:val="24"/>
+          <w:szCs w:val="24"/>
+        </w:rPr>
+        <w:t>c</w:t>
+      </w:r>
+      <w:r>
+        <w:rPr>
+          <w:rFonts w:ascii="Times New Roman" w:hAnsi="Times New Roman" w:cs="Times New Roman"/>
+          <w:sz w:val="24"/>
+          <w:szCs w:val="24"/>
+          <w:vertAlign w:val="subscript"/>
+        </w:rPr>
+        <w:t>1</w:t>
+      </w:r>
+      <w:r>
+        <w:rPr>
+          <w:rFonts w:ascii="Times New Roman" w:hAnsi="Times New Roman" w:cs="Times New Roman"/>
+          <w:sz w:val="24"/>
+          <w:szCs w:val="24"/>
+        </w:rPr>
+        <w:t>*</w:t>
+      </w:r>
+      <w:r>
+        <w:rPr>
+          <w:rFonts w:ascii="Times New Roman" w:hAnsi="Times New Roman" w:cs="Times New Roman"/>
+          <w:sz w:val="24"/>
+          <w:szCs w:val="24"/>
+        </w:rPr>
+        <w:t>x</w:t>
+      </w:r>
+      <w:r>
+        <w:rPr>
+          <w:rFonts w:ascii="Times New Roman" w:hAnsi="Times New Roman" w:cs="Times New Roman"/>
+          <w:sz w:val="24"/>
+          <w:szCs w:val="24"/>
+          <w:vertAlign w:val="superscript"/>
+        </w:rPr>
+        <w:t>1</w:t>
+      </w:r>
+      <w:r>
+        <w:rPr>
+          <w:rFonts w:ascii="Times New Roman" w:hAnsi="Times New Roman" w:cs="Times New Roman"/>
+          <w:sz w:val="24"/>
+          <w:szCs w:val="24"/>
+        </w:rPr>
+        <w:t xml:space="preserve"> * y</w:t>
+      </w:r>
+      <w:r>
+        <w:rPr>
+          <w:rFonts w:ascii="Times New Roman" w:hAnsi="Times New Roman" w:cs="Times New Roman"/>
+          <w:sz w:val="24"/>
+          <w:szCs w:val="24"/>
+          <w:vertAlign w:val="superscript"/>
+        </w:rPr>
+        <w:t>0</w:t>
+      </w:r>
+      <w:r>
+        <w:rPr>
+          <w:rFonts w:ascii="Times New Roman" w:hAnsi="Times New Roman" w:cs="Times New Roman"/>
+          <w:sz w:val="24"/>
+          <w:szCs w:val="24"/>
+        </w:rPr>
+        <w:t xml:space="preserve"> + </w:t>
+      </w:r>
+      <w:r>
+        <w:rPr>
+          <w:rFonts w:ascii="Times New Roman" w:hAnsi="Times New Roman" w:cs="Times New Roman"/>
+          <w:sz w:val="24"/>
+          <w:szCs w:val="24"/>
+        </w:rPr>
+        <w:t>c</w:t>
+      </w:r>
+      <w:r>
+        <w:rPr>
+          <w:rFonts w:ascii="Times New Roman" w:hAnsi="Times New Roman" w:cs="Times New Roman"/>
+          <w:sz w:val="24"/>
+          <w:szCs w:val="24"/>
+          <w:vertAlign w:val="subscript"/>
+        </w:rPr>
+        <w:t>2</w:t>
+      </w:r>
+      <w:r>
+        <w:rPr>
+          <w:rFonts w:ascii="Times New Roman" w:hAnsi="Times New Roman" w:cs="Times New Roman"/>
+          <w:sz w:val="24"/>
+          <w:szCs w:val="24"/>
+        </w:rPr>
+        <w:t>*</w:t>
+      </w:r>
+      <w:r>
+        <w:rPr>
+          <w:rFonts w:ascii="Times New Roman" w:hAnsi="Times New Roman" w:cs="Times New Roman"/>
+          <w:sz w:val="24"/>
+          <w:szCs w:val="24"/>
+        </w:rPr>
+        <w:t>x</w:t>
+      </w:r>
+      <w:r>
+        <w:rPr>
+          <w:rFonts w:ascii="Times New Roman" w:hAnsi="Times New Roman" w:cs="Times New Roman"/>
+          <w:sz w:val="24"/>
+          <w:szCs w:val="24"/>
+          <w:vertAlign w:val="superscript"/>
+        </w:rPr>
+        <w:t>0</w:t>
+      </w:r>
+      <w:r>
+        <w:rPr>
+          <w:rFonts w:ascii="Times New Roman" w:hAnsi="Times New Roman" w:cs="Times New Roman"/>
+          <w:sz w:val="24"/>
+          <w:szCs w:val="24"/>
+        </w:rPr>
+        <w:t xml:space="preserve"> * y</w:t>
+      </w:r>
+      <w:r>
+        <w:rPr>
+          <w:rFonts w:ascii="Times New Roman" w:hAnsi="Times New Roman" w:cs="Times New Roman"/>
+          <w:sz w:val="24"/>
+          <w:szCs w:val="24"/>
+          <w:vertAlign w:val="superscript"/>
+        </w:rPr>
+        <w:t>1</w:t>
+      </w:r>
+      <w:r>
+        <w:rPr>
+          <w:rFonts w:ascii="Times New Roman" w:hAnsi="Times New Roman" w:cs="Times New Roman"/>
+          <w:sz w:val="24"/>
+          <w:szCs w:val="24"/>
+          <w:vertAlign w:val="superscript"/>
+        </w:rPr>
+        <w:t xml:space="preserve"> </w:t>
+      </w:r>
+      <w:r>
+        <w:rPr>
+          <w:rFonts w:ascii="Times New Roman" w:hAnsi="Times New Roman" w:cs="Times New Roman"/>
+          <w:sz w:val="24"/>
+          <w:szCs w:val="24"/>
+        </w:rPr>
+        <w:t xml:space="preserve">+ … + </w:t>
+      </w:r>
+      <w:proofErr w:type="spellStart"/>
+      <w:r>
+        <w:rPr>
+          <w:rFonts w:ascii="Times New Roman" w:hAnsi="Times New Roman" w:cs="Times New Roman"/>
+          <w:sz w:val="24"/>
+          <w:szCs w:val="24"/>
+        </w:rPr>
+        <w:t>c</w:t>
+      </w:r>
+      <w:r>
+        <w:rPr>
+          <w:rFonts w:ascii="Times New Roman" w:hAnsi="Times New Roman" w:cs="Times New Roman"/>
+          <w:sz w:val="24"/>
+          <w:szCs w:val="24"/>
+          <w:vertAlign w:val="subscript"/>
+        </w:rPr>
+        <w:t>n</w:t>
+      </w:r>
+      <w:proofErr w:type="spellEnd"/>
+      <w:r>
+        <w:rPr>
+          <w:rFonts w:ascii="Times New Roman" w:hAnsi="Times New Roman" w:cs="Times New Roman"/>
+          <w:sz w:val="24"/>
+          <w:szCs w:val="24"/>
+        </w:rPr>
+        <w:t>*</w:t>
+      </w:r>
+      <w:r>
+        <w:rPr>
+          <w:rFonts w:ascii="Times New Roman" w:hAnsi="Times New Roman" w:cs="Times New Roman"/>
+          <w:sz w:val="24"/>
+          <w:szCs w:val="24"/>
+        </w:rPr>
+        <w:t xml:space="preserve"> </w:t>
+      </w:r>
+      <w:proofErr w:type="spellStart"/>
+      <w:r>
+        <w:rPr>
+          <w:rFonts w:ascii="Times New Roman" w:hAnsi="Times New Roman" w:cs="Times New Roman"/>
+          <w:sz w:val="24"/>
+          <w:szCs w:val="24"/>
+        </w:rPr>
+        <w:t>x</w:t>
+      </w:r>
+      <w:r>
+        <w:rPr>
+          <w:rFonts w:ascii="Times New Roman" w:hAnsi="Times New Roman" w:cs="Times New Roman"/>
+          <w:sz w:val="24"/>
+          <w:szCs w:val="24"/>
+          <w:vertAlign w:val="superscript"/>
+        </w:rPr>
+        <w:t>m</w:t>
+      </w:r>
+      <w:proofErr w:type="spellEnd"/>
+      <w:r>
+        <w:rPr>
+          <w:rFonts w:ascii="Times New Roman" w:hAnsi="Times New Roman" w:cs="Times New Roman"/>
+          <w:sz w:val="24"/>
+          <w:szCs w:val="24"/>
+        </w:rPr>
+        <w:t xml:space="preserve"> * </w:t>
+      </w:r>
+      <w:proofErr w:type="spellStart"/>
+      <w:r>
+        <w:rPr>
+          <w:rFonts w:ascii="Times New Roman" w:hAnsi="Times New Roman" w:cs="Times New Roman"/>
+          <w:sz w:val="24"/>
+          <w:szCs w:val="24"/>
+        </w:rPr>
+        <w:t>y</w:t>
+      </w:r>
+      <w:r>
+        <w:rPr>
+          <w:rFonts w:ascii="Times New Roman" w:hAnsi="Times New Roman" w:cs="Times New Roman"/>
+          <w:sz w:val="24"/>
+          <w:szCs w:val="24"/>
+          <w:vertAlign w:val="superscript"/>
+        </w:rPr>
+        <w:t>m</w:t>
+      </w:r>
+      <w:proofErr w:type="spellEnd"/>
     </w:p>
     <w:p>
       <w:pPr>
         <w:rPr>
           <w:rFonts w:ascii="Times New Roman" w:hAnsi="Times New Roman" w:cs="Times New Roman"/>
-          <w:b/>
-          <w:sz w:val="24"/>
-          <w:szCs w:val="24"/>
-        </w:rPr>
-      </w:pPr>
-      <w:r>
-        <w:rPr>
-          <w:rFonts w:ascii="Times New Roman" w:hAnsi="Times New Roman" w:cs="Times New Roman"/>
-          <w:b/>
-          <w:sz w:val="24"/>
-          <w:szCs w:val="24"/>
-        </w:rPr>
-        <w:lastRenderedPageBreak/>
-        <w:t>Results</w:t>
+          <w:sz w:val="24"/>
+          <w:szCs w:val="24"/>
+        </w:rPr>
+      </w:pPr>
+      <w:r>
+        <w:rPr>
+          <w:rFonts w:ascii="Times New Roman" w:hAnsi="Times New Roman" w:cs="Times New Roman"/>
+          <w:sz w:val="24"/>
+          <w:szCs w:val="24"/>
+        </w:rPr>
+        <w:t>And the</w:t>
+      </w:r>
+      <w:r>
+        <w:rPr>
+          <w:rFonts w:ascii="Times New Roman" w:hAnsi="Times New Roman" w:cs="Times New Roman"/>
+          <w:sz w:val="24"/>
+          <w:szCs w:val="24"/>
+        </w:rPr>
+        <w:t xml:space="preserve"> degree of the polynomial is such that if there are </w:t>
+      </w:r>
+      <w:r>
+        <w:rPr>
+          <w:rFonts w:ascii="Times New Roman" w:hAnsi="Times New Roman" w:cs="Times New Roman"/>
+          <w:i/>
+          <w:sz w:val="24"/>
+          <w:szCs w:val="24"/>
+        </w:rPr>
+        <w:t>n</w:t>
+      </w:r>
+      <w:r>
+        <w:rPr>
+          <w:rFonts w:ascii="Times New Roman" w:hAnsi="Times New Roman" w:cs="Times New Roman"/>
+          <w:sz w:val="24"/>
+          <w:szCs w:val="24"/>
+        </w:rPr>
+        <w:t xml:space="preserve"> data</w:t>
+      </w:r>
+      <w:r>
+        <w:rPr>
+          <w:rFonts w:ascii="Times New Roman" w:hAnsi="Times New Roman" w:cs="Times New Roman"/>
+          <w:sz w:val="24"/>
+          <w:szCs w:val="24"/>
+        </w:rPr>
+        <w:t xml:space="preserve"> points, the degree </w:t>
+      </w:r>
+      <w:r>
+        <w:rPr>
+          <w:rFonts w:ascii="Times New Roman" w:hAnsi="Times New Roman" w:cs="Times New Roman"/>
+          <w:i/>
+          <w:sz w:val="24"/>
+          <w:szCs w:val="24"/>
+        </w:rPr>
+        <w:t>m</w:t>
+      </w:r>
+      <w:r>
+        <w:rPr>
+          <w:rFonts w:ascii="Times New Roman" w:hAnsi="Times New Roman" w:cs="Times New Roman"/>
+          <w:sz w:val="24"/>
+          <w:szCs w:val="24"/>
+        </w:rPr>
+        <w:t xml:space="preserve"> follows the equation:</w:t>
       </w:r>
     </w:p>
     <w:p>
       <w:pPr>
-        <w:rPr>
-          <w:rFonts w:ascii="Times New Roman" w:hAnsi="Times New Roman" w:cs="Times New Roman"/>
-          <w:sz w:val="24"/>
-          <w:szCs w:val="24"/>
-        </w:rPr>
-      </w:pPr>
-      <w:r>
-        <w:rPr>
-          <w:rFonts w:ascii="Times New Roman" w:hAnsi="Times New Roman" w:cs="Times New Roman"/>
-          <w:b/>
-          <w:sz w:val="24"/>
-          <w:szCs w:val="24"/>
-        </w:rPr>
-        <w:tab/>
-      </w:r>
-      <w:r>
-        <w:rPr>
-          <w:rFonts w:ascii="Times New Roman" w:hAnsi="Times New Roman" w:cs="Times New Roman"/>
-          <w:sz w:val="24"/>
-          <w:szCs w:val="24"/>
-        </w:rPr>
-        <w:t xml:space="preserve">So far we have created the algorithm which successfully creates the Vandermonde matrix and solves for the coefficients, but we are having issues with the polynomial created. </w:t>
-      </w:r>
-      <w:proofErr w:type="gramStart"/>
-      <w:r>
-        <w:rPr>
-          <w:rFonts w:ascii="Times New Roman" w:hAnsi="Times New Roman" w:cs="Times New Roman"/>
-          <w:sz w:val="24"/>
-          <w:szCs w:val="24"/>
-        </w:rPr>
-        <w:t>We debugging</w:t>
-      </w:r>
-      <w:proofErr w:type="gramEnd"/>
-      <w:r>
-        <w:rPr>
-          <w:rFonts w:ascii="Times New Roman" w:hAnsi="Times New Roman" w:cs="Times New Roman"/>
-          <w:sz w:val="24"/>
-          <w:szCs w:val="24"/>
-        </w:rPr>
-        <w:t xml:space="preserve"> the algorithm by plotting the polynomial in the 3-D plane and outputting sample values to compare with the expected results. The code has been included with this report.</w:t>
+        <w:jc w:val="center"/>
+        <w:rPr>
+          <w:rFonts w:ascii="Times New Roman" w:hAnsi="Times New Roman" w:cs="Times New Roman"/>
+          <w:sz w:val="24"/>
+          <w:szCs w:val="24"/>
+        </w:rPr>
+      </w:pPr>
+      <w:r>
+        <w:rPr>
+          <w:rFonts w:ascii="Times New Roman" w:eastAsiaTheme="minorEastAsia" w:hAnsi="Times New Roman" w:cs="Times New Roman"/>
+          <w:sz w:val="24"/>
+          <w:szCs w:val="24"/>
+        </w:rPr>
+        <w:lastRenderedPageBreak/>
+        <w:t xml:space="preserve"> </w:t>
+      </w:r>
+      <m:oMath>
+        <m:r>
+          <w:rPr>
+            <w:rFonts w:ascii="Cambria Math" w:eastAsiaTheme="minorEastAsia" w:hAnsi="Cambria Math" w:cs="Times New Roman"/>
+            <w:sz w:val="24"/>
+            <w:szCs w:val="24"/>
+          </w:rPr>
+          <m:t xml:space="preserve">m= </m:t>
+        </m:r>
+        <m:r>
+          <w:rPr>
+            <w:rFonts w:ascii="Cambria Math" w:hAnsi="Cambria Math" w:cs="Times New Roman"/>
+            <w:sz w:val="24"/>
+            <w:szCs w:val="24"/>
+          </w:rPr>
+          <m:t>floor(</m:t>
+        </m:r>
+        <m:rad>
+          <m:radPr>
+            <m:degHide m:val="1"/>
+            <m:ctrlPr>
+              <w:rPr>
+                <w:rFonts w:ascii="Cambria Math" w:hAnsi="Cambria Math" w:cs="Times New Roman"/>
+                <w:i/>
+                <w:sz w:val="24"/>
+                <w:szCs w:val="24"/>
+              </w:rPr>
+            </m:ctrlPr>
+          </m:radPr>
+          <m:deg/>
+          <m:e>
+            <m:d>
+              <m:dPr>
+                <m:ctrlPr>
+                  <w:rPr>
+                    <w:rFonts w:ascii="Cambria Math" w:hAnsi="Cambria Math" w:cs="Times New Roman"/>
+                    <w:i/>
+                    <w:sz w:val="24"/>
+                    <w:szCs w:val="24"/>
+                  </w:rPr>
+                </m:ctrlPr>
+              </m:dPr>
+              <m:e>
+                <m:r>
+                  <w:rPr>
+                    <w:rFonts w:ascii="Cambria Math" w:hAnsi="Cambria Math" w:cs="Times New Roman"/>
+                    <w:sz w:val="24"/>
+                    <w:szCs w:val="24"/>
+                  </w:rPr>
+                  <m:t>n-1</m:t>
+                </m:r>
+              </m:e>
+            </m:d>
+          </m:e>
+        </m:rad>
+      </m:oMath>
+      <w:r>
+        <w:rPr>
+          <w:rFonts w:ascii="Times New Roman" w:eastAsiaTheme="minorEastAsia" w:hAnsi="Times New Roman" w:cs="Times New Roman"/>
+          <w:sz w:val="24"/>
+          <w:szCs w:val="24"/>
+        </w:rPr>
+        <w:t>).</w:t>
       </w:r>
     </w:p>
     <w:p>
       <w:pPr>
         <w:rPr>
           <w:rFonts w:ascii="Times New Roman" w:hAnsi="Times New Roman" w:cs="Times New Roman"/>
+          <w:sz w:val="24"/>
+          <w:szCs w:val="24"/>
+        </w:rPr>
+      </w:pPr>
+      <w:r>
+        <w:rPr>
+          <w:rFonts w:ascii="Times New Roman" w:hAnsi="Times New Roman" w:cs="Times New Roman"/>
+          <w:sz w:val="24"/>
+          <w:szCs w:val="24"/>
+        </w:rPr>
+        <w:t xml:space="preserve"> </w:t>
+      </w:r>
+      <w:r>
+        <w:rPr>
+          <w:rFonts w:ascii="Times New Roman" w:hAnsi="Times New Roman" w:cs="Times New Roman"/>
+          <w:sz w:val="24"/>
+          <w:szCs w:val="24"/>
+        </w:rPr>
+        <w:t xml:space="preserve">The coefficients are determined by using the </w:t>
+      </w:r>
+      <w:r>
+        <w:rPr>
+          <w:rFonts w:ascii="Times New Roman" w:hAnsi="Times New Roman" w:cs="Times New Roman"/>
+          <w:sz w:val="24"/>
+          <w:szCs w:val="24"/>
+        </w:rPr>
+        <w:t xml:space="preserve">solving the </w:t>
+      </w:r>
+      <w:r>
+        <w:rPr>
+          <w:rFonts w:ascii="Times New Roman" w:hAnsi="Times New Roman" w:cs="Times New Roman"/>
+          <w:sz w:val="24"/>
+          <w:szCs w:val="24"/>
+        </w:rPr>
+        <w:t>equation V*c = z</w:t>
+      </w:r>
+      <w:r>
+        <w:rPr>
+          <w:rFonts w:ascii="Times New Roman" w:hAnsi="Times New Roman" w:cs="Times New Roman"/>
+          <w:sz w:val="24"/>
+          <w:szCs w:val="24"/>
+        </w:rPr>
+        <w:t xml:space="preserve"> using Gaussian elimination</w:t>
+      </w:r>
+      <w:r>
+        <w:rPr>
+          <w:rFonts w:ascii="Times New Roman" w:hAnsi="Times New Roman" w:cs="Times New Roman"/>
+          <w:sz w:val="24"/>
+          <w:szCs w:val="24"/>
+        </w:rPr>
+        <w:t xml:space="preserve">, where V is the </w:t>
+      </w:r>
+      <w:proofErr w:type="spellStart"/>
+      <w:r>
+        <w:rPr>
+          <w:rFonts w:ascii="Times New Roman" w:hAnsi="Times New Roman" w:cs="Times New Roman"/>
+          <w:sz w:val="24"/>
+          <w:szCs w:val="24"/>
+        </w:rPr>
+        <w:t>Vandermonde</w:t>
+      </w:r>
+      <w:proofErr w:type="spellEnd"/>
+      <w:r>
+        <w:rPr>
+          <w:rFonts w:ascii="Times New Roman" w:hAnsi="Times New Roman" w:cs="Times New Roman"/>
+          <w:sz w:val="24"/>
+          <w:szCs w:val="24"/>
+        </w:rPr>
+        <w:t xml:space="preserve"> matri</w:t>
+      </w:r>
+      <w:r>
+        <w:rPr>
+          <w:rFonts w:ascii="Times New Roman" w:hAnsi="Times New Roman" w:cs="Times New Roman"/>
+          <w:sz w:val="24"/>
+          <w:szCs w:val="24"/>
+        </w:rPr>
+        <w:t xml:space="preserve">x, </w:t>
+      </w:r>
+      <w:r>
+        <w:rPr>
+          <w:rFonts w:ascii="Times New Roman" w:hAnsi="Times New Roman" w:cs="Times New Roman"/>
+          <w:i/>
+          <w:sz w:val="24"/>
+          <w:szCs w:val="24"/>
+        </w:rPr>
+        <w:t>c</w:t>
+      </w:r>
+      <w:r>
+        <w:rPr>
+          <w:rFonts w:ascii="Times New Roman" w:hAnsi="Times New Roman" w:cs="Times New Roman"/>
+          <w:sz w:val="24"/>
+          <w:szCs w:val="24"/>
+        </w:rPr>
+        <w:t xml:space="preserve"> are the coefficients, and </w:t>
+      </w:r>
+      <w:r>
+        <w:rPr>
+          <w:rFonts w:ascii="Times New Roman" w:hAnsi="Times New Roman" w:cs="Times New Roman"/>
+          <w:i/>
+          <w:sz w:val="24"/>
+          <w:szCs w:val="24"/>
+        </w:rPr>
+        <w:t>z</w:t>
+      </w:r>
+      <w:r>
+        <w:rPr>
+          <w:rFonts w:ascii="Times New Roman" w:hAnsi="Times New Roman" w:cs="Times New Roman"/>
+          <w:sz w:val="24"/>
+          <w:szCs w:val="24"/>
+        </w:rPr>
+        <w:t xml:space="preserve"> is the solutio</w:t>
+      </w:r>
+      <w:r>
+        <w:rPr>
+          <w:rFonts w:ascii="Times New Roman" w:hAnsi="Times New Roman" w:cs="Times New Roman"/>
+          <w:sz w:val="24"/>
+          <w:szCs w:val="24"/>
+        </w:rPr>
+        <w:t>n vector given in the data set.</w:t>
+      </w:r>
+      <w:r>
+        <w:rPr>
+          <w:rFonts w:ascii="Times New Roman" w:hAnsi="Times New Roman" w:cs="Times New Roman"/>
+          <w:sz w:val="24"/>
+          <w:szCs w:val="24"/>
+        </w:rPr>
+        <w:t xml:space="preserve"> The </w:t>
+      </w:r>
+      <w:proofErr w:type="spellStart"/>
+      <w:r>
+        <w:rPr>
+          <w:rFonts w:ascii="Times New Roman" w:hAnsi="Times New Roman" w:cs="Times New Roman"/>
+          <w:sz w:val="24"/>
+          <w:szCs w:val="24"/>
+        </w:rPr>
+        <w:t>Vandermonde</w:t>
+      </w:r>
+      <w:proofErr w:type="spellEnd"/>
+      <w:r>
+        <w:rPr>
+          <w:rFonts w:ascii="Times New Roman" w:hAnsi="Times New Roman" w:cs="Times New Roman"/>
+          <w:sz w:val="24"/>
+          <w:szCs w:val="24"/>
+        </w:rPr>
+        <w:t xml:space="preserve"> matrix spans the basis function creating a unique</w:t>
+      </w:r>
+      <w:r>
+        <w:rPr>
+          <w:rFonts w:ascii="Times New Roman" w:hAnsi="Times New Roman" w:cs="Times New Roman"/>
+          <w:sz w:val="24"/>
+          <w:szCs w:val="24"/>
+        </w:rPr>
+        <w:t xml:space="preserve"> bivariate</w:t>
+      </w:r>
+      <w:r>
+        <w:rPr>
+          <w:rFonts w:ascii="Times New Roman" w:hAnsi="Times New Roman" w:cs="Times New Roman"/>
+          <w:sz w:val="24"/>
+          <w:szCs w:val="24"/>
+        </w:rPr>
+        <w:t xml:space="preserve"> polynomial of the form above for each point </w:t>
+      </w:r>
+      <w:r>
+        <w:rPr>
+          <w:rFonts w:ascii="Times New Roman" w:hAnsi="Times New Roman" w:cs="Times New Roman"/>
+          <w:sz w:val="24"/>
+          <w:szCs w:val="24"/>
+        </w:rPr>
+        <w:t>((x</w:t>
+      </w:r>
+      <w:r>
+        <w:rPr>
+          <w:rFonts w:ascii="Times New Roman" w:hAnsi="Times New Roman" w:cs="Times New Roman"/>
+          <w:sz w:val="24"/>
+          <w:szCs w:val="24"/>
+          <w:vertAlign w:val="subscript"/>
+        </w:rPr>
+        <w:t>1</w:t>
+      </w:r>
+      <w:proofErr w:type="gramStart"/>
+      <w:r>
+        <w:rPr>
+          <w:rFonts w:ascii="Times New Roman" w:hAnsi="Times New Roman" w:cs="Times New Roman"/>
+          <w:sz w:val="24"/>
+          <w:szCs w:val="24"/>
+          <w:vertAlign w:val="subscript"/>
+        </w:rPr>
+        <w:t>,</w:t>
+      </w:r>
+      <w:r>
+        <w:rPr>
+          <w:rFonts w:ascii="Times New Roman" w:hAnsi="Times New Roman" w:cs="Times New Roman"/>
+          <w:sz w:val="24"/>
+          <w:szCs w:val="24"/>
+        </w:rPr>
+        <w:t>y</w:t>
+      </w:r>
+      <w:r>
+        <w:rPr>
+          <w:rFonts w:ascii="Times New Roman" w:hAnsi="Times New Roman" w:cs="Times New Roman"/>
+          <w:sz w:val="24"/>
+          <w:szCs w:val="24"/>
+          <w:vertAlign w:val="subscript"/>
+        </w:rPr>
+        <w:t>1</w:t>
+      </w:r>
+      <w:proofErr w:type="gramEnd"/>
+      <w:r>
+        <w:rPr>
+          <w:rFonts w:ascii="Times New Roman" w:hAnsi="Times New Roman" w:cs="Times New Roman"/>
+          <w:sz w:val="24"/>
+          <w:szCs w:val="24"/>
+        </w:rPr>
+        <w:t>), z</w:t>
+      </w:r>
+      <w:r>
+        <w:rPr>
+          <w:rFonts w:ascii="Times New Roman" w:hAnsi="Times New Roman" w:cs="Times New Roman"/>
+          <w:sz w:val="24"/>
+          <w:szCs w:val="24"/>
+          <w:vertAlign w:val="subscript"/>
+        </w:rPr>
+        <w:t>1</w:t>
+      </w:r>
+      <w:r>
+        <w:rPr>
+          <w:rFonts w:ascii="Times New Roman" w:hAnsi="Times New Roman" w:cs="Times New Roman"/>
+          <w:sz w:val="24"/>
+          <w:szCs w:val="24"/>
+        </w:rPr>
+        <w:t>), ((x</w:t>
+      </w:r>
+      <w:r>
+        <w:rPr>
+          <w:rFonts w:ascii="Times New Roman" w:hAnsi="Times New Roman" w:cs="Times New Roman"/>
+          <w:sz w:val="24"/>
+          <w:szCs w:val="24"/>
+        </w:rPr>
+        <w:softHyphen/>
+      </w:r>
+      <w:r>
+        <w:rPr>
+          <w:rFonts w:ascii="Times New Roman" w:hAnsi="Times New Roman" w:cs="Times New Roman"/>
+          <w:sz w:val="24"/>
+          <w:szCs w:val="24"/>
+          <w:vertAlign w:val="subscript"/>
+        </w:rPr>
+        <w:t>2</w:t>
+      </w:r>
+      <w:r>
+        <w:rPr>
+          <w:rFonts w:ascii="Times New Roman" w:hAnsi="Times New Roman" w:cs="Times New Roman"/>
+          <w:sz w:val="24"/>
+          <w:szCs w:val="24"/>
+        </w:rPr>
+        <w:t>,y</w:t>
+      </w:r>
+      <w:r>
+        <w:rPr>
+          <w:rFonts w:ascii="Times New Roman" w:hAnsi="Times New Roman" w:cs="Times New Roman"/>
+          <w:sz w:val="24"/>
+          <w:szCs w:val="24"/>
+          <w:vertAlign w:val="subscript"/>
+        </w:rPr>
+        <w:t>2</w:t>
+      </w:r>
+      <w:r>
+        <w:rPr>
+          <w:rFonts w:ascii="Times New Roman" w:hAnsi="Times New Roman" w:cs="Times New Roman"/>
+          <w:sz w:val="24"/>
+          <w:szCs w:val="24"/>
+        </w:rPr>
+        <w:t>), z</w:t>
+      </w:r>
+      <w:r>
+        <w:rPr>
+          <w:rFonts w:ascii="Times New Roman" w:hAnsi="Times New Roman" w:cs="Times New Roman"/>
+          <w:sz w:val="24"/>
+          <w:szCs w:val="24"/>
+          <w:vertAlign w:val="subscript"/>
+        </w:rPr>
+        <w:t>2</w:t>
+      </w:r>
+      <w:r>
+        <w:rPr>
+          <w:rFonts w:ascii="Times New Roman" w:hAnsi="Times New Roman" w:cs="Times New Roman"/>
+          <w:sz w:val="24"/>
+          <w:szCs w:val="24"/>
+        </w:rPr>
+        <w:t>), …, ((</w:t>
+      </w:r>
+      <w:proofErr w:type="spellStart"/>
+      <w:r>
+        <w:rPr>
+          <w:rFonts w:ascii="Times New Roman" w:hAnsi="Times New Roman" w:cs="Times New Roman"/>
+          <w:sz w:val="24"/>
+          <w:szCs w:val="24"/>
+        </w:rPr>
+        <w:t>x</w:t>
+      </w:r>
+      <w:r>
+        <w:rPr>
+          <w:rFonts w:ascii="Times New Roman" w:hAnsi="Times New Roman" w:cs="Times New Roman"/>
+          <w:sz w:val="24"/>
+          <w:szCs w:val="24"/>
+          <w:vertAlign w:val="subscript"/>
+        </w:rPr>
+        <w:t>n</w:t>
+      </w:r>
+      <w:r>
+        <w:rPr>
+          <w:rFonts w:ascii="Times New Roman" w:hAnsi="Times New Roman" w:cs="Times New Roman"/>
+          <w:sz w:val="24"/>
+          <w:szCs w:val="24"/>
+        </w:rPr>
+        <w:t>,y</w:t>
+      </w:r>
+      <w:r>
+        <w:rPr>
+          <w:rFonts w:ascii="Times New Roman" w:hAnsi="Times New Roman" w:cs="Times New Roman"/>
+          <w:sz w:val="24"/>
+          <w:szCs w:val="24"/>
+          <w:vertAlign w:val="subscript"/>
+        </w:rPr>
+        <w:t>n</w:t>
+      </w:r>
+      <w:proofErr w:type="spellEnd"/>
+      <w:r>
+        <w:rPr>
+          <w:rFonts w:ascii="Times New Roman" w:hAnsi="Times New Roman" w:cs="Times New Roman"/>
+          <w:sz w:val="24"/>
+          <w:szCs w:val="24"/>
+        </w:rPr>
+        <w:t xml:space="preserve">), </w:t>
+      </w:r>
+      <w:proofErr w:type="spellStart"/>
+      <w:r>
+        <w:rPr>
+          <w:rFonts w:ascii="Times New Roman" w:hAnsi="Times New Roman" w:cs="Times New Roman"/>
+          <w:sz w:val="24"/>
+          <w:szCs w:val="24"/>
+        </w:rPr>
+        <w:t>z</w:t>
+      </w:r>
+      <w:r>
+        <w:rPr>
+          <w:rFonts w:ascii="Times New Roman" w:hAnsi="Times New Roman" w:cs="Times New Roman"/>
+          <w:sz w:val="24"/>
+          <w:szCs w:val="24"/>
+          <w:vertAlign w:val="subscript"/>
+        </w:rPr>
+        <w:t>n</w:t>
+      </w:r>
+      <w:proofErr w:type="spellEnd"/>
+      <w:r>
+        <w:rPr>
+          <w:rFonts w:ascii="Times New Roman" w:hAnsi="Times New Roman" w:cs="Times New Roman"/>
+          <w:sz w:val="24"/>
+          <w:szCs w:val="24"/>
+        </w:rPr>
+        <w:t>)</w:t>
+      </w:r>
+      <w:r>
+        <w:rPr>
+          <w:rFonts w:ascii="Times New Roman" w:hAnsi="Times New Roman" w:cs="Times New Roman"/>
+          <w:sz w:val="24"/>
+          <w:szCs w:val="24"/>
+        </w:rPr>
+        <w:t>.</w:t>
+      </w:r>
+    </w:p>
+    <w:p>
+      <w:pPr>
+        <w:rPr>
+          <w:rFonts w:ascii="Times New Roman" w:hAnsi="Times New Roman" w:cs="Times New Roman"/>
+          <w:sz w:val="24"/>
+          <w:szCs w:val="24"/>
+        </w:rPr>
+      </w:pPr>
+      <w:r>
+        <w:rPr>
+          <w:rFonts w:ascii="Times New Roman" w:hAnsi="Times New Roman" w:cs="Times New Roman"/>
+          <w:sz w:val="24"/>
+          <w:szCs w:val="24"/>
+        </w:rPr>
+        <w:t>The algorithm must be able to create this matrix given a set of data points, determine the degree of the polynomial, create the basis function, and fill in the matrix row by row using the same index of x and y values for each row. Then the algorithm solves the system using the equation above for the coefficients and creates a general polynomial which can be used to interpolate any set of data points.</w:t>
+      </w:r>
+    </w:p>
+    <w:p>
+      <w:pPr>
+        <w:rPr>
+          <w:rFonts w:ascii="Times New Roman" w:hAnsi="Times New Roman" w:cs="Times New Roman"/>
+          <w:sz w:val="24"/>
+          <w:szCs w:val="24"/>
+        </w:rPr>
+      </w:pPr>
+    </w:p>
+    <w:p>
+      <w:pPr>
+        <w:rPr>
+          <w:rFonts w:ascii="Times New Roman" w:hAnsi="Times New Roman" w:cs="Times New Roman"/>
           <w:b/>
           <w:sz w:val="24"/>
           <w:szCs w:val="24"/>
@@ -502,10 +1525,55 @@
           <w:sz w:val="24"/>
           <w:szCs w:val="24"/>
         </w:rPr>
-        <w:t>Conclusion</w:t>
+        <w:t>Results</w:t>
+      </w:r>
+    </w:p>
+    <w:p>
+      <w:pPr>
+        <w:rPr>
+          <w:rFonts w:ascii="Times New Roman" w:hAnsi="Times New Roman" w:cs="Times New Roman"/>
+          <w:sz w:val="24"/>
+          <w:szCs w:val="24"/>
+        </w:rPr>
+      </w:pPr>
+      <w:r>
+        <w:rPr>
+          <w:rFonts w:ascii="Times New Roman" w:hAnsi="Times New Roman" w:cs="Times New Roman"/>
+          <w:b/>
+          <w:sz w:val="24"/>
+          <w:szCs w:val="24"/>
+        </w:rPr>
+        <w:tab/>
+      </w:r>
+      <w:r>
+        <w:rPr>
+          <w:rFonts w:ascii="Times New Roman" w:hAnsi="Times New Roman" w:cs="Times New Roman"/>
+          <w:sz w:val="24"/>
+          <w:szCs w:val="24"/>
+        </w:rPr>
+        <w:t>We have successfully written the algorithm which creates a bivariate polynomial given a sample data set and plots the three-dimensional surface. So far we have only tested a couple functions and have shown the output graph of one of them below.</w:t>
       </w:r>
       <w:bookmarkStart w:id="0" w:name="_GoBack"/>
       <w:bookmarkEnd w:id="0"/>
+    </w:p>
+    <w:p>
+      <w:pPr>
+        <w:rPr>
+          <w:rFonts w:ascii="Times New Roman" w:hAnsi="Times New Roman" w:cs="Times New Roman"/>
+          <w:b/>
+          <w:sz w:val="24"/>
+          <w:szCs w:val="24"/>
+        </w:rPr>
+      </w:pPr>
+      <w:r>
+        <w:rPr>
+          <w:rFonts w:ascii="Times New Roman" w:hAnsi="Times New Roman" w:cs="Times New Roman"/>
+          <w:b/>
+          <w:sz w:val="24"/>
+          <w:szCs w:val="24"/>
+        </w:rPr>
+        <w:t>Conclusion</w:t>
+      </w:r>
     </w:p>
     <w:p>
       <w:pPr>
@@ -828,6 +1896,7 @@
   <w:style w:type="character" w:default="1" w:styleId="DefaultParagraphFont">
     <w:name w:val="Default Paragraph Font"/>
     <w:uiPriority w:val="1"/>
+    <w:semiHidden/>
     <w:unhideWhenUsed/>
   </w:style>
   <w:style w:type="table" w:default="1" w:styleId="TableNormal">
@@ -923,6 +1992,16 @@
       <w:rFonts w:ascii="Tahoma" w:hAnsi="Tahoma" w:cs="Tahoma"/>
       <w:sz w:val="16"/>
       <w:szCs w:val="16"/>
+    </w:rPr>
+  </w:style>
+  <w:style w:type="character" w:styleId="PlaceholderText">
+    <w:name w:val="Placeholder Text"/>
+    <w:basedOn w:val="DefaultParagraphFont"/>
+    <w:uiPriority w:val="99"/>
+    <w:semiHidden/>
+    <w:rsid w:val="00D664DE"/>
+    <w:rPr>
+      <w:color w:val="808080"/>
     </w:rPr>
   </w:style>
 </w:styles>
@@ -1092,6 +2171,7 @@
   <w:style w:type="character" w:default="1" w:styleId="DefaultParagraphFont">
     <w:name w:val="Default Paragraph Font"/>
     <w:uiPriority w:val="1"/>
+    <w:semiHidden/>
     <w:unhideWhenUsed/>
   </w:style>
   <w:style w:type="table" w:default="1" w:styleId="TableNormal">
@@ -1187,6 +2267,16 @@
       <w:rFonts w:ascii="Tahoma" w:hAnsi="Tahoma" w:cs="Tahoma"/>
       <w:sz w:val="16"/>
       <w:szCs w:val="16"/>
+    </w:rPr>
+  </w:style>
+  <w:style w:type="character" w:styleId="PlaceholderText">
+    <w:name w:val="Placeholder Text"/>
+    <w:basedOn w:val="DefaultParagraphFont"/>
+    <w:uiPriority w:val="99"/>
+    <w:semiHidden/>
+    <w:rsid w:val="00D664DE"/>
+    <w:rPr>
+      <w:color w:val="808080"/>
     </w:rPr>
   </w:style>
 </w:styles>

</xml_diff>

<commit_message>
Added a new function z = sin( 1 + sqrt(x^2 + y^2)) AKA sombrero. Figured out that the data points must be strategically picked in order to properly interpolate the function. Had trouble with creating a singular matrix when using a linspace data point distribution.
</commit_message>
<xml_diff>
--- a/Balog_Linhart_Multivariate_Interpolation.docx
+++ b/Balog_Linhart_Multivariate_Interpolation.docx
@@ -1,6 +1,6 @@
 
 <file path=word/document.xml><?xml version="1.0" encoding="utf-8"?>
-<w:document xmlns:wpc="http://schemas.microsoft.com/office/word/2010/wordprocessingCanvas" xmlns:mc="http://schemas.openxmlformats.org/markup-compatibility/2006" xmlns:o="urn:schemas-microsoft-com:office:office" xmlns:r="http://schemas.openxmlformats.org/officeDocument/2006/relationships" xmlns:m="http://schemas.openxmlformats.org/officeDocument/2006/math" xmlns:v="urn:schemas-microsoft-com:vml" xmlns:wp14="http://schemas.microsoft.com/office/word/2010/wordprocessingDrawing" xmlns:wp="http://schemas.openxmlformats.org/drawingml/2006/wordprocessingDrawing" xmlns:w10="urn:schemas-microsoft-com:office:word" xmlns:w="http://schemas.openxmlformats.org/wordprocessingml/2006/main" xmlns:w14="http://schemas.microsoft.com/office/word/2010/wordml" xmlns:w15="http://schemas.microsoft.com/office/word/2012/wordml" xmlns:wpg="http://schemas.microsoft.com/office/word/2010/wordprocessingGroup" xmlns:wpi="http://schemas.microsoft.com/office/word/2010/wordprocessingInk" xmlns:wne="http://schemas.microsoft.com/office/word/2006/wordml" xmlns:wps="http://schemas.microsoft.com/office/word/2010/wordprocessingShape" mc:Ignorable="w14 w15 wp14">
+<w:document xmlns:wpc="http://schemas.microsoft.com/office/word/2010/wordprocessingCanvas" xmlns:mc="http://schemas.openxmlformats.org/markup-compatibility/2006" xmlns:o="urn:schemas-microsoft-com:office:office" xmlns:r="http://schemas.openxmlformats.org/officeDocument/2006/relationships" xmlns:m="http://schemas.openxmlformats.org/officeDocument/2006/math" xmlns:v="urn:schemas-microsoft-com:vml" xmlns:wp14="http://schemas.microsoft.com/office/word/2010/wordprocessingDrawing" xmlns:wp="http://schemas.openxmlformats.org/drawingml/2006/wordprocessingDrawing" xmlns:w10="urn:schemas-microsoft-com:office:word" xmlns:w="http://schemas.openxmlformats.org/wordprocessingml/2006/main" xmlns:w14="http://schemas.microsoft.com/office/word/2010/wordml" xmlns:wpg="http://schemas.microsoft.com/office/word/2010/wordprocessingGroup" xmlns:wpi="http://schemas.microsoft.com/office/word/2010/wordprocessingInk" xmlns:wne="http://schemas.microsoft.com/office/word/2006/wordml" xmlns:wps="http://schemas.microsoft.com/office/word/2010/wordprocessingShape" mc:Ignorable="w14 wp14">
   <w:body>
     <w:p>
       <w:pPr>
@@ -78,7 +78,25 @@
           <w:sz w:val="24"/>
           <w:szCs w:val="24"/>
         </w:rPr>
-        <w:t>emonstrate multivariate interpolation using the Vandermonde ma</w:t>
+        <w:t xml:space="preserve">emonstrate multivariate interpolation using the </w:t>
+      </w:r>
+      <w:proofErr w:type="spellStart"/>
+      <w:r>
+        <w:rPr>
+          <w:rFonts w:ascii="Times New Roman" w:hAnsi="Times New Roman" w:cs="Times New Roman"/>
+          <w:sz w:val="24"/>
+          <w:szCs w:val="24"/>
+        </w:rPr>
+        <w:t>Vandermonde</w:t>
+      </w:r>
+      <w:proofErr w:type="spellEnd"/>
+      <w:r>
+        <w:rPr>
+          <w:rFonts w:ascii="Times New Roman" w:hAnsi="Times New Roman" w:cs="Times New Roman"/>
+          <w:sz w:val="24"/>
+          <w:szCs w:val="24"/>
+        </w:rPr>
+        <w:t xml:space="preserve"> ma</w:t>
       </w:r>
       <w:r>
         <w:rPr>
@@ -249,7 +267,25 @@
           <w:sz w:val="24"/>
           <w:szCs w:val="24"/>
         </w:rPr>
-        <w:t>(to be written)</w:t>
+        <w:t>(</w:t>
+      </w:r>
+      <w:proofErr w:type="gramStart"/>
+      <w:r>
+        <w:rPr>
+          <w:rFonts w:ascii="Times New Roman" w:hAnsi="Times New Roman" w:cs="Times New Roman"/>
+          <w:sz w:val="24"/>
+          <w:szCs w:val="24"/>
+        </w:rPr>
+        <w:t>to</w:t>
+      </w:r>
+      <w:proofErr w:type="gramEnd"/>
+      <w:r>
+        <w:rPr>
+          <w:rFonts w:ascii="Times New Roman" w:hAnsi="Times New Roman" w:cs="Times New Roman"/>
+          <w:sz w:val="24"/>
+          <w:szCs w:val="24"/>
+        </w:rPr>
+        <w:t xml:space="preserve"> be written)</w:t>
       </w:r>
     </w:p>
     <w:p>
@@ -293,7 +329,25 @@
           <w:sz w:val="24"/>
           <w:szCs w:val="24"/>
         </w:rPr>
-        <w:t xml:space="preserve">The Vandermonde matrix method involves creating an </w:t>
+        <w:t xml:space="preserve">The </w:t>
+      </w:r>
+      <w:proofErr w:type="spellStart"/>
+      <w:r>
+        <w:rPr>
+          <w:rFonts w:ascii="Times New Roman" w:hAnsi="Times New Roman" w:cs="Times New Roman"/>
+          <w:sz w:val="24"/>
+          <w:szCs w:val="24"/>
+        </w:rPr>
+        <w:t>Vandermonde</w:t>
+      </w:r>
+      <w:proofErr w:type="spellEnd"/>
+      <w:r>
+        <w:rPr>
+          <w:rFonts w:ascii="Times New Roman" w:hAnsi="Times New Roman" w:cs="Times New Roman"/>
+          <w:sz w:val="24"/>
+          <w:szCs w:val="24"/>
+        </w:rPr>
+        <w:t xml:space="preserve"> matrix method involves creating an </w:t>
       </w:r>
       <w:r>
         <w:rPr>
@@ -408,7 +462,25 @@
           <w:sz w:val="24"/>
           <w:szCs w:val="24"/>
         </w:rPr>
-        <w:t>. The basis functions are dependent upon the number of data points given, ((x</w:t>
+        <w:t xml:space="preserve">. The </w:t>
+      </w:r>
+      <w:proofErr w:type="spellStart"/>
+      <w:r>
+        <w:rPr>
+          <w:rFonts w:ascii="Times New Roman" w:hAnsi="Times New Roman" w:cs="Times New Roman"/>
+          <w:sz w:val="24"/>
+          <w:szCs w:val="24"/>
+        </w:rPr>
+        <w:t>basis</w:t>
+      </w:r>
+      <w:proofErr w:type="spellEnd"/>
+      <w:r>
+        <w:rPr>
+          <w:rFonts w:ascii="Times New Roman" w:hAnsi="Times New Roman" w:cs="Times New Roman"/>
+          <w:sz w:val="24"/>
+          <w:szCs w:val="24"/>
+        </w:rPr>
+        <w:t xml:space="preserve"> functions are dependent upon the number of data points given, ((x</w:t>
       </w:r>
       <w:r>
         <w:rPr>
@@ -417,7 +489,17 @@
           <w:szCs w:val="24"/>
           <w:vertAlign w:val="subscript"/>
         </w:rPr>
-        <w:t>1,</w:t>
+        <w:t>1</w:t>
+      </w:r>
+      <w:proofErr w:type="gramStart"/>
+      <w:r>
+        <w:rPr>
+          <w:rFonts w:ascii="Times New Roman" w:hAnsi="Times New Roman" w:cs="Times New Roman"/>
+          <w:sz w:val="24"/>
+          <w:szCs w:val="24"/>
+          <w:vertAlign w:val="subscript"/>
+        </w:rPr>
+        <w:t>,</w:t>
       </w:r>
       <w:r>
         <w:rPr>
@@ -436,6 +518,7 @@
         </w:rPr>
         <w:t>1</w:t>
       </w:r>
+      <w:proofErr w:type="gramEnd"/>
       <w:r>
         <w:rPr>
           <w:rFonts w:ascii="Times New Roman" w:hAnsi="Times New Roman" w:cs="Times New Roman"/>
@@ -518,7 +601,16 @@
           <w:sz w:val="24"/>
           <w:szCs w:val="24"/>
         </w:rPr>
-        <w:t>), …, ((x</w:t>
+        <w:t>), …, ((</w:t>
+      </w:r>
+      <w:proofErr w:type="spellStart"/>
+      <w:r>
+        <w:rPr>
+          <w:rFonts w:ascii="Times New Roman" w:hAnsi="Times New Roman" w:cs="Times New Roman"/>
+          <w:sz w:val="24"/>
+          <w:szCs w:val="24"/>
+        </w:rPr>
+        <w:t>x</w:t>
       </w:r>
       <w:r>
         <w:rPr>
@@ -546,13 +638,23 @@
         </w:rPr>
         <w:t>n</w:t>
       </w:r>
-      <w:r>
-        <w:rPr>
-          <w:rFonts w:ascii="Times New Roman" w:hAnsi="Times New Roman" w:cs="Times New Roman"/>
-          <w:sz w:val="24"/>
-          <w:szCs w:val="24"/>
-        </w:rPr>
-        <w:t>), z</w:t>
+      <w:proofErr w:type="spellEnd"/>
+      <w:r>
+        <w:rPr>
+          <w:rFonts w:ascii="Times New Roman" w:hAnsi="Times New Roman" w:cs="Times New Roman"/>
+          <w:sz w:val="24"/>
+          <w:szCs w:val="24"/>
+        </w:rPr>
+        <w:t xml:space="preserve">), </w:t>
+      </w:r>
+      <w:proofErr w:type="spellStart"/>
+      <w:r>
+        <w:rPr>
+          <w:rFonts w:ascii="Times New Roman" w:hAnsi="Times New Roman" w:cs="Times New Roman"/>
+          <w:sz w:val="24"/>
+          <w:szCs w:val="24"/>
+        </w:rPr>
+        <w:t>z</w:t>
       </w:r>
       <w:r>
         <w:rPr>
@@ -563,6 +665,7 @@
         </w:rPr>
         <w:t>n</w:t>
       </w:r>
+      <w:proofErr w:type="spellEnd"/>
       <w:r>
         <w:rPr>
           <w:rFonts w:ascii="Times New Roman" w:hAnsi="Times New Roman" w:cs="Times New Roman"/>
@@ -614,13 +717,33 @@
           <w:vertAlign w:val="superscript"/>
         </w:rPr>
       </w:pPr>
-      <w:r>
-        <w:rPr>
-          <w:rFonts w:ascii="Times New Roman" w:hAnsi="Times New Roman" w:cs="Times New Roman"/>
-          <w:sz w:val="24"/>
-          <w:szCs w:val="24"/>
-        </w:rPr>
-        <w:t>z(x,y)</w:t>
+      <w:proofErr w:type="gramStart"/>
+      <w:r>
+        <w:rPr>
+          <w:rFonts w:ascii="Times New Roman" w:hAnsi="Times New Roman" w:cs="Times New Roman"/>
+          <w:sz w:val="24"/>
+          <w:szCs w:val="24"/>
+        </w:rPr>
+        <w:t>z(</w:t>
+      </w:r>
+      <w:proofErr w:type="spellStart"/>
+      <w:proofErr w:type="gramEnd"/>
+      <w:r>
+        <w:rPr>
+          <w:rFonts w:ascii="Times New Roman" w:hAnsi="Times New Roman" w:cs="Times New Roman"/>
+          <w:sz w:val="24"/>
+          <w:szCs w:val="24"/>
+        </w:rPr>
+        <w:t>x,y</w:t>
+      </w:r>
+      <w:proofErr w:type="spellEnd"/>
+      <w:r>
+        <w:rPr>
+          <w:rFonts w:ascii="Times New Roman" w:hAnsi="Times New Roman" w:cs="Times New Roman"/>
+          <w:sz w:val="24"/>
+          <w:szCs w:val="24"/>
+        </w:rPr>
+        <w:t>)</w:t>
       </w:r>
       <w:r>
         <w:rPr>
@@ -805,7 +928,16 @@
           <w:sz w:val="24"/>
           <w:szCs w:val="24"/>
         </w:rPr>
-        <w:t>+ … + c</w:t>
+        <w:t xml:space="preserve">+ … + </w:t>
+      </w:r>
+      <w:proofErr w:type="spellStart"/>
+      <w:r>
+        <w:rPr>
+          <w:rFonts w:ascii="Times New Roman" w:hAnsi="Times New Roman" w:cs="Times New Roman"/>
+          <w:sz w:val="24"/>
+          <w:szCs w:val="24"/>
+        </w:rPr>
+        <w:t>c</w:t>
       </w:r>
       <w:r>
         <w:rPr>
@@ -816,6 +948,7 @@
         </w:rPr>
         <w:t>n</w:t>
       </w:r>
+      <w:proofErr w:type="spellEnd"/>
       <w:r>
         <w:rPr>
           <w:rFonts w:ascii="Times New Roman" w:hAnsi="Times New Roman" w:cs="Times New Roman"/>
@@ -832,6 +965,7 @@
         </w:rPr>
         <w:t xml:space="preserve"> </w:t>
       </w:r>
+      <w:proofErr w:type="spellStart"/>
       <w:r>
         <w:rPr>
           <w:rFonts w:ascii="Times New Roman" w:hAnsi="Times New Roman" w:cs="Times New Roman"/>
@@ -849,6 +983,7 @@
         </w:rPr>
         <w:t>m</w:t>
       </w:r>
+      <w:proofErr w:type="spellEnd"/>
       <w:r>
         <w:rPr>
           <w:rFonts w:ascii="Times New Roman" w:hAnsi="Times New Roman" w:cs="Times New Roman"/>
@@ -857,6 +992,7 @@
         </w:rPr>
         <w:t xml:space="preserve"> * </w:t>
       </w:r>
+      <w:proofErr w:type="spellStart"/>
       <w:r>
         <w:rPr>
           <w:rFonts w:ascii="Times New Roman" w:hAnsi="Times New Roman" w:cs="Times New Roman"/>
@@ -874,6 +1010,7 @@
         </w:rPr>
         <w:t>m</w:t>
       </w:r>
+      <w:proofErr w:type="spellEnd"/>
     </w:p>
     <w:p>
       <w:pPr>
@@ -1079,7 +1216,25 @@
           <w:sz w:val="24"/>
           <w:szCs w:val="24"/>
         </w:rPr>
-        <w:t>, where V is the Vandermonde matri</w:t>
+        <w:t xml:space="preserve">, where V is the </w:t>
+      </w:r>
+      <w:proofErr w:type="spellStart"/>
+      <w:r>
+        <w:rPr>
+          <w:rFonts w:ascii="Times New Roman" w:hAnsi="Times New Roman" w:cs="Times New Roman"/>
+          <w:sz w:val="24"/>
+          <w:szCs w:val="24"/>
+        </w:rPr>
+        <w:t>Vandermonde</w:t>
+      </w:r>
+      <w:proofErr w:type="spellEnd"/>
+      <w:r>
+        <w:rPr>
+          <w:rFonts w:ascii="Times New Roman" w:hAnsi="Times New Roman" w:cs="Times New Roman"/>
+          <w:sz w:val="24"/>
+          <w:szCs w:val="24"/>
+        </w:rPr>
+        <w:t xml:space="preserve"> matri</w:t>
       </w:r>
       <w:r>
         <w:rPr>
@@ -1137,7 +1292,25 @@
           <w:sz w:val="24"/>
           <w:szCs w:val="24"/>
         </w:rPr>
-        <w:t xml:space="preserve"> The Vandermonde matrix spans the basis function creating a unique</w:t>
+        <w:t xml:space="preserve"> The </w:t>
+      </w:r>
+      <w:proofErr w:type="spellStart"/>
+      <w:r>
+        <w:rPr>
+          <w:rFonts w:ascii="Times New Roman" w:hAnsi="Times New Roman" w:cs="Times New Roman"/>
+          <w:sz w:val="24"/>
+          <w:szCs w:val="24"/>
+        </w:rPr>
+        <w:t>Vandermonde</w:t>
+      </w:r>
+      <w:proofErr w:type="spellEnd"/>
+      <w:r>
+        <w:rPr>
+          <w:rFonts w:ascii="Times New Roman" w:hAnsi="Times New Roman" w:cs="Times New Roman"/>
+          <w:sz w:val="24"/>
+          <w:szCs w:val="24"/>
+        </w:rPr>
+        <w:t xml:space="preserve"> matrix spans the basis function creating a unique</w:t>
       </w:r>
       <w:r>
         <w:rPr>
@@ -1162,7 +1335,17 @@
           <w:szCs w:val="24"/>
           <w:vertAlign w:val="subscript"/>
         </w:rPr>
-        <w:t>1,</w:t>
+        <w:t>1</w:t>
+      </w:r>
+      <w:proofErr w:type="gramStart"/>
+      <w:r>
+        <w:rPr>
+          <w:rFonts w:ascii="Times New Roman" w:hAnsi="Times New Roman" w:cs="Times New Roman"/>
+          <w:sz w:val="24"/>
+          <w:szCs w:val="24"/>
+          <w:vertAlign w:val="subscript"/>
+        </w:rPr>
+        <w:t>,</w:t>
       </w:r>
       <w:r>
         <w:rPr>
@@ -1181,6 +1364,7 @@
         </w:rPr>
         <w:t>1</w:t>
       </w:r>
+      <w:proofErr w:type="gramEnd"/>
       <w:r>
         <w:rPr>
           <w:rFonts w:ascii="Times New Roman" w:hAnsi="Times New Roman" w:cs="Times New Roman"/>
@@ -1263,7 +1447,16 @@
           <w:sz w:val="24"/>
           <w:szCs w:val="24"/>
         </w:rPr>
-        <w:t>), …, ((x</w:t>
+        <w:t>), …, ((</w:t>
+      </w:r>
+      <w:proofErr w:type="spellStart"/>
+      <w:r>
+        <w:rPr>
+          <w:rFonts w:ascii="Times New Roman" w:hAnsi="Times New Roman" w:cs="Times New Roman"/>
+          <w:sz w:val="24"/>
+          <w:szCs w:val="24"/>
+        </w:rPr>
+        <w:t>x</w:t>
       </w:r>
       <w:r>
         <w:rPr>
@@ -1291,13 +1484,23 @@
         </w:rPr>
         <w:t>n</w:t>
       </w:r>
-      <w:r>
-        <w:rPr>
-          <w:rFonts w:ascii="Times New Roman" w:hAnsi="Times New Roman" w:cs="Times New Roman"/>
-          <w:sz w:val="24"/>
-          <w:szCs w:val="24"/>
-        </w:rPr>
-        <w:t>), z</w:t>
+      <w:proofErr w:type="spellEnd"/>
+      <w:r>
+        <w:rPr>
+          <w:rFonts w:ascii="Times New Roman" w:hAnsi="Times New Roman" w:cs="Times New Roman"/>
+          <w:sz w:val="24"/>
+          <w:szCs w:val="24"/>
+        </w:rPr>
+        <w:t xml:space="preserve">), </w:t>
+      </w:r>
+      <w:proofErr w:type="spellStart"/>
+      <w:r>
+        <w:rPr>
+          <w:rFonts w:ascii="Times New Roman" w:hAnsi="Times New Roman" w:cs="Times New Roman"/>
+          <w:sz w:val="24"/>
+          <w:szCs w:val="24"/>
+        </w:rPr>
+        <w:t>z</w:t>
       </w:r>
       <w:r>
         <w:rPr>
@@ -1308,6 +1511,7 @@
         </w:rPr>
         <w:t>n</w:t>
       </w:r>
+      <w:proofErr w:type="spellEnd"/>
       <w:r>
         <w:rPr>
           <w:rFonts w:ascii="Times New Roman" w:hAnsi="Times New Roman" w:cs="Times New Roman"/>
@@ -1373,7 +1577,7 @@
                     <pic:cNvPicPr/>
                   </pic:nvPicPr>
                   <pic:blipFill>
-                    <a:blip r:embed="rId6">
+                    <a:blip r:embed="rId7">
                       <a:extLst>
                         <a:ext uri="{28A0092B-C50C-407E-A947-70E740481C1C}">
                           <a14:useLocalDpi xmlns:a14="http://schemas.microsoft.com/office/drawing/2010/main" val="0"/>
@@ -1431,7 +1635,7 @@
                     <pic:cNvPicPr/>
                   </pic:nvPicPr>
                   <pic:blipFill>
-                    <a:blip r:embed="rId7">
+                    <a:blip r:embed="rId8">
                       <a:extLst>
                         <a:ext uri="{28A0092B-C50C-407E-A947-70E740481C1C}">
                           <a14:useLocalDpi xmlns:a14="http://schemas.microsoft.com/office/drawing/2010/main" val="0"/>
@@ -1490,7 +1694,7 @@
                     <pic:cNvPicPr/>
                   </pic:nvPicPr>
                   <pic:blipFill>
-                    <a:blip r:embed="rId8">
+                    <a:blip r:embed="rId9">
                       <a:extLst>
                         <a:ext uri="{28A0092B-C50C-407E-A947-70E740481C1C}">
                           <a14:useLocalDpi xmlns:a14="http://schemas.microsoft.com/office/drawing/2010/main" val="0"/>
@@ -1549,7 +1753,7 @@
                     <pic:cNvPicPr/>
                   </pic:nvPicPr>
                   <pic:blipFill>
-                    <a:blip r:embed="rId9">
+                    <a:blip r:embed="rId10">
                       <a:extLst>
                         <a:ext uri="{28A0092B-C50C-407E-A947-70E740481C1C}">
                           <a14:useLocalDpi xmlns:a14="http://schemas.microsoft.com/office/drawing/2010/main" val="0"/>
@@ -1662,7 +1866,7 @@
                     <pic:cNvPicPr/>
                   </pic:nvPicPr>
                   <pic:blipFill>
-                    <a:blip r:embed="rId10">
+                    <a:blip r:embed="rId11">
                       <a:extLst>
                         <a:ext uri="{28A0092B-C50C-407E-A947-70E740481C1C}">
                           <a14:useLocalDpi xmlns:a14="http://schemas.microsoft.com/office/drawing/2010/main" val="0"/>
@@ -1747,57 +1951,561 @@
         </w:rPr>
         <w:t>.</w:t>
       </w:r>
+    </w:p>
+    <w:p>
+      <w:pPr>
+        <w:rPr>
+          <w:rFonts w:ascii="Times New Roman" w:hAnsi="Times New Roman" w:cs="Times New Roman"/>
+          <w:b/>
+          <w:sz w:val="24"/>
+          <w:szCs w:val="24"/>
+        </w:rPr>
+      </w:pPr>
+      <w:r>
+        <w:rPr>
+          <w:rFonts w:ascii="Times New Roman" w:hAnsi="Times New Roman" w:cs="Times New Roman"/>
+          <w:b/>
+          <w:sz w:val="24"/>
+          <w:szCs w:val="24"/>
+        </w:rPr>
+        <w:t>Conclusion</w:t>
+      </w:r>
+    </w:p>
+    <w:p>
+      <w:pPr>
+        <w:rPr>
+          <w:rFonts w:ascii="Times New Roman" w:hAnsi="Times New Roman" w:cs="Times New Roman"/>
+          <w:sz w:val="24"/>
+          <w:szCs w:val="24"/>
+        </w:rPr>
+      </w:pPr>
+      <w:r>
+        <w:rPr>
+          <w:rFonts w:ascii="Times New Roman" w:hAnsi="Times New Roman" w:cs="Times New Roman"/>
+          <w:sz w:val="24"/>
+          <w:szCs w:val="24"/>
+        </w:rPr>
+        <w:t>(</w:t>
+      </w:r>
+      <w:proofErr w:type="gramStart"/>
+      <w:r>
+        <w:rPr>
+          <w:rFonts w:ascii="Times New Roman" w:hAnsi="Times New Roman" w:cs="Times New Roman"/>
+          <w:sz w:val="24"/>
+          <w:szCs w:val="24"/>
+        </w:rPr>
+        <w:t>to</w:t>
+      </w:r>
+      <w:proofErr w:type="gramEnd"/>
+      <w:r>
+        <w:rPr>
+          <w:rFonts w:ascii="Times New Roman" w:hAnsi="Times New Roman" w:cs="Times New Roman"/>
+          <w:sz w:val="24"/>
+          <w:szCs w:val="24"/>
+        </w:rPr>
+        <w:t xml:space="preserve"> be written)</w:t>
+      </w:r>
+    </w:p>
+    <w:p>
+      <w:pPr>
+        <w:rPr>
+          <w:rFonts w:ascii="Times New Roman" w:hAnsi="Times New Roman" w:cs="Times New Roman"/>
+          <w:b/>
+          <w:sz w:val="24"/>
+          <w:szCs w:val="24"/>
+        </w:rPr>
+      </w:pPr>
+    </w:p>
+    <w:p>
+      <w:pPr>
+        <w:rPr>
+          <w:rFonts w:ascii="Times New Roman" w:hAnsi="Times New Roman" w:cs="Times New Roman"/>
+          <w:b/>
+          <w:sz w:val="24"/>
+          <w:szCs w:val="24"/>
+        </w:rPr>
+      </w:pPr>
+      <w:r>
+        <w:rPr>
+          <w:rFonts w:ascii="Times New Roman" w:hAnsi="Times New Roman" w:cs="Times New Roman"/>
+          <w:b/>
+          <w:sz w:val="24"/>
+          <w:szCs w:val="24"/>
+        </w:rPr>
+        <w:t>Error documentation (not part of the report)</w:t>
+      </w:r>
+    </w:p>
+    <w:p>
+      <w:pPr>
+        <w:rPr>
+          <w:rFonts w:ascii="Times New Roman" w:hAnsi="Times New Roman" w:cs="Times New Roman"/>
+          <w:sz w:val="24"/>
+          <w:szCs w:val="24"/>
+        </w:rPr>
+      </w:pPr>
+      <w:r>
+        <w:rPr>
+          <w:rFonts w:ascii="Times New Roman" w:hAnsi="Times New Roman" w:cs="Times New Roman"/>
+          <w:sz w:val="24"/>
+          <w:szCs w:val="24"/>
+        </w:rPr>
+        <w:t>11/17/14</w:t>
+      </w:r>
+    </w:p>
+    <w:p>
+      <w:pPr>
+        <w:spacing w:after="0"/>
+        <w:rPr>
+          <w:rFonts w:ascii="Times New Roman" w:hAnsi="Times New Roman" w:cs="Times New Roman"/>
+          <w:sz w:val="24"/>
+          <w:szCs w:val="24"/>
+        </w:rPr>
+      </w:pPr>
+      <w:r>
+        <w:rPr>
+          <w:rFonts w:ascii="Times New Roman" w:hAnsi="Times New Roman" w:cs="Times New Roman"/>
+          <w:sz w:val="24"/>
+          <w:szCs w:val="24"/>
+        </w:rPr>
+        <w:t xml:space="preserve">We chose a different function to interpolate using our algorithm today to test how it would perform on different types of functions. The function we chose was </w:t>
+      </w:r>
+    </w:p>
+    <w:p>
+      <w:pPr>
+        <w:jc w:val="center"/>
+        <w:rPr>
+          <w:rFonts w:ascii="Times New Roman" w:hAnsi="Times New Roman" w:cs="Times New Roman"/>
+          <w:sz w:val="24"/>
+          <w:szCs w:val="24"/>
+        </w:rPr>
+      </w:pPr>
+      <w:r>
+        <w:rPr>
+          <w:rFonts w:ascii="Times New Roman" w:hAnsi="Times New Roman" w:cs="Times New Roman"/>
+          <w:sz w:val="24"/>
+          <w:szCs w:val="24"/>
+        </w:rPr>
+        <w:t xml:space="preserve">z = </w:t>
+      </w:r>
+      <w:proofErr w:type="gramStart"/>
+      <w:r>
+        <w:rPr>
+          <w:rFonts w:ascii="Times New Roman" w:hAnsi="Times New Roman" w:cs="Times New Roman"/>
+          <w:sz w:val="24"/>
+          <w:szCs w:val="24"/>
+        </w:rPr>
+        <w:t>sin(</w:t>
+      </w:r>
+      <w:proofErr w:type="gramEnd"/>
+      <w:r>
+        <w:rPr>
+          <w:rFonts w:ascii="Times New Roman" w:hAnsi="Times New Roman" w:cs="Times New Roman"/>
+          <w:sz w:val="24"/>
+          <w:szCs w:val="24"/>
+        </w:rPr>
+        <w:t xml:space="preserve">1 + </w:t>
+      </w:r>
+      <w:proofErr w:type="spellStart"/>
+      <w:r>
+        <w:rPr>
+          <w:rFonts w:ascii="Times New Roman" w:hAnsi="Times New Roman" w:cs="Times New Roman"/>
+          <w:sz w:val="24"/>
+          <w:szCs w:val="24"/>
+        </w:rPr>
+        <w:t>sqrt</w:t>
+      </w:r>
+      <w:proofErr w:type="spellEnd"/>
+      <w:r>
+        <w:rPr>
+          <w:rFonts w:ascii="Times New Roman" w:hAnsi="Times New Roman" w:cs="Times New Roman"/>
+          <w:sz w:val="24"/>
+          <w:szCs w:val="24"/>
+        </w:rPr>
+        <w:t>(x^2 + y^2))</w:t>
+      </w:r>
+    </w:p>
+    <w:p>
+      <w:pPr>
+        <w:rPr>
+          <w:rFonts w:ascii="Times New Roman" w:hAnsi="Times New Roman" w:cs="Times New Roman"/>
+          <w:sz w:val="24"/>
+          <w:szCs w:val="24"/>
+        </w:rPr>
+      </w:pPr>
+      <w:r>
+        <w:rPr>
+          <w:rFonts w:ascii="Times New Roman" w:hAnsi="Times New Roman" w:cs="Times New Roman"/>
+          <w:sz w:val="24"/>
+          <w:szCs w:val="24"/>
+        </w:rPr>
+        <w:t>We tested different meth</w:t>
+      </w:r>
+      <w:r>
+        <w:rPr>
+          <w:rFonts w:ascii="Times New Roman" w:hAnsi="Times New Roman" w:cs="Times New Roman"/>
+          <w:sz w:val="24"/>
+          <w:szCs w:val="24"/>
+        </w:rPr>
+        <w:t>ods of obtaining points</w:t>
+      </w:r>
+      <w:r>
+        <w:rPr>
+          <w:rFonts w:ascii="Times New Roman" w:hAnsi="Times New Roman" w:cs="Times New Roman"/>
+          <w:sz w:val="24"/>
+          <w:szCs w:val="24"/>
+        </w:rPr>
+        <w:t xml:space="preserve"> using randomly chosen points, a linear point distri</w:t>
+      </w:r>
+      <w:r>
+        <w:rPr>
+          <w:rFonts w:ascii="Times New Roman" w:hAnsi="Times New Roman" w:cs="Times New Roman"/>
+          <w:sz w:val="24"/>
+          <w:szCs w:val="24"/>
+        </w:rPr>
+        <w:t>bution, and strategically picking points. The results from the random points and the linear point distribution was not interpolating the function well which is shown below. Then we realized that we needed to pick the points based on the areas of interest in the graph, like where the changes in curvature are and such.</w:t>
+      </w:r>
+      <w:r>
+        <w:rPr>
+          <w:rFonts w:ascii="Times New Roman" w:hAnsi="Times New Roman" w:cs="Times New Roman"/>
+          <w:sz w:val="24"/>
+          <w:szCs w:val="24"/>
+        </w:rPr>
+        <w:t xml:space="preserve"> This is where we strategically picked the points based on the different curves in the graph and the result was much better as shown below.</w:t>
+      </w:r>
+      <w:r>
+        <w:rPr>
+          <w:rFonts w:ascii="Times New Roman" w:hAnsi="Times New Roman" w:cs="Times New Roman"/>
+          <w:sz w:val="24"/>
+          <w:szCs w:val="24"/>
+        </w:rPr>
+        <w:t xml:space="preserve"> </w:t>
+      </w:r>
+    </w:p>
+    <w:p>
+      <w:pPr>
+        <w:rPr>
+          <w:rFonts w:ascii="Times New Roman" w:hAnsi="Times New Roman" w:cs="Times New Roman"/>
+          <w:sz w:val="24"/>
+          <w:szCs w:val="24"/>
+        </w:rPr>
+      </w:pPr>
+      <w:r>
+        <w:rPr>
+          <w:rFonts w:ascii="Times New Roman" w:hAnsi="Times New Roman" w:cs="Times New Roman"/>
+          <w:sz w:val="24"/>
+          <w:szCs w:val="24"/>
+        </w:rPr>
+        <w:lastRenderedPageBreak/>
+        <w:t>Also</w:t>
+      </w:r>
+      <w:r>
+        <w:rPr>
+          <w:rFonts w:ascii="Times New Roman" w:hAnsi="Times New Roman" w:cs="Times New Roman"/>
+          <w:sz w:val="24"/>
+          <w:szCs w:val="24"/>
+        </w:rPr>
+        <w:t xml:space="preserve">, we tried to replicate the exact graph of the function by using a </w:t>
+      </w:r>
+      <w:proofErr w:type="spellStart"/>
+      <w:r>
+        <w:rPr>
+          <w:rFonts w:ascii="Times New Roman" w:hAnsi="Times New Roman" w:cs="Times New Roman"/>
+          <w:sz w:val="24"/>
+          <w:szCs w:val="24"/>
+        </w:rPr>
+        <w:t>linspace</w:t>
+      </w:r>
+      <w:proofErr w:type="spellEnd"/>
+      <w:r>
+        <w:rPr>
+          <w:rFonts w:ascii="Times New Roman" w:hAnsi="Times New Roman" w:cs="Times New Roman"/>
+          <w:sz w:val="24"/>
+          <w:szCs w:val="24"/>
+        </w:rPr>
+        <w:t xml:space="preserve"> as our data set for x, y, and z. This was a problem because</w:t>
+      </w:r>
+      <w:r>
+        <w:rPr>
+          <w:rFonts w:ascii="Times New Roman" w:hAnsi="Times New Roman" w:cs="Times New Roman"/>
+          <w:sz w:val="24"/>
+          <w:szCs w:val="24"/>
+        </w:rPr>
+        <w:t xml:space="preserve"> picking a linear combination of points </w:t>
+      </w:r>
+      <w:r>
+        <w:rPr>
+          <w:rFonts w:ascii="Times New Roman" w:hAnsi="Times New Roman" w:cs="Times New Roman"/>
+          <w:sz w:val="24"/>
+          <w:szCs w:val="24"/>
+        </w:rPr>
+        <w:t xml:space="preserve">(a </w:t>
+      </w:r>
+      <w:proofErr w:type="spellStart"/>
+      <w:r>
+        <w:rPr>
+          <w:rFonts w:ascii="Times New Roman" w:hAnsi="Times New Roman" w:cs="Times New Roman"/>
+          <w:sz w:val="24"/>
+          <w:szCs w:val="24"/>
+        </w:rPr>
+        <w:t>linspace</w:t>
+      </w:r>
+      <w:proofErr w:type="spellEnd"/>
+      <w:r>
+        <w:rPr>
+          <w:rFonts w:ascii="Times New Roman" w:hAnsi="Times New Roman" w:cs="Times New Roman"/>
+          <w:sz w:val="24"/>
+          <w:szCs w:val="24"/>
+        </w:rPr>
+        <w:t xml:space="preserve"> create a set of even</w:t>
+      </w:r>
+      <w:r>
+        <w:rPr>
+          <w:rFonts w:ascii="Times New Roman" w:hAnsi="Times New Roman" w:cs="Times New Roman"/>
+          <w:sz w:val="24"/>
+          <w:szCs w:val="24"/>
+        </w:rPr>
+        <w:t>ly</w:t>
+      </w:r>
+      <w:r>
+        <w:rPr>
+          <w:rFonts w:ascii="Times New Roman" w:hAnsi="Times New Roman" w:cs="Times New Roman"/>
+          <w:sz w:val="24"/>
+          <w:szCs w:val="24"/>
+        </w:rPr>
+        <w:t xml:space="preserve"> spaced points) </w:t>
+      </w:r>
+      <w:r>
+        <w:rPr>
+          <w:rFonts w:ascii="Times New Roman" w:hAnsi="Times New Roman" w:cs="Times New Roman"/>
+          <w:sz w:val="24"/>
+          <w:szCs w:val="24"/>
+        </w:rPr>
+        <w:t xml:space="preserve">creates a non-singular matrix like the problem </w:t>
+      </w:r>
+      <w:r>
+        <w:rPr>
+          <w:rFonts w:ascii="Times New Roman" w:hAnsi="Times New Roman" w:cs="Times New Roman"/>
+          <w:sz w:val="24"/>
+          <w:szCs w:val="24"/>
+        </w:rPr>
+        <w:t>we were having before</w:t>
+      </w:r>
+      <w:r>
+        <w:rPr>
+          <w:rFonts w:ascii="Times New Roman" w:hAnsi="Times New Roman" w:cs="Times New Roman"/>
+          <w:sz w:val="24"/>
+          <w:szCs w:val="24"/>
+        </w:rPr>
+        <w:t>. (</w:t>
+      </w:r>
+      <w:proofErr w:type="gramStart"/>
+      <w:r>
+        <w:rPr>
+          <w:rFonts w:ascii="Times New Roman" w:hAnsi="Times New Roman" w:cs="Times New Roman"/>
+          <w:sz w:val="24"/>
+          <w:szCs w:val="24"/>
+        </w:rPr>
+        <w:t>what</w:t>
+      </w:r>
+      <w:proofErr w:type="gramEnd"/>
+      <w:r>
+        <w:rPr>
+          <w:rFonts w:ascii="Times New Roman" w:hAnsi="Times New Roman" w:cs="Times New Roman"/>
+          <w:sz w:val="24"/>
+          <w:szCs w:val="24"/>
+        </w:rPr>
+        <w:t xml:space="preserve"> if we used a different method of solving the matrix</w:t>
+      </w:r>
+      <w:r>
+        <w:rPr>
+          <w:rFonts w:ascii="Times New Roman" w:hAnsi="Times New Roman" w:cs="Times New Roman"/>
+          <w:sz w:val="24"/>
+          <w:szCs w:val="24"/>
+        </w:rPr>
+        <w:t xml:space="preserve"> instead of c = z/V</w:t>
+      </w:r>
+      <w:r>
+        <w:rPr>
+          <w:rFonts w:ascii="Times New Roman" w:hAnsi="Times New Roman" w:cs="Times New Roman"/>
+          <w:sz w:val="24"/>
+          <w:szCs w:val="24"/>
+        </w:rPr>
+        <w:t xml:space="preserve">? </w:t>
+      </w:r>
+      <w:proofErr w:type="gramStart"/>
+      <w:r>
+        <w:rPr>
+          <w:rFonts w:ascii="Times New Roman" w:hAnsi="Times New Roman" w:cs="Times New Roman"/>
+          <w:sz w:val="24"/>
+          <w:szCs w:val="24"/>
+        </w:rPr>
+        <w:t>(Gauss</w:t>
+      </w:r>
+      <w:r>
+        <w:rPr>
+          <w:rFonts w:ascii="Times New Roman" w:hAnsi="Times New Roman" w:cs="Times New Roman"/>
+          <w:sz w:val="24"/>
+          <w:szCs w:val="24"/>
+        </w:rPr>
+        <w:t>).</w:t>
+      </w:r>
+      <w:proofErr w:type="gramEnd"/>
+    </w:p>
+    <w:p>
+      <w:pPr>
+        <w:rPr>
+          <w:rFonts w:ascii="Times New Roman" w:hAnsi="Times New Roman" w:cs="Times New Roman"/>
+          <w:sz w:val="24"/>
+          <w:szCs w:val="24"/>
+        </w:rPr>
+      </w:pPr>
+      <w:r>
+        <w:rPr>
+          <w:rFonts w:ascii="Times New Roman" w:hAnsi="Times New Roman" w:cs="Times New Roman"/>
+          <w:sz w:val="24"/>
+          <w:szCs w:val="24"/>
+        </w:rPr>
+        <w:t xml:space="preserve">Also, we were unsure if creating the </w:t>
+      </w:r>
+      <w:proofErr w:type="spellStart"/>
+      <w:r>
+        <w:rPr>
+          <w:rFonts w:ascii="Times New Roman" w:hAnsi="Times New Roman" w:cs="Times New Roman"/>
+          <w:sz w:val="24"/>
+          <w:szCs w:val="24"/>
+        </w:rPr>
+        <w:t>linspace</w:t>
+      </w:r>
+      <w:proofErr w:type="spellEnd"/>
+      <w:r>
+        <w:rPr>
+          <w:rFonts w:ascii="Times New Roman" w:hAnsi="Times New Roman" w:cs="Times New Roman"/>
+          <w:sz w:val="24"/>
+          <w:szCs w:val="24"/>
+        </w:rPr>
+        <w:t xml:space="preserve"> would have been an accurate interpolation because there would have been a high number of data points which would create a high degree polynomial. However, we were unable to test this because the matrix created with a </w:t>
+      </w:r>
+      <w:proofErr w:type="spellStart"/>
+      <w:r>
+        <w:rPr>
+          <w:rFonts w:ascii="Times New Roman" w:hAnsi="Times New Roman" w:cs="Times New Roman"/>
+          <w:sz w:val="24"/>
+          <w:szCs w:val="24"/>
+        </w:rPr>
+        <w:t>linspace</w:t>
+      </w:r>
+      <w:proofErr w:type="spellEnd"/>
+      <w:r>
+        <w:rPr>
+          <w:rFonts w:ascii="Times New Roman" w:hAnsi="Times New Roman" w:cs="Times New Roman"/>
+          <w:sz w:val="24"/>
+          <w:szCs w:val="24"/>
+        </w:rPr>
+        <w:t xml:space="preserve"> was singular.</w:t>
+      </w:r>
+    </w:p>
+    <w:p>
+      <w:pPr>
+        <w:rPr>
+          <w:rFonts w:ascii="Times New Roman" w:hAnsi="Times New Roman" w:cs="Times New Roman"/>
+          <w:sz w:val="24"/>
+          <w:szCs w:val="24"/>
+        </w:rPr>
+      </w:pPr>
+      <w:r>
+        <w:rPr>
+          <w:noProof/>
+        </w:rPr>
+        <w:drawing>
+          <wp:inline distT="0" distB="0" distL="0" distR="0" wp14:anchorId="7F4C4CD6" wp14:editId="25BB1301">
+            <wp:extent cx="3962400" cy="2902775"/>
+            <wp:effectExtent l="0" t="0" r="0" b="0"/>
+            <wp:docPr id="7" name="Picture 7"/>
+            <wp:cNvGraphicFramePr>
+              <a:graphicFrameLocks xmlns:a="http://schemas.openxmlformats.org/drawingml/2006/main" noChangeAspect="1"/>
+            </wp:cNvGraphicFramePr>
+            <a:graphic xmlns:a="http://schemas.openxmlformats.org/drawingml/2006/main">
+              <a:graphicData uri="http://schemas.openxmlformats.org/drawingml/2006/picture">
+                <pic:pic xmlns:pic="http://schemas.openxmlformats.org/drawingml/2006/picture">
+                  <pic:nvPicPr>
+                    <pic:cNvPr id="0" name=""/>
+                    <pic:cNvPicPr/>
+                  </pic:nvPicPr>
+                  <pic:blipFill>
+                    <a:blip r:embed="rId12"/>
+                    <a:stretch>
+                      <a:fillRect/>
+                    </a:stretch>
+                  </pic:blipFill>
+                  <pic:spPr>
+                    <a:xfrm>
+                      <a:off x="0" y="0"/>
+                      <a:ext cx="3978994" cy="2914932"/>
+                    </a:xfrm>
+                    <a:prstGeom prst="rect">
+                      <a:avLst/>
+                    </a:prstGeom>
+                  </pic:spPr>
+                </pic:pic>
+              </a:graphicData>
+            </a:graphic>
+          </wp:inline>
+        </w:drawing>
+      </w:r>
+    </w:p>
+    <w:p>
+      <w:pPr>
+        <w:rPr>
+          <w:rFonts w:ascii="Times New Roman" w:hAnsi="Times New Roman" w:cs="Times New Roman"/>
+          <w:sz w:val="24"/>
+          <w:szCs w:val="24"/>
+        </w:rPr>
+      </w:pPr>
+      <w:r>
+        <w:rPr>
+          <w:noProof/>
+        </w:rPr>
+        <w:drawing>
+          <wp:inline distT="0" distB="0" distL="0" distR="0" wp14:anchorId="0CE392C0" wp14:editId="2F9A04FF">
+            <wp:extent cx="3943350" cy="2923144"/>
+            <wp:effectExtent l="0" t="0" r="0" b="0"/>
+            <wp:docPr id="6" name="Picture 6"/>
+            <wp:cNvGraphicFramePr>
+              <a:graphicFrameLocks xmlns:a="http://schemas.openxmlformats.org/drawingml/2006/main" noChangeAspect="1"/>
+            </wp:cNvGraphicFramePr>
+            <a:graphic xmlns:a="http://schemas.openxmlformats.org/drawingml/2006/main">
+              <a:graphicData uri="http://schemas.openxmlformats.org/drawingml/2006/picture">
+                <pic:pic xmlns:pic="http://schemas.openxmlformats.org/drawingml/2006/picture">
+                  <pic:nvPicPr>
+                    <pic:cNvPr id="0" name=""/>
+                    <pic:cNvPicPr/>
+                  </pic:nvPicPr>
+                  <pic:blipFill>
+                    <a:blip r:embed="rId13"/>
+                    <a:stretch>
+                      <a:fillRect/>
+                    </a:stretch>
+                  </pic:blipFill>
+                  <pic:spPr>
+                    <a:xfrm>
+                      <a:off x="0" y="0"/>
+                      <a:ext cx="3950599" cy="2928517"/>
+                    </a:xfrm>
+                    <a:prstGeom prst="rect">
+                      <a:avLst/>
+                    </a:prstGeom>
+                  </pic:spPr>
+                </pic:pic>
+              </a:graphicData>
+            </a:graphic>
+          </wp:inline>
+        </w:drawing>
+      </w:r>
       <w:bookmarkStart w:id="0" w:name="_GoBack"/>
       <w:bookmarkEnd w:id="0"/>
     </w:p>
-    <w:p>
-      <w:pPr>
-        <w:rPr>
-          <w:rFonts w:ascii="Times New Roman" w:hAnsi="Times New Roman" w:cs="Times New Roman"/>
-          <w:b/>
-          <w:sz w:val="24"/>
-          <w:szCs w:val="24"/>
-        </w:rPr>
-      </w:pPr>
-      <w:r>
-        <w:rPr>
-          <w:rFonts w:ascii="Times New Roman" w:hAnsi="Times New Roman" w:cs="Times New Roman"/>
-          <w:b/>
-          <w:sz w:val="24"/>
-          <w:szCs w:val="24"/>
-        </w:rPr>
-        <w:t>Conclusion</w:t>
-      </w:r>
-    </w:p>
-    <w:p>
-      <w:pPr>
-        <w:rPr>
-          <w:rFonts w:ascii="Times New Roman" w:hAnsi="Times New Roman" w:cs="Times New Roman"/>
-          <w:sz w:val="24"/>
-          <w:szCs w:val="24"/>
-        </w:rPr>
-      </w:pPr>
-      <w:r>
-        <w:rPr>
-          <w:rFonts w:ascii="Times New Roman" w:hAnsi="Times New Roman" w:cs="Times New Roman"/>
-          <w:sz w:val="24"/>
-          <w:szCs w:val="24"/>
-        </w:rPr>
-        <w:t>(to be written)</w:t>
-      </w:r>
-    </w:p>
-    <w:p>
-      <w:pPr>
-        <w:rPr>
-          <w:rFonts w:ascii="Times New Roman" w:hAnsi="Times New Roman" w:cs="Times New Roman"/>
-          <w:b/>
-          <w:sz w:val="24"/>
-          <w:szCs w:val="24"/>
-        </w:rPr>
-      </w:pPr>
-    </w:p>
     <w:sectPr>
-      <w:headerReference w:type="default" r:id="rId11"/>
+      <w:headerReference w:type="default" r:id="rId14"/>
       <w:pgSz w:w="12240" w:h="15840"/>
       <w:pgMar w:top="1440" w:right="1440" w:bottom="1440" w:left="1440" w:header="720" w:footer="720" w:gutter="0"/>
       <w:cols w:space="720"/>
@@ -1808,7 +2516,7 @@
 </file>
 
 <file path=word/endnotes.xml><?xml version="1.0" encoding="utf-8"?>
-<w:endnotes xmlns:wpc="http://schemas.microsoft.com/office/word/2010/wordprocessingCanvas" xmlns:mc="http://schemas.openxmlformats.org/markup-compatibility/2006" xmlns:o="urn:schemas-microsoft-com:office:office" xmlns:r="http://schemas.openxmlformats.org/officeDocument/2006/relationships" xmlns:m="http://schemas.openxmlformats.org/officeDocument/2006/math" xmlns:v="urn:schemas-microsoft-com:vml" xmlns:wp14="http://schemas.microsoft.com/office/word/2010/wordprocessingDrawing" xmlns:wp="http://schemas.openxmlformats.org/drawingml/2006/wordprocessingDrawing" xmlns:w10="urn:schemas-microsoft-com:office:word" xmlns:w="http://schemas.openxmlformats.org/wordprocessingml/2006/main" xmlns:w14="http://schemas.microsoft.com/office/word/2010/wordml" xmlns:w15="http://schemas.microsoft.com/office/word/2012/wordml" xmlns:wpg="http://schemas.microsoft.com/office/word/2010/wordprocessingGroup" xmlns:wpi="http://schemas.microsoft.com/office/word/2010/wordprocessingInk" xmlns:wne="http://schemas.microsoft.com/office/word/2006/wordml" xmlns:wps="http://schemas.microsoft.com/office/word/2010/wordprocessingShape" mc:Ignorable="w14 w15 wp14">
+<w:endnotes xmlns:wpc="http://schemas.microsoft.com/office/word/2010/wordprocessingCanvas" xmlns:mc="http://schemas.openxmlformats.org/markup-compatibility/2006" xmlns:o="urn:schemas-microsoft-com:office:office" xmlns:r="http://schemas.openxmlformats.org/officeDocument/2006/relationships" xmlns:m="http://schemas.openxmlformats.org/officeDocument/2006/math" xmlns:v="urn:schemas-microsoft-com:vml" xmlns:wp14="http://schemas.microsoft.com/office/word/2010/wordprocessingDrawing" xmlns:wp="http://schemas.openxmlformats.org/drawingml/2006/wordprocessingDrawing" xmlns:w10="urn:schemas-microsoft-com:office:word" xmlns:w="http://schemas.openxmlformats.org/wordprocessingml/2006/main" xmlns:w14="http://schemas.microsoft.com/office/word/2010/wordml" xmlns:wpg="http://schemas.microsoft.com/office/word/2010/wordprocessingGroup" xmlns:wpi="http://schemas.microsoft.com/office/word/2010/wordprocessingInk" xmlns:wne="http://schemas.microsoft.com/office/word/2006/wordml" xmlns:wps="http://schemas.microsoft.com/office/word/2010/wordprocessingShape" mc:Ignorable="w14 wp14">
   <w:endnote w:type="separator" w:id="-1">
     <w:p>
       <w:pPr>
@@ -1833,7 +2541,7 @@
 </file>
 
 <file path=word/footnotes.xml><?xml version="1.0" encoding="utf-8"?>
-<w:footnotes xmlns:wpc="http://schemas.microsoft.com/office/word/2010/wordprocessingCanvas" xmlns:mc="http://schemas.openxmlformats.org/markup-compatibility/2006" xmlns:o="urn:schemas-microsoft-com:office:office" xmlns:r="http://schemas.openxmlformats.org/officeDocument/2006/relationships" xmlns:m="http://schemas.openxmlformats.org/officeDocument/2006/math" xmlns:v="urn:schemas-microsoft-com:vml" xmlns:wp14="http://schemas.microsoft.com/office/word/2010/wordprocessingDrawing" xmlns:wp="http://schemas.openxmlformats.org/drawingml/2006/wordprocessingDrawing" xmlns:w10="urn:schemas-microsoft-com:office:word" xmlns:w="http://schemas.openxmlformats.org/wordprocessingml/2006/main" xmlns:w14="http://schemas.microsoft.com/office/word/2010/wordml" xmlns:w15="http://schemas.microsoft.com/office/word/2012/wordml" xmlns:wpg="http://schemas.microsoft.com/office/word/2010/wordprocessingGroup" xmlns:wpi="http://schemas.microsoft.com/office/word/2010/wordprocessingInk" xmlns:wne="http://schemas.microsoft.com/office/word/2006/wordml" xmlns:wps="http://schemas.microsoft.com/office/word/2010/wordprocessingShape" mc:Ignorable="w14 w15 wp14">
+<w:footnotes xmlns:wpc="http://schemas.microsoft.com/office/word/2010/wordprocessingCanvas" xmlns:mc="http://schemas.openxmlformats.org/markup-compatibility/2006" xmlns:o="urn:schemas-microsoft-com:office:office" xmlns:r="http://schemas.openxmlformats.org/officeDocument/2006/relationships" xmlns:m="http://schemas.openxmlformats.org/officeDocument/2006/math" xmlns:v="urn:schemas-microsoft-com:vml" xmlns:wp14="http://schemas.microsoft.com/office/word/2010/wordprocessingDrawing" xmlns:wp="http://schemas.openxmlformats.org/drawingml/2006/wordprocessingDrawing" xmlns:w10="urn:schemas-microsoft-com:office:word" xmlns:w="http://schemas.openxmlformats.org/wordprocessingml/2006/main" xmlns:w14="http://schemas.microsoft.com/office/word/2010/wordml" xmlns:wpg="http://schemas.microsoft.com/office/word/2010/wordprocessingGroup" xmlns:wpi="http://schemas.microsoft.com/office/word/2010/wordprocessingInk" xmlns:wne="http://schemas.microsoft.com/office/word/2006/wordml" xmlns:wps="http://schemas.microsoft.com/office/word/2010/wordprocessingShape" mc:Ignorable="w14 wp14">
   <w:footnote w:type="separator" w:id="-1">
     <w:p>
       <w:pPr>
@@ -1858,7 +2566,7 @@
 </file>
 
 <file path=word/header1.xml><?xml version="1.0" encoding="utf-8"?>
-<w:hdr xmlns:wpc="http://schemas.microsoft.com/office/word/2010/wordprocessingCanvas" xmlns:mc="http://schemas.openxmlformats.org/markup-compatibility/2006" xmlns:o="urn:schemas-microsoft-com:office:office" xmlns:r="http://schemas.openxmlformats.org/officeDocument/2006/relationships" xmlns:m="http://schemas.openxmlformats.org/officeDocument/2006/math" xmlns:v="urn:schemas-microsoft-com:vml" xmlns:wp14="http://schemas.microsoft.com/office/word/2010/wordprocessingDrawing" xmlns:wp="http://schemas.openxmlformats.org/drawingml/2006/wordprocessingDrawing" xmlns:w10="urn:schemas-microsoft-com:office:word" xmlns:w="http://schemas.openxmlformats.org/wordprocessingml/2006/main" xmlns:w14="http://schemas.microsoft.com/office/word/2010/wordml" xmlns:w15="http://schemas.microsoft.com/office/word/2012/wordml" xmlns:wpg="http://schemas.microsoft.com/office/word/2010/wordprocessingGroup" xmlns:wpi="http://schemas.microsoft.com/office/word/2010/wordprocessingInk" xmlns:wne="http://schemas.microsoft.com/office/word/2006/wordml" xmlns:wps="http://schemas.microsoft.com/office/word/2010/wordprocessingShape" mc:Ignorable="w14 w15 wp14">
+<w:hdr xmlns:wpc="http://schemas.microsoft.com/office/word/2010/wordprocessingCanvas" xmlns:mc="http://schemas.openxmlformats.org/markup-compatibility/2006" xmlns:o="urn:schemas-microsoft-com:office:office" xmlns:r="http://schemas.openxmlformats.org/officeDocument/2006/relationships" xmlns:m="http://schemas.openxmlformats.org/officeDocument/2006/math" xmlns:v="urn:schemas-microsoft-com:vml" xmlns:wp14="http://schemas.microsoft.com/office/word/2010/wordprocessingDrawing" xmlns:wp="http://schemas.openxmlformats.org/drawingml/2006/wordprocessingDrawing" xmlns:w10="urn:schemas-microsoft-com:office:word" xmlns:w="http://schemas.openxmlformats.org/wordprocessingml/2006/main" xmlns:w14="http://schemas.microsoft.com/office/word/2010/wordml" xmlns:wpg="http://schemas.microsoft.com/office/word/2010/wordprocessingGroup" xmlns:wpi="http://schemas.microsoft.com/office/word/2010/wordprocessingInk" xmlns:wne="http://schemas.microsoft.com/office/word/2006/wordml" xmlns:wps="http://schemas.microsoft.com/office/word/2010/wordprocessingShape" mc:Ignorable="w14 wp14">
   <w:p>
     <w:pPr>
       <w:pStyle w:val="Header"/>
@@ -1868,8 +2576,13 @@
     </w:r>
     <w:r>
       <w:tab/>
-      <w:t>Jason Balog</w:t>
+      <w:t xml:space="preserve">Jason </w:t>
     </w:r>
+    <w:proofErr w:type="spellStart"/>
+    <w:r>
+      <w:t>Balog</w:t>
+    </w:r>
+    <w:proofErr w:type="spellEnd"/>
   </w:p>
   <w:p>
     <w:pPr>
@@ -1880,8 +2593,13 @@
     </w:r>
     <w:r>
       <w:tab/>
-      <w:t>Shayne Linhart</w:t>
+      <w:t xml:space="preserve">Shayne </w:t>
     </w:r>
+    <w:proofErr w:type="spellStart"/>
+    <w:r>
+      <w:t>Linhart</w:t>
+    </w:r>
+    <w:proofErr w:type="spellEnd"/>
   </w:p>
   <w:p>
     <w:pPr>
@@ -1904,7 +2622,7 @@
 </file>
 
 <file path=word/styles.xml><?xml version="1.0" encoding="utf-8"?>
-<w:styles xmlns:mc="http://schemas.openxmlformats.org/markup-compatibility/2006" xmlns:r="http://schemas.openxmlformats.org/officeDocument/2006/relationships" xmlns:w="http://schemas.openxmlformats.org/wordprocessingml/2006/main" xmlns:w14="http://schemas.microsoft.com/office/word/2010/wordml" xmlns:w15="http://schemas.microsoft.com/office/word/2012/wordml" mc:Ignorable="w14 w15">
+<w:styles xmlns:mc="http://schemas.openxmlformats.org/markup-compatibility/2006" xmlns:r="http://schemas.openxmlformats.org/officeDocument/2006/relationships" xmlns:w="http://schemas.openxmlformats.org/wordprocessingml/2006/main" xmlns:w14="http://schemas.microsoft.com/office/word/2010/wordml" mc:Ignorable="w14">
   <w:docDefaults>
     <w:rPrDefault>
       <w:rPr>
@@ -1920,378 +2638,144 @@
       </w:pPr>
     </w:pPrDefault>
   </w:docDefaults>
-  <w:latentStyles w:defLockedState="0" w:defUIPriority="99" w:defSemiHidden="0" w:defUnhideWhenUsed="0" w:defQFormat="0" w:count="371">
-    <w:lsdException w:name="Normal" w:uiPriority="0" w:qFormat="1"/>
-    <w:lsdException w:name="heading 1" w:uiPriority="9" w:qFormat="1"/>
-    <w:lsdException w:name="heading 2" w:semiHidden="1" w:uiPriority="9" w:unhideWhenUsed="1" w:qFormat="1"/>
-    <w:lsdException w:name="heading 3" w:semiHidden="1" w:uiPriority="9" w:unhideWhenUsed="1" w:qFormat="1"/>
-    <w:lsdException w:name="heading 4" w:semiHidden="1" w:uiPriority="9" w:unhideWhenUsed="1" w:qFormat="1"/>
-    <w:lsdException w:name="heading 5" w:semiHidden="1" w:uiPriority="9" w:unhideWhenUsed="1" w:qFormat="1"/>
-    <w:lsdException w:name="heading 6" w:semiHidden="1" w:uiPriority="9" w:unhideWhenUsed="1" w:qFormat="1"/>
-    <w:lsdException w:name="heading 7" w:semiHidden="1" w:uiPriority="9" w:unhideWhenUsed="1" w:qFormat="1"/>
-    <w:lsdException w:name="heading 8" w:semiHidden="1" w:uiPriority="9" w:unhideWhenUsed="1" w:qFormat="1"/>
-    <w:lsdException w:name="heading 9" w:semiHidden="1" w:uiPriority="9" w:unhideWhenUsed="1" w:qFormat="1"/>
-    <w:lsdException w:name="index 1" w:semiHidden="1" w:unhideWhenUsed="1"/>
-    <w:lsdException w:name="index 2" w:semiHidden="1" w:unhideWhenUsed="1"/>
-    <w:lsdException w:name="index 3" w:semiHidden="1" w:unhideWhenUsed="1"/>
-    <w:lsdException w:name="index 4" w:semiHidden="1" w:unhideWhenUsed="1"/>
-    <w:lsdException w:name="index 5" w:semiHidden="1" w:unhideWhenUsed="1"/>
-    <w:lsdException w:name="index 6" w:semiHidden="1" w:unhideWhenUsed="1"/>
-    <w:lsdException w:name="index 7" w:semiHidden="1" w:unhideWhenUsed="1"/>
-    <w:lsdException w:name="index 8" w:semiHidden="1" w:unhideWhenUsed="1"/>
-    <w:lsdException w:name="index 9" w:semiHidden="1" w:unhideWhenUsed="1"/>
-    <w:lsdException w:name="toc 1" w:semiHidden="1" w:uiPriority="39" w:unhideWhenUsed="1"/>
-    <w:lsdException w:name="toc 2" w:semiHidden="1" w:uiPriority="39" w:unhideWhenUsed="1"/>
-    <w:lsdException w:name="toc 3" w:semiHidden="1" w:uiPriority="39" w:unhideWhenUsed="1"/>
-    <w:lsdException w:name="toc 4" w:semiHidden="1" w:uiPriority="39" w:unhideWhenUsed="1"/>
-    <w:lsdException w:name="toc 5" w:semiHidden="1" w:uiPriority="39" w:unhideWhenUsed="1"/>
-    <w:lsdException w:name="toc 6" w:semiHidden="1" w:uiPriority="39" w:unhideWhenUsed="1"/>
-    <w:lsdException w:name="toc 7" w:semiHidden="1" w:uiPriority="39" w:unhideWhenUsed="1"/>
-    <w:lsdException w:name="toc 8" w:semiHidden="1" w:uiPriority="39" w:unhideWhenUsed="1"/>
-    <w:lsdException w:name="toc 9" w:semiHidden="1" w:uiPriority="39" w:unhideWhenUsed="1"/>
-    <w:lsdException w:name="Normal Indent" w:semiHidden="1" w:unhideWhenUsed="1"/>
-    <w:lsdException w:name="footnote text" w:semiHidden="1" w:unhideWhenUsed="1"/>
-    <w:lsdException w:name="annotation text" w:semiHidden="1" w:unhideWhenUsed="1"/>
-    <w:lsdException w:name="header" w:semiHidden="1" w:unhideWhenUsed="1"/>
-    <w:lsdException w:name="footer" w:semiHidden="1" w:unhideWhenUsed="1"/>
-    <w:lsdException w:name="index heading" w:semiHidden="1" w:unhideWhenUsed="1"/>
-    <w:lsdException w:name="caption" w:semiHidden="1" w:uiPriority="35" w:unhideWhenUsed="1" w:qFormat="1"/>
-    <w:lsdException w:name="table of figures" w:semiHidden="1" w:unhideWhenUsed="1"/>
-    <w:lsdException w:name="envelope address" w:semiHidden="1" w:unhideWhenUsed="1"/>
-    <w:lsdException w:name="envelope return" w:semiHidden="1" w:unhideWhenUsed="1"/>
-    <w:lsdException w:name="footnote reference" w:semiHidden="1" w:unhideWhenUsed="1"/>
-    <w:lsdException w:name="annotation reference" w:semiHidden="1" w:unhideWhenUsed="1"/>
-    <w:lsdException w:name="line number" w:semiHidden="1" w:unhideWhenUsed="1"/>
-    <w:lsdException w:name="page number" w:semiHidden="1" w:unhideWhenUsed="1"/>
-    <w:lsdException w:name="endnote reference" w:semiHidden="1" w:unhideWhenUsed="1"/>
-    <w:lsdException w:name="endnote text" w:semiHidden="1" w:unhideWhenUsed="1"/>
-    <w:lsdException w:name="table of authorities" w:semiHidden="1" w:unhideWhenUsed="1"/>
-    <w:lsdException w:name="macro" w:semiHidden="1" w:unhideWhenUsed="1"/>
-    <w:lsdException w:name="toa heading" w:semiHidden="1" w:unhideWhenUsed="1"/>
-    <w:lsdException w:name="List" w:semiHidden="1" w:unhideWhenUsed="1"/>
-    <w:lsdException w:name="List Bullet" w:semiHidden="1" w:unhideWhenUsed="1"/>
-    <w:lsdException w:name="List Number" w:semiHidden="1" w:unhideWhenUsed="1"/>
-    <w:lsdException w:name="List 2" w:semiHidden="1" w:unhideWhenUsed="1"/>
-    <w:lsdException w:name="List 3" w:semiHidden="1" w:unhideWhenUsed="1"/>
-    <w:lsdException w:name="List 4" w:semiHidden="1" w:unhideWhenUsed="1"/>
-    <w:lsdException w:name="List 5" w:semiHidden="1" w:unhideWhenUsed="1"/>
-    <w:lsdException w:name="List Bullet 2" w:semiHidden="1" w:unhideWhenUsed="1"/>
-    <w:lsdException w:name="List Bullet 3" w:semiHidden="1" w:unhideWhenUsed="1"/>
-    <w:lsdException w:name="List Bullet 4" w:semiHidden="1" w:unhideWhenUsed="1"/>
-    <w:lsdException w:name="List Bullet 5" w:semiHidden="1" w:unhideWhenUsed="1"/>
-    <w:lsdException w:name="List Number 2" w:semiHidden="1" w:unhideWhenUsed="1"/>
-    <w:lsdException w:name="List Number 3" w:semiHidden="1" w:unhideWhenUsed="1"/>
-    <w:lsdException w:name="List Number 4" w:semiHidden="1" w:unhideWhenUsed="1"/>
-    <w:lsdException w:name="List Number 5" w:semiHidden="1" w:unhideWhenUsed="1"/>
-    <w:lsdException w:name="Title" w:uiPriority="10" w:qFormat="1"/>
-    <w:lsdException w:name="Closing" w:semiHidden="1" w:unhideWhenUsed="1"/>
-    <w:lsdException w:name="Signature" w:semiHidden="1" w:unhideWhenUsed="1"/>
-    <w:lsdException w:name="Default Paragraph Font" w:semiHidden="1" w:uiPriority="1" w:unhideWhenUsed="1"/>
-    <w:lsdException w:name="Body Text" w:semiHidden="1" w:unhideWhenUsed="1"/>
-    <w:lsdException w:name="Body Text Indent" w:semiHidden="1" w:unhideWhenUsed="1"/>
-    <w:lsdException w:name="List Continue" w:semiHidden="1" w:unhideWhenUsed="1"/>
-    <w:lsdException w:name="List Continue 2" w:semiHidden="1" w:unhideWhenUsed="1"/>
-    <w:lsdException w:name="List Continue 3" w:semiHidden="1" w:unhideWhenUsed="1"/>
-    <w:lsdException w:name="List Continue 4" w:semiHidden="1" w:unhideWhenUsed="1"/>
-    <w:lsdException w:name="List Continue 5" w:semiHidden="1" w:unhideWhenUsed="1"/>
-    <w:lsdException w:name="Message Header" w:semiHidden="1" w:unhideWhenUsed="1"/>
-    <w:lsdException w:name="Subtitle" w:uiPriority="11" w:qFormat="1"/>
-    <w:lsdException w:name="Salutation" w:semiHidden="1" w:unhideWhenUsed="1"/>
-    <w:lsdException w:name="Date" w:semiHidden="1" w:unhideWhenUsed="1"/>
-    <w:lsdException w:name="Body Text First Indent" w:semiHidden="1" w:unhideWhenUsed="1"/>
-    <w:lsdException w:name="Body Text First Indent 2" w:semiHidden="1" w:unhideWhenUsed="1"/>
-    <w:lsdException w:name="Note Heading" w:semiHidden="1" w:unhideWhenUsed="1"/>
-    <w:lsdException w:name="Body Text 2" w:semiHidden="1" w:unhideWhenUsed="1"/>
-    <w:lsdException w:name="Body Text 3" w:semiHidden="1" w:unhideWhenUsed="1"/>
-    <w:lsdException w:name="Body Text Indent 2" w:semiHidden="1" w:unhideWhenUsed="1"/>
-    <w:lsdException w:name="Body Text Indent 3" w:semiHidden="1" w:unhideWhenUsed="1"/>
-    <w:lsdException w:name="Block Text" w:semiHidden="1" w:unhideWhenUsed="1"/>
-    <w:lsdException w:name="Hyperlink" w:semiHidden="1" w:unhideWhenUsed="1"/>
-    <w:lsdException w:name="FollowedHyperlink" w:semiHidden="1" w:unhideWhenUsed="1"/>
-    <w:lsdException w:name="Strong" w:uiPriority="22" w:qFormat="1"/>
-    <w:lsdException w:name="Emphasis" w:uiPriority="20" w:qFormat="1"/>
-    <w:lsdException w:name="Document Map" w:semiHidden="1" w:unhideWhenUsed="1"/>
-    <w:lsdException w:name="Plain Text" w:semiHidden="1" w:unhideWhenUsed="1"/>
-    <w:lsdException w:name="E-mail Signature" w:semiHidden="1" w:unhideWhenUsed="1"/>
-    <w:lsdException w:name="HTML Top of Form" w:semiHidden="1" w:unhideWhenUsed="1"/>
-    <w:lsdException w:name="HTML Bottom of Form" w:semiHidden="1" w:unhideWhenUsed="1"/>
-    <w:lsdException w:name="Normal (Web)" w:semiHidden="1" w:unhideWhenUsed="1"/>
-    <w:lsdException w:name="HTML Acronym" w:semiHidden="1" w:unhideWhenUsed="1"/>
-    <w:lsdException w:name="HTML Address" w:semiHidden="1" w:unhideWhenUsed="1"/>
-    <w:lsdException w:name="HTML Cite" w:semiHidden="1" w:unhideWhenUsed="1"/>
-    <w:lsdException w:name="HTML Code" w:semiHidden="1" w:unhideWhenUsed="1"/>
-    <w:lsdException w:name="HTML Definition" w:semiHidden="1" w:unhideWhenUsed="1"/>
-    <w:lsdException w:name="HTML Keyboard" w:semiHidden="1" w:unhideWhenUsed="1"/>
-    <w:lsdException w:name="HTML Preformatted" w:semiHidden="1" w:unhideWhenUsed="1"/>
-    <w:lsdException w:name="HTML Sample" w:semiHidden="1" w:unhideWhenUsed="1"/>
-    <w:lsdException w:name="HTML Typewriter" w:semiHidden="1" w:unhideWhenUsed="1"/>
-    <w:lsdException w:name="HTML Variable" w:semiHidden="1" w:unhideWhenUsed="1"/>
-    <w:lsdException w:name="Normal Table" w:semiHidden="1" w:unhideWhenUsed="1"/>
-    <w:lsdException w:name="annotation subject" w:semiHidden="1" w:unhideWhenUsed="1"/>
-    <w:lsdException w:name="No List" w:semiHidden="1" w:unhideWhenUsed="1"/>
-    <w:lsdException w:name="Outline List 1" w:semiHidden="1" w:unhideWhenUsed="1"/>
-    <w:lsdException w:name="Outline List 2" w:semiHidden="1" w:unhideWhenUsed="1"/>
-    <w:lsdException w:name="Outline List 3" w:semiHidden="1" w:unhideWhenUsed="1"/>
-    <w:lsdException w:name="Table Simple 1" w:semiHidden="1" w:unhideWhenUsed="1"/>
-    <w:lsdException w:name="Table Simple 2" w:semiHidden="1" w:unhideWhenUsed="1"/>
-    <w:lsdException w:name="Table Simple 3" w:semiHidden="1" w:unhideWhenUsed="1"/>
-    <w:lsdException w:name="Table Classic 1" w:semiHidden="1" w:unhideWhenUsed="1"/>
-    <w:lsdException w:name="Table Classic 2" w:semiHidden="1" w:unhideWhenUsed="1"/>
-    <w:lsdException w:name="Table Classic 3" w:semiHidden="1" w:unhideWhenUsed="1"/>
-    <w:lsdException w:name="Table Classic 4" w:semiHidden="1" w:unhideWhenUsed="1"/>
-    <w:lsdException w:name="Table Colorful 1" w:semiHidden="1" w:unhideWhenUsed="1"/>
-    <w:lsdException w:name="Table Colorful 2" w:semiHidden="1" w:unhideWhenUsed="1"/>
-    <w:lsdException w:name="Table Colorful 3" w:semiHidden="1" w:unhideWhenUsed="1"/>
-    <w:lsdException w:name="Table Columns 1" w:semiHidden="1" w:unhideWhenUsed="1"/>
-    <w:lsdException w:name="Table Columns 2" w:semiHidden="1" w:unhideWhenUsed="1"/>
-    <w:lsdException w:name="Table Columns 3" w:semiHidden="1" w:unhideWhenUsed="1"/>
-    <w:lsdException w:name="Table Columns 4" w:semiHidden="1" w:unhideWhenUsed="1"/>
-    <w:lsdException w:name="Table Columns 5" w:semiHidden="1" w:unhideWhenUsed="1"/>
-    <w:lsdException w:name="Table Grid 1" w:semiHidden="1" w:unhideWhenUsed="1"/>
-    <w:lsdException w:name="Table Grid 2" w:semiHidden="1" w:unhideWhenUsed="1"/>
-    <w:lsdException w:name="Table Grid 3" w:semiHidden="1" w:unhideWhenUsed="1"/>
-    <w:lsdException w:name="Table Grid 4" w:semiHidden="1" w:unhideWhenUsed="1"/>
-    <w:lsdException w:name="Table Grid 5" w:semiHidden="1" w:unhideWhenUsed="1"/>
-    <w:lsdException w:name="Table Grid 6" w:semiHidden="1" w:unhideWhenUsed="1"/>
-    <w:lsdException w:name="Table Grid 7" w:semiHidden="1" w:unhideWhenUsed="1"/>
-    <w:lsdException w:name="Table Grid 8" w:semiHidden="1" w:unhideWhenUsed="1"/>
-    <w:lsdException w:name="Table List 1" w:semiHidden="1" w:unhideWhenUsed="1"/>
-    <w:lsdException w:name="Table List 2" w:semiHidden="1" w:unhideWhenUsed="1"/>
-    <w:lsdException w:name="Table List 3" w:semiHidden="1" w:unhideWhenUsed="1"/>
-    <w:lsdException w:name="Table List 4" w:semiHidden="1" w:unhideWhenUsed="1"/>
-    <w:lsdException w:name="Table List 5" w:semiHidden="1" w:unhideWhenUsed="1"/>
-    <w:lsdException w:name="Table List 6" w:semiHidden="1" w:unhideWhenUsed="1"/>
-    <w:lsdException w:name="Table List 7" w:semiHidden="1" w:unhideWhenUsed="1"/>
-    <w:lsdException w:name="Table List 8" w:semiHidden="1" w:unhideWhenUsed="1"/>
-    <w:lsdException w:name="Table 3D effects 1" w:semiHidden="1" w:unhideWhenUsed="1"/>
-    <w:lsdException w:name="Table 3D effects 2" w:semiHidden="1" w:unhideWhenUsed="1"/>
-    <w:lsdException w:name="Table 3D effects 3" w:semiHidden="1" w:unhideWhenUsed="1"/>
-    <w:lsdException w:name="Table Contemporary" w:semiHidden="1" w:unhideWhenUsed="1"/>
-    <w:lsdException w:name="Table Elegant" w:semiHidden="1" w:unhideWhenUsed="1"/>
-    <w:lsdException w:name="Table Professional" w:semiHidden="1" w:unhideWhenUsed="1"/>
-    <w:lsdException w:name="Table Subtle 1" w:semiHidden="1" w:unhideWhenUsed="1"/>
-    <w:lsdException w:name="Table Subtle 2" w:semiHidden="1" w:unhideWhenUsed="1"/>
-    <w:lsdException w:name="Table Web 1" w:semiHidden="1" w:unhideWhenUsed="1"/>
-    <w:lsdException w:name="Table Web 2" w:semiHidden="1" w:unhideWhenUsed="1"/>
-    <w:lsdException w:name="Table Web 3" w:semiHidden="1" w:unhideWhenUsed="1"/>
-    <w:lsdException w:name="Balloon Text" w:semiHidden="1" w:unhideWhenUsed="1"/>
-    <w:lsdException w:name="Table Grid" w:uiPriority="59"/>
-    <w:lsdException w:name="Table Theme" w:semiHidden="1" w:unhideWhenUsed="1"/>
-    <w:lsdException w:name="Placeholder Text" w:semiHidden="1"/>
-    <w:lsdException w:name="No Spacing" w:uiPriority="1" w:qFormat="1"/>
-    <w:lsdException w:name="Light Shading" w:uiPriority="60"/>
-    <w:lsdException w:name="Light List" w:uiPriority="61"/>
-    <w:lsdException w:name="Light Grid" w:uiPriority="62"/>
-    <w:lsdException w:name="Medium Shading 1" w:uiPriority="63"/>
-    <w:lsdException w:name="Medium Shading 2" w:uiPriority="64"/>
-    <w:lsdException w:name="Medium List 1" w:uiPriority="65"/>
-    <w:lsdException w:name="Medium List 2" w:uiPriority="66"/>
-    <w:lsdException w:name="Medium Grid 1" w:uiPriority="67"/>
-    <w:lsdException w:name="Medium Grid 2" w:uiPriority="68"/>
-    <w:lsdException w:name="Medium Grid 3" w:uiPriority="69"/>
-    <w:lsdException w:name="Dark List" w:uiPriority="70"/>
-    <w:lsdException w:name="Colorful Shading" w:uiPriority="71"/>
-    <w:lsdException w:name="Colorful List" w:uiPriority="72"/>
-    <w:lsdException w:name="Colorful Grid" w:uiPriority="73"/>
-    <w:lsdException w:name="Light Shading Accent 1" w:uiPriority="60"/>
-    <w:lsdException w:name="Light List Accent 1" w:uiPriority="61"/>
-    <w:lsdException w:name="Light Grid Accent 1" w:uiPriority="62"/>
-    <w:lsdException w:name="Medium Shading 1 Accent 1" w:uiPriority="63"/>
-    <w:lsdException w:name="Medium Shading 2 Accent 1" w:uiPriority="64"/>
-    <w:lsdException w:name="Medium List 1 Accent 1" w:uiPriority="65"/>
-    <w:lsdException w:name="Revision" w:semiHidden="1"/>
-    <w:lsdException w:name="List Paragraph" w:uiPriority="34" w:qFormat="1"/>
-    <w:lsdException w:name="Quote" w:uiPriority="29" w:qFormat="1"/>
-    <w:lsdException w:name="Intense Quote" w:uiPriority="30" w:qFormat="1"/>
-    <w:lsdException w:name="Medium List 2 Accent 1" w:uiPriority="66"/>
-    <w:lsdException w:name="Medium Grid 1 Accent 1" w:uiPriority="67"/>
-    <w:lsdException w:name="Medium Grid 2 Accent 1" w:uiPriority="68"/>
-    <w:lsdException w:name="Medium Grid 3 Accent 1" w:uiPriority="69"/>
-    <w:lsdException w:name="Dark List Accent 1" w:uiPriority="70"/>
-    <w:lsdException w:name="Colorful Shading Accent 1" w:uiPriority="71"/>
-    <w:lsdException w:name="Colorful List Accent 1" w:uiPriority="72"/>
-    <w:lsdException w:name="Colorful Grid Accent 1" w:uiPriority="73"/>
-    <w:lsdException w:name="Light Shading Accent 2" w:uiPriority="60"/>
-    <w:lsdException w:name="Light List Accent 2" w:uiPriority="61"/>
-    <w:lsdException w:name="Light Grid Accent 2" w:uiPriority="62"/>
-    <w:lsdException w:name="Medium Shading 1 Accent 2" w:uiPriority="63"/>
-    <w:lsdException w:name="Medium Shading 2 Accent 2" w:uiPriority="64"/>
-    <w:lsdException w:name="Medium List 1 Accent 2" w:uiPriority="65"/>
-    <w:lsdException w:name="Medium List 2 Accent 2" w:uiPriority="66"/>
-    <w:lsdException w:name="Medium Grid 1 Accent 2" w:uiPriority="67"/>
-    <w:lsdException w:name="Medium Grid 2 Accent 2" w:uiPriority="68"/>
-    <w:lsdException w:name="Medium Grid 3 Accent 2" w:uiPriority="69"/>
-    <w:lsdException w:name="Dark List Accent 2" w:uiPriority="70"/>
-    <w:lsdException w:name="Colorful Shading Accent 2" w:uiPriority="71"/>
-    <w:lsdException w:name="Colorful List Accent 2" w:uiPriority="72"/>
-    <w:lsdException w:name="Colorful Grid Accent 2" w:uiPriority="73"/>
-    <w:lsdException w:name="Light Shading Accent 3" w:uiPriority="60"/>
-    <w:lsdException w:name="Light List Accent 3" w:uiPriority="61"/>
-    <w:lsdException w:name="Light Grid Accent 3" w:uiPriority="62"/>
-    <w:lsdException w:name="Medium Shading 1 Accent 3" w:uiPriority="63"/>
-    <w:lsdException w:name="Medium Shading 2 Accent 3" w:uiPriority="64"/>
-    <w:lsdException w:name="Medium List 1 Accent 3" w:uiPriority="65"/>
-    <w:lsdException w:name="Medium List 2 Accent 3" w:uiPriority="66"/>
-    <w:lsdException w:name="Medium Grid 1 Accent 3" w:uiPriority="67"/>
-    <w:lsdException w:name="Medium Grid 2 Accent 3" w:uiPriority="68"/>
-    <w:lsdException w:name="Medium Grid 3 Accent 3" w:uiPriority="69"/>
-    <w:lsdException w:name="Dark List Accent 3" w:uiPriority="70"/>
-    <w:lsdException w:name="Colorful Shading Accent 3" w:uiPriority="71"/>
-    <w:lsdException w:name="Colorful List Accent 3" w:uiPriority="72"/>
-    <w:lsdException w:name="Colorful Grid Accent 3" w:uiPriority="73"/>
-    <w:lsdException w:name="Light Shading Accent 4" w:uiPriority="60"/>
-    <w:lsdException w:name="Light List Accent 4" w:uiPriority="61"/>
-    <w:lsdException w:name="Light Grid Accent 4" w:uiPriority="62"/>
-    <w:lsdException w:name="Medium Shading 1 Accent 4" w:uiPriority="63"/>
-    <w:lsdException w:name="Medium Shading 2 Accent 4" w:uiPriority="64"/>
-    <w:lsdException w:name="Medium List 1 Accent 4" w:uiPriority="65"/>
-    <w:lsdException w:name="Medium List 2 Accent 4" w:uiPriority="66"/>
-    <w:lsdException w:name="Medium Grid 1 Accent 4" w:uiPriority="67"/>
-    <w:lsdException w:name="Medium Grid 2 Accent 4" w:uiPriority="68"/>
-    <w:lsdException w:name="Medium Grid 3 Accent 4" w:uiPriority="69"/>
-    <w:lsdException w:name="Dark List Accent 4" w:uiPriority="70"/>
-    <w:lsdException w:name="Colorful Shading Accent 4" w:uiPriority="71"/>
-    <w:lsdException w:name="Colorful List Accent 4" w:uiPriority="72"/>
-    <w:lsdException w:name="Colorful Grid Accent 4" w:uiPriority="73"/>
-    <w:lsdException w:name="Light Shading Accent 5" w:uiPriority="60"/>
-    <w:lsdException w:name="Light List Accent 5" w:uiPriority="61"/>
-    <w:lsdException w:name="Light Grid Accent 5" w:uiPriority="62"/>
-    <w:lsdException w:name="Medium Shading 1 Accent 5" w:uiPriority="63"/>
-    <w:lsdException w:name="Medium Shading 2 Accent 5" w:uiPriority="64"/>
-    <w:lsdException w:name="Medium List 1 Accent 5" w:uiPriority="65"/>
-    <w:lsdException w:name="Medium List 2 Accent 5" w:uiPriority="66"/>
-    <w:lsdException w:name="Medium Grid 1 Accent 5" w:uiPriority="67"/>
-    <w:lsdException w:name="Medium Grid 2 Accent 5" w:uiPriority="68"/>
-    <w:lsdException w:name="Medium Grid 3 Accent 5" w:uiPriority="69"/>
-    <w:lsdException w:name="Dark List Accent 5" w:uiPriority="70"/>
-    <w:lsdException w:name="Colorful Shading Accent 5" w:uiPriority="71"/>
-    <w:lsdException w:name="Colorful List Accent 5" w:uiPriority="72"/>
-    <w:lsdException w:name="Colorful Grid Accent 5" w:uiPriority="73"/>
-    <w:lsdException w:name="Light Shading Accent 6" w:uiPriority="60"/>
-    <w:lsdException w:name="Light List Accent 6" w:uiPriority="61"/>
-    <w:lsdException w:name="Light Grid Accent 6" w:uiPriority="62"/>
-    <w:lsdException w:name="Medium Shading 1 Accent 6" w:uiPriority="63"/>
-    <w:lsdException w:name="Medium Shading 2 Accent 6" w:uiPriority="64"/>
-    <w:lsdException w:name="Medium List 1 Accent 6" w:uiPriority="65"/>
-    <w:lsdException w:name="Medium List 2 Accent 6" w:uiPriority="66"/>
-    <w:lsdException w:name="Medium Grid 1 Accent 6" w:uiPriority="67"/>
-    <w:lsdException w:name="Medium Grid 2 Accent 6" w:uiPriority="68"/>
-    <w:lsdException w:name="Medium Grid 3 Accent 6" w:uiPriority="69"/>
-    <w:lsdException w:name="Dark List Accent 6" w:uiPriority="70"/>
-    <w:lsdException w:name="Colorful Shading Accent 6" w:uiPriority="71"/>
-    <w:lsdException w:name="Colorful List Accent 6" w:uiPriority="72"/>
-    <w:lsdException w:name="Colorful Grid Accent 6" w:uiPriority="73"/>
-    <w:lsdException w:name="Subtle Emphasis" w:uiPriority="19" w:qFormat="1"/>
-    <w:lsdException w:name="Intense Emphasis" w:uiPriority="21" w:qFormat="1"/>
-    <w:lsdException w:name="Subtle Reference" w:uiPriority="31" w:qFormat="1"/>
-    <w:lsdException w:name="Intense Reference" w:uiPriority="32" w:qFormat="1"/>
-    <w:lsdException w:name="Book Title" w:uiPriority="33" w:qFormat="1"/>
-    <w:lsdException w:name="Bibliography" w:semiHidden="1" w:uiPriority="37" w:unhideWhenUsed="1"/>
-    <w:lsdException w:name="TOC Heading" w:semiHidden="1" w:uiPriority="39" w:unhideWhenUsed="1" w:qFormat="1"/>
-    <w:lsdException w:name="Plain Table 1" w:uiPriority="41"/>
-    <w:lsdException w:name="Plain Table 2" w:uiPriority="42"/>
-    <w:lsdException w:name="Plain Table 3" w:uiPriority="43"/>
-    <w:lsdException w:name="Plain Table 4" w:uiPriority="44"/>
-    <w:lsdException w:name="Plain Table 5" w:uiPriority="45"/>
-    <w:lsdException w:name="Grid Table Light" w:uiPriority="40"/>
-    <w:lsdException w:name="Grid Table 1 Light" w:uiPriority="46"/>
-    <w:lsdException w:name="Grid Table 2" w:uiPriority="47"/>
-    <w:lsdException w:name="Grid Table 3" w:uiPriority="48"/>
-    <w:lsdException w:name="Grid Table 4" w:uiPriority="49"/>
-    <w:lsdException w:name="Grid Table 5 Dark" w:uiPriority="50"/>
-    <w:lsdException w:name="Grid Table 6 Colorful" w:uiPriority="51"/>
-    <w:lsdException w:name="Grid Table 7 Colorful" w:uiPriority="52"/>
-    <w:lsdException w:name="Grid Table 1 Light Accent 1" w:uiPriority="46"/>
-    <w:lsdException w:name="Grid Table 2 Accent 1" w:uiPriority="47"/>
-    <w:lsdException w:name="Grid Table 3 Accent 1" w:uiPriority="48"/>
-    <w:lsdException w:name="Grid Table 4 Accent 1" w:uiPriority="49"/>
-    <w:lsdException w:name="Grid Table 5 Dark Accent 1" w:uiPriority="50"/>
-    <w:lsdException w:name="Grid Table 6 Colorful Accent 1" w:uiPriority="51"/>
-    <w:lsdException w:name="Grid Table 7 Colorful Accent 1" w:uiPriority="52"/>
-    <w:lsdException w:name="Grid Table 1 Light Accent 2" w:uiPriority="46"/>
-    <w:lsdException w:name="Grid Table 2 Accent 2" w:uiPriority="47"/>
-    <w:lsdException w:name="Grid Table 3 Accent 2" w:uiPriority="48"/>
-    <w:lsdException w:name="Grid Table 4 Accent 2" w:uiPriority="49"/>
-    <w:lsdException w:name="Grid Table 5 Dark Accent 2" w:uiPriority="50"/>
-    <w:lsdException w:name="Grid Table 6 Colorful Accent 2" w:uiPriority="51"/>
-    <w:lsdException w:name="Grid Table 7 Colorful Accent 2" w:uiPriority="52"/>
-    <w:lsdException w:name="Grid Table 1 Light Accent 3" w:uiPriority="46"/>
-    <w:lsdException w:name="Grid Table 2 Accent 3" w:uiPriority="47"/>
-    <w:lsdException w:name="Grid Table 3 Accent 3" w:uiPriority="48"/>
-    <w:lsdException w:name="Grid Table 4 Accent 3" w:uiPriority="49"/>
-    <w:lsdException w:name="Grid Table 5 Dark Accent 3" w:uiPriority="50"/>
-    <w:lsdException w:name="Grid Table 6 Colorful Accent 3" w:uiPriority="51"/>
-    <w:lsdException w:name="Grid Table 7 Colorful Accent 3" w:uiPriority="52"/>
-    <w:lsdException w:name="Grid Table 1 Light Accent 4" w:uiPriority="46"/>
-    <w:lsdException w:name="Grid Table 2 Accent 4" w:uiPriority="47"/>
-    <w:lsdException w:name="Grid Table 3 Accent 4" w:uiPriority="48"/>
-    <w:lsdException w:name="Grid Table 4 Accent 4" w:uiPriority="49"/>
-    <w:lsdException w:name="Grid Table 5 Dark Accent 4" w:uiPriority="50"/>
-    <w:lsdException w:name="Grid Table 6 Colorful Accent 4" w:uiPriority="51"/>
-    <w:lsdException w:name="Grid Table 7 Colorful Accent 4" w:uiPriority="52"/>
-    <w:lsdException w:name="Grid Table 1 Light Accent 5" w:uiPriority="46"/>
-    <w:lsdException w:name="Grid Table 2 Accent 5" w:uiPriority="47"/>
-    <w:lsdException w:name="Grid Table 3 Accent 5" w:uiPriority="48"/>
-    <w:lsdException w:name="Grid Table 4 Accent 5" w:uiPriority="49"/>
-    <w:lsdException w:name="Grid Table 5 Dark Accent 5" w:uiPriority="50"/>
-    <w:lsdException w:name="Grid Table 6 Colorful Accent 5" w:uiPriority="51"/>
-    <w:lsdException w:name="Grid Table 7 Colorful Accent 5" w:uiPriority="52"/>
-    <w:lsdException w:name="Grid Table 1 Light Accent 6" w:uiPriority="46"/>
-    <w:lsdException w:name="Grid Table 2 Accent 6" w:uiPriority="47"/>
-    <w:lsdException w:name="Grid Table 3 Accent 6" w:uiPriority="48"/>
-    <w:lsdException w:name="Grid Table 4 Accent 6" w:uiPriority="49"/>
-    <w:lsdException w:name="Grid Table 5 Dark Accent 6" w:uiPriority="50"/>
-    <w:lsdException w:name="Grid Table 6 Colorful Accent 6" w:uiPriority="51"/>
-    <w:lsdException w:name="Grid Table 7 Colorful Accent 6" w:uiPriority="52"/>
-    <w:lsdException w:name="List Table 1 Light" w:uiPriority="46"/>
-    <w:lsdException w:name="List Table 2" w:uiPriority="47"/>
-    <w:lsdException w:name="List Table 3" w:uiPriority="48"/>
-    <w:lsdException w:name="List Table 4" w:uiPriority="49"/>
-    <w:lsdException w:name="List Table 5 Dark" w:uiPriority="50"/>
-    <w:lsdException w:name="List Table 6 Colorful" w:uiPriority="51"/>
-    <w:lsdException w:name="List Table 7 Colorful" w:uiPriority="52"/>
-    <w:lsdException w:name="List Table 1 Light Accent 1" w:uiPriority="46"/>
-    <w:lsdException w:name="List Table 2 Accent 1" w:uiPriority="47"/>
-    <w:lsdException w:name="List Table 3 Accent 1" w:uiPriority="48"/>
-    <w:lsdException w:name="List Table 4 Accent 1" w:uiPriority="49"/>
-    <w:lsdException w:name="List Table 5 Dark Accent 1" w:uiPriority="50"/>
-    <w:lsdException w:name="List Table 6 Colorful Accent 1" w:uiPriority="51"/>
-    <w:lsdException w:name="List Table 7 Colorful Accent 1" w:uiPriority="52"/>
-    <w:lsdException w:name="List Table 1 Light Accent 2" w:uiPriority="46"/>
-    <w:lsdException w:name="List Table 2 Accent 2" w:uiPriority="47"/>
-    <w:lsdException w:name="List Table 3 Accent 2" w:uiPriority="48"/>
-    <w:lsdException w:name="List Table 4 Accent 2" w:uiPriority="49"/>
-    <w:lsdException w:name="List Table 5 Dark Accent 2" w:uiPriority="50"/>
-    <w:lsdException w:name="List Table 6 Colorful Accent 2" w:uiPriority="51"/>
-    <w:lsdException w:name="List Table 7 Colorful Accent 2" w:uiPriority="52"/>
-    <w:lsdException w:name="List Table 1 Light Accent 3" w:uiPriority="46"/>
-    <w:lsdException w:name="List Table 2 Accent 3" w:uiPriority="47"/>
-    <w:lsdException w:name="List Table 3 Accent 3" w:uiPriority="48"/>
-    <w:lsdException w:name="List Table 4 Accent 3" w:uiPriority="49"/>
-    <w:lsdException w:name="List Table 5 Dark Accent 3" w:uiPriority="50"/>
-    <w:lsdException w:name="List Table 6 Colorful Accent 3" w:uiPriority="51"/>
-    <w:lsdException w:name="List Table 7 Colorful Accent 3" w:uiPriority="52"/>
-    <w:lsdException w:name="List Table 1 Light Accent 4" w:uiPriority="46"/>
-    <w:lsdException w:name="List Table 2 Accent 4" w:uiPriority="47"/>
-    <w:lsdException w:name="List Table 3 Accent 4" w:uiPriority="48"/>
-    <w:lsdException w:name="List Table 4 Accent 4" w:uiPriority="49"/>
-    <w:lsdException w:name="List Table 5 Dark Accent 4" w:uiPriority="50"/>
-    <w:lsdException w:name="List Table 6 Colorful Accent 4" w:uiPriority="51"/>
-    <w:lsdException w:name="List Table 7 Colorful Accent 4" w:uiPriority="52"/>
-    <w:lsdException w:name="List Table 1 Light Accent 5" w:uiPriority="46"/>
-    <w:lsdException w:name="List Table 2 Accent 5" w:uiPriority="47"/>
-    <w:lsdException w:name="List Table 3 Accent 5" w:uiPriority="48"/>
-    <w:lsdException w:name="List Table 4 Accent 5" w:uiPriority="49"/>
-    <w:lsdException w:name="List Table 5 Dark Accent 5" w:uiPriority="50"/>
-    <w:lsdException w:name="List Table 6 Colorful Accent 5" w:uiPriority="51"/>
-    <w:lsdException w:name="List Table 7 Colorful Accent 5" w:uiPriority="52"/>
-    <w:lsdException w:name="List Table 1 Light Accent 6" w:uiPriority="46"/>
-    <w:lsdException w:name="List Table 2 Accent 6" w:uiPriority="47"/>
-    <w:lsdException w:name="List Table 3 Accent 6" w:uiPriority="48"/>
-    <w:lsdException w:name="List Table 4 Accent 6" w:uiPriority="49"/>
-    <w:lsdException w:name="List Table 5 Dark Accent 6" w:uiPriority="50"/>
-    <w:lsdException w:name="List Table 6 Colorful Accent 6" w:uiPriority="51"/>
-    <w:lsdException w:name="List Table 7 Colorful Accent 6" w:uiPriority="52"/>
+  <w:latentStyles w:defLockedState="0" w:defUIPriority="99" w:defSemiHidden="1" w:defUnhideWhenUsed="1" w:defQFormat="0" w:count="267">
+    <w:lsdException w:name="Normal" w:semiHidden="0" w:uiPriority="0" w:unhideWhenUsed="0" w:qFormat="1"/>
+    <w:lsdException w:name="heading 1" w:semiHidden="0" w:uiPriority="9" w:unhideWhenUsed="0" w:qFormat="1"/>
+    <w:lsdException w:name="heading 2" w:uiPriority="9" w:qFormat="1"/>
+    <w:lsdException w:name="heading 3" w:uiPriority="9" w:qFormat="1"/>
+    <w:lsdException w:name="heading 4" w:uiPriority="9" w:qFormat="1"/>
+    <w:lsdException w:name="heading 5" w:uiPriority="9" w:qFormat="1"/>
+    <w:lsdException w:name="heading 6" w:uiPriority="9" w:qFormat="1"/>
+    <w:lsdException w:name="heading 7" w:uiPriority="9" w:qFormat="1"/>
+    <w:lsdException w:name="heading 8" w:uiPriority="9" w:qFormat="1"/>
+    <w:lsdException w:name="heading 9" w:uiPriority="9" w:qFormat="1"/>
+    <w:lsdException w:name="toc 1" w:uiPriority="39"/>
+    <w:lsdException w:name="toc 2" w:uiPriority="39"/>
+    <w:lsdException w:name="toc 3" w:uiPriority="39"/>
+    <w:lsdException w:name="toc 4" w:uiPriority="39"/>
+    <w:lsdException w:name="toc 5" w:uiPriority="39"/>
+    <w:lsdException w:name="toc 6" w:uiPriority="39"/>
+    <w:lsdException w:name="toc 7" w:uiPriority="39"/>
+    <w:lsdException w:name="toc 8" w:uiPriority="39"/>
+    <w:lsdException w:name="toc 9" w:uiPriority="39"/>
+    <w:lsdException w:name="caption" w:uiPriority="35" w:qFormat="1"/>
+    <w:lsdException w:name="Title" w:semiHidden="0" w:uiPriority="10" w:unhideWhenUsed="0" w:qFormat="1"/>
+    <w:lsdException w:name="Default Paragraph Font" w:uiPriority="1"/>
+    <w:lsdException w:name="Subtitle" w:semiHidden="0" w:uiPriority="11" w:unhideWhenUsed="0" w:qFormat="1"/>
+    <w:lsdException w:name="Strong" w:semiHidden="0" w:uiPriority="22" w:unhideWhenUsed="0" w:qFormat="1"/>
+    <w:lsdException w:name="Emphasis" w:semiHidden="0" w:uiPriority="20" w:unhideWhenUsed="0" w:qFormat="1"/>
+    <w:lsdException w:name="Table Grid" w:semiHidden="0" w:uiPriority="59" w:unhideWhenUsed="0"/>
+    <w:lsdException w:name="Placeholder Text" w:unhideWhenUsed="0"/>
+    <w:lsdException w:name="No Spacing" w:semiHidden="0" w:uiPriority="1" w:unhideWhenUsed="0" w:qFormat="1"/>
+    <w:lsdException w:name="Light Shading" w:semiHidden="0" w:uiPriority="60" w:unhideWhenUsed="0"/>
+    <w:lsdException w:name="Light List" w:semiHidden="0" w:uiPriority="61" w:unhideWhenUsed="0"/>
+    <w:lsdException w:name="Light Grid" w:semiHidden="0" w:uiPriority="62" w:unhideWhenUsed="0"/>
+    <w:lsdException w:name="Medium Shading 1" w:semiHidden="0" w:uiPriority="63" w:unhideWhenUsed="0"/>
+    <w:lsdException w:name="Medium Shading 2" w:semiHidden="0" w:uiPriority="64" w:unhideWhenUsed="0"/>
+    <w:lsdException w:name="Medium List 1" w:semiHidden="0" w:uiPriority="65" w:unhideWhenUsed="0"/>
+    <w:lsdException w:name="Medium List 2" w:semiHidden="0" w:uiPriority="66" w:unhideWhenUsed="0"/>
+    <w:lsdException w:name="Medium Grid 1" w:semiHidden="0" w:uiPriority="67" w:unhideWhenUsed="0"/>
+    <w:lsdException w:name="Medium Grid 2" w:semiHidden="0" w:uiPriority="68" w:unhideWhenUsed="0"/>
+    <w:lsdException w:name="Medium Grid 3" w:semiHidden="0" w:uiPriority="69" w:unhideWhenUsed="0"/>
+    <w:lsdException w:name="Dark List" w:semiHidden="0" w:uiPriority="70" w:unhideWhenUsed="0"/>
+    <w:lsdException w:name="Colorful Shading" w:semiHidden="0" w:uiPriority="71" w:unhideWhenUsed="0"/>
+    <w:lsdException w:name="Colorful List" w:semiHidden="0" w:uiPriority="72" w:unhideWhenUsed="0"/>
+    <w:lsdException w:name="Colorful Grid" w:semiHidden="0" w:uiPriority="73" w:unhideWhenUsed="0"/>
+    <w:lsdException w:name="Light Shading Accent 1" w:semiHidden="0" w:uiPriority="60" w:unhideWhenUsed="0"/>
+    <w:lsdException w:name="Light List Accent 1" w:semiHidden="0" w:uiPriority="61" w:unhideWhenUsed="0"/>
+    <w:lsdException w:name="Light Grid Accent 1" w:semiHidden="0" w:uiPriority="62" w:unhideWhenUsed="0"/>
+    <w:lsdException w:name="Medium Shading 1 Accent 1" w:semiHidden="0" w:uiPriority="63" w:unhideWhenUsed="0"/>
+    <w:lsdException w:name="Medium Shading 2 Accent 1" w:semiHidden="0" w:uiPriority="64" w:unhideWhenUsed="0"/>
+    <w:lsdException w:name="Medium List 1 Accent 1" w:semiHidden="0" w:uiPriority="65" w:unhideWhenUsed="0"/>
+    <w:lsdException w:name="Revision" w:unhideWhenUsed="0"/>
+    <w:lsdException w:name="List Paragraph" w:semiHidden="0" w:uiPriority="34" w:unhideWhenUsed="0" w:qFormat="1"/>
+    <w:lsdException w:name="Quote" w:semiHidden="0" w:uiPriority="29" w:unhideWhenUsed="0" w:qFormat="1"/>
+    <w:lsdException w:name="Intense Quote" w:semiHidden="0" w:uiPriority="30" w:unhideWhenUsed="0" w:qFormat="1"/>
+    <w:lsdException w:name="Medium List 2 Accent 1" w:semiHidden="0" w:uiPriority="66" w:unhideWhenUsed="0"/>
+    <w:lsdException w:name="Medium Grid 1 Accent 1" w:semiHidden="0" w:uiPriority="67" w:unhideWhenUsed="0"/>
+    <w:lsdException w:name="Medium Grid 2 Accent 1" w:semiHidden="0" w:uiPriority="68" w:unhideWhenUsed="0"/>
+    <w:lsdException w:name="Medium Grid 3 Accent 1" w:semiHidden="0" w:uiPriority="69" w:unhideWhenUsed="0"/>
+    <w:lsdException w:name="Dark List Accent 1" w:semiHidden="0" w:uiPriority="70" w:unhideWhenUsed="0"/>
+    <w:lsdException w:name="Colorful Shading Accent 1" w:semiHidden="0" w:uiPriority="71" w:unhideWhenUsed="0"/>
+    <w:lsdException w:name="Colorful List Accent 1" w:semiHidden="0" w:uiPriority="72" w:unhideWhenUsed="0"/>
+    <w:lsdException w:name="Colorful Grid Accent 1" w:semiHidden="0" w:uiPriority="73" w:unhideWhenUsed="0"/>
+    <w:lsdException w:name="Light Shading Accent 2" w:semiHidden="0" w:uiPriority="60" w:unhideWhenUsed="0"/>
+    <w:lsdException w:name="Light List Accent 2" w:semiHidden="0" w:uiPriority="61" w:unhideWhenUsed="0"/>
+    <w:lsdException w:name="Light Grid Accent 2" w:semiHidden="0" w:uiPriority="62" w:unhideWhenUsed="0"/>
+    <w:lsdException w:name="Medium Shading 1 Accent 2" w:semiHidden="0" w:uiPriority="63" w:unhideWhenUsed="0"/>
+    <w:lsdException w:name="Medium Shading 2 Accent 2" w:semiHidden="0" w:uiPriority="64" w:unhideWhenUsed="0"/>
+    <w:lsdException w:name="Medium List 1 Accent 2" w:semiHidden="0" w:uiPriority="65" w:unhideWhenUsed="0"/>
+    <w:lsdException w:name="Medium List 2 Accent 2" w:semiHidden="0" w:uiPriority="66" w:unhideWhenUsed="0"/>
+    <w:lsdException w:name="Medium Grid 1 Accent 2" w:semiHidden="0" w:uiPriority="67" w:unhideWhenUsed="0"/>
+    <w:lsdException w:name="Medium Grid 2 Accent 2" w:semiHidden="0" w:uiPriority="68" w:unhideWhenUsed="0"/>
+    <w:lsdException w:name="Medium Grid 3 Accent 2" w:semiHidden="0" w:uiPriority="69" w:unhideWhenUsed="0"/>
+    <w:lsdException w:name="Dark List Accent 2" w:semiHidden="0" w:uiPriority="70" w:unhideWhenUsed="0"/>
+    <w:lsdException w:name="Colorful Shading Accent 2" w:semiHidden="0" w:uiPriority="71" w:unhideWhenUsed="0"/>
+    <w:lsdException w:name="Colorful List Accent 2" w:semiHidden="0" w:uiPriority="72" w:unhideWhenUsed="0"/>
+    <w:lsdException w:name="Colorful Grid Accent 2" w:semiHidden="0" w:uiPriority="73" w:unhideWhenUsed="0"/>
+    <w:lsdException w:name="Light Shading Accent 3" w:semiHidden="0" w:uiPriority="60" w:unhideWhenUsed="0"/>
+    <w:lsdException w:name="Light List Accent 3" w:semiHidden="0" w:uiPriority="61" w:unhideWhenUsed="0"/>
+    <w:lsdException w:name="Light Grid Accent 3" w:semiHidden="0" w:uiPriority="62" w:unhideWhenUsed="0"/>
+    <w:lsdException w:name="Medium Shading 1 Accent 3" w:semiHidden="0" w:uiPriority="63" w:unhideWhenUsed="0"/>
+    <w:lsdException w:name="Medium Shading 2 Accent 3" w:semiHidden="0" w:uiPriority="64" w:unhideWhenUsed="0"/>
+    <w:lsdException w:name="Medium List 1 Accent 3" w:semiHidden="0" w:uiPriority="65" w:unhideWhenUsed="0"/>
+    <w:lsdException w:name="Medium List 2 Accent 3" w:semiHidden="0" w:uiPriority="66" w:unhideWhenUsed="0"/>
+    <w:lsdException w:name="Medium Grid 1 Accent 3" w:semiHidden="0" w:uiPriority="67" w:unhideWhenUsed="0"/>
+    <w:lsdException w:name="Medium Grid 2 Accent 3" w:semiHidden="0" w:uiPriority="68" w:unhideWhenUsed="0"/>
+    <w:lsdException w:name="Medium Grid 3 Accent 3" w:semiHidden="0" w:uiPriority="69" w:unhideWhenUsed="0"/>
+    <w:lsdException w:name="Dark List Accent 3" w:semiHidden="0" w:uiPriority="70" w:unhideWhenUsed="0"/>
+    <w:lsdException w:name="Colorful Shading Accent 3" w:semiHidden="0" w:uiPriority="71" w:unhideWhenUsed="0"/>
+    <w:lsdException w:name="Colorful List Accent 3" w:semiHidden="0" w:uiPriority="72" w:unhideWhenUsed="0"/>
+    <w:lsdException w:name="Colorful Grid Accent 3" w:semiHidden="0" w:uiPriority="73" w:unhideWhenUsed="0"/>
+    <w:lsdException w:name="Light Shading Accent 4" w:semiHidden="0" w:uiPriority="60" w:unhideWhenUsed="0"/>
+    <w:lsdException w:name="Light List Accent 4" w:semiHidden="0" w:uiPriority="61" w:unhideWhenUsed="0"/>
+    <w:lsdException w:name="Light Grid Accent 4" w:semiHidden="0" w:uiPriority="62" w:unhideWhenUsed="0"/>
+    <w:lsdException w:name="Medium Shading 1 Accent 4" w:semiHidden="0" w:uiPriority="63" w:unhideWhenUsed="0"/>
+    <w:lsdException w:name="Medium Shading 2 Accent 4" w:semiHidden="0" w:uiPriority="64" w:unhideWhenUsed="0"/>
+    <w:lsdException w:name="Medium List 1 Accent 4" w:semiHidden="0" w:uiPriority="65" w:unhideWhenUsed="0"/>
+    <w:lsdException w:name="Medium List 2 Accent 4" w:semiHidden="0" w:uiPriority="66" w:unhideWhenUsed="0"/>
+    <w:lsdException w:name="Medium Grid 1 Accent 4" w:semiHidden="0" w:uiPriority="67" w:unhideWhenUsed="0"/>
+    <w:lsdException w:name="Medium Grid 2 Accent 4" w:semiHidden="0" w:uiPriority="68" w:unhideWhenUsed="0"/>
+    <w:lsdException w:name="Medium Grid 3 Accent 4" w:semiHidden="0" w:uiPriority="69" w:unhideWhenUsed="0"/>
+    <w:lsdException w:name="Dark List Accent 4" w:semiHidden="0" w:uiPriority="70" w:unhideWhenUsed="0"/>
+    <w:lsdException w:name="Colorful Shading Accent 4" w:semiHidden="0" w:uiPriority="71" w:unhideWhenUsed="0"/>
+    <w:lsdException w:name="Colorful List Accent 4" w:semiHidden="0" w:uiPriority="72" w:unhideWhenUsed="0"/>
+    <w:lsdException w:name="Colorful Grid Accent 4" w:semiHidden="0" w:uiPriority="73" w:unhideWhenUsed="0"/>
+    <w:lsdException w:name="Light Shading Accent 5" w:semiHidden="0" w:uiPriority="60" w:unhideWhenUsed="0"/>
+    <w:lsdException w:name="Light List Accent 5" w:semiHidden="0" w:uiPriority="61" w:unhideWhenUsed="0"/>
+    <w:lsdException w:name="Light Grid Accent 5" w:semiHidden="0" w:uiPriority="62" w:unhideWhenUsed="0"/>
+    <w:lsdException w:name="Medium Shading 1 Accent 5" w:semiHidden="0" w:uiPriority="63" w:unhideWhenUsed="0"/>
+    <w:lsdException w:name="Medium Shading 2 Accent 5" w:semiHidden="0" w:uiPriority="64" w:unhideWhenUsed="0"/>
+    <w:lsdException w:name="Medium List 1 Accent 5" w:semiHidden="0" w:uiPriority="65" w:unhideWhenUsed="0"/>
+    <w:lsdException w:name="Medium List 2 Accent 5" w:semiHidden="0" w:uiPriority="66" w:unhideWhenUsed="0"/>
+    <w:lsdException w:name="Medium Grid 1 Accent 5" w:semiHidden="0" w:uiPriority="67" w:unhideWhenUsed="0"/>
+    <w:lsdException w:name="Medium Grid 2 Accent 5" w:semiHidden="0" w:uiPriority="68" w:unhideWhenUsed="0"/>
+    <w:lsdException w:name="Medium Grid 3 Accent 5" w:semiHidden="0" w:uiPriority="69" w:unhideWhenUsed="0"/>
+    <w:lsdException w:name="Dark List Accent 5" w:semiHidden="0" w:uiPriority="70" w:unhideWhenUsed="0"/>
+    <w:lsdException w:name="Colorful Shading Accent 5" w:semiHidden="0" w:uiPriority="71" w:unhideWhenUsed="0"/>
+    <w:lsdException w:name="Colorful List Accent 5" w:semiHidden="0" w:uiPriority="72" w:unhideWhenUsed="0"/>
+    <w:lsdException w:name="Colorful Grid Accent 5" w:semiHidden="0" w:uiPriority="73" w:unhideWhenUsed="0"/>
+    <w:lsdException w:name="Light Shading Accent 6" w:semiHidden="0" w:uiPriority="60" w:unhideWhenUsed="0"/>
+    <w:lsdException w:name="Light List Accent 6" w:semiHidden="0" w:uiPriority="61" w:unhideWhenUsed="0"/>
+    <w:lsdException w:name="Light Grid Accent 6" w:semiHidden="0" w:uiPriority="62" w:unhideWhenUsed="0"/>
+    <w:lsdException w:name="Medium Shading 1 Accent 6" w:semiHidden="0" w:uiPriority="63" w:unhideWhenUsed="0"/>
+    <w:lsdException w:name="Medium Shading 2 Accent 6" w:semiHidden="0" w:uiPriority="64" w:unhideWhenUsed="0"/>
+    <w:lsdException w:name="Medium List 1 Accent 6" w:semiHidden="0" w:uiPriority="65" w:unhideWhenUsed="0"/>
+    <w:lsdException w:name="Medium List 2 Accent 6" w:semiHidden="0" w:uiPriority="66" w:unhideWhenUsed="0"/>
+    <w:lsdException w:name="Medium Grid 1 Accent 6" w:semiHidden="0" w:uiPriority="67" w:unhideWhenUsed="0"/>
+    <w:lsdException w:name="Medium Grid 2 Accent 6" w:semiHidden="0" w:uiPriority="68" w:unhideWhenUsed="0"/>
+    <w:lsdException w:name="Medium Grid 3 Accent 6" w:semiHidden="0" w:uiPriority="69" w:unhideWhenUsed="0"/>
+    <w:lsdException w:name="Dark List Accent 6" w:semiHidden="0" w:uiPriority="70" w:unhideWhenUsed="0"/>
+    <w:lsdException w:name="Colorful Shading Accent 6" w:semiHidden="0" w:uiPriority="71" w:unhideWhenUsed="0"/>
+    <w:lsdException w:name="Colorful List Accent 6" w:semiHidden="0" w:uiPriority="72" w:unhideWhenUsed="0"/>
+    <w:lsdException w:name="Colorful Grid Accent 6" w:semiHidden="0" w:uiPriority="73" w:unhideWhenUsed="0"/>
+    <w:lsdException w:name="Subtle Emphasis" w:semiHidden="0" w:uiPriority="19" w:unhideWhenUsed="0" w:qFormat="1"/>
+    <w:lsdException w:name="Intense Emphasis" w:semiHidden="0" w:uiPriority="21" w:unhideWhenUsed="0" w:qFormat="1"/>
+    <w:lsdException w:name="Subtle Reference" w:semiHidden="0" w:uiPriority="31" w:unhideWhenUsed="0" w:qFormat="1"/>
+    <w:lsdException w:name="Intense Reference" w:semiHidden="0" w:uiPriority="32" w:unhideWhenUsed="0" w:qFormat="1"/>
+    <w:lsdException w:name="Book Title" w:semiHidden="0" w:uiPriority="33" w:unhideWhenUsed="0" w:qFormat="1"/>
+    <w:lsdException w:name="Bibliography" w:uiPriority="37"/>
+    <w:lsdException w:name="TOC Heading" w:uiPriority="39" w:qFormat="1"/>
   </w:latentStyles>
   <w:style w:type="paragraph" w:default="1" w:styleId="Normal">
     <w:name w:val="Normal"/>
@@ -2301,7 +2785,280 @@
   <w:style w:type="character" w:default="1" w:styleId="DefaultParagraphFont">
     <w:name w:val="Default Paragraph Font"/>
     <w:uiPriority w:val="1"/>
+    <w:unhideWhenUsed/>
+  </w:style>
+  <w:style w:type="table" w:default="1" w:styleId="TableNormal">
+    <w:name w:val="Normal Table"/>
+    <w:uiPriority w:val="99"/>
     <w:semiHidden/>
+    <w:unhideWhenUsed/>
+    <w:tblPr>
+      <w:tblInd w:w="0" w:type="dxa"/>
+      <w:tblCellMar>
+        <w:top w:w="0" w:type="dxa"/>
+        <w:left w:w="108" w:type="dxa"/>
+        <w:bottom w:w="0" w:type="dxa"/>
+        <w:right w:w="108" w:type="dxa"/>
+      </w:tblCellMar>
+    </w:tblPr>
+  </w:style>
+  <w:style w:type="numbering" w:default="1" w:styleId="NoList">
+    <w:name w:val="No List"/>
+    <w:uiPriority w:val="99"/>
+    <w:semiHidden/>
+    <w:unhideWhenUsed/>
+  </w:style>
+  <w:style w:type="paragraph" w:styleId="Header">
+    <w:name w:val="header"/>
+    <w:basedOn w:val="Normal"/>
+    <w:link w:val="HeaderChar"/>
+    <w:uiPriority w:val="99"/>
+    <w:unhideWhenUsed/>
+    <w:rsid w:val="007B19C5"/>
+    <w:pPr>
+      <w:tabs>
+        <w:tab w:val="center" w:pos="4680"/>
+        <w:tab w:val="right" w:pos="9360"/>
+      </w:tabs>
+      <w:spacing w:after="0" w:line="240" w:lineRule="auto"/>
+    </w:pPr>
+  </w:style>
+  <w:style w:type="character" w:customStyle="1" w:styleId="HeaderChar">
+    <w:name w:val="Header Char"/>
+    <w:basedOn w:val="DefaultParagraphFont"/>
+    <w:link w:val="Header"/>
+    <w:uiPriority w:val="99"/>
+    <w:rsid w:val="007B19C5"/>
+  </w:style>
+  <w:style w:type="paragraph" w:styleId="Footer">
+    <w:name w:val="footer"/>
+    <w:basedOn w:val="Normal"/>
+    <w:link w:val="FooterChar"/>
+    <w:uiPriority w:val="99"/>
+    <w:unhideWhenUsed/>
+    <w:rsid w:val="007B19C5"/>
+    <w:pPr>
+      <w:tabs>
+        <w:tab w:val="center" w:pos="4680"/>
+        <w:tab w:val="right" w:pos="9360"/>
+      </w:tabs>
+      <w:spacing w:after="0" w:line="240" w:lineRule="auto"/>
+    </w:pPr>
+  </w:style>
+  <w:style w:type="character" w:customStyle="1" w:styleId="FooterChar">
+    <w:name w:val="Footer Char"/>
+    <w:basedOn w:val="DefaultParagraphFont"/>
+    <w:link w:val="Footer"/>
+    <w:uiPriority w:val="99"/>
+    <w:rsid w:val="007B19C5"/>
+  </w:style>
+  <w:style w:type="paragraph" w:styleId="BalloonText">
+    <w:name w:val="Balloon Text"/>
+    <w:basedOn w:val="Normal"/>
+    <w:link w:val="BalloonTextChar"/>
+    <w:uiPriority w:val="99"/>
+    <w:semiHidden/>
+    <w:unhideWhenUsed/>
+    <w:rsid w:val="007B19C5"/>
+    <w:pPr>
+      <w:spacing w:after="0" w:line="240" w:lineRule="auto"/>
+    </w:pPr>
+    <w:rPr>
+      <w:rFonts w:ascii="Tahoma" w:hAnsi="Tahoma" w:cs="Tahoma"/>
+      <w:sz w:val="16"/>
+      <w:szCs w:val="16"/>
+    </w:rPr>
+  </w:style>
+  <w:style w:type="character" w:customStyle="1" w:styleId="BalloonTextChar">
+    <w:name w:val="Balloon Text Char"/>
+    <w:basedOn w:val="DefaultParagraphFont"/>
+    <w:link w:val="BalloonText"/>
+    <w:uiPriority w:val="99"/>
+    <w:semiHidden/>
+    <w:rsid w:val="007B19C5"/>
+    <w:rPr>
+      <w:rFonts w:ascii="Tahoma" w:hAnsi="Tahoma" w:cs="Tahoma"/>
+      <w:sz w:val="16"/>
+      <w:szCs w:val="16"/>
+    </w:rPr>
+  </w:style>
+  <w:style w:type="character" w:styleId="PlaceholderText">
+    <w:name w:val="Placeholder Text"/>
+    <w:basedOn w:val="DefaultParagraphFont"/>
+    <w:uiPriority w:val="99"/>
+    <w:semiHidden/>
+    <w:rsid w:val="00D664DE"/>
+    <w:rPr>
+      <w:color w:val="808080"/>
+    </w:rPr>
+  </w:style>
+</w:styles>
+</file>
+
+<file path=word/stylesWithEffects.xml><?xml version="1.0" encoding="utf-8"?>
+<w:styles xmlns:wpc="http://schemas.microsoft.com/office/word/2010/wordprocessingCanvas" xmlns:mc="http://schemas.openxmlformats.org/markup-compatibility/2006" xmlns:o="urn:schemas-microsoft-com:office:office" xmlns:r="http://schemas.openxmlformats.org/officeDocument/2006/relationships" xmlns:m="http://schemas.openxmlformats.org/officeDocument/2006/math" xmlns:v="urn:schemas-microsoft-com:vml" xmlns:wp14="http://schemas.microsoft.com/office/word/2010/wordprocessingDrawing" xmlns:wp="http://schemas.openxmlformats.org/drawingml/2006/wordprocessingDrawing" xmlns:w10="urn:schemas-microsoft-com:office:word" xmlns:w="http://schemas.openxmlformats.org/wordprocessingml/2006/main" xmlns:w14="http://schemas.microsoft.com/office/word/2010/wordml" xmlns:wpg="http://schemas.microsoft.com/office/word/2010/wordprocessingGroup" xmlns:wpi="http://schemas.microsoft.com/office/word/2010/wordprocessingInk" xmlns:wne="http://schemas.microsoft.com/office/word/2006/wordml" xmlns:wps="http://schemas.microsoft.com/office/word/2010/wordprocessingShape" mc:Ignorable="w14 wp14">
+  <w:docDefaults>
+    <w:rPrDefault>
+      <w:rPr>
+        <w:rFonts w:asciiTheme="minorHAnsi" w:eastAsiaTheme="minorHAnsi" w:hAnsiTheme="minorHAnsi" w:cstheme="minorBidi"/>
+        <w:sz w:val="22"/>
+        <w:szCs w:val="22"/>
+        <w:lang w:val="en-US" w:eastAsia="en-US" w:bidi="ar-SA"/>
+      </w:rPr>
+    </w:rPrDefault>
+    <w:pPrDefault>
+      <w:pPr>
+        <w:spacing w:after="200" w:line="276" w:lineRule="auto"/>
+      </w:pPr>
+    </w:pPrDefault>
+  </w:docDefaults>
+  <w:latentStyles w:defLockedState="0" w:defUIPriority="99" w:defSemiHidden="1" w:defUnhideWhenUsed="1" w:defQFormat="0" w:count="267">
+    <w:lsdException w:name="Normal" w:semiHidden="0" w:uiPriority="0" w:unhideWhenUsed="0" w:qFormat="1"/>
+    <w:lsdException w:name="heading 1" w:semiHidden="0" w:uiPriority="9" w:unhideWhenUsed="0" w:qFormat="1"/>
+    <w:lsdException w:name="heading 2" w:uiPriority="9" w:qFormat="1"/>
+    <w:lsdException w:name="heading 3" w:uiPriority="9" w:qFormat="1"/>
+    <w:lsdException w:name="heading 4" w:uiPriority="9" w:qFormat="1"/>
+    <w:lsdException w:name="heading 5" w:uiPriority="9" w:qFormat="1"/>
+    <w:lsdException w:name="heading 6" w:uiPriority="9" w:qFormat="1"/>
+    <w:lsdException w:name="heading 7" w:uiPriority="9" w:qFormat="1"/>
+    <w:lsdException w:name="heading 8" w:uiPriority="9" w:qFormat="1"/>
+    <w:lsdException w:name="heading 9" w:uiPriority="9" w:qFormat="1"/>
+    <w:lsdException w:name="toc 1" w:uiPriority="39"/>
+    <w:lsdException w:name="toc 2" w:uiPriority="39"/>
+    <w:lsdException w:name="toc 3" w:uiPriority="39"/>
+    <w:lsdException w:name="toc 4" w:uiPriority="39"/>
+    <w:lsdException w:name="toc 5" w:uiPriority="39"/>
+    <w:lsdException w:name="toc 6" w:uiPriority="39"/>
+    <w:lsdException w:name="toc 7" w:uiPriority="39"/>
+    <w:lsdException w:name="toc 8" w:uiPriority="39"/>
+    <w:lsdException w:name="toc 9" w:uiPriority="39"/>
+    <w:lsdException w:name="caption" w:uiPriority="35" w:qFormat="1"/>
+    <w:lsdException w:name="Title" w:semiHidden="0" w:uiPriority="10" w:unhideWhenUsed="0" w:qFormat="1"/>
+    <w:lsdException w:name="Default Paragraph Font" w:uiPriority="1"/>
+    <w:lsdException w:name="Subtitle" w:semiHidden="0" w:uiPriority="11" w:unhideWhenUsed="0" w:qFormat="1"/>
+    <w:lsdException w:name="Strong" w:semiHidden="0" w:uiPriority="22" w:unhideWhenUsed="0" w:qFormat="1"/>
+    <w:lsdException w:name="Emphasis" w:semiHidden="0" w:uiPriority="20" w:unhideWhenUsed="0" w:qFormat="1"/>
+    <w:lsdException w:name="Table Grid" w:semiHidden="0" w:uiPriority="59" w:unhideWhenUsed="0"/>
+    <w:lsdException w:name="Placeholder Text" w:unhideWhenUsed="0"/>
+    <w:lsdException w:name="No Spacing" w:semiHidden="0" w:uiPriority="1" w:unhideWhenUsed="0" w:qFormat="1"/>
+    <w:lsdException w:name="Light Shading" w:semiHidden="0" w:uiPriority="60" w:unhideWhenUsed="0"/>
+    <w:lsdException w:name="Light List" w:semiHidden="0" w:uiPriority="61" w:unhideWhenUsed="0"/>
+    <w:lsdException w:name="Light Grid" w:semiHidden="0" w:uiPriority="62" w:unhideWhenUsed="0"/>
+    <w:lsdException w:name="Medium Shading 1" w:semiHidden="0" w:uiPriority="63" w:unhideWhenUsed="0"/>
+    <w:lsdException w:name="Medium Shading 2" w:semiHidden="0" w:uiPriority="64" w:unhideWhenUsed="0"/>
+    <w:lsdException w:name="Medium List 1" w:semiHidden="0" w:uiPriority="65" w:unhideWhenUsed="0"/>
+    <w:lsdException w:name="Medium List 2" w:semiHidden="0" w:uiPriority="66" w:unhideWhenUsed="0"/>
+    <w:lsdException w:name="Medium Grid 1" w:semiHidden="0" w:uiPriority="67" w:unhideWhenUsed="0"/>
+    <w:lsdException w:name="Medium Grid 2" w:semiHidden="0" w:uiPriority="68" w:unhideWhenUsed="0"/>
+    <w:lsdException w:name="Medium Grid 3" w:semiHidden="0" w:uiPriority="69" w:unhideWhenUsed="0"/>
+    <w:lsdException w:name="Dark List" w:semiHidden="0" w:uiPriority="70" w:unhideWhenUsed="0"/>
+    <w:lsdException w:name="Colorful Shading" w:semiHidden="0" w:uiPriority="71" w:unhideWhenUsed="0"/>
+    <w:lsdException w:name="Colorful List" w:semiHidden="0" w:uiPriority="72" w:unhideWhenUsed="0"/>
+    <w:lsdException w:name="Colorful Grid" w:semiHidden="0" w:uiPriority="73" w:unhideWhenUsed="0"/>
+    <w:lsdException w:name="Light Shading Accent 1" w:semiHidden="0" w:uiPriority="60" w:unhideWhenUsed="0"/>
+    <w:lsdException w:name="Light List Accent 1" w:semiHidden="0" w:uiPriority="61" w:unhideWhenUsed="0"/>
+    <w:lsdException w:name="Light Grid Accent 1" w:semiHidden="0" w:uiPriority="62" w:unhideWhenUsed="0"/>
+    <w:lsdException w:name="Medium Shading 1 Accent 1" w:semiHidden="0" w:uiPriority="63" w:unhideWhenUsed="0"/>
+    <w:lsdException w:name="Medium Shading 2 Accent 1" w:semiHidden="0" w:uiPriority="64" w:unhideWhenUsed="0"/>
+    <w:lsdException w:name="Medium List 1 Accent 1" w:semiHidden="0" w:uiPriority="65" w:unhideWhenUsed="0"/>
+    <w:lsdException w:name="Revision" w:unhideWhenUsed="0"/>
+    <w:lsdException w:name="List Paragraph" w:semiHidden="0" w:uiPriority="34" w:unhideWhenUsed="0" w:qFormat="1"/>
+    <w:lsdException w:name="Quote" w:semiHidden="0" w:uiPriority="29" w:unhideWhenUsed="0" w:qFormat="1"/>
+    <w:lsdException w:name="Intense Quote" w:semiHidden="0" w:uiPriority="30" w:unhideWhenUsed="0" w:qFormat="1"/>
+    <w:lsdException w:name="Medium List 2 Accent 1" w:semiHidden="0" w:uiPriority="66" w:unhideWhenUsed="0"/>
+    <w:lsdException w:name="Medium Grid 1 Accent 1" w:semiHidden="0" w:uiPriority="67" w:unhideWhenUsed="0"/>
+    <w:lsdException w:name="Medium Grid 2 Accent 1" w:semiHidden="0" w:uiPriority="68" w:unhideWhenUsed="0"/>
+    <w:lsdException w:name="Medium Grid 3 Accent 1" w:semiHidden="0" w:uiPriority="69" w:unhideWhenUsed="0"/>
+    <w:lsdException w:name="Dark List Accent 1" w:semiHidden="0" w:uiPriority="70" w:unhideWhenUsed="0"/>
+    <w:lsdException w:name="Colorful Shading Accent 1" w:semiHidden="0" w:uiPriority="71" w:unhideWhenUsed="0"/>
+    <w:lsdException w:name="Colorful List Accent 1" w:semiHidden="0" w:uiPriority="72" w:unhideWhenUsed="0"/>
+    <w:lsdException w:name="Colorful Grid Accent 1" w:semiHidden="0" w:uiPriority="73" w:unhideWhenUsed="0"/>
+    <w:lsdException w:name="Light Shading Accent 2" w:semiHidden="0" w:uiPriority="60" w:unhideWhenUsed="0"/>
+    <w:lsdException w:name="Light List Accent 2" w:semiHidden="0" w:uiPriority="61" w:unhideWhenUsed="0"/>
+    <w:lsdException w:name="Light Grid Accent 2" w:semiHidden="0" w:uiPriority="62" w:unhideWhenUsed="0"/>
+    <w:lsdException w:name="Medium Shading 1 Accent 2" w:semiHidden="0" w:uiPriority="63" w:unhideWhenUsed="0"/>
+    <w:lsdException w:name="Medium Shading 2 Accent 2" w:semiHidden="0" w:uiPriority="64" w:unhideWhenUsed="0"/>
+    <w:lsdException w:name="Medium List 1 Accent 2" w:semiHidden="0" w:uiPriority="65" w:unhideWhenUsed="0"/>
+    <w:lsdException w:name="Medium List 2 Accent 2" w:semiHidden="0" w:uiPriority="66" w:unhideWhenUsed="0"/>
+    <w:lsdException w:name="Medium Grid 1 Accent 2" w:semiHidden="0" w:uiPriority="67" w:unhideWhenUsed="0"/>
+    <w:lsdException w:name="Medium Grid 2 Accent 2" w:semiHidden="0" w:uiPriority="68" w:unhideWhenUsed="0"/>
+    <w:lsdException w:name="Medium Grid 3 Accent 2" w:semiHidden="0" w:uiPriority="69" w:unhideWhenUsed="0"/>
+    <w:lsdException w:name="Dark List Accent 2" w:semiHidden="0" w:uiPriority="70" w:unhideWhenUsed="0"/>
+    <w:lsdException w:name="Colorful Shading Accent 2" w:semiHidden="0" w:uiPriority="71" w:unhideWhenUsed="0"/>
+    <w:lsdException w:name="Colorful List Accent 2" w:semiHidden="0" w:uiPriority="72" w:unhideWhenUsed="0"/>
+    <w:lsdException w:name="Colorful Grid Accent 2" w:semiHidden="0" w:uiPriority="73" w:unhideWhenUsed="0"/>
+    <w:lsdException w:name="Light Shading Accent 3" w:semiHidden="0" w:uiPriority="60" w:unhideWhenUsed="0"/>
+    <w:lsdException w:name="Light List Accent 3" w:semiHidden="0" w:uiPriority="61" w:unhideWhenUsed="0"/>
+    <w:lsdException w:name="Light Grid Accent 3" w:semiHidden="0" w:uiPriority="62" w:unhideWhenUsed="0"/>
+    <w:lsdException w:name="Medium Shading 1 Accent 3" w:semiHidden="0" w:uiPriority="63" w:unhideWhenUsed="0"/>
+    <w:lsdException w:name="Medium Shading 2 Accent 3" w:semiHidden="0" w:uiPriority="64" w:unhideWhenUsed="0"/>
+    <w:lsdException w:name="Medium List 1 Accent 3" w:semiHidden="0" w:uiPriority="65" w:unhideWhenUsed="0"/>
+    <w:lsdException w:name="Medium List 2 Accent 3" w:semiHidden="0" w:uiPriority="66" w:unhideWhenUsed="0"/>
+    <w:lsdException w:name="Medium Grid 1 Accent 3" w:semiHidden="0" w:uiPriority="67" w:unhideWhenUsed="0"/>
+    <w:lsdException w:name="Medium Grid 2 Accent 3" w:semiHidden="0" w:uiPriority="68" w:unhideWhenUsed="0"/>
+    <w:lsdException w:name="Medium Grid 3 Accent 3" w:semiHidden="0" w:uiPriority="69" w:unhideWhenUsed="0"/>
+    <w:lsdException w:name="Dark List Accent 3" w:semiHidden="0" w:uiPriority="70" w:unhideWhenUsed="0"/>
+    <w:lsdException w:name="Colorful Shading Accent 3" w:semiHidden="0" w:uiPriority="71" w:unhideWhenUsed="0"/>
+    <w:lsdException w:name="Colorful List Accent 3" w:semiHidden="0" w:uiPriority="72" w:unhideWhenUsed="0"/>
+    <w:lsdException w:name="Colorful Grid Accent 3" w:semiHidden="0" w:uiPriority="73" w:unhideWhenUsed="0"/>
+    <w:lsdException w:name="Light Shading Accent 4" w:semiHidden="0" w:uiPriority="60" w:unhideWhenUsed="0"/>
+    <w:lsdException w:name="Light List Accent 4" w:semiHidden="0" w:uiPriority="61" w:unhideWhenUsed="0"/>
+    <w:lsdException w:name="Light Grid Accent 4" w:semiHidden="0" w:uiPriority="62" w:unhideWhenUsed="0"/>
+    <w:lsdException w:name="Medium Shading 1 Accent 4" w:semiHidden="0" w:uiPriority="63" w:unhideWhenUsed="0"/>
+    <w:lsdException w:name="Medium Shading 2 Accent 4" w:semiHidden="0" w:uiPriority="64" w:unhideWhenUsed="0"/>
+    <w:lsdException w:name="Medium List 1 Accent 4" w:semiHidden="0" w:uiPriority="65" w:unhideWhenUsed="0"/>
+    <w:lsdException w:name="Medium List 2 Accent 4" w:semiHidden="0" w:uiPriority="66" w:unhideWhenUsed="0"/>
+    <w:lsdException w:name="Medium Grid 1 Accent 4" w:semiHidden="0" w:uiPriority="67" w:unhideWhenUsed="0"/>
+    <w:lsdException w:name="Medium Grid 2 Accent 4" w:semiHidden="0" w:uiPriority="68" w:unhideWhenUsed="0"/>
+    <w:lsdException w:name="Medium Grid 3 Accent 4" w:semiHidden="0" w:uiPriority="69" w:unhideWhenUsed="0"/>
+    <w:lsdException w:name="Dark List Accent 4" w:semiHidden="0" w:uiPriority="70" w:unhideWhenUsed="0"/>
+    <w:lsdException w:name="Colorful Shading Accent 4" w:semiHidden="0" w:uiPriority="71" w:unhideWhenUsed="0"/>
+    <w:lsdException w:name="Colorful List Accent 4" w:semiHidden="0" w:uiPriority="72" w:unhideWhenUsed="0"/>
+    <w:lsdException w:name="Colorful Grid Accent 4" w:semiHidden="0" w:uiPriority="73" w:unhideWhenUsed="0"/>
+    <w:lsdException w:name="Light Shading Accent 5" w:semiHidden="0" w:uiPriority="60" w:unhideWhenUsed="0"/>
+    <w:lsdException w:name="Light List Accent 5" w:semiHidden="0" w:uiPriority="61" w:unhideWhenUsed="0"/>
+    <w:lsdException w:name="Light Grid Accent 5" w:semiHidden="0" w:uiPriority="62" w:unhideWhenUsed="0"/>
+    <w:lsdException w:name="Medium Shading 1 Accent 5" w:semiHidden="0" w:uiPriority="63" w:unhideWhenUsed="0"/>
+    <w:lsdException w:name="Medium Shading 2 Accent 5" w:semiHidden="0" w:uiPriority="64" w:unhideWhenUsed="0"/>
+    <w:lsdException w:name="Medium List 1 Accent 5" w:semiHidden="0" w:uiPriority="65" w:unhideWhenUsed="0"/>
+    <w:lsdException w:name="Medium List 2 Accent 5" w:semiHidden="0" w:uiPriority="66" w:unhideWhenUsed="0"/>
+    <w:lsdException w:name="Medium Grid 1 Accent 5" w:semiHidden="0" w:uiPriority="67" w:unhideWhenUsed="0"/>
+    <w:lsdException w:name="Medium Grid 2 Accent 5" w:semiHidden="0" w:uiPriority="68" w:unhideWhenUsed="0"/>
+    <w:lsdException w:name="Medium Grid 3 Accent 5" w:semiHidden="0" w:uiPriority="69" w:unhideWhenUsed="0"/>
+    <w:lsdException w:name="Dark List Accent 5" w:semiHidden="0" w:uiPriority="70" w:unhideWhenUsed="0"/>
+    <w:lsdException w:name="Colorful Shading Accent 5" w:semiHidden="0" w:uiPriority="71" w:unhideWhenUsed="0"/>
+    <w:lsdException w:name="Colorful List Accent 5" w:semiHidden="0" w:uiPriority="72" w:unhideWhenUsed="0"/>
+    <w:lsdException w:name="Colorful Grid Accent 5" w:semiHidden="0" w:uiPriority="73" w:unhideWhenUsed="0"/>
+    <w:lsdException w:name="Light Shading Accent 6" w:semiHidden="0" w:uiPriority="60" w:unhideWhenUsed="0"/>
+    <w:lsdException w:name="Light List Accent 6" w:semiHidden="0" w:uiPriority="61" w:unhideWhenUsed="0"/>
+    <w:lsdException w:name="Light Grid Accent 6" w:semiHidden="0" w:uiPriority="62" w:unhideWhenUsed="0"/>
+    <w:lsdException w:name="Medium Shading 1 Accent 6" w:semiHidden="0" w:uiPriority="63" w:unhideWhenUsed="0"/>
+    <w:lsdException w:name="Medium Shading 2 Accent 6" w:semiHidden="0" w:uiPriority="64" w:unhideWhenUsed="0"/>
+    <w:lsdException w:name="Medium List 1 Accent 6" w:semiHidden="0" w:uiPriority="65" w:unhideWhenUsed="0"/>
+    <w:lsdException w:name="Medium List 2 Accent 6" w:semiHidden="0" w:uiPriority="66" w:unhideWhenUsed="0"/>
+    <w:lsdException w:name="Medium Grid 1 Accent 6" w:semiHidden="0" w:uiPriority="67" w:unhideWhenUsed="0"/>
+    <w:lsdException w:name="Medium Grid 2 Accent 6" w:semiHidden="0" w:uiPriority="68" w:unhideWhenUsed="0"/>
+    <w:lsdException w:name="Medium Grid 3 Accent 6" w:semiHidden="0" w:uiPriority="69" w:unhideWhenUsed="0"/>
+    <w:lsdException w:name="Dark List Accent 6" w:semiHidden="0" w:uiPriority="70" w:unhideWhenUsed="0"/>
+    <w:lsdException w:name="Colorful Shading Accent 6" w:semiHidden="0" w:uiPriority="71" w:unhideWhenUsed="0"/>
+    <w:lsdException w:name="Colorful List Accent 6" w:semiHidden="0" w:uiPriority="72" w:unhideWhenUsed="0"/>
+    <w:lsdException w:name="Colorful Grid Accent 6" w:semiHidden="0" w:uiPriority="73" w:unhideWhenUsed="0"/>
+    <w:lsdException w:name="Subtle Emphasis" w:semiHidden="0" w:uiPriority="19" w:unhideWhenUsed="0" w:qFormat="1"/>
+    <w:lsdException w:name="Intense Emphasis" w:semiHidden="0" w:uiPriority="21" w:unhideWhenUsed="0" w:qFormat="1"/>
+    <w:lsdException w:name="Subtle Reference" w:semiHidden="0" w:uiPriority="31" w:unhideWhenUsed="0" w:qFormat="1"/>
+    <w:lsdException w:name="Intense Reference" w:semiHidden="0" w:uiPriority="32" w:unhideWhenUsed="0" w:qFormat="1"/>
+    <w:lsdException w:name="Book Title" w:semiHidden="0" w:uiPriority="33" w:unhideWhenUsed="0" w:qFormat="1"/>
+    <w:lsdException w:name="Bibliography" w:uiPriority="37"/>
+    <w:lsdException w:name="TOC Heading" w:uiPriority="39" w:qFormat="1"/>
+  </w:latentStyles>
+  <w:style w:type="paragraph" w:default="1" w:styleId="Normal">
+    <w:name w:val="Normal"/>
+    <w:qFormat/>
+    <w:rsid w:val="007B19C5"/>
+  </w:style>
+  <w:style w:type="character" w:default="1" w:styleId="DefaultParagraphFont">
+    <w:name w:val="Default Paragraph Font"/>
+    <w:uiPriority w:val="1"/>
     <w:unhideWhenUsed/>
   </w:style>
   <w:style w:type="table" w:default="1" w:styleId="TableNormal">

</xml_diff>

<commit_message>
Added Error analysis section of report. Removed some unwanted leftover code.
</commit_message>
<xml_diff>
--- a/Balog_Linhart_Multivariate_Interpolation.docx
+++ b/Balog_Linhart_Multivariate_Interpolation.docx
@@ -1,6 +1,6 @@
 
 <file path=word/document.xml><?xml version="1.0" encoding="utf-8"?>
-<w:document xmlns:wpc="http://schemas.microsoft.com/office/word/2010/wordprocessingCanvas" xmlns:mc="http://schemas.openxmlformats.org/markup-compatibility/2006" xmlns:o="urn:schemas-microsoft-com:office:office" xmlns:r="http://schemas.openxmlformats.org/officeDocument/2006/relationships" xmlns:m="http://schemas.openxmlformats.org/officeDocument/2006/math" xmlns:v="urn:schemas-microsoft-com:vml" xmlns:wp14="http://schemas.microsoft.com/office/word/2010/wordprocessingDrawing" xmlns:wp="http://schemas.openxmlformats.org/drawingml/2006/wordprocessingDrawing" xmlns:w10="urn:schemas-microsoft-com:office:word" xmlns:w="http://schemas.openxmlformats.org/wordprocessingml/2006/main" xmlns:w14="http://schemas.microsoft.com/office/word/2010/wordml" xmlns:wpg="http://schemas.microsoft.com/office/word/2010/wordprocessingGroup" xmlns:wpi="http://schemas.microsoft.com/office/word/2010/wordprocessingInk" xmlns:wne="http://schemas.microsoft.com/office/word/2006/wordml" xmlns:wps="http://schemas.microsoft.com/office/word/2010/wordprocessingShape" mc:Ignorable="w14 wp14">
+<w:document xmlns:wpc="http://schemas.microsoft.com/office/word/2010/wordprocessingCanvas" xmlns:mc="http://schemas.openxmlformats.org/markup-compatibility/2006" xmlns:o="urn:schemas-microsoft-com:office:office" xmlns:r="http://schemas.openxmlformats.org/officeDocument/2006/relationships" xmlns:m="http://schemas.openxmlformats.org/officeDocument/2006/math" xmlns:v="urn:schemas-microsoft-com:vml" xmlns:wp14="http://schemas.microsoft.com/office/word/2010/wordprocessingDrawing" xmlns:wp="http://schemas.openxmlformats.org/drawingml/2006/wordprocessingDrawing" xmlns:w10="urn:schemas-microsoft-com:office:word" xmlns:w="http://schemas.openxmlformats.org/wordprocessingml/2006/main" xmlns:w14="http://schemas.microsoft.com/office/word/2010/wordml" xmlns:w15="http://schemas.microsoft.com/office/word/2012/wordml" xmlns:wpg="http://schemas.microsoft.com/office/word/2010/wordprocessingGroup" xmlns:wpi="http://schemas.microsoft.com/office/word/2010/wordprocessingInk" xmlns:wne="http://schemas.microsoft.com/office/word/2006/wordml" xmlns:wps="http://schemas.microsoft.com/office/word/2010/wordprocessingShape" mc:Ignorable="w14 w15 wp14">
   <w:body>
     <w:p>
       <w:pPr>
@@ -1577,7 +1577,7 @@
                     <pic:cNvPicPr/>
                   </pic:nvPicPr>
                   <pic:blipFill>
-                    <a:blip r:embed="rId7">
+                    <a:blip r:embed="rId6">
                       <a:extLst>
                         <a:ext uri="{28A0092B-C50C-407E-A947-70E740481C1C}">
                           <a14:useLocalDpi xmlns:a14="http://schemas.microsoft.com/office/drawing/2010/main" val="0"/>
@@ -1635,7 +1635,7 @@
                     <pic:cNvPicPr/>
                   </pic:nvPicPr>
                   <pic:blipFill>
-                    <a:blip r:embed="rId8">
+                    <a:blip r:embed="rId7">
                       <a:extLst>
                         <a:ext uri="{28A0092B-C50C-407E-A947-70E740481C1C}">
                           <a14:useLocalDpi xmlns:a14="http://schemas.microsoft.com/office/drawing/2010/main" val="0"/>
@@ -1694,7 +1694,7 @@
                     <pic:cNvPicPr/>
                   </pic:nvPicPr>
                   <pic:blipFill>
-                    <a:blip r:embed="rId9">
+                    <a:blip r:embed="rId8">
                       <a:extLst>
                         <a:ext uri="{28A0092B-C50C-407E-A947-70E740481C1C}">
                           <a14:useLocalDpi xmlns:a14="http://schemas.microsoft.com/office/drawing/2010/main" val="0"/>
@@ -1753,7 +1753,7 @@
                     <pic:cNvPicPr/>
                   </pic:nvPicPr>
                   <pic:blipFill>
-                    <a:blip r:embed="rId10">
+                    <a:blip r:embed="rId9">
                       <a:extLst>
                         <a:ext uri="{28A0092B-C50C-407E-A947-70E740481C1C}">
                           <a14:useLocalDpi xmlns:a14="http://schemas.microsoft.com/office/drawing/2010/main" val="0"/>
@@ -1866,7 +1866,7 @@
                     <pic:cNvPicPr/>
                   </pic:nvPicPr>
                   <pic:blipFill>
-                    <a:blip r:embed="rId11">
+                    <a:blip r:embed="rId10">
                       <a:extLst>
                         <a:ext uri="{28A0092B-C50C-407E-A947-70E740481C1C}">
                           <a14:useLocalDpi xmlns:a14="http://schemas.microsoft.com/office/drawing/2010/main" val="0"/>
@@ -1956,6 +1956,15 @@
       <w:pPr>
         <w:rPr>
           <w:rFonts w:ascii="Times New Roman" w:hAnsi="Times New Roman" w:cs="Times New Roman"/>
+          <w:sz w:val="16"/>
+          <w:szCs w:val="16"/>
+        </w:rPr>
+      </w:pPr>
+    </w:p>
+    <w:p>
+      <w:pPr>
+        <w:rPr>
+          <w:rFonts w:ascii="Times New Roman" w:hAnsi="Times New Roman" w:cs="Times New Roman"/>
           <w:b/>
           <w:sz w:val="24"/>
           <w:szCs w:val="24"/>
@@ -1968,6 +1977,162 @@
           <w:sz w:val="24"/>
           <w:szCs w:val="24"/>
         </w:rPr>
+        <w:t>Error analysis</w:t>
+      </w:r>
+    </w:p>
+    <w:p>
+      <w:pPr>
+        <w:rPr>
+          <w:rFonts w:ascii="Times New Roman" w:hAnsi="Times New Roman" w:cs="Times New Roman"/>
+          <w:sz w:val="24"/>
+          <w:szCs w:val="24"/>
+        </w:rPr>
+      </w:pPr>
+      <w:r>
+        <w:rPr>
+          <w:rFonts w:ascii="Times New Roman" w:hAnsi="Times New Roman" w:cs="Times New Roman"/>
+          <w:sz w:val="24"/>
+          <w:szCs w:val="24"/>
+        </w:rPr>
+        <w:t xml:space="preserve">To determine how well a particular function was interpolated, we compare the interpolated values to the actual values of that function. </w:t>
+      </w:r>
+      <w:r>
+        <w:rPr>
+          <w:rFonts w:ascii="Times New Roman" w:hAnsi="Times New Roman" w:cs="Times New Roman"/>
+          <w:sz w:val="24"/>
+          <w:szCs w:val="24"/>
+        </w:rPr>
+        <w:t>In order to find the error</w:t>
+      </w:r>
+      <w:r>
+        <w:rPr>
+          <w:rFonts w:ascii="Times New Roman" w:hAnsi="Times New Roman" w:cs="Times New Roman"/>
+          <w:sz w:val="24"/>
+          <w:szCs w:val="24"/>
+        </w:rPr>
+        <w:t>, we take each point in the mesh grid</w:t>
+      </w:r>
+      <w:r>
+        <w:rPr>
+          <w:rFonts w:ascii="Times New Roman" w:hAnsi="Times New Roman" w:cs="Times New Roman"/>
+          <w:sz w:val="24"/>
+          <w:szCs w:val="24"/>
+        </w:rPr>
+        <w:t xml:space="preserve"> (which represents the X-Y plane)</w:t>
+      </w:r>
+      <w:bookmarkStart w:id="0" w:name="_GoBack"/>
+      <w:bookmarkEnd w:id="0"/>
+      <w:r>
+        <w:rPr>
+          <w:rFonts w:ascii="Times New Roman" w:hAnsi="Times New Roman" w:cs="Times New Roman"/>
+          <w:sz w:val="24"/>
+          <w:szCs w:val="24"/>
+        </w:rPr>
+        <w:t xml:space="preserve"> and find the difference of the interpolated </w:t>
+      </w:r>
+      <w:r>
+        <w:rPr>
+          <w:rFonts w:ascii="Times New Roman" w:hAnsi="Times New Roman" w:cs="Times New Roman"/>
+          <w:i/>
+          <w:sz w:val="24"/>
+          <w:szCs w:val="24"/>
+        </w:rPr>
+        <w:t>z</w:t>
+      </w:r>
+      <w:r>
+        <w:rPr>
+          <w:rFonts w:ascii="Times New Roman" w:hAnsi="Times New Roman" w:cs="Times New Roman"/>
+          <w:sz w:val="24"/>
+          <w:szCs w:val="24"/>
+        </w:rPr>
+        <w:t xml:space="preserve"> value and the actual </w:t>
+      </w:r>
+      <w:r>
+        <w:rPr>
+          <w:rFonts w:ascii="Times New Roman" w:hAnsi="Times New Roman" w:cs="Times New Roman"/>
+          <w:i/>
+          <w:sz w:val="24"/>
+          <w:szCs w:val="24"/>
+        </w:rPr>
+        <w:t xml:space="preserve">z </w:t>
+      </w:r>
+      <w:r>
+        <w:rPr>
+          <w:rFonts w:ascii="Times New Roman" w:hAnsi="Times New Roman" w:cs="Times New Roman"/>
+          <w:sz w:val="24"/>
+          <w:szCs w:val="24"/>
+        </w:rPr>
+        <w:t xml:space="preserve">value at that point in the mesh grid. The absolute value is then taken to give the positive difference of the two values. When analyzing the errors, we will be looking at </w:t>
+      </w:r>
+      <w:r>
+        <w:rPr>
+          <w:rFonts w:ascii="Times New Roman" w:hAnsi="Times New Roman" w:cs="Times New Roman"/>
+          <w:sz w:val="24"/>
+          <w:szCs w:val="24"/>
+        </w:rPr>
+        <w:t>the average error and the max error.</w:t>
+      </w:r>
+    </w:p>
+    <w:p>
+      <w:pPr>
+        <w:rPr>
+          <w:rFonts w:ascii="Times New Roman" w:hAnsi="Times New Roman" w:cs="Times New Roman"/>
+          <w:sz w:val="24"/>
+          <w:szCs w:val="24"/>
+        </w:rPr>
+      </w:pPr>
+      <w:r>
+        <w:rPr>
+          <w:rFonts w:ascii="Times New Roman" w:hAnsi="Times New Roman" w:cs="Times New Roman"/>
+          <w:sz w:val="24"/>
+          <w:szCs w:val="24"/>
+        </w:rPr>
+        <w:tab/>
+        <w:t>Both the average error and the max error will be used to judge the interpolations correctness. By this measure, we can consistently analyze where this algorithm works well and where it works poorly. The variables of interest will be: different classes of functions, number of sample points, and distribution of sample points.</w:t>
+      </w:r>
+    </w:p>
+    <w:p>
+      <w:pPr>
+        <w:rPr>
+          <w:rFonts w:ascii="Times New Roman" w:hAnsi="Times New Roman" w:cs="Times New Roman"/>
+          <w:sz w:val="24"/>
+          <w:szCs w:val="24"/>
+        </w:rPr>
+      </w:pPr>
+    </w:p>
+    <w:p>
+      <w:pPr>
+        <w:rPr>
+          <w:rFonts w:ascii="Times New Roman" w:hAnsi="Times New Roman" w:cs="Times New Roman"/>
+          <w:sz w:val="24"/>
+          <w:szCs w:val="24"/>
+        </w:rPr>
+      </w:pPr>
+      <w:r>
+        <w:rPr>
+          <w:rFonts w:ascii="Times New Roman" w:hAnsi="Times New Roman" w:cs="Times New Roman"/>
+          <w:sz w:val="24"/>
+          <w:szCs w:val="24"/>
+        </w:rPr>
+        <w:t>[Insert table of errors here]</w:t>
+      </w:r>
+    </w:p>
+    <w:p>
+      <w:pPr>
+        <w:rPr>
+          <w:rFonts w:ascii="Times New Roman" w:hAnsi="Times New Roman" w:cs="Times New Roman"/>
+          <w:b/>
+          <w:sz w:val="24"/>
+          <w:szCs w:val="24"/>
+        </w:rPr>
+      </w:pPr>
+      <w:r>
+        <w:rPr>
+          <w:rFonts w:ascii="Times New Roman" w:hAnsi="Times New Roman" w:cs="Times New Roman"/>
+          <w:b/>
+          <w:sz w:val="24"/>
+          <w:szCs w:val="24"/>
+        </w:rPr>
         <w:t>Conclusion</w:t>
       </w:r>
     </w:p>
@@ -1985,6 +2150,7 @@
           <w:sz w:val="24"/>
           <w:szCs w:val="24"/>
         </w:rPr>
+        <w:lastRenderedPageBreak/>
         <w:t>(</w:t>
       </w:r>
       <w:proofErr w:type="gramStart"/>
@@ -2195,232 +2361,271 @@
           <w:sz w:val="24"/>
           <w:szCs w:val="24"/>
         </w:rPr>
+        <w:t>Also</w:t>
+      </w:r>
+      <w:r>
+        <w:rPr>
+          <w:rFonts w:ascii="Times New Roman" w:hAnsi="Times New Roman" w:cs="Times New Roman"/>
+          <w:sz w:val="24"/>
+          <w:szCs w:val="24"/>
+        </w:rPr>
+        <w:t xml:space="preserve">, we tried to replicate the exact graph of the function by using a </w:t>
+      </w:r>
+      <w:proofErr w:type="spellStart"/>
+      <w:r>
+        <w:rPr>
+          <w:rFonts w:ascii="Times New Roman" w:hAnsi="Times New Roman" w:cs="Times New Roman"/>
+          <w:sz w:val="24"/>
+          <w:szCs w:val="24"/>
+        </w:rPr>
+        <w:t>linspace</w:t>
+      </w:r>
+      <w:proofErr w:type="spellEnd"/>
+      <w:r>
+        <w:rPr>
+          <w:rFonts w:ascii="Times New Roman" w:hAnsi="Times New Roman" w:cs="Times New Roman"/>
+          <w:sz w:val="24"/>
+          <w:szCs w:val="24"/>
+        </w:rPr>
+        <w:t xml:space="preserve"> as our data set for x, y, and z. This was a problem because</w:t>
+      </w:r>
+      <w:r>
+        <w:rPr>
+          <w:rFonts w:ascii="Times New Roman" w:hAnsi="Times New Roman" w:cs="Times New Roman"/>
+          <w:sz w:val="24"/>
+          <w:szCs w:val="24"/>
+        </w:rPr>
+        <w:t xml:space="preserve"> picking a linear combination of points </w:t>
+      </w:r>
+      <w:r>
+        <w:rPr>
+          <w:rFonts w:ascii="Times New Roman" w:hAnsi="Times New Roman" w:cs="Times New Roman"/>
+          <w:sz w:val="24"/>
+          <w:szCs w:val="24"/>
+        </w:rPr>
+        <w:t xml:space="preserve">(a </w:t>
+      </w:r>
+      <w:proofErr w:type="spellStart"/>
+      <w:r>
+        <w:rPr>
+          <w:rFonts w:ascii="Times New Roman" w:hAnsi="Times New Roman" w:cs="Times New Roman"/>
+          <w:sz w:val="24"/>
+          <w:szCs w:val="24"/>
+        </w:rPr>
+        <w:t>linspace</w:t>
+      </w:r>
+      <w:proofErr w:type="spellEnd"/>
+      <w:r>
+        <w:rPr>
+          <w:rFonts w:ascii="Times New Roman" w:hAnsi="Times New Roman" w:cs="Times New Roman"/>
+          <w:sz w:val="24"/>
+          <w:szCs w:val="24"/>
+        </w:rPr>
+        <w:t xml:space="preserve"> create a set of even</w:t>
+      </w:r>
+      <w:r>
+        <w:rPr>
+          <w:rFonts w:ascii="Times New Roman" w:hAnsi="Times New Roman" w:cs="Times New Roman"/>
+          <w:sz w:val="24"/>
+          <w:szCs w:val="24"/>
+        </w:rPr>
+        <w:t>ly</w:t>
+      </w:r>
+      <w:r>
+        <w:rPr>
+          <w:rFonts w:ascii="Times New Roman" w:hAnsi="Times New Roman" w:cs="Times New Roman"/>
+          <w:sz w:val="24"/>
+          <w:szCs w:val="24"/>
+        </w:rPr>
+        <w:t xml:space="preserve"> spaced points) </w:t>
+      </w:r>
+      <w:r>
+        <w:rPr>
+          <w:rFonts w:ascii="Times New Roman" w:hAnsi="Times New Roman" w:cs="Times New Roman"/>
+          <w:sz w:val="24"/>
+          <w:szCs w:val="24"/>
+        </w:rPr>
+        <w:t xml:space="preserve">creates a non-singular matrix like the problem </w:t>
+      </w:r>
+      <w:r>
+        <w:rPr>
+          <w:rFonts w:ascii="Times New Roman" w:hAnsi="Times New Roman" w:cs="Times New Roman"/>
+          <w:sz w:val="24"/>
+          <w:szCs w:val="24"/>
+        </w:rPr>
+        <w:t>we were having before</w:t>
+      </w:r>
+      <w:r>
+        <w:rPr>
+          <w:rFonts w:ascii="Times New Roman" w:hAnsi="Times New Roman" w:cs="Times New Roman"/>
+          <w:sz w:val="24"/>
+          <w:szCs w:val="24"/>
+        </w:rPr>
+        <w:t>. (</w:t>
+      </w:r>
+      <w:proofErr w:type="gramStart"/>
+      <w:r>
+        <w:rPr>
+          <w:rFonts w:ascii="Times New Roman" w:hAnsi="Times New Roman" w:cs="Times New Roman"/>
+          <w:sz w:val="24"/>
+          <w:szCs w:val="24"/>
+        </w:rPr>
+        <w:t>what</w:t>
+      </w:r>
+      <w:proofErr w:type="gramEnd"/>
+      <w:r>
+        <w:rPr>
+          <w:rFonts w:ascii="Times New Roman" w:hAnsi="Times New Roman" w:cs="Times New Roman"/>
+          <w:sz w:val="24"/>
+          <w:szCs w:val="24"/>
+        </w:rPr>
+        <w:t xml:space="preserve"> if we used a different method of solving the matrix</w:t>
+      </w:r>
+      <w:r>
+        <w:rPr>
+          <w:rFonts w:ascii="Times New Roman" w:hAnsi="Times New Roman" w:cs="Times New Roman"/>
+          <w:sz w:val="24"/>
+          <w:szCs w:val="24"/>
+        </w:rPr>
+        <w:t xml:space="preserve"> instead of c = z/V</w:t>
+      </w:r>
+      <w:r>
+        <w:rPr>
+          <w:rFonts w:ascii="Times New Roman" w:hAnsi="Times New Roman" w:cs="Times New Roman"/>
+          <w:sz w:val="24"/>
+          <w:szCs w:val="24"/>
+        </w:rPr>
+        <w:t>? (Gauss</w:t>
+      </w:r>
+      <w:r>
+        <w:rPr>
+          <w:rFonts w:ascii="Times New Roman" w:hAnsi="Times New Roman" w:cs="Times New Roman"/>
+          <w:sz w:val="24"/>
+          <w:szCs w:val="24"/>
+        </w:rPr>
+        <w:t>).</w:t>
+      </w:r>
+    </w:p>
+    <w:p>
+      <w:pPr>
+        <w:rPr>
+          <w:rFonts w:ascii="Times New Roman" w:hAnsi="Times New Roman" w:cs="Times New Roman"/>
+          <w:sz w:val="24"/>
+          <w:szCs w:val="24"/>
+        </w:rPr>
+      </w:pPr>
+      <w:r>
+        <w:rPr>
+          <w:rFonts w:ascii="Times New Roman" w:hAnsi="Times New Roman" w:cs="Times New Roman"/>
+          <w:sz w:val="24"/>
+          <w:szCs w:val="24"/>
+        </w:rPr>
+        <w:t xml:space="preserve">Also, we were unsure if creating the </w:t>
+      </w:r>
+      <w:proofErr w:type="spellStart"/>
+      <w:r>
+        <w:rPr>
+          <w:rFonts w:ascii="Times New Roman" w:hAnsi="Times New Roman" w:cs="Times New Roman"/>
+          <w:sz w:val="24"/>
+          <w:szCs w:val="24"/>
+        </w:rPr>
+        <w:t>linspace</w:t>
+      </w:r>
+      <w:proofErr w:type="spellEnd"/>
+      <w:r>
+        <w:rPr>
+          <w:rFonts w:ascii="Times New Roman" w:hAnsi="Times New Roman" w:cs="Times New Roman"/>
+          <w:sz w:val="24"/>
+          <w:szCs w:val="24"/>
+        </w:rPr>
+        <w:t xml:space="preserve"> would have been an accurate interpolation because there would have been a high number of data points which would create a high degree polynomial. However, we were unable to test this because the matrix created with a </w:t>
+      </w:r>
+      <w:proofErr w:type="spellStart"/>
+      <w:r>
+        <w:rPr>
+          <w:rFonts w:ascii="Times New Roman" w:hAnsi="Times New Roman" w:cs="Times New Roman"/>
+          <w:sz w:val="24"/>
+          <w:szCs w:val="24"/>
+        </w:rPr>
+        <w:t>linspace</w:t>
+      </w:r>
+      <w:proofErr w:type="spellEnd"/>
+      <w:r>
+        <w:rPr>
+          <w:rFonts w:ascii="Times New Roman" w:hAnsi="Times New Roman" w:cs="Times New Roman"/>
+          <w:sz w:val="24"/>
+          <w:szCs w:val="24"/>
+        </w:rPr>
+        <w:t xml:space="preserve"> was singular.</w:t>
+      </w:r>
+    </w:p>
+    <w:p>
+      <w:pPr>
+        <w:rPr>
+          <w:rFonts w:ascii="Times New Roman" w:hAnsi="Times New Roman" w:cs="Times New Roman"/>
+          <w:sz w:val="24"/>
+          <w:szCs w:val="24"/>
+        </w:rPr>
+      </w:pPr>
+      <w:r>
+        <w:rPr>
+          <w:noProof/>
+        </w:rPr>
         <w:lastRenderedPageBreak/>
-        <w:t>Also</w:t>
-      </w:r>
-      <w:r>
-        <w:rPr>
-          <w:rFonts w:ascii="Times New Roman" w:hAnsi="Times New Roman" w:cs="Times New Roman"/>
-          <w:sz w:val="24"/>
-          <w:szCs w:val="24"/>
-        </w:rPr>
-        <w:t xml:space="preserve">, we tried to replicate the exact graph of the function by using a </w:t>
-      </w:r>
-      <w:proofErr w:type="spellStart"/>
-      <w:r>
-        <w:rPr>
-          <w:rFonts w:ascii="Times New Roman" w:hAnsi="Times New Roman" w:cs="Times New Roman"/>
-          <w:sz w:val="24"/>
-          <w:szCs w:val="24"/>
-        </w:rPr>
-        <w:t>linspace</w:t>
-      </w:r>
-      <w:proofErr w:type="spellEnd"/>
-      <w:r>
-        <w:rPr>
-          <w:rFonts w:ascii="Times New Roman" w:hAnsi="Times New Roman" w:cs="Times New Roman"/>
-          <w:sz w:val="24"/>
-          <w:szCs w:val="24"/>
-        </w:rPr>
-        <w:t xml:space="preserve"> as our data set for x, y, and z. This was a problem because</w:t>
-      </w:r>
-      <w:r>
-        <w:rPr>
-          <w:rFonts w:ascii="Times New Roman" w:hAnsi="Times New Roman" w:cs="Times New Roman"/>
-          <w:sz w:val="24"/>
-          <w:szCs w:val="24"/>
-        </w:rPr>
-        <w:t xml:space="preserve"> picking a linear combination of points </w:t>
-      </w:r>
-      <w:r>
-        <w:rPr>
-          <w:rFonts w:ascii="Times New Roman" w:hAnsi="Times New Roman" w:cs="Times New Roman"/>
-          <w:sz w:val="24"/>
-          <w:szCs w:val="24"/>
-        </w:rPr>
-        <w:t xml:space="preserve">(a </w:t>
-      </w:r>
-      <w:proofErr w:type="spellStart"/>
-      <w:r>
-        <w:rPr>
-          <w:rFonts w:ascii="Times New Roman" w:hAnsi="Times New Roman" w:cs="Times New Roman"/>
-          <w:sz w:val="24"/>
-          <w:szCs w:val="24"/>
-        </w:rPr>
-        <w:t>linspace</w:t>
-      </w:r>
-      <w:proofErr w:type="spellEnd"/>
-      <w:r>
-        <w:rPr>
-          <w:rFonts w:ascii="Times New Roman" w:hAnsi="Times New Roman" w:cs="Times New Roman"/>
-          <w:sz w:val="24"/>
-          <w:szCs w:val="24"/>
-        </w:rPr>
-        <w:t xml:space="preserve"> create a set of even</w:t>
-      </w:r>
-      <w:r>
-        <w:rPr>
-          <w:rFonts w:ascii="Times New Roman" w:hAnsi="Times New Roman" w:cs="Times New Roman"/>
-          <w:sz w:val="24"/>
-          <w:szCs w:val="24"/>
-        </w:rPr>
-        <w:t>ly</w:t>
-      </w:r>
-      <w:r>
-        <w:rPr>
-          <w:rFonts w:ascii="Times New Roman" w:hAnsi="Times New Roman" w:cs="Times New Roman"/>
-          <w:sz w:val="24"/>
-          <w:szCs w:val="24"/>
-        </w:rPr>
-        <w:t xml:space="preserve"> spaced points) </w:t>
-      </w:r>
-      <w:r>
-        <w:rPr>
-          <w:rFonts w:ascii="Times New Roman" w:hAnsi="Times New Roman" w:cs="Times New Roman"/>
-          <w:sz w:val="24"/>
-          <w:szCs w:val="24"/>
-        </w:rPr>
-        <w:t xml:space="preserve">creates a non-singular matrix like the problem </w:t>
-      </w:r>
-      <w:r>
-        <w:rPr>
-          <w:rFonts w:ascii="Times New Roman" w:hAnsi="Times New Roman" w:cs="Times New Roman"/>
-          <w:sz w:val="24"/>
-          <w:szCs w:val="24"/>
-        </w:rPr>
-        <w:t>we were having before</w:t>
-      </w:r>
-      <w:r>
-        <w:rPr>
-          <w:rFonts w:ascii="Times New Roman" w:hAnsi="Times New Roman" w:cs="Times New Roman"/>
-          <w:sz w:val="24"/>
-          <w:szCs w:val="24"/>
-        </w:rPr>
-        <w:t>. (</w:t>
-      </w:r>
-      <w:proofErr w:type="gramStart"/>
-      <w:r>
-        <w:rPr>
-          <w:rFonts w:ascii="Times New Roman" w:hAnsi="Times New Roman" w:cs="Times New Roman"/>
-          <w:sz w:val="24"/>
-          <w:szCs w:val="24"/>
-        </w:rPr>
-        <w:t>what</w:t>
-      </w:r>
-      <w:proofErr w:type="gramEnd"/>
-      <w:r>
-        <w:rPr>
-          <w:rFonts w:ascii="Times New Roman" w:hAnsi="Times New Roman" w:cs="Times New Roman"/>
-          <w:sz w:val="24"/>
-          <w:szCs w:val="24"/>
-        </w:rPr>
-        <w:t xml:space="preserve"> if we used a different method of solving the matrix</w:t>
-      </w:r>
-      <w:r>
-        <w:rPr>
-          <w:rFonts w:ascii="Times New Roman" w:hAnsi="Times New Roman" w:cs="Times New Roman"/>
-          <w:sz w:val="24"/>
-          <w:szCs w:val="24"/>
-        </w:rPr>
-        <w:t xml:space="preserve"> instead of c = z/V</w:t>
-      </w:r>
-      <w:r>
-        <w:rPr>
-          <w:rFonts w:ascii="Times New Roman" w:hAnsi="Times New Roman" w:cs="Times New Roman"/>
-          <w:sz w:val="24"/>
-          <w:szCs w:val="24"/>
-        </w:rPr>
-        <w:t xml:space="preserve">? </w:t>
-      </w:r>
-      <w:proofErr w:type="gramStart"/>
-      <w:r>
-        <w:rPr>
-          <w:rFonts w:ascii="Times New Roman" w:hAnsi="Times New Roman" w:cs="Times New Roman"/>
-          <w:sz w:val="24"/>
-          <w:szCs w:val="24"/>
-        </w:rPr>
-        <w:t>(Gauss</w:t>
-      </w:r>
-      <w:r>
-        <w:rPr>
-          <w:rFonts w:ascii="Times New Roman" w:hAnsi="Times New Roman" w:cs="Times New Roman"/>
-          <w:sz w:val="24"/>
-          <w:szCs w:val="24"/>
-        </w:rPr>
-        <w:t>).</w:t>
-      </w:r>
-      <w:proofErr w:type="gramEnd"/>
-    </w:p>
-    <w:p>
-      <w:pPr>
-        <w:rPr>
-          <w:rFonts w:ascii="Times New Roman" w:hAnsi="Times New Roman" w:cs="Times New Roman"/>
-          <w:sz w:val="24"/>
-          <w:szCs w:val="24"/>
-        </w:rPr>
-      </w:pPr>
-      <w:r>
-        <w:rPr>
-          <w:rFonts w:ascii="Times New Roman" w:hAnsi="Times New Roman" w:cs="Times New Roman"/>
-          <w:sz w:val="24"/>
-          <w:szCs w:val="24"/>
-        </w:rPr>
-        <w:t xml:space="preserve">Also, we were unsure if creating the </w:t>
-      </w:r>
-      <w:proofErr w:type="spellStart"/>
-      <w:r>
-        <w:rPr>
-          <w:rFonts w:ascii="Times New Roman" w:hAnsi="Times New Roman" w:cs="Times New Roman"/>
-          <w:sz w:val="24"/>
-          <w:szCs w:val="24"/>
-        </w:rPr>
-        <w:t>linspace</w:t>
-      </w:r>
-      <w:proofErr w:type="spellEnd"/>
-      <w:r>
-        <w:rPr>
-          <w:rFonts w:ascii="Times New Roman" w:hAnsi="Times New Roman" w:cs="Times New Roman"/>
-          <w:sz w:val="24"/>
-          <w:szCs w:val="24"/>
-        </w:rPr>
-        <w:t xml:space="preserve"> would have been an accurate interpolation because there would have been a high number of data points which would create a high degree polynomial. However, we were unable to test this because the matrix created with a </w:t>
-      </w:r>
-      <w:proofErr w:type="spellStart"/>
-      <w:r>
-        <w:rPr>
-          <w:rFonts w:ascii="Times New Roman" w:hAnsi="Times New Roman" w:cs="Times New Roman"/>
-          <w:sz w:val="24"/>
-          <w:szCs w:val="24"/>
-        </w:rPr>
-        <w:t>linspace</w:t>
-      </w:r>
-      <w:proofErr w:type="spellEnd"/>
-      <w:r>
-        <w:rPr>
-          <w:rFonts w:ascii="Times New Roman" w:hAnsi="Times New Roman" w:cs="Times New Roman"/>
-          <w:sz w:val="24"/>
-          <w:szCs w:val="24"/>
-        </w:rPr>
-        <w:t xml:space="preserve"> was singular.</w:t>
-      </w:r>
-    </w:p>
-    <w:p>
-      <w:pPr>
-        <w:rPr>
-          <w:rFonts w:ascii="Times New Roman" w:hAnsi="Times New Roman" w:cs="Times New Roman"/>
-          <w:sz w:val="24"/>
-          <w:szCs w:val="24"/>
-        </w:rPr>
-      </w:pPr>
-      <w:r>
-        <w:rPr>
-          <w:noProof/>
-        </w:rPr>
         <w:drawing>
           <wp:inline distT="0" distB="0" distL="0" distR="0" wp14:anchorId="7F4C4CD6" wp14:editId="25BB1301">
             <wp:extent cx="3962400" cy="2902775"/>
             <wp:effectExtent l="0" t="0" r="0" b="0"/>
             <wp:docPr id="7" name="Picture 7"/>
+            <wp:cNvGraphicFramePr>
+              <a:graphicFrameLocks xmlns:a="http://schemas.openxmlformats.org/drawingml/2006/main" noChangeAspect="1"/>
+            </wp:cNvGraphicFramePr>
+            <a:graphic xmlns:a="http://schemas.openxmlformats.org/drawingml/2006/main">
+              <a:graphicData uri="http://schemas.openxmlformats.org/drawingml/2006/picture">
+                <pic:pic xmlns:pic="http://schemas.openxmlformats.org/drawingml/2006/picture">
+                  <pic:nvPicPr>
+                    <pic:cNvPr id="0" name=""/>
+                    <pic:cNvPicPr/>
+                  </pic:nvPicPr>
+                  <pic:blipFill>
+                    <a:blip r:embed="rId11"/>
+                    <a:stretch>
+                      <a:fillRect/>
+                    </a:stretch>
+                  </pic:blipFill>
+                  <pic:spPr>
+                    <a:xfrm>
+                      <a:off x="0" y="0"/>
+                      <a:ext cx="3978994" cy="2914932"/>
+                    </a:xfrm>
+                    <a:prstGeom prst="rect">
+                      <a:avLst/>
+                    </a:prstGeom>
+                  </pic:spPr>
+                </pic:pic>
+              </a:graphicData>
+            </a:graphic>
+          </wp:inline>
+        </w:drawing>
+      </w:r>
+    </w:p>
+    <w:p>
+      <w:pPr>
+        <w:rPr>
+          <w:rFonts w:ascii="Times New Roman" w:hAnsi="Times New Roman" w:cs="Times New Roman"/>
+          <w:sz w:val="24"/>
+          <w:szCs w:val="24"/>
+        </w:rPr>
+      </w:pPr>
+      <w:r>
+        <w:rPr>
+          <w:noProof/>
+        </w:rPr>
+        <w:drawing>
+          <wp:inline distT="0" distB="0" distL="0" distR="0" wp14:anchorId="0CE392C0" wp14:editId="2F9A04FF">
+            <wp:extent cx="3943350" cy="2923144"/>
+            <wp:effectExtent l="0" t="0" r="0" b="0"/>
+            <wp:docPr id="6" name="Picture 6"/>
             <wp:cNvGraphicFramePr>
               <a:graphicFrameLocks xmlns:a="http://schemas.openxmlformats.org/drawingml/2006/main" noChangeAspect="1"/>
             </wp:cNvGraphicFramePr>
@@ -2440,55 +2645,6 @@
                   <pic:spPr>
                     <a:xfrm>
                       <a:off x="0" y="0"/>
-                      <a:ext cx="3978994" cy="2914932"/>
-                    </a:xfrm>
-                    <a:prstGeom prst="rect">
-                      <a:avLst/>
-                    </a:prstGeom>
-                  </pic:spPr>
-                </pic:pic>
-              </a:graphicData>
-            </a:graphic>
-          </wp:inline>
-        </w:drawing>
-      </w:r>
-    </w:p>
-    <w:p>
-      <w:pPr>
-        <w:rPr>
-          <w:rFonts w:ascii="Times New Roman" w:hAnsi="Times New Roman" w:cs="Times New Roman"/>
-          <w:sz w:val="24"/>
-          <w:szCs w:val="24"/>
-        </w:rPr>
-      </w:pPr>
-      <w:r>
-        <w:rPr>
-          <w:noProof/>
-        </w:rPr>
-        <w:drawing>
-          <wp:inline distT="0" distB="0" distL="0" distR="0" wp14:anchorId="0CE392C0" wp14:editId="2F9A04FF">
-            <wp:extent cx="3943350" cy="2923144"/>
-            <wp:effectExtent l="0" t="0" r="0" b="0"/>
-            <wp:docPr id="6" name="Picture 6"/>
-            <wp:cNvGraphicFramePr>
-              <a:graphicFrameLocks xmlns:a="http://schemas.openxmlformats.org/drawingml/2006/main" noChangeAspect="1"/>
-            </wp:cNvGraphicFramePr>
-            <a:graphic xmlns:a="http://schemas.openxmlformats.org/drawingml/2006/main">
-              <a:graphicData uri="http://schemas.openxmlformats.org/drawingml/2006/picture">
-                <pic:pic xmlns:pic="http://schemas.openxmlformats.org/drawingml/2006/picture">
-                  <pic:nvPicPr>
-                    <pic:cNvPr id="0" name=""/>
-                    <pic:cNvPicPr/>
-                  </pic:nvPicPr>
-                  <pic:blipFill>
-                    <a:blip r:embed="rId13"/>
-                    <a:stretch>
-                      <a:fillRect/>
-                    </a:stretch>
-                  </pic:blipFill>
-                  <pic:spPr>
-                    <a:xfrm>
-                      <a:off x="0" y="0"/>
                       <a:ext cx="3950599" cy="2928517"/>
                     </a:xfrm>
                     <a:prstGeom prst="rect">
@@ -2501,11 +2657,9 @@
           </wp:inline>
         </w:drawing>
       </w:r>
-      <w:bookmarkStart w:id="0" w:name="_GoBack"/>
-      <w:bookmarkEnd w:id="0"/>
     </w:p>
     <w:sectPr>
-      <w:headerReference w:type="default" r:id="rId14"/>
+      <w:headerReference w:type="default" r:id="rId13"/>
       <w:pgSz w:w="12240" w:h="15840"/>
       <w:pgMar w:top="1440" w:right="1440" w:bottom="1440" w:left="1440" w:header="720" w:footer="720" w:gutter="0"/>
       <w:cols w:space="720"/>
@@ -2516,7 +2670,7 @@
 </file>
 
 <file path=word/endnotes.xml><?xml version="1.0" encoding="utf-8"?>
-<w:endnotes xmlns:wpc="http://schemas.microsoft.com/office/word/2010/wordprocessingCanvas" xmlns:mc="http://schemas.openxmlformats.org/markup-compatibility/2006" xmlns:o="urn:schemas-microsoft-com:office:office" xmlns:r="http://schemas.openxmlformats.org/officeDocument/2006/relationships" xmlns:m="http://schemas.openxmlformats.org/officeDocument/2006/math" xmlns:v="urn:schemas-microsoft-com:vml" xmlns:wp14="http://schemas.microsoft.com/office/word/2010/wordprocessingDrawing" xmlns:wp="http://schemas.openxmlformats.org/drawingml/2006/wordprocessingDrawing" xmlns:w10="urn:schemas-microsoft-com:office:word" xmlns:w="http://schemas.openxmlformats.org/wordprocessingml/2006/main" xmlns:w14="http://schemas.microsoft.com/office/word/2010/wordml" xmlns:wpg="http://schemas.microsoft.com/office/word/2010/wordprocessingGroup" xmlns:wpi="http://schemas.microsoft.com/office/word/2010/wordprocessingInk" xmlns:wne="http://schemas.microsoft.com/office/word/2006/wordml" xmlns:wps="http://schemas.microsoft.com/office/word/2010/wordprocessingShape" mc:Ignorable="w14 wp14">
+<w:endnotes xmlns:wpc="http://schemas.microsoft.com/office/word/2010/wordprocessingCanvas" xmlns:mc="http://schemas.openxmlformats.org/markup-compatibility/2006" xmlns:o="urn:schemas-microsoft-com:office:office" xmlns:r="http://schemas.openxmlformats.org/officeDocument/2006/relationships" xmlns:m="http://schemas.openxmlformats.org/officeDocument/2006/math" xmlns:v="urn:schemas-microsoft-com:vml" xmlns:wp14="http://schemas.microsoft.com/office/word/2010/wordprocessingDrawing" xmlns:wp="http://schemas.openxmlformats.org/drawingml/2006/wordprocessingDrawing" xmlns:w10="urn:schemas-microsoft-com:office:word" xmlns:w="http://schemas.openxmlformats.org/wordprocessingml/2006/main" xmlns:w14="http://schemas.microsoft.com/office/word/2010/wordml" xmlns:w15="http://schemas.microsoft.com/office/word/2012/wordml" xmlns:wpg="http://schemas.microsoft.com/office/word/2010/wordprocessingGroup" xmlns:wpi="http://schemas.microsoft.com/office/word/2010/wordprocessingInk" xmlns:wne="http://schemas.microsoft.com/office/word/2006/wordml" xmlns:wps="http://schemas.microsoft.com/office/word/2010/wordprocessingShape" mc:Ignorable="w14 w15 wp14">
   <w:endnote w:type="separator" w:id="-1">
     <w:p>
       <w:pPr>
@@ -2541,7 +2695,7 @@
 </file>
 
 <file path=word/footnotes.xml><?xml version="1.0" encoding="utf-8"?>
-<w:footnotes xmlns:wpc="http://schemas.microsoft.com/office/word/2010/wordprocessingCanvas" xmlns:mc="http://schemas.openxmlformats.org/markup-compatibility/2006" xmlns:o="urn:schemas-microsoft-com:office:office" xmlns:r="http://schemas.openxmlformats.org/officeDocument/2006/relationships" xmlns:m="http://schemas.openxmlformats.org/officeDocument/2006/math" xmlns:v="urn:schemas-microsoft-com:vml" xmlns:wp14="http://schemas.microsoft.com/office/word/2010/wordprocessingDrawing" xmlns:wp="http://schemas.openxmlformats.org/drawingml/2006/wordprocessingDrawing" xmlns:w10="urn:schemas-microsoft-com:office:word" xmlns:w="http://schemas.openxmlformats.org/wordprocessingml/2006/main" xmlns:w14="http://schemas.microsoft.com/office/word/2010/wordml" xmlns:wpg="http://schemas.microsoft.com/office/word/2010/wordprocessingGroup" xmlns:wpi="http://schemas.microsoft.com/office/word/2010/wordprocessingInk" xmlns:wne="http://schemas.microsoft.com/office/word/2006/wordml" xmlns:wps="http://schemas.microsoft.com/office/word/2010/wordprocessingShape" mc:Ignorable="w14 wp14">
+<w:footnotes xmlns:wpc="http://schemas.microsoft.com/office/word/2010/wordprocessingCanvas" xmlns:mc="http://schemas.openxmlformats.org/markup-compatibility/2006" xmlns:o="urn:schemas-microsoft-com:office:office" xmlns:r="http://schemas.openxmlformats.org/officeDocument/2006/relationships" xmlns:m="http://schemas.openxmlformats.org/officeDocument/2006/math" xmlns:v="urn:schemas-microsoft-com:vml" xmlns:wp14="http://schemas.microsoft.com/office/word/2010/wordprocessingDrawing" xmlns:wp="http://schemas.openxmlformats.org/drawingml/2006/wordprocessingDrawing" xmlns:w10="urn:schemas-microsoft-com:office:word" xmlns:w="http://schemas.openxmlformats.org/wordprocessingml/2006/main" xmlns:w14="http://schemas.microsoft.com/office/word/2010/wordml" xmlns:w15="http://schemas.microsoft.com/office/word/2012/wordml" xmlns:wpg="http://schemas.microsoft.com/office/word/2010/wordprocessingGroup" xmlns:wpi="http://schemas.microsoft.com/office/word/2010/wordprocessingInk" xmlns:wne="http://schemas.microsoft.com/office/word/2006/wordml" xmlns:wps="http://schemas.microsoft.com/office/word/2010/wordprocessingShape" mc:Ignorable="w14 w15 wp14">
   <w:footnote w:type="separator" w:id="-1">
     <w:p>
       <w:pPr>
@@ -2566,7 +2720,7 @@
 </file>
 
 <file path=word/header1.xml><?xml version="1.0" encoding="utf-8"?>
-<w:hdr xmlns:wpc="http://schemas.microsoft.com/office/word/2010/wordprocessingCanvas" xmlns:mc="http://schemas.openxmlformats.org/markup-compatibility/2006" xmlns:o="urn:schemas-microsoft-com:office:office" xmlns:r="http://schemas.openxmlformats.org/officeDocument/2006/relationships" xmlns:m="http://schemas.openxmlformats.org/officeDocument/2006/math" xmlns:v="urn:schemas-microsoft-com:vml" xmlns:wp14="http://schemas.microsoft.com/office/word/2010/wordprocessingDrawing" xmlns:wp="http://schemas.openxmlformats.org/drawingml/2006/wordprocessingDrawing" xmlns:w10="urn:schemas-microsoft-com:office:word" xmlns:w="http://schemas.openxmlformats.org/wordprocessingml/2006/main" xmlns:w14="http://schemas.microsoft.com/office/word/2010/wordml" xmlns:wpg="http://schemas.microsoft.com/office/word/2010/wordprocessingGroup" xmlns:wpi="http://schemas.microsoft.com/office/word/2010/wordprocessingInk" xmlns:wne="http://schemas.microsoft.com/office/word/2006/wordml" xmlns:wps="http://schemas.microsoft.com/office/word/2010/wordprocessingShape" mc:Ignorable="w14 wp14">
+<w:hdr xmlns:wpc="http://schemas.microsoft.com/office/word/2010/wordprocessingCanvas" xmlns:mc="http://schemas.openxmlformats.org/markup-compatibility/2006" xmlns:o="urn:schemas-microsoft-com:office:office" xmlns:r="http://schemas.openxmlformats.org/officeDocument/2006/relationships" xmlns:m="http://schemas.openxmlformats.org/officeDocument/2006/math" xmlns:v="urn:schemas-microsoft-com:vml" xmlns:wp14="http://schemas.microsoft.com/office/word/2010/wordprocessingDrawing" xmlns:wp="http://schemas.openxmlformats.org/drawingml/2006/wordprocessingDrawing" xmlns:w10="urn:schemas-microsoft-com:office:word" xmlns:w="http://schemas.openxmlformats.org/wordprocessingml/2006/main" xmlns:w14="http://schemas.microsoft.com/office/word/2010/wordml" xmlns:w15="http://schemas.microsoft.com/office/word/2012/wordml" xmlns:wpg="http://schemas.microsoft.com/office/word/2010/wordprocessingGroup" xmlns:wpi="http://schemas.microsoft.com/office/word/2010/wordprocessingInk" xmlns:wne="http://schemas.microsoft.com/office/word/2006/wordml" xmlns:wps="http://schemas.microsoft.com/office/word/2010/wordprocessingShape" mc:Ignorable="w14 w15 wp14">
   <w:p>
     <w:pPr>
       <w:pStyle w:val="Header"/>
@@ -2622,7 +2776,7 @@
 </file>
 
 <file path=word/styles.xml><?xml version="1.0" encoding="utf-8"?>
-<w:styles xmlns:mc="http://schemas.openxmlformats.org/markup-compatibility/2006" xmlns:r="http://schemas.openxmlformats.org/officeDocument/2006/relationships" xmlns:w="http://schemas.openxmlformats.org/wordprocessingml/2006/main" xmlns:w14="http://schemas.microsoft.com/office/word/2010/wordml" mc:Ignorable="w14">
+<w:styles xmlns:mc="http://schemas.openxmlformats.org/markup-compatibility/2006" xmlns:r="http://schemas.openxmlformats.org/officeDocument/2006/relationships" xmlns:w="http://schemas.openxmlformats.org/wordprocessingml/2006/main" xmlns:w14="http://schemas.microsoft.com/office/word/2010/wordml" xmlns:w15="http://schemas.microsoft.com/office/word/2012/wordml" mc:Ignorable="w14 w15">
   <w:docDefaults>
     <w:rPrDefault>
       <w:rPr>
@@ -2638,144 +2792,378 @@
       </w:pPr>
     </w:pPrDefault>
   </w:docDefaults>
-  <w:latentStyles w:defLockedState="0" w:defUIPriority="99" w:defSemiHidden="1" w:defUnhideWhenUsed="1" w:defQFormat="0" w:count="267">
-    <w:lsdException w:name="Normal" w:semiHidden="0" w:uiPriority="0" w:unhideWhenUsed="0" w:qFormat="1"/>
-    <w:lsdException w:name="heading 1" w:semiHidden="0" w:uiPriority="9" w:unhideWhenUsed="0" w:qFormat="1"/>
-    <w:lsdException w:name="heading 2" w:uiPriority="9" w:qFormat="1"/>
-    <w:lsdException w:name="heading 3" w:uiPriority="9" w:qFormat="1"/>
-    <w:lsdException w:name="heading 4" w:uiPriority="9" w:qFormat="1"/>
-    <w:lsdException w:name="heading 5" w:uiPriority="9" w:qFormat="1"/>
-    <w:lsdException w:name="heading 6" w:uiPriority="9" w:qFormat="1"/>
-    <w:lsdException w:name="heading 7" w:uiPriority="9" w:qFormat="1"/>
-    <w:lsdException w:name="heading 8" w:uiPriority="9" w:qFormat="1"/>
-    <w:lsdException w:name="heading 9" w:uiPriority="9" w:qFormat="1"/>
-    <w:lsdException w:name="toc 1" w:uiPriority="39"/>
-    <w:lsdException w:name="toc 2" w:uiPriority="39"/>
-    <w:lsdException w:name="toc 3" w:uiPriority="39"/>
-    <w:lsdException w:name="toc 4" w:uiPriority="39"/>
-    <w:lsdException w:name="toc 5" w:uiPriority="39"/>
-    <w:lsdException w:name="toc 6" w:uiPriority="39"/>
-    <w:lsdException w:name="toc 7" w:uiPriority="39"/>
-    <w:lsdException w:name="toc 8" w:uiPriority="39"/>
-    <w:lsdException w:name="toc 9" w:uiPriority="39"/>
-    <w:lsdException w:name="caption" w:uiPriority="35" w:qFormat="1"/>
-    <w:lsdException w:name="Title" w:semiHidden="0" w:uiPriority="10" w:unhideWhenUsed="0" w:qFormat="1"/>
-    <w:lsdException w:name="Default Paragraph Font" w:uiPriority="1"/>
-    <w:lsdException w:name="Subtitle" w:semiHidden="0" w:uiPriority="11" w:unhideWhenUsed="0" w:qFormat="1"/>
-    <w:lsdException w:name="Strong" w:semiHidden="0" w:uiPriority="22" w:unhideWhenUsed="0" w:qFormat="1"/>
-    <w:lsdException w:name="Emphasis" w:semiHidden="0" w:uiPriority="20" w:unhideWhenUsed="0" w:qFormat="1"/>
-    <w:lsdException w:name="Table Grid" w:semiHidden="0" w:uiPriority="59" w:unhideWhenUsed="0"/>
-    <w:lsdException w:name="Placeholder Text" w:unhideWhenUsed="0"/>
-    <w:lsdException w:name="No Spacing" w:semiHidden="0" w:uiPriority="1" w:unhideWhenUsed="0" w:qFormat="1"/>
-    <w:lsdException w:name="Light Shading" w:semiHidden="0" w:uiPriority="60" w:unhideWhenUsed="0"/>
-    <w:lsdException w:name="Light List" w:semiHidden="0" w:uiPriority="61" w:unhideWhenUsed="0"/>
-    <w:lsdException w:name="Light Grid" w:semiHidden="0" w:uiPriority="62" w:unhideWhenUsed="0"/>
-    <w:lsdException w:name="Medium Shading 1" w:semiHidden="0" w:uiPriority="63" w:unhideWhenUsed="0"/>
-    <w:lsdException w:name="Medium Shading 2" w:semiHidden="0" w:uiPriority="64" w:unhideWhenUsed="0"/>
-    <w:lsdException w:name="Medium List 1" w:semiHidden="0" w:uiPriority="65" w:unhideWhenUsed="0"/>
-    <w:lsdException w:name="Medium List 2" w:semiHidden="0" w:uiPriority="66" w:unhideWhenUsed="0"/>
-    <w:lsdException w:name="Medium Grid 1" w:semiHidden="0" w:uiPriority="67" w:unhideWhenUsed="0"/>
-    <w:lsdException w:name="Medium Grid 2" w:semiHidden="0" w:uiPriority="68" w:unhideWhenUsed="0"/>
-    <w:lsdException w:name="Medium Grid 3" w:semiHidden="0" w:uiPriority="69" w:unhideWhenUsed="0"/>
-    <w:lsdException w:name="Dark List" w:semiHidden="0" w:uiPriority="70" w:unhideWhenUsed="0"/>
-    <w:lsdException w:name="Colorful Shading" w:semiHidden="0" w:uiPriority="71" w:unhideWhenUsed="0"/>
-    <w:lsdException w:name="Colorful List" w:semiHidden="0" w:uiPriority="72" w:unhideWhenUsed="0"/>
-    <w:lsdException w:name="Colorful Grid" w:semiHidden="0" w:uiPriority="73" w:unhideWhenUsed="0"/>
-    <w:lsdException w:name="Light Shading Accent 1" w:semiHidden="0" w:uiPriority="60" w:unhideWhenUsed="0"/>
-    <w:lsdException w:name="Light List Accent 1" w:semiHidden="0" w:uiPriority="61" w:unhideWhenUsed="0"/>
-    <w:lsdException w:name="Light Grid Accent 1" w:semiHidden="0" w:uiPriority="62" w:unhideWhenUsed="0"/>
-    <w:lsdException w:name="Medium Shading 1 Accent 1" w:semiHidden="0" w:uiPriority="63" w:unhideWhenUsed="0"/>
-    <w:lsdException w:name="Medium Shading 2 Accent 1" w:semiHidden="0" w:uiPriority="64" w:unhideWhenUsed="0"/>
-    <w:lsdException w:name="Medium List 1 Accent 1" w:semiHidden="0" w:uiPriority="65" w:unhideWhenUsed="0"/>
-    <w:lsdException w:name="Revision" w:unhideWhenUsed="0"/>
-    <w:lsdException w:name="List Paragraph" w:semiHidden="0" w:uiPriority="34" w:unhideWhenUsed="0" w:qFormat="1"/>
-    <w:lsdException w:name="Quote" w:semiHidden="0" w:uiPriority="29" w:unhideWhenUsed="0" w:qFormat="1"/>
-    <w:lsdException w:name="Intense Quote" w:semiHidden="0" w:uiPriority="30" w:unhideWhenUsed="0" w:qFormat="1"/>
-    <w:lsdException w:name="Medium List 2 Accent 1" w:semiHidden="0" w:uiPriority="66" w:unhideWhenUsed="0"/>
-    <w:lsdException w:name="Medium Grid 1 Accent 1" w:semiHidden="0" w:uiPriority="67" w:unhideWhenUsed="0"/>
-    <w:lsdException w:name="Medium Grid 2 Accent 1" w:semiHidden="0" w:uiPriority="68" w:unhideWhenUsed="0"/>
-    <w:lsdException w:name="Medium Grid 3 Accent 1" w:semiHidden="0" w:uiPriority="69" w:unhideWhenUsed="0"/>
-    <w:lsdException w:name="Dark List Accent 1" w:semiHidden="0" w:uiPriority="70" w:unhideWhenUsed="0"/>
-    <w:lsdException w:name="Colorful Shading Accent 1" w:semiHidden="0" w:uiPriority="71" w:unhideWhenUsed="0"/>
-    <w:lsdException w:name="Colorful List Accent 1" w:semiHidden="0" w:uiPriority="72" w:unhideWhenUsed="0"/>
-    <w:lsdException w:name="Colorful Grid Accent 1" w:semiHidden="0" w:uiPriority="73" w:unhideWhenUsed="0"/>
-    <w:lsdException w:name="Light Shading Accent 2" w:semiHidden="0" w:uiPriority="60" w:unhideWhenUsed="0"/>
-    <w:lsdException w:name="Light List Accent 2" w:semiHidden="0" w:uiPriority="61" w:unhideWhenUsed="0"/>
-    <w:lsdException w:name="Light Grid Accent 2" w:semiHidden="0" w:uiPriority="62" w:unhideWhenUsed="0"/>
-    <w:lsdException w:name="Medium Shading 1 Accent 2" w:semiHidden="0" w:uiPriority="63" w:unhideWhenUsed="0"/>
-    <w:lsdException w:name="Medium Shading 2 Accent 2" w:semiHidden="0" w:uiPriority="64" w:unhideWhenUsed="0"/>
-    <w:lsdException w:name="Medium List 1 Accent 2" w:semiHidden="0" w:uiPriority="65" w:unhideWhenUsed="0"/>
-    <w:lsdException w:name="Medium List 2 Accent 2" w:semiHidden="0" w:uiPriority="66" w:unhideWhenUsed="0"/>
-    <w:lsdException w:name="Medium Grid 1 Accent 2" w:semiHidden="0" w:uiPriority="67" w:unhideWhenUsed="0"/>
-    <w:lsdException w:name="Medium Grid 2 Accent 2" w:semiHidden="0" w:uiPriority="68" w:unhideWhenUsed="0"/>
-    <w:lsdException w:name="Medium Grid 3 Accent 2" w:semiHidden="0" w:uiPriority="69" w:unhideWhenUsed="0"/>
-    <w:lsdException w:name="Dark List Accent 2" w:semiHidden="0" w:uiPriority="70" w:unhideWhenUsed="0"/>
-    <w:lsdException w:name="Colorful Shading Accent 2" w:semiHidden="0" w:uiPriority="71" w:unhideWhenUsed="0"/>
-    <w:lsdException w:name="Colorful List Accent 2" w:semiHidden="0" w:uiPriority="72" w:unhideWhenUsed="0"/>
-    <w:lsdException w:name="Colorful Grid Accent 2" w:semiHidden="0" w:uiPriority="73" w:unhideWhenUsed="0"/>
-    <w:lsdException w:name="Light Shading Accent 3" w:semiHidden="0" w:uiPriority="60" w:unhideWhenUsed="0"/>
-    <w:lsdException w:name="Light List Accent 3" w:semiHidden="0" w:uiPriority="61" w:unhideWhenUsed="0"/>
-    <w:lsdException w:name="Light Grid Accent 3" w:semiHidden="0" w:uiPriority="62" w:unhideWhenUsed="0"/>
-    <w:lsdException w:name="Medium Shading 1 Accent 3" w:semiHidden="0" w:uiPriority="63" w:unhideWhenUsed="0"/>
-    <w:lsdException w:name="Medium Shading 2 Accent 3" w:semiHidden="0" w:uiPriority="64" w:unhideWhenUsed="0"/>
-    <w:lsdException w:name="Medium List 1 Accent 3" w:semiHidden="0" w:uiPriority="65" w:unhideWhenUsed="0"/>
-    <w:lsdException w:name="Medium List 2 Accent 3" w:semiHidden="0" w:uiPriority="66" w:unhideWhenUsed="0"/>
-    <w:lsdException w:name="Medium Grid 1 Accent 3" w:semiHidden="0" w:uiPriority="67" w:unhideWhenUsed="0"/>
-    <w:lsdException w:name="Medium Grid 2 Accent 3" w:semiHidden="0" w:uiPriority="68" w:unhideWhenUsed="0"/>
-    <w:lsdException w:name="Medium Grid 3 Accent 3" w:semiHidden="0" w:uiPriority="69" w:unhideWhenUsed="0"/>
-    <w:lsdException w:name="Dark List Accent 3" w:semiHidden="0" w:uiPriority="70" w:unhideWhenUsed="0"/>
-    <w:lsdException w:name="Colorful Shading Accent 3" w:semiHidden="0" w:uiPriority="71" w:unhideWhenUsed="0"/>
-    <w:lsdException w:name="Colorful List Accent 3" w:semiHidden="0" w:uiPriority="72" w:unhideWhenUsed="0"/>
-    <w:lsdException w:name="Colorful Grid Accent 3" w:semiHidden="0" w:uiPriority="73" w:unhideWhenUsed="0"/>
-    <w:lsdException w:name="Light Shading Accent 4" w:semiHidden="0" w:uiPriority="60" w:unhideWhenUsed="0"/>
-    <w:lsdException w:name="Light List Accent 4" w:semiHidden="0" w:uiPriority="61" w:unhideWhenUsed="0"/>
-    <w:lsdException w:name="Light Grid Accent 4" w:semiHidden="0" w:uiPriority="62" w:unhideWhenUsed="0"/>
-    <w:lsdException w:name="Medium Shading 1 Accent 4" w:semiHidden="0" w:uiPriority="63" w:unhideWhenUsed="0"/>
-    <w:lsdException w:name="Medium Shading 2 Accent 4" w:semiHidden="0" w:uiPriority="64" w:unhideWhenUsed="0"/>
-    <w:lsdException w:name="Medium List 1 Accent 4" w:semiHidden="0" w:uiPriority="65" w:unhideWhenUsed="0"/>
-    <w:lsdException w:name="Medium List 2 Accent 4" w:semiHidden="0" w:uiPriority="66" w:unhideWhenUsed="0"/>
-    <w:lsdException w:name="Medium Grid 1 Accent 4" w:semiHidden="0" w:uiPriority="67" w:unhideWhenUsed="0"/>
-    <w:lsdException w:name="Medium Grid 2 Accent 4" w:semiHidden="0" w:uiPriority="68" w:unhideWhenUsed="0"/>
-    <w:lsdException w:name="Medium Grid 3 Accent 4" w:semiHidden="0" w:uiPriority="69" w:unhideWhenUsed="0"/>
-    <w:lsdException w:name="Dark List Accent 4" w:semiHidden="0" w:uiPriority="70" w:unhideWhenUsed="0"/>
-    <w:lsdException w:name="Colorful Shading Accent 4" w:semiHidden="0" w:uiPriority="71" w:unhideWhenUsed="0"/>
-    <w:lsdException w:name="Colorful List Accent 4" w:semiHidden="0" w:uiPriority="72" w:unhideWhenUsed="0"/>
-    <w:lsdException w:name="Colorful Grid Accent 4" w:semiHidden="0" w:uiPriority="73" w:unhideWhenUsed="0"/>
-    <w:lsdException w:name="Light Shading Accent 5" w:semiHidden="0" w:uiPriority="60" w:unhideWhenUsed="0"/>
-    <w:lsdException w:name="Light List Accent 5" w:semiHidden="0" w:uiPriority="61" w:unhideWhenUsed="0"/>
-    <w:lsdException w:name="Light Grid Accent 5" w:semiHidden="0" w:uiPriority="62" w:unhideWhenUsed="0"/>
-    <w:lsdException w:name="Medium Shading 1 Accent 5" w:semiHidden="0" w:uiPriority="63" w:unhideWhenUsed="0"/>
-    <w:lsdException w:name="Medium Shading 2 Accent 5" w:semiHidden="0" w:uiPriority="64" w:unhideWhenUsed="0"/>
-    <w:lsdException w:name="Medium List 1 Accent 5" w:semiHidden="0" w:uiPriority="65" w:unhideWhenUsed="0"/>
-    <w:lsdException w:name="Medium List 2 Accent 5" w:semiHidden="0" w:uiPriority="66" w:unhideWhenUsed="0"/>
-    <w:lsdException w:name="Medium Grid 1 Accent 5" w:semiHidden="0" w:uiPriority="67" w:unhideWhenUsed="0"/>
-    <w:lsdException w:name="Medium Grid 2 Accent 5" w:semiHidden="0" w:uiPriority="68" w:unhideWhenUsed="0"/>
-    <w:lsdException w:name="Medium Grid 3 Accent 5" w:semiHidden="0" w:uiPriority="69" w:unhideWhenUsed="0"/>
-    <w:lsdException w:name="Dark List Accent 5" w:semiHidden="0" w:uiPriority="70" w:unhideWhenUsed="0"/>
-    <w:lsdException w:name="Colorful Shading Accent 5" w:semiHidden="0" w:uiPriority="71" w:unhideWhenUsed="0"/>
-    <w:lsdException w:name="Colorful List Accent 5" w:semiHidden="0" w:uiPriority="72" w:unhideWhenUsed="0"/>
-    <w:lsdException w:name="Colorful Grid Accent 5" w:semiHidden="0" w:uiPriority="73" w:unhideWhenUsed="0"/>
-    <w:lsdException w:name="Light Shading Accent 6" w:semiHidden="0" w:uiPriority="60" w:unhideWhenUsed="0"/>
-    <w:lsdException w:name="Light List Accent 6" w:semiHidden="0" w:uiPriority="61" w:unhideWhenUsed="0"/>
-    <w:lsdException w:name="Light Grid Accent 6" w:semiHidden="0" w:uiPriority="62" w:unhideWhenUsed="0"/>
-    <w:lsdException w:name="Medium Shading 1 Accent 6" w:semiHidden="0" w:uiPriority="63" w:unhideWhenUsed="0"/>
-    <w:lsdException w:name="Medium Shading 2 Accent 6" w:semiHidden="0" w:uiPriority="64" w:unhideWhenUsed="0"/>
-    <w:lsdException w:name="Medium List 1 Accent 6" w:semiHidden="0" w:uiPriority="65" w:unhideWhenUsed="0"/>
-    <w:lsdException w:name="Medium List 2 Accent 6" w:semiHidden="0" w:uiPriority="66" w:unhideWhenUsed="0"/>
-    <w:lsdException w:name="Medium Grid 1 Accent 6" w:semiHidden="0" w:uiPriority="67" w:unhideWhenUsed="0"/>
-    <w:lsdException w:name="Medium Grid 2 Accent 6" w:semiHidden="0" w:uiPriority="68" w:unhideWhenUsed="0"/>
-    <w:lsdException w:name="Medium Grid 3 Accent 6" w:semiHidden="0" w:uiPriority="69" w:unhideWhenUsed="0"/>
-    <w:lsdException w:name="Dark List Accent 6" w:semiHidden="0" w:uiPriority="70" w:unhideWhenUsed="0"/>
-    <w:lsdException w:name="Colorful Shading Accent 6" w:semiHidden="0" w:uiPriority="71" w:unhideWhenUsed="0"/>
-    <w:lsdException w:name="Colorful List Accent 6" w:semiHidden="0" w:uiPriority="72" w:unhideWhenUsed="0"/>
-    <w:lsdException w:name="Colorful Grid Accent 6" w:semiHidden="0" w:uiPriority="73" w:unhideWhenUsed="0"/>
-    <w:lsdException w:name="Subtle Emphasis" w:semiHidden="0" w:uiPriority="19" w:unhideWhenUsed="0" w:qFormat="1"/>
-    <w:lsdException w:name="Intense Emphasis" w:semiHidden="0" w:uiPriority="21" w:unhideWhenUsed="0" w:qFormat="1"/>
-    <w:lsdException w:name="Subtle Reference" w:semiHidden="0" w:uiPriority="31" w:unhideWhenUsed="0" w:qFormat="1"/>
-    <w:lsdException w:name="Intense Reference" w:semiHidden="0" w:uiPriority="32" w:unhideWhenUsed="0" w:qFormat="1"/>
-    <w:lsdException w:name="Book Title" w:semiHidden="0" w:uiPriority="33" w:unhideWhenUsed="0" w:qFormat="1"/>
-    <w:lsdException w:name="Bibliography" w:uiPriority="37"/>
-    <w:lsdException w:name="TOC Heading" w:uiPriority="39" w:qFormat="1"/>
+  <w:latentStyles w:defLockedState="0" w:defUIPriority="99" w:defSemiHidden="0" w:defUnhideWhenUsed="0" w:defQFormat="0" w:count="371">
+    <w:lsdException w:name="Normal" w:uiPriority="0" w:qFormat="1"/>
+    <w:lsdException w:name="heading 1" w:uiPriority="9" w:qFormat="1"/>
+    <w:lsdException w:name="heading 2" w:semiHidden="1" w:uiPriority="9" w:unhideWhenUsed="1" w:qFormat="1"/>
+    <w:lsdException w:name="heading 3" w:semiHidden="1" w:uiPriority="9" w:unhideWhenUsed="1" w:qFormat="1"/>
+    <w:lsdException w:name="heading 4" w:semiHidden="1" w:uiPriority="9" w:unhideWhenUsed="1" w:qFormat="1"/>
+    <w:lsdException w:name="heading 5" w:semiHidden="1" w:uiPriority="9" w:unhideWhenUsed="1" w:qFormat="1"/>
+    <w:lsdException w:name="heading 6" w:semiHidden="1" w:uiPriority="9" w:unhideWhenUsed="1" w:qFormat="1"/>
+    <w:lsdException w:name="heading 7" w:semiHidden="1" w:uiPriority="9" w:unhideWhenUsed="1" w:qFormat="1"/>
+    <w:lsdException w:name="heading 8" w:semiHidden="1" w:uiPriority="9" w:unhideWhenUsed="1" w:qFormat="1"/>
+    <w:lsdException w:name="heading 9" w:semiHidden="1" w:uiPriority="9" w:unhideWhenUsed="1" w:qFormat="1"/>
+    <w:lsdException w:name="index 1" w:semiHidden="1" w:unhideWhenUsed="1"/>
+    <w:lsdException w:name="index 2" w:semiHidden="1" w:unhideWhenUsed="1"/>
+    <w:lsdException w:name="index 3" w:semiHidden="1" w:unhideWhenUsed="1"/>
+    <w:lsdException w:name="index 4" w:semiHidden="1" w:unhideWhenUsed="1"/>
+    <w:lsdException w:name="index 5" w:semiHidden="1" w:unhideWhenUsed="1"/>
+    <w:lsdException w:name="index 6" w:semiHidden="1" w:unhideWhenUsed="1"/>
+    <w:lsdException w:name="index 7" w:semiHidden="1" w:unhideWhenUsed="1"/>
+    <w:lsdException w:name="index 8" w:semiHidden="1" w:unhideWhenUsed="1"/>
+    <w:lsdException w:name="index 9" w:semiHidden="1" w:unhideWhenUsed="1"/>
+    <w:lsdException w:name="toc 1" w:semiHidden="1" w:uiPriority="39" w:unhideWhenUsed="1"/>
+    <w:lsdException w:name="toc 2" w:semiHidden="1" w:uiPriority="39" w:unhideWhenUsed="1"/>
+    <w:lsdException w:name="toc 3" w:semiHidden="1" w:uiPriority="39" w:unhideWhenUsed="1"/>
+    <w:lsdException w:name="toc 4" w:semiHidden="1" w:uiPriority="39" w:unhideWhenUsed="1"/>
+    <w:lsdException w:name="toc 5" w:semiHidden="1" w:uiPriority="39" w:unhideWhenUsed="1"/>
+    <w:lsdException w:name="toc 6" w:semiHidden="1" w:uiPriority="39" w:unhideWhenUsed="1"/>
+    <w:lsdException w:name="toc 7" w:semiHidden="1" w:uiPriority="39" w:unhideWhenUsed="1"/>
+    <w:lsdException w:name="toc 8" w:semiHidden="1" w:uiPriority="39" w:unhideWhenUsed="1"/>
+    <w:lsdException w:name="toc 9" w:semiHidden="1" w:uiPriority="39" w:unhideWhenUsed="1"/>
+    <w:lsdException w:name="Normal Indent" w:semiHidden="1" w:unhideWhenUsed="1"/>
+    <w:lsdException w:name="footnote text" w:semiHidden="1" w:unhideWhenUsed="1"/>
+    <w:lsdException w:name="annotation text" w:semiHidden="1" w:unhideWhenUsed="1"/>
+    <w:lsdException w:name="header" w:semiHidden="1" w:unhideWhenUsed="1"/>
+    <w:lsdException w:name="footer" w:semiHidden="1" w:unhideWhenUsed="1"/>
+    <w:lsdException w:name="index heading" w:semiHidden="1" w:unhideWhenUsed="1"/>
+    <w:lsdException w:name="caption" w:semiHidden="1" w:uiPriority="35" w:unhideWhenUsed="1" w:qFormat="1"/>
+    <w:lsdException w:name="table of figures" w:semiHidden="1" w:unhideWhenUsed="1"/>
+    <w:lsdException w:name="envelope address" w:semiHidden="1" w:unhideWhenUsed="1"/>
+    <w:lsdException w:name="envelope return" w:semiHidden="1" w:unhideWhenUsed="1"/>
+    <w:lsdException w:name="footnote reference" w:semiHidden="1" w:unhideWhenUsed="1"/>
+    <w:lsdException w:name="annotation reference" w:semiHidden="1" w:unhideWhenUsed="1"/>
+    <w:lsdException w:name="line number" w:semiHidden="1" w:unhideWhenUsed="1"/>
+    <w:lsdException w:name="page number" w:semiHidden="1" w:unhideWhenUsed="1"/>
+    <w:lsdException w:name="endnote reference" w:semiHidden="1" w:unhideWhenUsed="1"/>
+    <w:lsdException w:name="endnote text" w:semiHidden="1" w:unhideWhenUsed="1"/>
+    <w:lsdException w:name="table of authorities" w:semiHidden="1" w:unhideWhenUsed="1"/>
+    <w:lsdException w:name="macro" w:semiHidden="1" w:unhideWhenUsed="1"/>
+    <w:lsdException w:name="toa heading" w:semiHidden="1" w:unhideWhenUsed="1"/>
+    <w:lsdException w:name="List" w:semiHidden="1" w:unhideWhenUsed="1"/>
+    <w:lsdException w:name="List Bullet" w:semiHidden="1" w:unhideWhenUsed="1"/>
+    <w:lsdException w:name="List Number" w:semiHidden="1" w:unhideWhenUsed="1"/>
+    <w:lsdException w:name="List 2" w:semiHidden="1" w:unhideWhenUsed="1"/>
+    <w:lsdException w:name="List 3" w:semiHidden="1" w:unhideWhenUsed="1"/>
+    <w:lsdException w:name="List 4" w:semiHidden="1" w:unhideWhenUsed="1"/>
+    <w:lsdException w:name="List 5" w:semiHidden="1" w:unhideWhenUsed="1"/>
+    <w:lsdException w:name="List Bullet 2" w:semiHidden="1" w:unhideWhenUsed="1"/>
+    <w:lsdException w:name="List Bullet 3" w:semiHidden="1" w:unhideWhenUsed="1"/>
+    <w:lsdException w:name="List Bullet 4" w:semiHidden="1" w:unhideWhenUsed="1"/>
+    <w:lsdException w:name="List Bullet 5" w:semiHidden="1" w:unhideWhenUsed="1"/>
+    <w:lsdException w:name="List Number 2" w:semiHidden="1" w:unhideWhenUsed="1"/>
+    <w:lsdException w:name="List Number 3" w:semiHidden="1" w:unhideWhenUsed="1"/>
+    <w:lsdException w:name="List Number 4" w:semiHidden="1" w:unhideWhenUsed="1"/>
+    <w:lsdException w:name="List Number 5" w:semiHidden="1" w:unhideWhenUsed="1"/>
+    <w:lsdException w:name="Title" w:uiPriority="10" w:qFormat="1"/>
+    <w:lsdException w:name="Closing" w:semiHidden="1" w:unhideWhenUsed="1"/>
+    <w:lsdException w:name="Signature" w:semiHidden="1" w:unhideWhenUsed="1"/>
+    <w:lsdException w:name="Default Paragraph Font" w:semiHidden="1" w:uiPriority="1" w:unhideWhenUsed="1"/>
+    <w:lsdException w:name="Body Text" w:semiHidden="1" w:unhideWhenUsed="1"/>
+    <w:lsdException w:name="Body Text Indent" w:semiHidden="1" w:unhideWhenUsed="1"/>
+    <w:lsdException w:name="List Continue" w:semiHidden="1" w:unhideWhenUsed="1"/>
+    <w:lsdException w:name="List Continue 2" w:semiHidden="1" w:unhideWhenUsed="1"/>
+    <w:lsdException w:name="List Continue 3" w:semiHidden="1" w:unhideWhenUsed="1"/>
+    <w:lsdException w:name="List Continue 4" w:semiHidden="1" w:unhideWhenUsed="1"/>
+    <w:lsdException w:name="List Continue 5" w:semiHidden="1" w:unhideWhenUsed="1"/>
+    <w:lsdException w:name="Message Header" w:semiHidden="1" w:unhideWhenUsed="1"/>
+    <w:lsdException w:name="Subtitle" w:uiPriority="11" w:qFormat="1"/>
+    <w:lsdException w:name="Salutation" w:semiHidden="1" w:unhideWhenUsed="1"/>
+    <w:lsdException w:name="Date" w:semiHidden="1" w:unhideWhenUsed="1"/>
+    <w:lsdException w:name="Body Text First Indent" w:semiHidden="1" w:unhideWhenUsed="1"/>
+    <w:lsdException w:name="Body Text First Indent 2" w:semiHidden="1" w:unhideWhenUsed="1"/>
+    <w:lsdException w:name="Note Heading" w:semiHidden="1" w:unhideWhenUsed="1"/>
+    <w:lsdException w:name="Body Text 2" w:semiHidden="1" w:unhideWhenUsed="1"/>
+    <w:lsdException w:name="Body Text 3" w:semiHidden="1" w:unhideWhenUsed="1"/>
+    <w:lsdException w:name="Body Text Indent 2" w:semiHidden="1" w:unhideWhenUsed="1"/>
+    <w:lsdException w:name="Body Text Indent 3" w:semiHidden="1" w:unhideWhenUsed="1"/>
+    <w:lsdException w:name="Block Text" w:semiHidden="1" w:unhideWhenUsed="1"/>
+    <w:lsdException w:name="Hyperlink" w:semiHidden="1" w:unhideWhenUsed="1"/>
+    <w:lsdException w:name="FollowedHyperlink" w:semiHidden="1" w:unhideWhenUsed="1"/>
+    <w:lsdException w:name="Strong" w:uiPriority="22" w:qFormat="1"/>
+    <w:lsdException w:name="Emphasis" w:uiPriority="20" w:qFormat="1"/>
+    <w:lsdException w:name="Document Map" w:semiHidden="1" w:unhideWhenUsed="1"/>
+    <w:lsdException w:name="Plain Text" w:semiHidden="1" w:unhideWhenUsed="1"/>
+    <w:lsdException w:name="E-mail Signature" w:semiHidden="1" w:unhideWhenUsed="1"/>
+    <w:lsdException w:name="HTML Top of Form" w:semiHidden="1" w:unhideWhenUsed="1"/>
+    <w:lsdException w:name="HTML Bottom of Form" w:semiHidden="1" w:unhideWhenUsed="1"/>
+    <w:lsdException w:name="Normal (Web)" w:semiHidden="1" w:unhideWhenUsed="1"/>
+    <w:lsdException w:name="HTML Acronym" w:semiHidden="1" w:unhideWhenUsed="1"/>
+    <w:lsdException w:name="HTML Address" w:semiHidden="1" w:unhideWhenUsed="1"/>
+    <w:lsdException w:name="HTML Cite" w:semiHidden="1" w:unhideWhenUsed="1"/>
+    <w:lsdException w:name="HTML Code" w:semiHidden="1" w:unhideWhenUsed="1"/>
+    <w:lsdException w:name="HTML Definition" w:semiHidden="1" w:unhideWhenUsed="1"/>
+    <w:lsdException w:name="HTML Keyboard" w:semiHidden="1" w:unhideWhenUsed="1"/>
+    <w:lsdException w:name="HTML Preformatted" w:semiHidden="1" w:unhideWhenUsed="1"/>
+    <w:lsdException w:name="HTML Sample" w:semiHidden="1" w:unhideWhenUsed="1"/>
+    <w:lsdException w:name="HTML Typewriter" w:semiHidden="1" w:unhideWhenUsed="1"/>
+    <w:lsdException w:name="HTML Variable" w:semiHidden="1" w:unhideWhenUsed="1"/>
+    <w:lsdException w:name="Normal Table" w:semiHidden="1" w:unhideWhenUsed="1"/>
+    <w:lsdException w:name="annotation subject" w:semiHidden="1" w:unhideWhenUsed="1"/>
+    <w:lsdException w:name="No List" w:semiHidden="1" w:unhideWhenUsed="1"/>
+    <w:lsdException w:name="Outline List 1" w:semiHidden="1" w:unhideWhenUsed="1"/>
+    <w:lsdException w:name="Outline List 2" w:semiHidden="1" w:unhideWhenUsed="1"/>
+    <w:lsdException w:name="Outline List 3" w:semiHidden="1" w:unhideWhenUsed="1"/>
+    <w:lsdException w:name="Table Simple 1" w:semiHidden="1" w:unhideWhenUsed="1"/>
+    <w:lsdException w:name="Table Simple 2" w:semiHidden="1" w:unhideWhenUsed="1"/>
+    <w:lsdException w:name="Table Simple 3" w:semiHidden="1" w:unhideWhenUsed="1"/>
+    <w:lsdException w:name="Table Classic 1" w:semiHidden="1" w:unhideWhenUsed="1"/>
+    <w:lsdException w:name="Table Classic 2" w:semiHidden="1" w:unhideWhenUsed="1"/>
+    <w:lsdException w:name="Table Classic 3" w:semiHidden="1" w:unhideWhenUsed="1"/>
+    <w:lsdException w:name="Table Classic 4" w:semiHidden="1" w:unhideWhenUsed="1"/>
+    <w:lsdException w:name="Table Colorful 1" w:semiHidden="1" w:unhideWhenUsed="1"/>
+    <w:lsdException w:name="Table Colorful 2" w:semiHidden="1" w:unhideWhenUsed="1"/>
+    <w:lsdException w:name="Table Colorful 3" w:semiHidden="1" w:unhideWhenUsed="1"/>
+    <w:lsdException w:name="Table Columns 1" w:semiHidden="1" w:unhideWhenUsed="1"/>
+    <w:lsdException w:name="Table Columns 2" w:semiHidden="1" w:unhideWhenUsed="1"/>
+    <w:lsdException w:name="Table Columns 3" w:semiHidden="1" w:unhideWhenUsed="1"/>
+    <w:lsdException w:name="Table Columns 4" w:semiHidden="1" w:unhideWhenUsed="1"/>
+    <w:lsdException w:name="Table Columns 5" w:semiHidden="1" w:unhideWhenUsed="1"/>
+    <w:lsdException w:name="Table Grid 1" w:semiHidden="1" w:unhideWhenUsed="1"/>
+    <w:lsdException w:name="Table Grid 2" w:semiHidden="1" w:unhideWhenUsed="1"/>
+    <w:lsdException w:name="Table Grid 3" w:semiHidden="1" w:unhideWhenUsed="1"/>
+    <w:lsdException w:name="Table Grid 4" w:semiHidden="1" w:unhideWhenUsed="1"/>
+    <w:lsdException w:name="Table Grid 5" w:semiHidden="1" w:unhideWhenUsed="1"/>
+    <w:lsdException w:name="Table Grid 6" w:semiHidden="1" w:unhideWhenUsed="1"/>
+    <w:lsdException w:name="Table Grid 7" w:semiHidden="1" w:unhideWhenUsed="1"/>
+    <w:lsdException w:name="Table Grid 8" w:semiHidden="1" w:unhideWhenUsed="1"/>
+    <w:lsdException w:name="Table List 1" w:semiHidden="1" w:unhideWhenUsed="1"/>
+    <w:lsdException w:name="Table List 2" w:semiHidden="1" w:unhideWhenUsed="1"/>
+    <w:lsdException w:name="Table List 3" w:semiHidden="1" w:unhideWhenUsed="1"/>
+    <w:lsdException w:name="Table List 4" w:semiHidden="1" w:unhideWhenUsed="1"/>
+    <w:lsdException w:name="Table List 5" w:semiHidden="1" w:unhideWhenUsed="1"/>
+    <w:lsdException w:name="Table List 6" w:semiHidden="1" w:unhideWhenUsed="1"/>
+    <w:lsdException w:name="Table List 7" w:semiHidden="1" w:unhideWhenUsed="1"/>
+    <w:lsdException w:name="Table List 8" w:semiHidden="1" w:unhideWhenUsed="1"/>
+    <w:lsdException w:name="Table 3D effects 1" w:semiHidden="1" w:unhideWhenUsed="1"/>
+    <w:lsdException w:name="Table 3D effects 2" w:semiHidden="1" w:unhideWhenUsed="1"/>
+    <w:lsdException w:name="Table 3D effects 3" w:semiHidden="1" w:unhideWhenUsed="1"/>
+    <w:lsdException w:name="Table Contemporary" w:semiHidden="1" w:unhideWhenUsed="1"/>
+    <w:lsdException w:name="Table Elegant" w:semiHidden="1" w:unhideWhenUsed="1"/>
+    <w:lsdException w:name="Table Professional" w:semiHidden="1" w:unhideWhenUsed="1"/>
+    <w:lsdException w:name="Table Subtle 1" w:semiHidden="1" w:unhideWhenUsed="1"/>
+    <w:lsdException w:name="Table Subtle 2" w:semiHidden="1" w:unhideWhenUsed="1"/>
+    <w:lsdException w:name="Table Web 1" w:semiHidden="1" w:unhideWhenUsed="1"/>
+    <w:lsdException w:name="Table Web 2" w:semiHidden="1" w:unhideWhenUsed="1"/>
+    <w:lsdException w:name="Table Web 3" w:semiHidden="1" w:unhideWhenUsed="1"/>
+    <w:lsdException w:name="Balloon Text" w:semiHidden="1" w:unhideWhenUsed="1"/>
+    <w:lsdException w:name="Table Grid" w:uiPriority="59"/>
+    <w:lsdException w:name="Table Theme" w:semiHidden="1" w:unhideWhenUsed="1"/>
+    <w:lsdException w:name="Placeholder Text" w:semiHidden="1"/>
+    <w:lsdException w:name="No Spacing" w:uiPriority="1" w:qFormat="1"/>
+    <w:lsdException w:name="Light Shading" w:uiPriority="60"/>
+    <w:lsdException w:name="Light List" w:uiPriority="61"/>
+    <w:lsdException w:name="Light Grid" w:uiPriority="62"/>
+    <w:lsdException w:name="Medium Shading 1" w:uiPriority="63"/>
+    <w:lsdException w:name="Medium Shading 2" w:uiPriority="64"/>
+    <w:lsdException w:name="Medium List 1" w:uiPriority="65"/>
+    <w:lsdException w:name="Medium List 2" w:uiPriority="66"/>
+    <w:lsdException w:name="Medium Grid 1" w:uiPriority="67"/>
+    <w:lsdException w:name="Medium Grid 2" w:uiPriority="68"/>
+    <w:lsdException w:name="Medium Grid 3" w:uiPriority="69"/>
+    <w:lsdException w:name="Dark List" w:uiPriority="70"/>
+    <w:lsdException w:name="Colorful Shading" w:uiPriority="71"/>
+    <w:lsdException w:name="Colorful List" w:uiPriority="72"/>
+    <w:lsdException w:name="Colorful Grid" w:uiPriority="73"/>
+    <w:lsdException w:name="Light Shading Accent 1" w:uiPriority="60"/>
+    <w:lsdException w:name="Light List Accent 1" w:uiPriority="61"/>
+    <w:lsdException w:name="Light Grid Accent 1" w:uiPriority="62"/>
+    <w:lsdException w:name="Medium Shading 1 Accent 1" w:uiPriority="63"/>
+    <w:lsdException w:name="Medium Shading 2 Accent 1" w:uiPriority="64"/>
+    <w:lsdException w:name="Medium List 1 Accent 1" w:uiPriority="65"/>
+    <w:lsdException w:name="Revision" w:semiHidden="1"/>
+    <w:lsdException w:name="List Paragraph" w:uiPriority="34" w:qFormat="1"/>
+    <w:lsdException w:name="Quote" w:uiPriority="29" w:qFormat="1"/>
+    <w:lsdException w:name="Intense Quote" w:uiPriority="30" w:qFormat="1"/>
+    <w:lsdException w:name="Medium List 2 Accent 1" w:uiPriority="66"/>
+    <w:lsdException w:name="Medium Grid 1 Accent 1" w:uiPriority="67"/>
+    <w:lsdException w:name="Medium Grid 2 Accent 1" w:uiPriority="68"/>
+    <w:lsdException w:name="Medium Grid 3 Accent 1" w:uiPriority="69"/>
+    <w:lsdException w:name="Dark List Accent 1" w:uiPriority="70"/>
+    <w:lsdException w:name="Colorful Shading Accent 1" w:uiPriority="71"/>
+    <w:lsdException w:name="Colorful List Accent 1" w:uiPriority="72"/>
+    <w:lsdException w:name="Colorful Grid Accent 1" w:uiPriority="73"/>
+    <w:lsdException w:name="Light Shading Accent 2" w:uiPriority="60"/>
+    <w:lsdException w:name="Light List Accent 2" w:uiPriority="61"/>
+    <w:lsdException w:name="Light Grid Accent 2" w:uiPriority="62"/>
+    <w:lsdException w:name="Medium Shading 1 Accent 2" w:uiPriority="63"/>
+    <w:lsdException w:name="Medium Shading 2 Accent 2" w:uiPriority="64"/>
+    <w:lsdException w:name="Medium List 1 Accent 2" w:uiPriority="65"/>
+    <w:lsdException w:name="Medium List 2 Accent 2" w:uiPriority="66"/>
+    <w:lsdException w:name="Medium Grid 1 Accent 2" w:uiPriority="67"/>
+    <w:lsdException w:name="Medium Grid 2 Accent 2" w:uiPriority="68"/>
+    <w:lsdException w:name="Medium Grid 3 Accent 2" w:uiPriority="69"/>
+    <w:lsdException w:name="Dark List Accent 2" w:uiPriority="70"/>
+    <w:lsdException w:name="Colorful Shading Accent 2" w:uiPriority="71"/>
+    <w:lsdException w:name="Colorful List Accent 2" w:uiPriority="72"/>
+    <w:lsdException w:name="Colorful Grid Accent 2" w:uiPriority="73"/>
+    <w:lsdException w:name="Light Shading Accent 3" w:uiPriority="60"/>
+    <w:lsdException w:name="Light List Accent 3" w:uiPriority="61"/>
+    <w:lsdException w:name="Light Grid Accent 3" w:uiPriority="62"/>
+    <w:lsdException w:name="Medium Shading 1 Accent 3" w:uiPriority="63"/>
+    <w:lsdException w:name="Medium Shading 2 Accent 3" w:uiPriority="64"/>
+    <w:lsdException w:name="Medium List 1 Accent 3" w:uiPriority="65"/>
+    <w:lsdException w:name="Medium List 2 Accent 3" w:uiPriority="66"/>
+    <w:lsdException w:name="Medium Grid 1 Accent 3" w:uiPriority="67"/>
+    <w:lsdException w:name="Medium Grid 2 Accent 3" w:uiPriority="68"/>
+    <w:lsdException w:name="Medium Grid 3 Accent 3" w:uiPriority="69"/>
+    <w:lsdException w:name="Dark List Accent 3" w:uiPriority="70"/>
+    <w:lsdException w:name="Colorful Shading Accent 3" w:uiPriority="71"/>
+    <w:lsdException w:name="Colorful List Accent 3" w:uiPriority="72"/>
+    <w:lsdException w:name="Colorful Grid Accent 3" w:uiPriority="73"/>
+    <w:lsdException w:name="Light Shading Accent 4" w:uiPriority="60"/>
+    <w:lsdException w:name="Light List Accent 4" w:uiPriority="61"/>
+    <w:lsdException w:name="Light Grid Accent 4" w:uiPriority="62"/>
+    <w:lsdException w:name="Medium Shading 1 Accent 4" w:uiPriority="63"/>
+    <w:lsdException w:name="Medium Shading 2 Accent 4" w:uiPriority="64"/>
+    <w:lsdException w:name="Medium List 1 Accent 4" w:uiPriority="65"/>
+    <w:lsdException w:name="Medium List 2 Accent 4" w:uiPriority="66"/>
+    <w:lsdException w:name="Medium Grid 1 Accent 4" w:uiPriority="67"/>
+    <w:lsdException w:name="Medium Grid 2 Accent 4" w:uiPriority="68"/>
+    <w:lsdException w:name="Medium Grid 3 Accent 4" w:uiPriority="69"/>
+    <w:lsdException w:name="Dark List Accent 4" w:uiPriority="70"/>
+    <w:lsdException w:name="Colorful Shading Accent 4" w:uiPriority="71"/>
+    <w:lsdException w:name="Colorful List Accent 4" w:uiPriority="72"/>
+    <w:lsdException w:name="Colorful Grid Accent 4" w:uiPriority="73"/>
+    <w:lsdException w:name="Light Shading Accent 5" w:uiPriority="60"/>
+    <w:lsdException w:name="Light List Accent 5" w:uiPriority="61"/>
+    <w:lsdException w:name="Light Grid Accent 5" w:uiPriority="62"/>
+    <w:lsdException w:name="Medium Shading 1 Accent 5" w:uiPriority="63"/>
+    <w:lsdException w:name="Medium Shading 2 Accent 5" w:uiPriority="64"/>
+    <w:lsdException w:name="Medium List 1 Accent 5" w:uiPriority="65"/>
+    <w:lsdException w:name="Medium List 2 Accent 5" w:uiPriority="66"/>
+    <w:lsdException w:name="Medium Grid 1 Accent 5" w:uiPriority="67"/>
+    <w:lsdException w:name="Medium Grid 2 Accent 5" w:uiPriority="68"/>
+    <w:lsdException w:name="Medium Grid 3 Accent 5" w:uiPriority="69"/>
+    <w:lsdException w:name="Dark List Accent 5" w:uiPriority="70"/>
+    <w:lsdException w:name="Colorful Shading Accent 5" w:uiPriority="71"/>
+    <w:lsdException w:name="Colorful List Accent 5" w:uiPriority="72"/>
+    <w:lsdException w:name="Colorful Grid Accent 5" w:uiPriority="73"/>
+    <w:lsdException w:name="Light Shading Accent 6" w:uiPriority="60"/>
+    <w:lsdException w:name="Light List Accent 6" w:uiPriority="61"/>
+    <w:lsdException w:name="Light Grid Accent 6" w:uiPriority="62"/>
+    <w:lsdException w:name="Medium Shading 1 Accent 6" w:uiPriority="63"/>
+    <w:lsdException w:name="Medium Shading 2 Accent 6" w:uiPriority="64"/>
+    <w:lsdException w:name="Medium List 1 Accent 6" w:uiPriority="65"/>
+    <w:lsdException w:name="Medium List 2 Accent 6" w:uiPriority="66"/>
+    <w:lsdException w:name="Medium Grid 1 Accent 6" w:uiPriority="67"/>
+    <w:lsdException w:name="Medium Grid 2 Accent 6" w:uiPriority="68"/>
+    <w:lsdException w:name="Medium Grid 3 Accent 6" w:uiPriority="69"/>
+    <w:lsdException w:name="Dark List Accent 6" w:uiPriority="70"/>
+    <w:lsdException w:name="Colorful Shading Accent 6" w:uiPriority="71"/>
+    <w:lsdException w:name="Colorful List Accent 6" w:uiPriority="72"/>
+    <w:lsdException w:name="Colorful Grid Accent 6" w:uiPriority="73"/>
+    <w:lsdException w:name="Subtle Emphasis" w:uiPriority="19" w:qFormat="1"/>
+    <w:lsdException w:name="Intense Emphasis" w:uiPriority="21" w:qFormat="1"/>
+    <w:lsdException w:name="Subtle Reference" w:uiPriority="31" w:qFormat="1"/>
+    <w:lsdException w:name="Intense Reference" w:uiPriority="32" w:qFormat="1"/>
+    <w:lsdException w:name="Book Title" w:uiPriority="33" w:qFormat="1"/>
+    <w:lsdException w:name="Bibliography" w:semiHidden="1" w:uiPriority="37" w:unhideWhenUsed="1"/>
+    <w:lsdException w:name="TOC Heading" w:semiHidden="1" w:uiPriority="39" w:unhideWhenUsed="1" w:qFormat="1"/>
+    <w:lsdException w:name="Plain Table 1" w:uiPriority="41"/>
+    <w:lsdException w:name="Plain Table 2" w:uiPriority="42"/>
+    <w:lsdException w:name="Plain Table 3" w:uiPriority="43"/>
+    <w:lsdException w:name="Plain Table 4" w:uiPriority="44"/>
+    <w:lsdException w:name="Plain Table 5" w:uiPriority="45"/>
+    <w:lsdException w:name="Grid Table Light" w:uiPriority="40"/>
+    <w:lsdException w:name="Grid Table 1 Light" w:uiPriority="46"/>
+    <w:lsdException w:name="Grid Table 2" w:uiPriority="47"/>
+    <w:lsdException w:name="Grid Table 3" w:uiPriority="48"/>
+    <w:lsdException w:name="Grid Table 4" w:uiPriority="49"/>
+    <w:lsdException w:name="Grid Table 5 Dark" w:uiPriority="50"/>
+    <w:lsdException w:name="Grid Table 6 Colorful" w:uiPriority="51"/>
+    <w:lsdException w:name="Grid Table 7 Colorful" w:uiPriority="52"/>
+    <w:lsdException w:name="Grid Table 1 Light Accent 1" w:uiPriority="46"/>
+    <w:lsdException w:name="Grid Table 2 Accent 1" w:uiPriority="47"/>
+    <w:lsdException w:name="Grid Table 3 Accent 1" w:uiPriority="48"/>
+    <w:lsdException w:name="Grid Table 4 Accent 1" w:uiPriority="49"/>
+    <w:lsdException w:name="Grid Table 5 Dark Accent 1" w:uiPriority="50"/>
+    <w:lsdException w:name="Grid Table 6 Colorful Accent 1" w:uiPriority="51"/>
+    <w:lsdException w:name="Grid Table 7 Colorful Accent 1" w:uiPriority="52"/>
+    <w:lsdException w:name="Grid Table 1 Light Accent 2" w:uiPriority="46"/>
+    <w:lsdException w:name="Grid Table 2 Accent 2" w:uiPriority="47"/>
+    <w:lsdException w:name="Grid Table 3 Accent 2" w:uiPriority="48"/>
+    <w:lsdException w:name="Grid Table 4 Accent 2" w:uiPriority="49"/>
+    <w:lsdException w:name="Grid Table 5 Dark Accent 2" w:uiPriority="50"/>
+    <w:lsdException w:name="Grid Table 6 Colorful Accent 2" w:uiPriority="51"/>
+    <w:lsdException w:name="Grid Table 7 Colorful Accent 2" w:uiPriority="52"/>
+    <w:lsdException w:name="Grid Table 1 Light Accent 3" w:uiPriority="46"/>
+    <w:lsdException w:name="Grid Table 2 Accent 3" w:uiPriority="47"/>
+    <w:lsdException w:name="Grid Table 3 Accent 3" w:uiPriority="48"/>
+    <w:lsdException w:name="Grid Table 4 Accent 3" w:uiPriority="49"/>
+    <w:lsdException w:name="Grid Table 5 Dark Accent 3" w:uiPriority="50"/>
+    <w:lsdException w:name="Grid Table 6 Colorful Accent 3" w:uiPriority="51"/>
+    <w:lsdException w:name="Grid Table 7 Colorful Accent 3" w:uiPriority="52"/>
+    <w:lsdException w:name="Grid Table 1 Light Accent 4" w:uiPriority="46"/>
+    <w:lsdException w:name="Grid Table 2 Accent 4" w:uiPriority="47"/>
+    <w:lsdException w:name="Grid Table 3 Accent 4" w:uiPriority="48"/>
+    <w:lsdException w:name="Grid Table 4 Accent 4" w:uiPriority="49"/>
+    <w:lsdException w:name="Grid Table 5 Dark Accent 4" w:uiPriority="50"/>
+    <w:lsdException w:name="Grid Table 6 Colorful Accent 4" w:uiPriority="51"/>
+    <w:lsdException w:name="Grid Table 7 Colorful Accent 4" w:uiPriority="52"/>
+    <w:lsdException w:name="Grid Table 1 Light Accent 5" w:uiPriority="46"/>
+    <w:lsdException w:name="Grid Table 2 Accent 5" w:uiPriority="47"/>
+    <w:lsdException w:name="Grid Table 3 Accent 5" w:uiPriority="48"/>
+    <w:lsdException w:name="Grid Table 4 Accent 5" w:uiPriority="49"/>
+    <w:lsdException w:name="Grid Table 5 Dark Accent 5" w:uiPriority="50"/>
+    <w:lsdException w:name="Grid Table 6 Colorful Accent 5" w:uiPriority="51"/>
+    <w:lsdException w:name="Grid Table 7 Colorful Accent 5" w:uiPriority="52"/>
+    <w:lsdException w:name="Grid Table 1 Light Accent 6" w:uiPriority="46"/>
+    <w:lsdException w:name="Grid Table 2 Accent 6" w:uiPriority="47"/>
+    <w:lsdException w:name="Grid Table 3 Accent 6" w:uiPriority="48"/>
+    <w:lsdException w:name="Grid Table 4 Accent 6" w:uiPriority="49"/>
+    <w:lsdException w:name="Grid Table 5 Dark Accent 6" w:uiPriority="50"/>
+    <w:lsdException w:name="Grid Table 6 Colorful Accent 6" w:uiPriority="51"/>
+    <w:lsdException w:name="Grid Table 7 Colorful Accent 6" w:uiPriority="52"/>
+    <w:lsdException w:name="List Table 1 Light" w:uiPriority="46"/>
+    <w:lsdException w:name="List Table 2" w:uiPriority="47"/>
+    <w:lsdException w:name="List Table 3" w:uiPriority="48"/>
+    <w:lsdException w:name="List Table 4" w:uiPriority="49"/>
+    <w:lsdException w:name="List Table 5 Dark" w:uiPriority="50"/>
+    <w:lsdException w:name="List Table 6 Colorful" w:uiPriority="51"/>
+    <w:lsdException w:name="List Table 7 Colorful" w:uiPriority="52"/>
+    <w:lsdException w:name="List Table 1 Light Accent 1" w:uiPriority="46"/>
+    <w:lsdException w:name="List Table 2 Accent 1" w:uiPriority="47"/>
+    <w:lsdException w:name="List Table 3 Accent 1" w:uiPriority="48"/>
+    <w:lsdException w:name="List Table 4 Accent 1" w:uiPriority="49"/>
+    <w:lsdException w:name="List Table 5 Dark Accent 1" w:uiPriority="50"/>
+    <w:lsdException w:name="List Table 6 Colorful Accent 1" w:uiPriority="51"/>
+    <w:lsdException w:name="List Table 7 Colorful Accent 1" w:uiPriority="52"/>
+    <w:lsdException w:name="List Table 1 Light Accent 2" w:uiPriority="46"/>
+    <w:lsdException w:name="List Table 2 Accent 2" w:uiPriority="47"/>
+    <w:lsdException w:name="List Table 3 Accent 2" w:uiPriority="48"/>
+    <w:lsdException w:name="List Table 4 Accent 2" w:uiPriority="49"/>
+    <w:lsdException w:name="List Table 5 Dark Accent 2" w:uiPriority="50"/>
+    <w:lsdException w:name="List Table 6 Colorful Accent 2" w:uiPriority="51"/>
+    <w:lsdException w:name="List Table 7 Colorful Accent 2" w:uiPriority="52"/>
+    <w:lsdException w:name="List Table 1 Light Accent 3" w:uiPriority="46"/>
+    <w:lsdException w:name="List Table 2 Accent 3" w:uiPriority="47"/>
+    <w:lsdException w:name="List Table 3 Accent 3" w:uiPriority="48"/>
+    <w:lsdException w:name="List Table 4 Accent 3" w:uiPriority="49"/>
+    <w:lsdException w:name="List Table 5 Dark Accent 3" w:uiPriority="50"/>
+    <w:lsdException w:name="List Table 6 Colorful Accent 3" w:uiPriority="51"/>
+    <w:lsdException w:name="List Table 7 Colorful Accent 3" w:uiPriority="52"/>
+    <w:lsdException w:name="List Table 1 Light Accent 4" w:uiPriority="46"/>
+    <w:lsdException w:name="List Table 2 Accent 4" w:uiPriority="47"/>
+    <w:lsdException w:name="List Table 3 Accent 4" w:uiPriority="48"/>
+    <w:lsdException w:name="List Table 4 Accent 4" w:uiPriority="49"/>
+    <w:lsdException w:name="List Table 5 Dark Accent 4" w:uiPriority="50"/>
+    <w:lsdException w:name="List Table 6 Colorful Accent 4" w:uiPriority="51"/>
+    <w:lsdException w:name="List Table 7 Colorful Accent 4" w:uiPriority="52"/>
+    <w:lsdException w:name="List Table 1 Light Accent 5" w:uiPriority="46"/>
+    <w:lsdException w:name="List Table 2 Accent 5" w:uiPriority="47"/>
+    <w:lsdException w:name="List Table 3 Accent 5" w:uiPriority="48"/>
+    <w:lsdException w:name="List Table 4 Accent 5" w:uiPriority="49"/>
+    <w:lsdException w:name="List Table 5 Dark Accent 5" w:uiPriority="50"/>
+    <w:lsdException w:name="List Table 6 Colorful Accent 5" w:uiPriority="51"/>
+    <w:lsdException w:name="List Table 7 Colorful Accent 5" w:uiPriority="52"/>
+    <w:lsdException w:name="List Table 1 Light Accent 6" w:uiPriority="46"/>
+    <w:lsdException w:name="List Table 2 Accent 6" w:uiPriority="47"/>
+    <w:lsdException w:name="List Table 3 Accent 6" w:uiPriority="48"/>
+    <w:lsdException w:name="List Table 4 Accent 6" w:uiPriority="49"/>
+    <w:lsdException w:name="List Table 5 Dark Accent 6" w:uiPriority="50"/>
+    <w:lsdException w:name="List Table 6 Colorful Accent 6" w:uiPriority="51"/>
+    <w:lsdException w:name="List Table 7 Colorful Accent 6" w:uiPriority="52"/>
   </w:latentStyles>
   <w:style w:type="paragraph" w:default="1" w:styleId="Normal">
     <w:name w:val="Normal"/>
@@ -2785,280 +3173,7 @@
   <w:style w:type="character" w:default="1" w:styleId="DefaultParagraphFont">
     <w:name w:val="Default Paragraph Font"/>
     <w:uiPriority w:val="1"/>
-    <w:unhideWhenUsed/>
-  </w:style>
-  <w:style w:type="table" w:default="1" w:styleId="TableNormal">
-    <w:name w:val="Normal Table"/>
-    <w:uiPriority w:val="99"/>
     <w:semiHidden/>
-    <w:unhideWhenUsed/>
-    <w:tblPr>
-      <w:tblInd w:w="0" w:type="dxa"/>
-      <w:tblCellMar>
-        <w:top w:w="0" w:type="dxa"/>
-        <w:left w:w="108" w:type="dxa"/>
-        <w:bottom w:w="0" w:type="dxa"/>
-        <w:right w:w="108" w:type="dxa"/>
-      </w:tblCellMar>
-    </w:tblPr>
-  </w:style>
-  <w:style w:type="numbering" w:default="1" w:styleId="NoList">
-    <w:name w:val="No List"/>
-    <w:uiPriority w:val="99"/>
-    <w:semiHidden/>
-    <w:unhideWhenUsed/>
-  </w:style>
-  <w:style w:type="paragraph" w:styleId="Header">
-    <w:name w:val="header"/>
-    <w:basedOn w:val="Normal"/>
-    <w:link w:val="HeaderChar"/>
-    <w:uiPriority w:val="99"/>
-    <w:unhideWhenUsed/>
-    <w:rsid w:val="007B19C5"/>
-    <w:pPr>
-      <w:tabs>
-        <w:tab w:val="center" w:pos="4680"/>
-        <w:tab w:val="right" w:pos="9360"/>
-      </w:tabs>
-      <w:spacing w:after="0" w:line="240" w:lineRule="auto"/>
-    </w:pPr>
-  </w:style>
-  <w:style w:type="character" w:customStyle="1" w:styleId="HeaderChar">
-    <w:name w:val="Header Char"/>
-    <w:basedOn w:val="DefaultParagraphFont"/>
-    <w:link w:val="Header"/>
-    <w:uiPriority w:val="99"/>
-    <w:rsid w:val="007B19C5"/>
-  </w:style>
-  <w:style w:type="paragraph" w:styleId="Footer">
-    <w:name w:val="footer"/>
-    <w:basedOn w:val="Normal"/>
-    <w:link w:val="FooterChar"/>
-    <w:uiPriority w:val="99"/>
-    <w:unhideWhenUsed/>
-    <w:rsid w:val="007B19C5"/>
-    <w:pPr>
-      <w:tabs>
-        <w:tab w:val="center" w:pos="4680"/>
-        <w:tab w:val="right" w:pos="9360"/>
-      </w:tabs>
-      <w:spacing w:after="0" w:line="240" w:lineRule="auto"/>
-    </w:pPr>
-  </w:style>
-  <w:style w:type="character" w:customStyle="1" w:styleId="FooterChar">
-    <w:name w:val="Footer Char"/>
-    <w:basedOn w:val="DefaultParagraphFont"/>
-    <w:link w:val="Footer"/>
-    <w:uiPriority w:val="99"/>
-    <w:rsid w:val="007B19C5"/>
-  </w:style>
-  <w:style w:type="paragraph" w:styleId="BalloonText">
-    <w:name w:val="Balloon Text"/>
-    <w:basedOn w:val="Normal"/>
-    <w:link w:val="BalloonTextChar"/>
-    <w:uiPriority w:val="99"/>
-    <w:semiHidden/>
-    <w:unhideWhenUsed/>
-    <w:rsid w:val="007B19C5"/>
-    <w:pPr>
-      <w:spacing w:after="0" w:line="240" w:lineRule="auto"/>
-    </w:pPr>
-    <w:rPr>
-      <w:rFonts w:ascii="Tahoma" w:hAnsi="Tahoma" w:cs="Tahoma"/>
-      <w:sz w:val="16"/>
-      <w:szCs w:val="16"/>
-    </w:rPr>
-  </w:style>
-  <w:style w:type="character" w:customStyle="1" w:styleId="BalloonTextChar">
-    <w:name w:val="Balloon Text Char"/>
-    <w:basedOn w:val="DefaultParagraphFont"/>
-    <w:link w:val="BalloonText"/>
-    <w:uiPriority w:val="99"/>
-    <w:semiHidden/>
-    <w:rsid w:val="007B19C5"/>
-    <w:rPr>
-      <w:rFonts w:ascii="Tahoma" w:hAnsi="Tahoma" w:cs="Tahoma"/>
-      <w:sz w:val="16"/>
-      <w:szCs w:val="16"/>
-    </w:rPr>
-  </w:style>
-  <w:style w:type="character" w:styleId="PlaceholderText">
-    <w:name w:val="Placeholder Text"/>
-    <w:basedOn w:val="DefaultParagraphFont"/>
-    <w:uiPriority w:val="99"/>
-    <w:semiHidden/>
-    <w:rsid w:val="00D664DE"/>
-    <w:rPr>
-      <w:color w:val="808080"/>
-    </w:rPr>
-  </w:style>
-</w:styles>
-</file>
-
-<file path=word/stylesWithEffects.xml><?xml version="1.0" encoding="utf-8"?>
-<w:styles xmlns:wpc="http://schemas.microsoft.com/office/word/2010/wordprocessingCanvas" xmlns:mc="http://schemas.openxmlformats.org/markup-compatibility/2006" xmlns:o="urn:schemas-microsoft-com:office:office" xmlns:r="http://schemas.openxmlformats.org/officeDocument/2006/relationships" xmlns:m="http://schemas.openxmlformats.org/officeDocument/2006/math" xmlns:v="urn:schemas-microsoft-com:vml" xmlns:wp14="http://schemas.microsoft.com/office/word/2010/wordprocessingDrawing" xmlns:wp="http://schemas.openxmlformats.org/drawingml/2006/wordprocessingDrawing" xmlns:w10="urn:schemas-microsoft-com:office:word" xmlns:w="http://schemas.openxmlformats.org/wordprocessingml/2006/main" xmlns:w14="http://schemas.microsoft.com/office/word/2010/wordml" xmlns:wpg="http://schemas.microsoft.com/office/word/2010/wordprocessingGroup" xmlns:wpi="http://schemas.microsoft.com/office/word/2010/wordprocessingInk" xmlns:wne="http://schemas.microsoft.com/office/word/2006/wordml" xmlns:wps="http://schemas.microsoft.com/office/word/2010/wordprocessingShape" mc:Ignorable="w14 wp14">
-  <w:docDefaults>
-    <w:rPrDefault>
-      <w:rPr>
-        <w:rFonts w:asciiTheme="minorHAnsi" w:eastAsiaTheme="minorHAnsi" w:hAnsiTheme="minorHAnsi" w:cstheme="minorBidi"/>
-        <w:sz w:val="22"/>
-        <w:szCs w:val="22"/>
-        <w:lang w:val="en-US" w:eastAsia="en-US" w:bidi="ar-SA"/>
-      </w:rPr>
-    </w:rPrDefault>
-    <w:pPrDefault>
-      <w:pPr>
-        <w:spacing w:after="200" w:line="276" w:lineRule="auto"/>
-      </w:pPr>
-    </w:pPrDefault>
-  </w:docDefaults>
-  <w:latentStyles w:defLockedState="0" w:defUIPriority="99" w:defSemiHidden="1" w:defUnhideWhenUsed="1" w:defQFormat="0" w:count="267">
-    <w:lsdException w:name="Normal" w:semiHidden="0" w:uiPriority="0" w:unhideWhenUsed="0" w:qFormat="1"/>
-    <w:lsdException w:name="heading 1" w:semiHidden="0" w:uiPriority="9" w:unhideWhenUsed="0" w:qFormat="1"/>
-    <w:lsdException w:name="heading 2" w:uiPriority="9" w:qFormat="1"/>
-    <w:lsdException w:name="heading 3" w:uiPriority="9" w:qFormat="1"/>
-    <w:lsdException w:name="heading 4" w:uiPriority="9" w:qFormat="1"/>
-    <w:lsdException w:name="heading 5" w:uiPriority="9" w:qFormat="1"/>
-    <w:lsdException w:name="heading 6" w:uiPriority="9" w:qFormat="1"/>
-    <w:lsdException w:name="heading 7" w:uiPriority="9" w:qFormat="1"/>
-    <w:lsdException w:name="heading 8" w:uiPriority="9" w:qFormat="1"/>
-    <w:lsdException w:name="heading 9" w:uiPriority="9" w:qFormat="1"/>
-    <w:lsdException w:name="toc 1" w:uiPriority="39"/>
-    <w:lsdException w:name="toc 2" w:uiPriority="39"/>
-    <w:lsdException w:name="toc 3" w:uiPriority="39"/>
-    <w:lsdException w:name="toc 4" w:uiPriority="39"/>
-    <w:lsdException w:name="toc 5" w:uiPriority="39"/>
-    <w:lsdException w:name="toc 6" w:uiPriority="39"/>
-    <w:lsdException w:name="toc 7" w:uiPriority="39"/>
-    <w:lsdException w:name="toc 8" w:uiPriority="39"/>
-    <w:lsdException w:name="toc 9" w:uiPriority="39"/>
-    <w:lsdException w:name="caption" w:uiPriority="35" w:qFormat="1"/>
-    <w:lsdException w:name="Title" w:semiHidden="0" w:uiPriority="10" w:unhideWhenUsed="0" w:qFormat="1"/>
-    <w:lsdException w:name="Default Paragraph Font" w:uiPriority="1"/>
-    <w:lsdException w:name="Subtitle" w:semiHidden="0" w:uiPriority="11" w:unhideWhenUsed="0" w:qFormat="1"/>
-    <w:lsdException w:name="Strong" w:semiHidden="0" w:uiPriority="22" w:unhideWhenUsed="0" w:qFormat="1"/>
-    <w:lsdException w:name="Emphasis" w:semiHidden="0" w:uiPriority="20" w:unhideWhenUsed="0" w:qFormat="1"/>
-    <w:lsdException w:name="Table Grid" w:semiHidden="0" w:uiPriority="59" w:unhideWhenUsed="0"/>
-    <w:lsdException w:name="Placeholder Text" w:unhideWhenUsed="0"/>
-    <w:lsdException w:name="No Spacing" w:semiHidden="0" w:uiPriority="1" w:unhideWhenUsed="0" w:qFormat="1"/>
-    <w:lsdException w:name="Light Shading" w:semiHidden="0" w:uiPriority="60" w:unhideWhenUsed="0"/>
-    <w:lsdException w:name="Light List" w:semiHidden="0" w:uiPriority="61" w:unhideWhenUsed="0"/>
-    <w:lsdException w:name="Light Grid" w:semiHidden="0" w:uiPriority="62" w:unhideWhenUsed="0"/>
-    <w:lsdException w:name="Medium Shading 1" w:semiHidden="0" w:uiPriority="63" w:unhideWhenUsed="0"/>
-    <w:lsdException w:name="Medium Shading 2" w:semiHidden="0" w:uiPriority="64" w:unhideWhenUsed="0"/>
-    <w:lsdException w:name="Medium List 1" w:semiHidden="0" w:uiPriority="65" w:unhideWhenUsed="0"/>
-    <w:lsdException w:name="Medium List 2" w:semiHidden="0" w:uiPriority="66" w:unhideWhenUsed="0"/>
-    <w:lsdException w:name="Medium Grid 1" w:semiHidden="0" w:uiPriority="67" w:unhideWhenUsed="0"/>
-    <w:lsdException w:name="Medium Grid 2" w:semiHidden="0" w:uiPriority="68" w:unhideWhenUsed="0"/>
-    <w:lsdException w:name="Medium Grid 3" w:semiHidden="0" w:uiPriority="69" w:unhideWhenUsed="0"/>
-    <w:lsdException w:name="Dark List" w:semiHidden="0" w:uiPriority="70" w:unhideWhenUsed="0"/>
-    <w:lsdException w:name="Colorful Shading" w:semiHidden="0" w:uiPriority="71" w:unhideWhenUsed="0"/>
-    <w:lsdException w:name="Colorful List" w:semiHidden="0" w:uiPriority="72" w:unhideWhenUsed="0"/>
-    <w:lsdException w:name="Colorful Grid" w:semiHidden="0" w:uiPriority="73" w:unhideWhenUsed="0"/>
-    <w:lsdException w:name="Light Shading Accent 1" w:semiHidden="0" w:uiPriority="60" w:unhideWhenUsed="0"/>
-    <w:lsdException w:name="Light List Accent 1" w:semiHidden="0" w:uiPriority="61" w:unhideWhenUsed="0"/>
-    <w:lsdException w:name="Light Grid Accent 1" w:semiHidden="0" w:uiPriority="62" w:unhideWhenUsed="0"/>
-    <w:lsdException w:name="Medium Shading 1 Accent 1" w:semiHidden="0" w:uiPriority="63" w:unhideWhenUsed="0"/>
-    <w:lsdException w:name="Medium Shading 2 Accent 1" w:semiHidden="0" w:uiPriority="64" w:unhideWhenUsed="0"/>
-    <w:lsdException w:name="Medium List 1 Accent 1" w:semiHidden="0" w:uiPriority="65" w:unhideWhenUsed="0"/>
-    <w:lsdException w:name="Revision" w:unhideWhenUsed="0"/>
-    <w:lsdException w:name="List Paragraph" w:semiHidden="0" w:uiPriority="34" w:unhideWhenUsed="0" w:qFormat="1"/>
-    <w:lsdException w:name="Quote" w:semiHidden="0" w:uiPriority="29" w:unhideWhenUsed="0" w:qFormat="1"/>
-    <w:lsdException w:name="Intense Quote" w:semiHidden="0" w:uiPriority="30" w:unhideWhenUsed="0" w:qFormat="1"/>
-    <w:lsdException w:name="Medium List 2 Accent 1" w:semiHidden="0" w:uiPriority="66" w:unhideWhenUsed="0"/>
-    <w:lsdException w:name="Medium Grid 1 Accent 1" w:semiHidden="0" w:uiPriority="67" w:unhideWhenUsed="0"/>
-    <w:lsdException w:name="Medium Grid 2 Accent 1" w:semiHidden="0" w:uiPriority="68" w:unhideWhenUsed="0"/>
-    <w:lsdException w:name="Medium Grid 3 Accent 1" w:semiHidden="0" w:uiPriority="69" w:unhideWhenUsed="0"/>
-    <w:lsdException w:name="Dark List Accent 1" w:semiHidden="0" w:uiPriority="70" w:unhideWhenUsed="0"/>
-    <w:lsdException w:name="Colorful Shading Accent 1" w:semiHidden="0" w:uiPriority="71" w:unhideWhenUsed="0"/>
-    <w:lsdException w:name="Colorful List Accent 1" w:semiHidden="0" w:uiPriority="72" w:unhideWhenUsed="0"/>
-    <w:lsdException w:name="Colorful Grid Accent 1" w:semiHidden="0" w:uiPriority="73" w:unhideWhenUsed="0"/>
-    <w:lsdException w:name="Light Shading Accent 2" w:semiHidden="0" w:uiPriority="60" w:unhideWhenUsed="0"/>
-    <w:lsdException w:name="Light List Accent 2" w:semiHidden="0" w:uiPriority="61" w:unhideWhenUsed="0"/>
-    <w:lsdException w:name="Light Grid Accent 2" w:semiHidden="0" w:uiPriority="62" w:unhideWhenUsed="0"/>
-    <w:lsdException w:name="Medium Shading 1 Accent 2" w:semiHidden="0" w:uiPriority="63" w:unhideWhenUsed="0"/>
-    <w:lsdException w:name="Medium Shading 2 Accent 2" w:semiHidden="0" w:uiPriority="64" w:unhideWhenUsed="0"/>
-    <w:lsdException w:name="Medium List 1 Accent 2" w:semiHidden="0" w:uiPriority="65" w:unhideWhenUsed="0"/>
-    <w:lsdException w:name="Medium List 2 Accent 2" w:semiHidden="0" w:uiPriority="66" w:unhideWhenUsed="0"/>
-    <w:lsdException w:name="Medium Grid 1 Accent 2" w:semiHidden="0" w:uiPriority="67" w:unhideWhenUsed="0"/>
-    <w:lsdException w:name="Medium Grid 2 Accent 2" w:semiHidden="0" w:uiPriority="68" w:unhideWhenUsed="0"/>
-    <w:lsdException w:name="Medium Grid 3 Accent 2" w:semiHidden="0" w:uiPriority="69" w:unhideWhenUsed="0"/>
-    <w:lsdException w:name="Dark List Accent 2" w:semiHidden="0" w:uiPriority="70" w:unhideWhenUsed="0"/>
-    <w:lsdException w:name="Colorful Shading Accent 2" w:semiHidden="0" w:uiPriority="71" w:unhideWhenUsed="0"/>
-    <w:lsdException w:name="Colorful List Accent 2" w:semiHidden="0" w:uiPriority="72" w:unhideWhenUsed="0"/>
-    <w:lsdException w:name="Colorful Grid Accent 2" w:semiHidden="0" w:uiPriority="73" w:unhideWhenUsed="0"/>
-    <w:lsdException w:name="Light Shading Accent 3" w:semiHidden="0" w:uiPriority="60" w:unhideWhenUsed="0"/>
-    <w:lsdException w:name="Light List Accent 3" w:semiHidden="0" w:uiPriority="61" w:unhideWhenUsed="0"/>
-    <w:lsdException w:name="Light Grid Accent 3" w:semiHidden="0" w:uiPriority="62" w:unhideWhenUsed="0"/>
-    <w:lsdException w:name="Medium Shading 1 Accent 3" w:semiHidden="0" w:uiPriority="63" w:unhideWhenUsed="0"/>
-    <w:lsdException w:name="Medium Shading 2 Accent 3" w:semiHidden="0" w:uiPriority="64" w:unhideWhenUsed="0"/>
-    <w:lsdException w:name="Medium List 1 Accent 3" w:semiHidden="0" w:uiPriority="65" w:unhideWhenUsed="0"/>
-    <w:lsdException w:name="Medium List 2 Accent 3" w:semiHidden="0" w:uiPriority="66" w:unhideWhenUsed="0"/>
-    <w:lsdException w:name="Medium Grid 1 Accent 3" w:semiHidden="0" w:uiPriority="67" w:unhideWhenUsed="0"/>
-    <w:lsdException w:name="Medium Grid 2 Accent 3" w:semiHidden="0" w:uiPriority="68" w:unhideWhenUsed="0"/>
-    <w:lsdException w:name="Medium Grid 3 Accent 3" w:semiHidden="0" w:uiPriority="69" w:unhideWhenUsed="0"/>
-    <w:lsdException w:name="Dark List Accent 3" w:semiHidden="0" w:uiPriority="70" w:unhideWhenUsed="0"/>
-    <w:lsdException w:name="Colorful Shading Accent 3" w:semiHidden="0" w:uiPriority="71" w:unhideWhenUsed="0"/>
-    <w:lsdException w:name="Colorful List Accent 3" w:semiHidden="0" w:uiPriority="72" w:unhideWhenUsed="0"/>
-    <w:lsdException w:name="Colorful Grid Accent 3" w:semiHidden="0" w:uiPriority="73" w:unhideWhenUsed="0"/>
-    <w:lsdException w:name="Light Shading Accent 4" w:semiHidden="0" w:uiPriority="60" w:unhideWhenUsed="0"/>
-    <w:lsdException w:name="Light List Accent 4" w:semiHidden="0" w:uiPriority="61" w:unhideWhenUsed="0"/>
-    <w:lsdException w:name="Light Grid Accent 4" w:semiHidden="0" w:uiPriority="62" w:unhideWhenUsed="0"/>
-    <w:lsdException w:name="Medium Shading 1 Accent 4" w:semiHidden="0" w:uiPriority="63" w:unhideWhenUsed="0"/>
-    <w:lsdException w:name="Medium Shading 2 Accent 4" w:semiHidden="0" w:uiPriority="64" w:unhideWhenUsed="0"/>
-    <w:lsdException w:name="Medium List 1 Accent 4" w:semiHidden="0" w:uiPriority="65" w:unhideWhenUsed="0"/>
-    <w:lsdException w:name="Medium List 2 Accent 4" w:semiHidden="0" w:uiPriority="66" w:unhideWhenUsed="0"/>
-    <w:lsdException w:name="Medium Grid 1 Accent 4" w:semiHidden="0" w:uiPriority="67" w:unhideWhenUsed="0"/>
-    <w:lsdException w:name="Medium Grid 2 Accent 4" w:semiHidden="0" w:uiPriority="68" w:unhideWhenUsed="0"/>
-    <w:lsdException w:name="Medium Grid 3 Accent 4" w:semiHidden="0" w:uiPriority="69" w:unhideWhenUsed="0"/>
-    <w:lsdException w:name="Dark List Accent 4" w:semiHidden="0" w:uiPriority="70" w:unhideWhenUsed="0"/>
-    <w:lsdException w:name="Colorful Shading Accent 4" w:semiHidden="0" w:uiPriority="71" w:unhideWhenUsed="0"/>
-    <w:lsdException w:name="Colorful List Accent 4" w:semiHidden="0" w:uiPriority="72" w:unhideWhenUsed="0"/>
-    <w:lsdException w:name="Colorful Grid Accent 4" w:semiHidden="0" w:uiPriority="73" w:unhideWhenUsed="0"/>
-    <w:lsdException w:name="Light Shading Accent 5" w:semiHidden="0" w:uiPriority="60" w:unhideWhenUsed="0"/>
-    <w:lsdException w:name="Light List Accent 5" w:semiHidden="0" w:uiPriority="61" w:unhideWhenUsed="0"/>
-    <w:lsdException w:name="Light Grid Accent 5" w:semiHidden="0" w:uiPriority="62" w:unhideWhenUsed="0"/>
-    <w:lsdException w:name="Medium Shading 1 Accent 5" w:semiHidden="0" w:uiPriority="63" w:unhideWhenUsed="0"/>
-    <w:lsdException w:name="Medium Shading 2 Accent 5" w:semiHidden="0" w:uiPriority="64" w:unhideWhenUsed="0"/>
-    <w:lsdException w:name="Medium List 1 Accent 5" w:semiHidden="0" w:uiPriority="65" w:unhideWhenUsed="0"/>
-    <w:lsdException w:name="Medium List 2 Accent 5" w:semiHidden="0" w:uiPriority="66" w:unhideWhenUsed="0"/>
-    <w:lsdException w:name="Medium Grid 1 Accent 5" w:semiHidden="0" w:uiPriority="67" w:unhideWhenUsed="0"/>
-    <w:lsdException w:name="Medium Grid 2 Accent 5" w:semiHidden="0" w:uiPriority="68" w:unhideWhenUsed="0"/>
-    <w:lsdException w:name="Medium Grid 3 Accent 5" w:semiHidden="0" w:uiPriority="69" w:unhideWhenUsed="0"/>
-    <w:lsdException w:name="Dark List Accent 5" w:semiHidden="0" w:uiPriority="70" w:unhideWhenUsed="0"/>
-    <w:lsdException w:name="Colorful Shading Accent 5" w:semiHidden="0" w:uiPriority="71" w:unhideWhenUsed="0"/>
-    <w:lsdException w:name="Colorful List Accent 5" w:semiHidden="0" w:uiPriority="72" w:unhideWhenUsed="0"/>
-    <w:lsdException w:name="Colorful Grid Accent 5" w:semiHidden="0" w:uiPriority="73" w:unhideWhenUsed="0"/>
-    <w:lsdException w:name="Light Shading Accent 6" w:semiHidden="0" w:uiPriority="60" w:unhideWhenUsed="0"/>
-    <w:lsdException w:name="Light List Accent 6" w:semiHidden="0" w:uiPriority="61" w:unhideWhenUsed="0"/>
-    <w:lsdException w:name="Light Grid Accent 6" w:semiHidden="0" w:uiPriority="62" w:unhideWhenUsed="0"/>
-    <w:lsdException w:name="Medium Shading 1 Accent 6" w:semiHidden="0" w:uiPriority="63" w:unhideWhenUsed="0"/>
-    <w:lsdException w:name="Medium Shading 2 Accent 6" w:semiHidden="0" w:uiPriority="64" w:unhideWhenUsed="0"/>
-    <w:lsdException w:name="Medium List 1 Accent 6" w:semiHidden="0" w:uiPriority="65" w:unhideWhenUsed="0"/>
-    <w:lsdException w:name="Medium List 2 Accent 6" w:semiHidden="0" w:uiPriority="66" w:unhideWhenUsed="0"/>
-    <w:lsdException w:name="Medium Grid 1 Accent 6" w:semiHidden="0" w:uiPriority="67" w:unhideWhenUsed="0"/>
-    <w:lsdException w:name="Medium Grid 2 Accent 6" w:semiHidden="0" w:uiPriority="68" w:unhideWhenUsed="0"/>
-    <w:lsdException w:name="Medium Grid 3 Accent 6" w:semiHidden="0" w:uiPriority="69" w:unhideWhenUsed="0"/>
-    <w:lsdException w:name="Dark List Accent 6" w:semiHidden="0" w:uiPriority="70" w:unhideWhenUsed="0"/>
-    <w:lsdException w:name="Colorful Shading Accent 6" w:semiHidden="0" w:uiPriority="71" w:unhideWhenUsed="0"/>
-    <w:lsdException w:name="Colorful List Accent 6" w:semiHidden="0" w:uiPriority="72" w:unhideWhenUsed="0"/>
-    <w:lsdException w:name="Colorful Grid Accent 6" w:semiHidden="0" w:uiPriority="73" w:unhideWhenUsed="0"/>
-    <w:lsdException w:name="Subtle Emphasis" w:semiHidden="0" w:uiPriority="19" w:unhideWhenUsed="0" w:qFormat="1"/>
-    <w:lsdException w:name="Intense Emphasis" w:semiHidden="0" w:uiPriority="21" w:unhideWhenUsed="0" w:qFormat="1"/>
-    <w:lsdException w:name="Subtle Reference" w:semiHidden="0" w:uiPriority="31" w:unhideWhenUsed="0" w:qFormat="1"/>
-    <w:lsdException w:name="Intense Reference" w:semiHidden="0" w:uiPriority="32" w:unhideWhenUsed="0" w:qFormat="1"/>
-    <w:lsdException w:name="Book Title" w:semiHidden="0" w:uiPriority="33" w:unhideWhenUsed="0" w:qFormat="1"/>
-    <w:lsdException w:name="Bibliography" w:uiPriority="37"/>
-    <w:lsdException w:name="TOC Heading" w:uiPriority="39" w:qFormat="1"/>
-  </w:latentStyles>
-  <w:style w:type="paragraph" w:default="1" w:styleId="Normal">
-    <w:name w:val="Normal"/>
-    <w:qFormat/>
-    <w:rsid w:val="007B19C5"/>
-  </w:style>
-  <w:style w:type="character" w:default="1" w:styleId="DefaultParagraphFont">
-    <w:name w:val="Default Paragraph Font"/>
-    <w:uiPriority w:val="1"/>
     <w:unhideWhenUsed/>
   </w:style>
   <w:style w:type="table" w:default="1" w:styleId="TableNormal">

</xml_diff>